<commit_message>
Update Database Tables And Functions.docx
</commit_message>
<xml_diff>
--- a/Documentation/Database Tables And Functions.docx
+++ b/Documentation/Database Tables And Functions.docx
@@ -301,13 +301,23 @@
           <w:lang w:val="en-GB"/>
         </w:rPr>
       </w:pPr>
-      <w:r>
-        <w:rPr>
-          <w:sz w:val="32"/>
-          <w:szCs w:val="32"/>
-          <w:lang w:val="en-GB"/>
-        </w:rPr>
-        <w:t>UserName : is the primary key of the table, it has a text data type.</w:t>
+      <w:proofErr w:type="spellStart"/>
+      <w:r>
+        <w:rPr>
+          <w:sz w:val="32"/>
+          <w:szCs w:val="32"/>
+          <w:lang w:val="en-GB"/>
+        </w:rPr>
+        <w:t>UserName</w:t>
+      </w:r>
+      <w:proofErr w:type="spellEnd"/>
+      <w:r>
+        <w:rPr>
+          <w:sz w:val="32"/>
+          <w:szCs w:val="32"/>
+          <w:lang w:val="en-GB"/>
+        </w:rPr>
+        <w:t xml:space="preserve"> : is the primary key of the table, it has a text data type.</w:t>
       </w:r>
     </w:p>
     <w:p>
@@ -361,13 +371,23 @@
           <w:lang w:val="en-GB"/>
         </w:rPr>
       </w:pPr>
-      <w:r>
-        <w:rPr>
-          <w:sz w:val="32"/>
-          <w:szCs w:val="32"/>
-          <w:lang w:val="en-GB"/>
-        </w:rPr>
-        <w:t>LastName : is the last name of the player and it has a text data type.</w:t>
+      <w:proofErr w:type="spellStart"/>
+      <w:r>
+        <w:rPr>
+          <w:sz w:val="32"/>
+          <w:szCs w:val="32"/>
+          <w:lang w:val="en-GB"/>
+        </w:rPr>
+        <w:t>LastName</w:t>
+      </w:r>
+      <w:proofErr w:type="spellEnd"/>
+      <w:r>
+        <w:rPr>
+          <w:sz w:val="32"/>
+          <w:szCs w:val="32"/>
+          <w:lang w:val="en-GB"/>
+        </w:rPr>
+        <w:t xml:space="preserve"> : is the last name of the player and it has a text data type.</w:t>
       </w:r>
     </w:p>
     <w:p>
@@ -424,13 +444,23 @@
           <w:lang w:val="en-GB"/>
         </w:rPr>
       </w:pPr>
-      <w:r>
-        <w:rPr>
-          <w:sz w:val="32"/>
-          <w:szCs w:val="32"/>
-          <w:lang w:val="en-GB"/>
-        </w:rPr>
-        <w:t xml:space="preserve">SavedGame : it represents the last saved game of the player and it contains of the moves of the two players, </w:t>
+      <w:proofErr w:type="spellStart"/>
+      <w:r>
+        <w:rPr>
+          <w:sz w:val="32"/>
+          <w:szCs w:val="32"/>
+          <w:lang w:val="en-GB"/>
+        </w:rPr>
+        <w:t>SavedGame</w:t>
+      </w:r>
+      <w:proofErr w:type="spellEnd"/>
+      <w:r>
+        <w:rPr>
+          <w:sz w:val="32"/>
+          <w:szCs w:val="32"/>
+          <w:lang w:val="en-GB"/>
+        </w:rPr>
+        <w:t xml:space="preserve"> : it represents the last saved game of the player and it contains of the moves of the two players, </w:t>
       </w:r>
       <w:r>
         <w:rPr>
@@ -546,26 +576,39 @@
           <w:lang w:val="en-GB"/>
         </w:rPr>
       </w:pPr>
+      <w:r>
+        <w:rPr>
+          <w:color w:val="4472C4" w:themeColor="accent1"/>
+          <w:sz w:val="32"/>
+          <w:szCs w:val="32"/>
+          <w:lang w:val="en-GB"/>
+        </w:rPr>
+        <w:t>Players Table</w:t>
+      </w:r>
     </w:p>
     <w:tbl>
       <w:tblPr>
         <w:tblStyle w:val="TableGrid"/>
-        <w:tblW w:w="9175" w:type="dxa"/>
+        <w:tblW w:w="9016" w:type="dxa"/>
         <w:tblLook w:val="04A0" w:firstRow="1" w:lastRow="0" w:firstColumn="1" w:lastColumn="0" w:noHBand="0" w:noVBand="1"/>
       </w:tblPr>
       <w:tblGrid>
-        <w:gridCol w:w="1388"/>
-        <w:gridCol w:w="1345"/>
-        <w:gridCol w:w="1296"/>
-        <w:gridCol w:w="1213"/>
-        <w:gridCol w:w="1152"/>
-        <w:gridCol w:w="1242"/>
-        <w:gridCol w:w="1539"/>
+        <w:gridCol w:w="1224"/>
+        <w:gridCol w:w="1157"/>
+        <w:gridCol w:w="1188"/>
+        <w:gridCol w:w="1145"/>
+        <w:gridCol w:w="1019"/>
+        <w:gridCol w:w="922"/>
+        <w:gridCol w:w="1147"/>
+        <w:gridCol w:w="1214"/>
       </w:tblGrid>
       <w:tr>
+        <w:trPr>
+          <w:trHeight w:val="416"/>
+        </w:trPr>
         <w:tc>
           <w:tcPr>
-            <w:tcW w:w="1388" w:type="dxa"/>
+            <w:tcW w:w="1235" w:type="dxa"/>
             <w:shd w:val="clear" w:color="auto" w:fill="E7E6E6" w:themeFill="background2"/>
             <w:vAlign w:val="center"/>
           </w:tcPr>
@@ -573,95 +616,116 @@
             <w:pPr>
               <w:jc w:val="center"/>
               <w:rPr>
-                <w:sz w:val="28"/>
-                <w:szCs w:val="28"/>
+                <w:sz w:val="24"/>
+                <w:szCs w:val="24"/>
+                <w:lang w:val="en-GB"/>
+              </w:rPr>
+            </w:pPr>
+            <w:proofErr w:type="spellStart"/>
+            <w:r>
+              <w:rPr>
+                <w:sz w:val="24"/>
+                <w:szCs w:val="24"/>
+                <w:lang w:val="en-GB"/>
+              </w:rPr>
+              <w:t>userName</w:t>
+            </w:r>
+            <w:proofErr w:type="spellEnd"/>
+          </w:p>
+        </w:tc>
+        <w:tc>
+          <w:tcPr>
+            <w:tcW w:w="1167" w:type="dxa"/>
+          </w:tcPr>
+          <w:p>
+            <w:pPr>
+              <w:jc w:val="center"/>
+              <w:rPr>
+                <w:sz w:val="24"/>
+                <w:szCs w:val="24"/>
                 <w:lang w:val="en-GB"/>
               </w:rPr>
             </w:pPr>
             <w:r>
               <w:rPr>
-                <w:sz w:val="28"/>
-                <w:szCs w:val="28"/>
-                <w:lang w:val="en-GB"/>
-              </w:rPr>
-              <w:t>u</w:t>
-            </w:r>
-            <w:r>
-              <w:rPr>
-                <w:sz w:val="28"/>
-                <w:szCs w:val="28"/>
-                <w:lang w:val="en-GB"/>
-              </w:rPr>
-              <w:t>serName</w:t>
+                <w:sz w:val="24"/>
+                <w:szCs w:val="24"/>
+                <w:lang w:val="en-GB"/>
+              </w:rPr>
+              <w:t>password</w:t>
             </w:r>
           </w:p>
         </w:tc>
         <w:tc>
           <w:tcPr>
-            <w:tcW w:w="1345" w:type="dxa"/>
+            <w:tcW w:w="1198" w:type="dxa"/>
             <w:vAlign w:val="center"/>
           </w:tcPr>
           <w:p>
             <w:pPr>
               <w:jc w:val="center"/>
               <w:rPr>
-                <w:sz w:val="28"/>
-                <w:szCs w:val="28"/>
+                <w:sz w:val="24"/>
+                <w:szCs w:val="24"/>
                 <w:lang w:val="en-GB"/>
               </w:rPr>
             </w:pPr>
+            <w:proofErr w:type="spellStart"/>
             <w:r>
               <w:rPr>
-                <w:sz w:val="28"/>
-                <w:szCs w:val="28"/>
+                <w:sz w:val="24"/>
+                <w:szCs w:val="24"/>
                 <w:lang w:val="en-GB"/>
               </w:rPr>
               <w:t>firstName</w:t>
             </w:r>
+            <w:proofErr w:type="spellEnd"/>
           </w:p>
         </w:tc>
         <w:tc>
           <w:tcPr>
-            <w:tcW w:w="1296" w:type="dxa"/>
+            <w:tcW w:w="1155" w:type="dxa"/>
             <w:vAlign w:val="center"/>
           </w:tcPr>
           <w:p>
             <w:pPr>
               <w:jc w:val="center"/>
               <w:rPr>
-                <w:sz w:val="28"/>
-                <w:szCs w:val="28"/>
+                <w:sz w:val="24"/>
+                <w:szCs w:val="24"/>
                 <w:lang w:val="en-GB"/>
               </w:rPr>
             </w:pPr>
+            <w:proofErr w:type="spellStart"/>
             <w:r>
               <w:rPr>
-                <w:sz w:val="28"/>
-                <w:szCs w:val="28"/>
+                <w:sz w:val="24"/>
+                <w:szCs w:val="24"/>
                 <w:lang w:val="en-GB"/>
               </w:rPr>
               <w:t>lastName</w:t>
             </w:r>
+            <w:proofErr w:type="spellEnd"/>
           </w:p>
         </w:tc>
         <w:tc>
           <w:tcPr>
-            <w:tcW w:w="1213" w:type="dxa"/>
+            <w:tcW w:w="1028" w:type="dxa"/>
             <w:vAlign w:val="center"/>
           </w:tcPr>
           <w:p>
             <w:pPr>
               <w:jc w:val="center"/>
               <w:rPr>
-                <w:sz w:val="28"/>
-                <w:szCs w:val="28"/>
+                <w:sz w:val="24"/>
+                <w:szCs w:val="24"/>
                 <w:lang w:val="en-GB"/>
               </w:rPr>
             </w:pPr>
             <w:r>
               <w:rPr>
-                <w:sz w:val="28"/>
-                <w:szCs w:val="28"/>
+                <w:sz w:val="24"/>
+                <w:szCs w:val="24"/>
                 <w:lang w:val="en-GB"/>
               </w:rPr>
               <w:t>status</w:t>
@@ -670,22 +734,22 @@
         </w:tc>
         <w:tc>
           <w:tcPr>
-            <w:tcW w:w="1152" w:type="dxa"/>
+            <w:tcW w:w="929" w:type="dxa"/>
             <w:vAlign w:val="center"/>
           </w:tcPr>
           <w:p>
             <w:pPr>
               <w:jc w:val="center"/>
               <w:rPr>
-                <w:sz w:val="28"/>
-                <w:szCs w:val="28"/>
+                <w:sz w:val="24"/>
+                <w:szCs w:val="24"/>
                 <w:lang w:val="en-GB"/>
               </w:rPr>
             </w:pPr>
             <w:r>
               <w:rPr>
-                <w:sz w:val="28"/>
-                <w:szCs w:val="28"/>
+                <w:sz w:val="24"/>
+                <w:szCs w:val="24"/>
                 <w:lang w:val="en-GB"/>
               </w:rPr>
               <w:t>score</w:t>
@@ -694,57 +758,64 @@
         </w:tc>
         <w:tc>
           <w:tcPr>
-            <w:tcW w:w="1242" w:type="dxa"/>
+            <w:tcW w:w="1383" w:type="dxa"/>
             <w:vAlign w:val="center"/>
           </w:tcPr>
           <w:p>
             <w:pPr>
               <w:jc w:val="center"/>
               <w:rPr>
-                <w:sz w:val="28"/>
-                <w:szCs w:val="28"/>
+                <w:sz w:val="24"/>
+                <w:szCs w:val="24"/>
                 <w:lang w:val="en-GB"/>
               </w:rPr>
             </w:pPr>
+            <w:proofErr w:type="spellStart"/>
             <w:r>
               <w:rPr>
-                <w:sz w:val="28"/>
-                <w:szCs w:val="28"/>
+                <w:sz w:val="24"/>
+                <w:szCs w:val="24"/>
                 <w:lang w:val="en-GB"/>
               </w:rPr>
               <w:t>isPlaying</w:t>
             </w:r>
+            <w:proofErr w:type="spellEnd"/>
           </w:p>
         </w:tc>
         <w:tc>
           <w:tcPr>
-            <w:tcW w:w="1539" w:type="dxa"/>
+            <w:tcW w:w="921" w:type="dxa"/>
             <w:vAlign w:val="center"/>
           </w:tcPr>
           <w:p>
             <w:pPr>
               <w:jc w:val="center"/>
               <w:rPr>
-                <w:sz w:val="28"/>
-                <w:szCs w:val="28"/>
+                <w:sz w:val="24"/>
+                <w:szCs w:val="24"/>
                 <w:lang w:val="en-GB"/>
               </w:rPr>
             </w:pPr>
+            <w:proofErr w:type="spellStart"/>
             <w:r>
               <w:rPr>
-                <w:sz w:val="28"/>
-                <w:szCs w:val="28"/>
+                <w:sz w:val="24"/>
+                <w:szCs w:val="24"/>
                 <w:lang w:val="en-GB"/>
               </w:rPr>
               <w:t>gameId</w:t>
             </w:r>
+            <w:proofErr w:type="spellEnd"/>
           </w:p>
         </w:tc>
       </w:tr>
       <w:tr>
+        <w:trPr>
+          <w:trHeight w:val="416"/>
+        </w:trPr>
         <w:tc>
           <w:tcPr>
-            <w:tcW w:w="1388" w:type="dxa"/>
+            <w:tcW w:w="1235" w:type="dxa"/>
             <w:shd w:val="clear" w:color="auto" w:fill="E7E6E6" w:themeFill="background2"/>
             <w:vAlign w:val="center"/>
           </w:tcPr>
@@ -752,15 +823,15 @@
             <w:pPr>
               <w:jc w:val="center"/>
               <w:rPr>
-                <w:sz w:val="28"/>
-                <w:szCs w:val="28"/>
+                <w:sz w:val="24"/>
+                <w:szCs w:val="24"/>
                 <w:lang w:val="en-GB"/>
               </w:rPr>
             </w:pPr>
             <w:r>
               <w:rPr>
-                <w:sz w:val="28"/>
-                <w:szCs w:val="28"/>
+                <w:sz w:val="24"/>
+                <w:szCs w:val="24"/>
                 <w:lang w:val="en-GB"/>
               </w:rPr>
               <w:t>PK, Text</w:t>
@@ -769,22 +840,21 @@
         </w:tc>
         <w:tc>
           <w:tcPr>
-            <w:tcW w:w="1345" w:type="dxa"/>
-            <w:vAlign w:val="center"/>
+            <w:tcW w:w="1167" w:type="dxa"/>
           </w:tcPr>
           <w:p>
             <w:pPr>
               <w:jc w:val="center"/>
               <w:rPr>
-                <w:sz w:val="28"/>
-                <w:szCs w:val="28"/>
+                <w:sz w:val="24"/>
+                <w:szCs w:val="24"/>
                 <w:lang w:val="en-GB"/>
               </w:rPr>
             </w:pPr>
             <w:r>
               <w:rPr>
-                <w:sz w:val="28"/>
-                <w:szCs w:val="28"/>
+                <w:sz w:val="24"/>
+                <w:szCs w:val="24"/>
                 <w:lang w:val="en-GB"/>
               </w:rPr>
               <w:t>Text</w:t>
@@ -793,22 +863,22 @@
         </w:tc>
         <w:tc>
           <w:tcPr>
-            <w:tcW w:w="1296" w:type="dxa"/>
+            <w:tcW w:w="1198" w:type="dxa"/>
             <w:vAlign w:val="center"/>
           </w:tcPr>
           <w:p>
             <w:pPr>
               <w:jc w:val="center"/>
               <w:rPr>
-                <w:sz w:val="28"/>
-                <w:szCs w:val="28"/>
+                <w:sz w:val="24"/>
+                <w:szCs w:val="24"/>
                 <w:lang w:val="en-GB"/>
               </w:rPr>
             </w:pPr>
             <w:r>
               <w:rPr>
-                <w:sz w:val="28"/>
-                <w:szCs w:val="28"/>
+                <w:sz w:val="24"/>
+                <w:szCs w:val="24"/>
                 <w:lang w:val="en-GB"/>
               </w:rPr>
               <w:t>Text</w:t>
@@ -817,22 +887,46 @@
         </w:tc>
         <w:tc>
           <w:tcPr>
-            <w:tcW w:w="1213" w:type="dxa"/>
+            <w:tcW w:w="1155" w:type="dxa"/>
             <w:vAlign w:val="center"/>
           </w:tcPr>
           <w:p>
             <w:pPr>
               <w:jc w:val="center"/>
               <w:rPr>
-                <w:sz w:val="28"/>
-                <w:szCs w:val="28"/>
+                <w:sz w:val="24"/>
+                <w:szCs w:val="24"/>
                 <w:lang w:val="en-GB"/>
               </w:rPr>
             </w:pPr>
             <w:r>
               <w:rPr>
-                <w:sz w:val="28"/>
-                <w:szCs w:val="28"/>
+                <w:sz w:val="24"/>
+                <w:szCs w:val="24"/>
+                <w:lang w:val="en-GB"/>
+              </w:rPr>
+              <w:t>Text</w:t>
+            </w:r>
+          </w:p>
+        </w:tc>
+        <w:tc>
+          <w:tcPr>
+            <w:tcW w:w="1028" w:type="dxa"/>
+            <w:vAlign w:val="center"/>
+          </w:tcPr>
+          <w:p>
+            <w:pPr>
+              <w:jc w:val="center"/>
+              <w:rPr>
+                <w:sz w:val="24"/>
+                <w:szCs w:val="24"/>
+                <w:lang w:val="en-GB"/>
+              </w:rPr>
+            </w:pPr>
+            <w:r>
+              <w:rPr>
+                <w:sz w:val="24"/>
+                <w:szCs w:val="24"/>
                 <w:lang w:val="en-GB"/>
               </w:rPr>
               <w:t>Boolean</w:t>
@@ -841,22 +935,22 @@
         </w:tc>
         <w:tc>
           <w:tcPr>
-            <w:tcW w:w="1152" w:type="dxa"/>
+            <w:tcW w:w="929" w:type="dxa"/>
             <w:vAlign w:val="center"/>
           </w:tcPr>
           <w:p>
             <w:pPr>
               <w:jc w:val="center"/>
               <w:rPr>
-                <w:sz w:val="28"/>
-                <w:szCs w:val="28"/>
+                <w:sz w:val="24"/>
+                <w:szCs w:val="24"/>
                 <w:lang w:val="en-GB"/>
               </w:rPr>
             </w:pPr>
             <w:r>
               <w:rPr>
-                <w:sz w:val="28"/>
-                <w:szCs w:val="28"/>
+                <w:sz w:val="24"/>
+                <w:szCs w:val="24"/>
                 <w:lang w:val="en-GB"/>
               </w:rPr>
               <w:t>Integer</w:t>
@@ -865,22 +959,22 @@
         </w:tc>
         <w:tc>
           <w:tcPr>
-            <w:tcW w:w="1242" w:type="dxa"/>
+            <w:tcW w:w="1383" w:type="dxa"/>
             <w:vAlign w:val="center"/>
           </w:tcPr>
           <w:p>
             <w:pPr>
               <w:jc w:val="center"/>
               <w:rPr>
-                <w:sz w:val="28"/>
-                <w:szCs w:val="28"/>
+                <w:sz w:val="24"/>
+                <w:szCs w:val="24"/>
                 <w:lang w:val="en-GB"/>
               </w:rPr>
             </w:pPr>
             <w:r>
               <w:rPr>
-                <w:sz w:val="28"/>
-                <w:szCs w:val="28"/>
+                <w:sz w:val="24"/>
+                <w:szCs w:val="24"/>
                 <w:lang w:val="en-GB"/>
               </w:rPr>
               <w:t>Boolean</w:t>
@@ -889,26 +983,28 @@
         </w:tc>
         <w:tc>
           <w:tcPr>
-            <w:tcW w:w="1539" w:type="dxa"/>
+            <w:tcW w:w="921" w:type="dxa"/>
             <w:vAlign w:val="center"/>
           </w:tcPr>
           <w:p>
             <w:pPr>
               <w:jc w:val="center"/>
               <w:rPr>
-                <w:sz w:val="28"/>
-                <w:szCs w:val="28"/>
+                <w:sz w:val="24"/>
+                <w:szCs w:val="24"/>
                 <w:lang w:val="en-GB"/>
               </w:rPr>
             </w:pPr>
+            <w:proofErr w:type="spellStart"/>
             <w:r>
               <w:rPr>
-                <w:sz w:val="28"/>
-                <w:szCs w:val="28"/>
+                <w:sz w:val="24"/>
+                <w:szCs w:val="24"/>
                 <w:lang w:val="en-GB"/>
               </w:rPr>
               <w:t>FK,Integer</w:t>
             </w:r>
+            <w:proofErr w:type="spellEnd"/>
           </w:p>
         </w:tc>
       </w:tr>
@@ -927,165 +1023,280 @@
         </w:rPr>
       </w:pPr>
     </w:p>
+    <w:p>
+      <w:pPr>
+        <w:rPr>
+          <w:color w:val="4472C4" w:themeColor="accent1"/>
+          <w:sz w:val="32"/>
+          <w:szCs w:val="32"/>
+          <w:lang w:val="en-GB"/>
+        </w:rPr>
+      </w:pPr>
+      <w:proofErr w:type="spellStart"/>
+      <w:r>
+        <w:rPr>
+          <w:color w:val="4472C4" w:themeColor="accent1"/>
+          <w:sz w:val="32"/>
+          <w:szCs w:val="32"/>
+          <w:lang w:val="en-GB"/>
+        </w:rPr>
+        <w:t>GameLog</w:t>
+      </w:r>
+      <w:proofErr w:type="spellEnd"/>
+      <w:r>
+        <w:rPr>
+          <w:color w:val="4472C4" w:themeColor="accent1"/>
+          <w:sz w:val="32"/>
+          <w:szCs w:val="32"/>
+          <w:lang w:val="en-GB"/>
+        </w:rPr>
+        <w:t xml:space="preserve"> Table</w:t>
+      </w:r>
+    </w:p>
     <w:tbl>
       <w:tblPr>
         <w:tblStyle w:val="TableGrid"/>
-        <w:tblW w:w="9175" w:type="dxa"/>
+        <w:tblW w:w="9016" w:type="dxa"/>
+        <w:tblLayout w:type="fixed"/>
         <w:tblLook w:val="04A0" w:firstRow="1" w:lastRow="0" w:firstColumn="1" w:lastColumn="0" w:noHBand="0" w:noVBand="1"/>
       </w:tblPr>
       <w:tblGrid>
-        <w:gridCol w:w="1312"/>
-        <w:gridCol w:w="1483"/>
-        <w:gridCol w:w="1910"/>
-        <w:gridCol w:w="1834"/>
-        <w:gridCol w:w="1258"/>
-        <w:gridCol w:w="1452"/>
+        <w:gridCol w:w="1345"/>
+        <w:gridCol w:w="990"/>
+        <w:gridCol w:w="1440"/>
+        <w:gridCol w:w="1530"/>
+        <w:gridCol w:w="1440"/>
+        <w:gridCol w:w="1350"/>
+        <w:gridCol w:w="921"/>
       </w:tblGrid>
       <w:tr>
+        <w:trPr>
+          <w:trHeight w:val="253"/>
+        </w:trPr>
         <w:tc>
           <w:tcPr>
-            <w:tcW w:w="1312" w:type="dxa"/>
+            <w:tcW w:w="1345" w:type="dxa"/>
             <w:shd w:val="clear" w:color="auto" w:fill="E7E6E6" w:themeFill="background2"/>
           </w:tcPr>
           <w:p>
             <w:pPr>
               <w:jc w:val="center"/>
               <w:rPr>
-                <w:sz w:val="26"/>
-                <w:szCs w:val="26"/>
+                <w:sz w:val="28"/>
+                <w:szCs w:val="28"/>
                 <w:lang w:val="en-GB"/>
               </w:rPr>
             </w:pPr>
+            <w:proofErr w:type="spellStart"/>
             <w:r>
               <w:rPr>
-                <w:sz w:val="26"/>
-                <w:szCs w:val="26"/>
-                <w:lang w:val="en-GB"/>
-              </w:rPr>
-              <w:t>gameId</w:t>
+                <w:sz w:val="28"/>
+                <w:szCs w:val="28"/>
+                <w:lang w:val="en-GB"/>
+              </w:rPr>
+              <w:t>G</w:t>
             </w:r>
+            <w:r>
+              <w:rPr>
+                <w:sz w:val="28"/>
+                <w:szCs w:val="28"/>
+                <w:lang w:val="en-GB"/>
+              </w:rPr>
+              <w:t>ame</w:t>
+            </w:r>
+            <w:r>
+              <w:rPr>
+                <w:sz w:val="28"/>
+                <w:szCs w:val="28"/>
+                <w:lang w:val="en-GB"/>
+              </w:rPr>
+              <w:t>_</w:t>
+            </w:r>
+            <w:r>
+              <w:rPr>
+                <w:sz w:val="28"/>
+                <w:szCs w:val="28"/>
+                <w:lang w:val="en-GB"/>
+              </w:rPr>
+              <w:t>Id</w:t>
+            </w:r>
+            <w:proofErr w:type="spellEnd"/>
           </w:p>
         </w:tc>
         <w:tc>
           <w:tcPr>
-            <w:tcW w:w="1483" w:type="dxa"/>
+            <w:tcW w:w="990" w:type="dxa"/>
           </w:tcPr>
           <w:p>
             <w:pPr>
               <w:jc w:val="center"/>
               <w:rPr>
-                <w:sz w:val="26"/>
-                <w:szCs w:val="26"/>
+                <w:sz w:val="28"/>
+                <w:szCs w:val="28"/>
                 <w:lang w:val="en-GB"/>
               </w:rPr>
             </w:pPr>
+            <w:proofErr w:type="spellStart"/>
             <w:r>
               <w:rPr>
-                <w:sz w:val="26"/>
-                <w:szCs w:val="26"/>
+                <w:sz w:val="28"/>
+                <w:szCs w:val="28"/>
                 <w:lang w:val="en-GB"/>
               </w:rPr>
               <w:t>homePlayer</w:t>
             </w:r>
+            <w:proofErr w:type="spellEnd"/>
           </w:p>
         </w:tc>
         <w:tc>
           <w:tcPr>
-            <w:tcW w:w="1910" w:type="dxa"/>
+            <w:tcW w:w="1440" w:type="dxa"/>
           </w:tcPr>
           <w:p>
             <w:pPr>
               <w:jc w:val="center"/>
               <w:rPr>
-                <w:sz w:val="26"/>
-                <w:szCs w:val="26"/>
+                <w:sz w:val="28"/>
+                <w:szCs w:val="28"/>
                 <w:lang w:val="en-GB"/>
               </w:rPr>
             </w:pPr>
+            <w:proofErr w:type="spellStart"/>
             <w:r>
               <w:rPr>
-                <w:sz w:val="26"/>
-                <w:szCs w:val="26"/>
+                <w:sz w:val="28"/>
+                <w:szCs w:val="28"/>
                 <w:lang w:val="en-GB"/>
               </w:rPr>
               <w:t>opponentPlayer</w:t>
             </w:r>
+            <w:proofErr w:type="spellEnd"/>
           </w:p>
         </w:tc>
         <w:tc>
           <w:tcPr>
-            <w:tcW w:w="1834" w:type="dxa"/>
+            <w:tcW w:w="1530" w:type="dxa"/>
           </w:tcPr>
           <w:p>
             <w:pPr>
               <w:jc w:val="center"/>
               <w:rPr>
-                <w:sz w:val="26"/>
-                <w:szCs w:val="26"/>
+                <w:sz w:val="28"/>
+                <w:szCs w:val="28"/>
                 <w:lang w:val="en-GB"/>
               </w:rPr>
             </w:pPr>
+            <w:proofErr w:type="spellStart"/>
             <w:r>
               <w:rPr>
-                <w:sz w:val="26"/>
-                <w:szCs w:val="26"/>
+                <w:sz w:val="28"/>
+                <w:szCs w:val="28"/>
                 <w:lang w:val="en-GB"/>
               </w:rPr>
               <w:t>startGameDate</w:t>
             </w:r>
+            <w:proofErr w:type="spellEnd"/>
           </w:p>
         </w:tc>
         <w:tc>
           <w:tcPr>
-            <w:tcW w:w="1258" w:type="dxa"/>
+            <w:tcW w:w="1440" w:type="dxa"/>
           </w:tcPr>
           <w:p>
             <w:pPr>
               <w:jc w:val="center"/>
               <w:rPr>
-                <w:sz w:val="26"/>
-                <w:szCs w:val="26"/>
+                <w:sz w:val="28"/>
+                <w:szCs w:val="28"/>
                 <w:lang w:val="en-GB"/>
               </w:rPr>
             </w:pPr>
+            <w:proofErr w:type="spellStart"/>
             <w:r>
               <w:rPr>
-                <w:sz w:val="26"/>
-                <w:szCs w:val="26"/>
-                <w:lang w:val="en-GB"/>
-              </w:rPr>
-              <w:t>isFinished</w:t>
+                <w:sz w:val="28"/>
+                <w:szCs w:val="28"/>
+                <w:lang w:val="en-GB"/>
+              </w:rPr>
+              <w:t>end</w:t>
             </w:r>
+            <w:r>
+              <w:rPr>
+                <w:sz w:val="28"/>
+                <w:szCs w:val="28"/>
+                <w:lang w:val="en-GB"/>
+              </w:rPr>
+              <w:t>GameDate</w:t>
+            </w:r>
+            <w:proofErr w:type="spellEnd"/>
           </w:p>
         </w:tc>
         <w:tc>
           <w:tcPr>
-            <w:tcW w:w="1378" w:type="dxa"/>
+            <w:tcW w:w="1350" w:type="dxa"/>
           </w:tcPr>
           <w:p>
             <w:pPr>
               <w:jc w:val="center"/>
               <w:rPr>
+                <w:sz w:val="28"/>
+                <w:szCs w:val="28"/>
+                <w:lang w:val="en-GB"/>
+              </w:rPr>
+            </w:pPr>
+            <w:proofErr w:type="spellStart"/>
+            <w:r>
+              <w:rPr>
+                <w:sz w:val="28"/>
+                <w:szCs w:val="28"/>
+                <w:lang w:val="en-GB"/>
+              </w:rPr>
+              <w:t>i</w:t>
+            </w:r>
+            <w:r>
+              <w:rPr>
                 <w:sz w:val="26"/>
                 <w:szCs w:val="26"/>
                 <w:lang w:val="en-GB"/>
               </w:rPr>
+              <w:t>sFinished</w:t>
+            </w:r>
+            <w:proofErr w:type="spellEnd"/>
+          </w:p>
+        </w:tc>
+        <w:tc>
+          <w:tcPr>
+            <w:tcW w:w="921" w:type="dxa"/>
+          </w:tcPr>
+          <w:p>
+            <w:pPr>
+              <w:jc w:val="center"/>
+              <w:rPr>
+                <w:sz w:val="28"/>
+                <w:szCs w:val="28"/>
+                <w:lang w:val="en-GB"/>
+              </w:rPr>
             </w:pPr>
+            <w:proofErr w:type="spellStart"/>
             <w:r>
               <w:rPr>
-                <w:sz w:val="26"/>
-                <w:szCs w:val="26"/>
+                <w:sz w:val="28"/>
+                <w:szCs w:val="28"/>
                 <w:lang w:val="en-GB"/>
               </w:rPr>
               <w:t>savedGame</w:t>
             </w:r>
+            <w:proofErr w:type="spellEnd"/>
           </w:p>
         </w:tc>
       </w:tr>
       <w:tr>
+        <w:trPr>
+          <w:trHeight w:val="253"/>
+        </w:trPr>
         <w:tc>
           <w:tcPr>
-            <w:tcW w:w="1312" w:type="dxa"/>
+            <w:tcW w:w="1345" w:type="dxa"/>
             <w:shd w:val="clear" w:color="auto" w:fill="E7E6E6" w:themeFill="background2"/>
           </w:tcPr>
           <w:p>
@@ -1097,6 +1308,7 @@
                 <w:lang w:val="en-GB"/>
               </w:rPr>
             </w:pPr>
+            <w:proofErr w:type="spellStart"/>
             <w:r>
               <w:rPr>
                 <w:sz w:val="26"/>
@@ -1105,25 +1317,26 @@
               </w:rPr>
               <w:t>PK,Integer</w:t>
             </w:r>
+            <w:proofErr w:type="spellEnd"/>
           </w:p>
         </w:tc>
         <w:tc>
           <w:tcPr>
-            <w:tcW w:w="1483" w:type="dxa"/>
+            <w:tcW w:w="990" w:type="dxa"/>
           </w:tcPr>
           <w:p>
             <w:pPr>
               <w:jc w:val="center"/>
               <w:rPr>
-                <w:sz w:val="26"/>
-                <w:szCs w:val="26"/>
+                <w:sz w:val="28"/>
+                <w:szCs w:val="28"/>
                 <w:lang w:val="en-GB"/>
               </w:rPr>
             </w:pPr>
             <w:r>
               <w:rPr>
-                <w:sz w:val="26"/>
-                <w:szCs w:val="26"/>
+                <w:sz w:val="28"/>
+                <w:szCs w:val="28"/>
                 <w:lang w:val="en-GB"/>
               </w:rPr>
               <w:t>Text</w:t>
@@ -1132,21 +1345,21 @@
         </w:tc>
         <w:tc>
           <w:tcPr>
-            <w:tcW w:w="1910" w:type="dxa"/>
+            <w:tcW w:w="1440" w:type="dxa"/>
           </w:tcPr>
           <w:p>
             <w:pPr>
               <w:jc w:val="center"/>
               <w:rPr>
-                <w:sz w:val="26"/>
-                <w:szCs w:val="26"/>
+                <w:sz w:val="28"/>
+                <w:szCs w:val="28"/>
                 <w:lang w:val="en-GB"/>
               </w:rPr>
             </w:pPr>
             <w:r>
               <w:rPr>
-                <w:sz w:val="26"/>
-                <w:szCs w:val="26"/>
+                <w:sz w:val="28"/>
+                <w:szCs w:val="28"/>
                 <w:lang w:val="en-GB"/>
               </w:rPr>
               <w:t>Text</w:t>
@@ -1155,21 +1368,21 @@
         </w:tc>
         <w:tc>
           <w:tcPr>
-            <w:tcW w:w="1834" w:type="dxa"/>
+            <w:tcW w:w="1530" w:type="dxa"/>
           </w:tcPr>
           <w:p>
             <w:pPr>
               <w:jc w:val="center"/>
               <w:rPr>
-                <w:sz w:val="26"/>
-                <w:szCs w:val="26"/>
+                <w:sz w:val="28"/>
+                <w:szCs w:val="28"/>
                 <w:lang w:val="en-GB"/>
               </w:rPr>
             </w:pPr>
             <w:r>
               <w:rPr>
-                <w:sz w:val="26"/>
-                <w:szCs w:val="26"/>
+                <w:sz w:val="28"/>
+                <w:szCs w:val="28"/>
                 <w:lang w:val="en-GB"/>
               </w:rPr>
               <w:t>Timestamp</w:t>
@@ -1178,7 +1391,7 @@
         </w:tc>
         <w:tc>
           <w:tcPr>
-            <w:tcW w:w="1258" w:type="dxa"/>
+            <w:tcW w:w="1440" w:type="dxa"/>
           </w:tcPr>
           <w:p>
             <w:pPr>
@@ -1193,6 +1406,30 @@
               <w:rPr>
                 <w:sz w:val="26"/>
                 <w:szCs w:val="26"/>
+                <w:lang w:val="en-GB"/>
+              </w:rPr>
+              <w:t>Timestamp</w:t>
+            </w:r>
+          </w:p>
+        </w:tc>
+        <w:tc>
+          <w:tcPr>
+            <w:tcW w:w="1350" w:type="dxa"/>
+            <w:vAlign w:val="center"/>
+          </w:tcPr>
+          <w:p>
+            <w:pPr>
+              <w:jc w:val="center"/>
+              <w:rPr>
+                <w:sz w:val="28"/>
+                <w:szCs w:val="28"/>
+                <w:lang w:val="en-GB"/>
+              </w:rPr>
+            </w:pPr>
+            <w:r>
+              <w:rPr>
+                <w:sz w:val="28"/>
+                <w:szCs w:val="28"/>
                 <w:lang w:val="en-GB"/>
               </w:rPr>
               <w:t>Boolean</w:t>
@@ -1201,21 +1438,17 @@
         </w:tc>
         <w:tc>
           <w:tcPr>
-            <w:tcW w:w="1378" w:type="dxa"/>
+            <w:tcW w:w="921" w:type="dxa"/>
+            <w:vAlign w:val="center"/>
           </w:tcPr>
           <w:p>
             <w:pPr>
-              <w:jc w:val="center"/>
-              <w:rPr>
-                <w:sz w:val="26"/>
-                <w:szCs w:val="26"/>
+              <w:rPr>
                 <w:lang w:val="en-GB"/>
               </w:rPr>
             </w:pPr>
             <w:r>
               <w:rPr>
-                <w:sz w:val="26"/>
-                <w:szCs w:val="26"/>
                 <w:lang w:val="en-GB"/>
               </w:rPr>
               <w:t>Char[9]</w:t>
@@ -1319,15 +1552,94 @@
           <w:szCs w:val="32"/>
           <w:lang w:val="en-GB"/>
         </w:rPr>
-        <w:t>CREATE OR REPLACE FUNCTION retrieve</w:t>
-      </w:r>
-      <w:r>
-        <w:rPr>
-          <w:sz w:val="32"/>
-          <w:szCs w:val="32"/>
-          <w:lang w:val="en-GB"/>
-        </w:rPr>
-        <w:t>players () Returns TABLE ( firstName text , lastName text , status</w:t>
+        <w:t xml:space="preserve">CREATE OR REPLACE FUNCTION </w:t>
+      </w:r>
+      <w:proofErr w:type="spellStart"/>
+      <w:r>
+        <w:rPr>
+          <w:sz w:val="32"/>
+          <w:szCs w:val="32"/>
+          <w:lang w:val="en-GB"/>
+        </w:rPr>
+        <w:t>retrieve</w:t>
+      </w:r>
+      <w:r>
+        <w:rPr>
+          <w:sz w:val="32"/>
+          <w:szCs w:val="32"/>
+          <w:lang w:val="en-GB"/>
+        </w:rPr>
+        <w:t>players</w:t>
+      </w:r>
+      <w:proofErr w:type="spellEnd"/>
+      <w:r>
+        <w:rPr>
+          <w:sz w:val="32"/>
+          <w:szCs w:val="32"/>
+          <w:lang w:val="en-GB"/>
+        </w:rPr>
+        <w:t xml:space="preserve"> () R</w:t>
+      </w:r>
+      <w:r>
+        <w:rPr>
+          <w:sz w:val="32"/>
+          <w:szCs w:val="32"/>
+          <w:lang w:val="en-GB"/>
+        </w:rPr>
+        <w:t>ETURNS</w:t>
+      </w:r>
+      <w:r>
+        <w:rPr>
+          <w:sz w:val="32"/>
+          <w:szCs w:val="32"/>
+          <w:lang w:val="en-GB"/>
+        </w:rPr>
+        <w:t xml:space="preserve"> TABLE ( </w:t>
+      </w:r>
+      <w:proofErr w:type="spellStart"/>
+      <w:r>
+        <w:rPr>
+          <w:sz w:val="32"/>
+          <w:szCs w:val="32"/>
+          <w:lang w:val="en-GB"/>
+        </w:rPr>
+        <w:t>firstName</w:t>
+      </w:r>
+      <w:proofErr w:type="spellEnd"/>
+      <w:r>
+        <w:rPr>
+          <w:sz w:val="32"/>
+          <w:szCs w:val="32"/>
+          <w:lang w:val="en-GB"/>
+        </w:rPr>
+        <w:t xml:space="preserve"> text , </w:t>
+      </w:r>
+      <w:proofErr w:type="spellStart"/>
+      <w:r>
+        <w:rPr>
+          <w:sz w:val="32"/>
+          <w:szCs w:val="32"/>
+          <w:lang w:val="en-GB"/>
+        </w:rPr>
+        <w:t>lastName</w:t>
+      </w:r>
+      <w:proofErr w:type="spellEnd"/>
+      <w:r>
+        <w:rPr>
+          <w:sz w:val="32"/>
+          <w:szCs w:val="32"/>
+          <w:lang w:val="en-GB"/>
+        </w:rPr>
+        <w:t xml:space="preserve"> text , </w:t>
+      </w:r>
+      <w:proofErr w:type="spellStart"/>
+      <w:r>
+        <w:rPr>
+          <w:sz w:val="32"/>
+          <w:szCs w:val="32"/>
+          <w:lang w:val="en-GB"/>
+        </w:rPr>
+        <w:t>status</w:t>
       </w:r>
       <w:r>
         <w:rPr>
@@ -1337,13 +1649,41 @@
         </w:rPr>
         <w:t>OfPlayer</w:t>
       </w:r>
-      <w:r>
-        <w:rPr>
-          <w:sz w:val="32"/>
-          <w:szCs w:val="32"/>
-          <w:lang w:val="en-GB"/>
-        </w:rPr>
-        <w:t xml:space="preserve"> boolean , score</w:t>
+      <w:proofErr w:type="spellEnd"/>
+      <w:r>
+        <w:rPr>
+          <w:sz w:val="32"/>
+          <w:szCs w:val="32"/>
+          <w:lang w:val="en-GB"/>
+        </w:rPr>
+        <w:t xml:space="preserve"> </w:t>
+      </w:r>
+      <w:proofErr w:type="spellStart"/>
+      <w:r>
+        <w:rPr>
+          <w:sz w:val="32"/>
+          <w:szCs w:val="32"/>
+          <w:lang w:val="en-GB"/>
+        </w:rPr>
+        <w:t>boolean</w:t>
+      </w:r>
+      <w:proofErr w:type="spellEnd"/>
+      <w:r>
+        <w:rPr>
+          <w:sz w:val="32"/>
+          <w:szCs w:val="32"/>
+          <w:lang w:val="en-GB"/>
+        </w:rPr>
+        <w:t xml:space="preserve"> , </w:t>
+      </w:r>
+      <w:proofErr w:type="spellStart"/>
+      <w:r>
+        <w:rPr>
+          <w:sz w:val="32"/>
+          <w:szCs w:val="32"/>
+          <w:lang w:val="en-GB"/>
+        </w:rPr>
+        <w:t>score</w:t>
       </w:r>
       <w:r>
         <w:rPr>
@@ -1352,102 +1692,2880 @@
           <w:lang w:val="en-GB"/>
         </w:rPr>
         <w:t>OfPlayer</w:t>
+      </w:r>
+      <w:proofErr w:type="spellEnd"/>
+      <w:r>
+        <w:rPr>
+          <w:sz w:val="32"/>
+          <w:szCs w:val="32"/>
+          <w:lang w:val="en-GB"/>
+        </w:rPr>
+        <w:t xml:space="preserve"> int) AS $$</w:t>
+      </w:r>
+    </w:p>
+    <w:p>
+      <w:pPr>
+        <w:rPr>
+          <w:sz w:val="32"/>
+          <w:szCs w:val="32"/>
+          <w:lang w:val="en-GB"/>
+        </w:rPr>
+      </w:pPr>
+      <w:r>
+        <w:rPr>
+          <w:sz w:val="32"/>
+          <w:szCs w:val="32"/>
+          <w:lang w:val="en-GB"/>
+        </w:rPr>
+        <w:t>DECLARE</w:t>
+      </w:r>
+    </w:p>
+    <w:p>
+      <w:pPr>
+        <w:rPr>
+          <w:sz w:val="32"/>
+          <w:szCs w:val="32"/>
+          <w:lang w:val="en-GB"/>
+        </w:rPr>
+      </w:pPr>
+      <w:r>
+        <w:rPr>
+          <w:sz w:val="32"/>
+          <w:szCs w:val="32"/>
+          <w:lang w:val="en-GB"/>
+        </w:rPr>
+        <w:t xml:space="preserve">BEGIN </w:t>
+      </w:r>
+    </w:p>
+    <w:p>
+      <w:pPr>
+        <w:rPr>
+          <w:sz w:val="32"/>
+          <w:szCs w:val="32"/>
+          <w:lang w:val="en-GB"/>
+        </w:rPr>
+      </w:pPr>
+      <w:r>
+        <w:rPr>
+          <w:sz w:val="32"/>
+          <w:szCs w:val="32"/>
+          <w:lang w:val="en-GB"/>
+        </w:rPr>
+        <w:t xml:space="preserve">RETURN QUERY SELECT </w:t>
+      </w:r>
+      <w:proofErr w:type="spellStart"/>
+      <w:r>
+        <w:rPr>
+          <w:sz w:val="32"/>
+          <w:szCs w:val="32"/>
+          <w:lang w:val="en-GB"/>
+        </w:rPr>
+        <w:t>fname,lname,status,score</w:t>
+      </w:r>
+      <w:proofErr w:type="spellEnd"/>
+      <w:r>
+        <w:rPr>
+          <w:sz w:val="32"/>
+          <w:szCs w:val="32"/>
+          <w:lang w:val="en-GB"/>
+        </w:rPr>
+        <w:t xml:space="preserve"> from players;</w:t>
+      </w:r>
+    </w:p>
+    <w:p>
+      <w:pPr>
+        <w:rPr>
+          <w:sz w:val="32"/>
+          <w:szCs w:val="32"/>
+          <w:lang w:val="en-GB"/>
+        </w:rPr>
+      </w:pPr>
+      <w:r>
+        <w:rPr>
+          <w:sz w:val="32"/>
+          <w:szCs w:val="32"/>
+          <w:lang w:val="en-GB"/>
+        </w:rPr>
+        <w:t>END;</w:t>
+      </w:r>
+    </w:p>
+    <w:p>
+      <w:pPr>
+        <w:rPr>
+          <w:sz w:val="32"/>
+          <w:szCs w:val="32"/>
+          <w:lang w:val="en-GB"/>
+        </w:rPr>
+      </w:pPr>
+      <w:r>
+        <w:rPr>
+          <w:sz w:val="32"/>
+          <w:szCs w:val="32"/>
+          <w:lang w:val="en-GB"/>
+        </w:rPr>
+        <w:t xml:space="preserve">$$ LANGUAGE </w:t>
+      </w:r>
+      <w:proofErr w:type="spellStart"/>
+      <w:r>
+        <w:rPr>
+          <w:sz w:val="32"/>
+          <w:szCs w:val="32"/>
+          <w:lang w:val="en-GB"/>
+        </w:rPr>
+        <w:t>plpgsql</w:t>
+      </w:r>
+      <w:proofErr w:type="spellEnd"/>
+      <w:r>
+        <w:rPr>
+          <w:sz w:val="32"/>
+          <w:szCs w:val="32"/>
+          <w:lang w:val="en-GB"/>
+        </w:rPr>
+        <w:t>;</w:t>
+      </w:r>
+    </w:p>
+    <w:p>
+      <w:pPr>
+        <w:rPr>
+          <w:sz w:val="32"/>
+          <w:szCs w:val="32"/>
+          <w:lang w:val="en-GB"/>
+        </w:rPr>
+      </w:pPr>
+    </w:p>
+    <w:p>
+      <w:pPr>
+        <w:rPr>
+          <w:sz w:val="32"/>
+          <w:szCs w:val="32"/>
+          <w:lang w:val="en-GB"/>
+        </w:rPr>
+      </w:pPr>
+    </w:p>
+    <w:p>
+      <w:pPr>
+        <w:pStyle w:val="ListParagraph"/>
+        <w:numPr>
+          <w:ilvl w:val="0"/>
+          <w:numId w:val="2"/>
+        </w:numPr>
+        <w:rPr>
+          <w:sz w:val="32"/>
+          <w:szCs w:val="32"/>
+          <w:lang w:val="en-GB"/>
+        </w:rPr>
+      </w:pPr>
+      <w:r>
+        <w:rPr>
+          <w:sz w:val="32"/>
+          <w:szCs w:val="32"/>
+          <w:lang w:val="en-GB"/>
+        </w:rPr>
+        <w:t xml:space="preserve">To Check of </w:t>
+      </w:r>
+      <w:r>
+        <w:rPr>
+          <w:sz w:val="32"/>
+          <w:szCs w:val="32"/>
+          <w:lang w:val="en-GB"/>
+        </w:rPr>
+        <w:t>Player Status</w:t>
+      </w:r>
+    </w:p>
+    <w:p>
+      <w:pPr>
+        <w:rPr>
+          <w:sz w:val="32"/>
+          <w:szCs w:val="32"/>
+          <w:lang w:val="en-GB"/>
+        </w:rPr>
+      </w:pPr>
+      <w:r>
+        <w:rPr>
+          <w:sz w:val="32"/>
+          <w:szCs w:val="32"/>
+          <w:lang w:val="en-GB"/>
+        </w:rPr>
+        <w:t xml:space="preserve">CREATE OR REPLACE FUNCTION </w:t>
+      </w:r>
+      <w:proofErr w:type="spellStart"/>
+      <w:r>
+        <w:rPr>
+          <w:sz w:val="32"/>
+          <w:szCs w:val="32"/>
+          <w:lang w:val="en-GB"/>
+        </w:rPr>
+        <w:t>isPlayerOnline</w:t>
+      </w:r>
+      <w:proofErr w:type="spellEnd"/>
+      <w:r>
+        <w:rPr>
+          <w:sz w:val="32"/>
+          <w:szCs w:val="32"/>
+          <w:lang w:val="en-GB"/>
+        </w:rPr>
+        <w:t xml:space="preserve"> (</w:t>
+      </w:r>
+      <w:proofErr w:type="spellStart"/>
+      <w:r>
+        <w:rPr>
+          <w:sz w:val="32"/>
+          <w:szCs w:val="32"/>
+          <w:lang w:val="en-GB"/>
+        </w:rPr>
+        <w:t>NameOfUser</w:t>
+      </w:r>
+      <w:proofErr w:type="spellEnd"/>
+      <w:r>
+        <w:rPr>
+          <w:sz w:val="32"/>
+          <w:szCs w:val="32"/>
+          <w:lang w:val="en-GB"/>
+        </w:rPr>
+        <w:t xml:space="preserve"> text) RETURNS </w:t>
+      </w:r>
+      <w:proofErr w:type="spellStart"/>
+      <w:r>
+        <w:rPr>
+          <w:sz w:val="32"/>
+          <w:szCs w:val="32"/>
+          <w:lang w:val="en-GB"/>
+        </w:rPr>
+        <w:t>boolean</w:t>
+      </w:r>
+      <w:proofErr w:type="spellEnd"/>
+      <w:r>
+        <w:rPr>
+          <w:sz w:val="32"/>
+          <w:szCs w:val="32"/>
+          <w:lang w:val="en-GB"/>
+        </w:rPr>
+        <w:t xml:space="preserve"> AS $$</w:t>
+      </w:r>
+    </w:p>
+    <w:p>
+      <w:pPr>
+        <w:rPr>
+          <w:sz w:val="32"/>
+          <w:szCs w:val="32"/>
+          <w:lang w:val="en-GB"/>
+        </w:rPr>
+      </w:pPr>
+      <w:r>
+        <w:rPr>
+          <w:sz w:val="32"/>
+          <w:szCs w:val="32"/>
+          <w:lang w:val="en-GB"/>
+        </w:rPr>
+        <w:t>DECLARE</w:t>
+      </w:r>
+    </w:p>
+    <w:p>
+      <w:pPr>
+        <w:rPr>
+          <w:sz w:val="32"/>
+          <w:szCs w:val="32"/>
+          <w:lang w:val="en-GB"/>
+        </w:rPr>
+      </w:pPr>
+      <w:proofErr w:type="spellStart"/>
+      <w:r>
+        <w:rPr>
+          <w:sz w:val="32"/>
+          <w:szCs w:val="32"/>
+          <w:lang w:val="en-GB"/>
+        </w:rPr>
+        <w:t>status</w:t>
+      </w:r>
+      <w:r>
+        <w:rPr>
+          <w:sz w:val="32"/>
+          <w:szCs w:val="32"/>
+          <w:lang w:val="en-GB"/>
+        </w:rPr>
+        <w:t>O</w:t>
+      </w:r>
+      <w:r>
+        <w:rPr>
+          <w:sz w:val="32"/>
+          <w:szCs w:val="32"/>
+          <w:lang w:val="en-GB"/>
+        </w:rPr>
+        <w:t>f</w:t>
+      </w:r>
+      <w:r>
+        <w:rPr>
+          <w:sz w:val="32"/>
+          <w:szCs w:val="32"/>
+          <w:lang w:val="en-GB"/>
+        </w:rPr>
+        <w:t>P</w:t>
+      </w:r>
+      <w:r>
+        <w:rPr>
+          <w:sz w:val="32"/>
+          <w:szCs w:val="32"/>
+          <w:lang w:val="en-GB"/>
+        </w:rPr>
+        <w:t>layer</w:t>
+      </w:r>
+      <w:proofErr w:type="spellEnd"/>
+      <w:r>
+        <w:rPr>
+          <w:sz w:val="32"/>
+          <w:szCs w:val="32"/>
+          <w:lang w:val="en-GB"/>
+        </w:rPr>
+        <w:t xml:space="preserve"> </w:t>
+      </w:r>
+      <w:proofErr w:type="spellStart"/>
+      <w:r>
+        <w:rPr>
+          <w:sz w:val="32"/>
+          <w:szCs w:val="32"/>
+          <w:lang w:val="en-GB"/>
+        </w:rPr>
+        <w:t>boolean</w:t>
+      </w:r>
+      <w:proofErr w:type="spellEnd"/>
+      <w:r>
+        <w:rPr>
+          <w:sz w:val="32"/>
+          <w:szCs w:val="32"/>
+          <w:lang w:val="en-GB"/>
+        </w:rPr>
+        <w:t>;</w:t>
+      </w:r>
+    </w:p>
+    <w:p>
+      <w:pPr>
+        <w:rPr>
+          <w:sz w:val="32"/>
+          <w:szCs w:val="32"/>
+          <w:lang w:val="en-GB"/>
+        </w:rPr>
+      </w:pPr>
+      <w:r>
+        <w:rPr>
+          <w:sz w:val="32"/>
+          <w:szCs w:val="32"/>
+          <w:lang w:val="en-GB"/>
+        </w:rPr>
+        <w:t>BEGIN</w:t>
+      </w:r>
+    </w:p>
+    <w:p>
+      <w:pPr>
+        <w:rPr>
+          <w:sz w:val="32"/>
+          <w:szCs w:val="32"/>
+          <w:lang w:val="en-GB"/>
+        </w:rPr>
+      </w:pPr>
+      <w:r>
+        <w:rPr>
+          <w:sz w:val="32"/>
+          <w:szCs w:val="32"/>
+          <w:lang w:val="en-GB"/>
+        </w:rPr>
+        <w:t>SELECT status</w:t>
+      </w:r>
+      <w:r>
+        <w:rPr>
+          <w:sz w:val="32"/>
+          <w:szCs w:val="32"/>
+          <w:lang w:val="en-GB"/>
+        </w:rPr>
+        <w:t xml:space="preserve"> INTO </w:t>
+      </w:r>
+      <w:proofErr w:type="spellStart"/>
+      <w:r>
+        <w:rPr>
+          <w:sz w:val="32"/>
+          <w:szCs w:val="32"/>
+          <w:lang w:val="en-GB"/>
+        </w:rPr>
+        <w:t>status</w:t>
+      </w:r>
+      <w:r>
+        <w:rPr>
+          <w:sz w:val="32"/>
+          <w:szCs w:val="32"/>
+          <w:lang w:val="en-GB"/>
+        </w:rPr>
+        <w:t>O</w:t>
+      </w:r>
+      <w:r>
+        <w:rPr>
+          <w:sz w:val="32"/>
+          <w:szCs w:val="32"/>
+          <w:lang w:val="en-GB"/>
+        </w:rPr>
+        <w:t>f</w:t>
+      </w:r>
+      <w:r>
+        <w:rPr>
+          <w:sz w:val="32"/>
+          <w:szCs w:val="32"/>
+          <w:lang w:val="en-GB"/>
+        </w:rPr>
+        <w:t>P</w:t>
+      </w:r>
+      <w:r>
+        <w:rPr>
+          <w:sz w:val="32"/>
+          <w:szCs w:val="32"/>
+          <w:lang w:val="en-GB"/>
+        </w:rPr>
+        <w:t>layer</w:t>
+      </w:r>
+      <w:proofErr w:type="spellEnd"/>
+      <w:r>
+        <w:rPr>
+          <w:sz w:val="32"/>
+          <w:szCs w:val="32"/>
+          <w:lang w:val="en-GB"/>
+        </w:rPr>
+        <w:t xml:space="preserve"> FROM players WHERE username = </w:t>
+      </w:r>
+      <w:proofErr w:type="spellStart"/>
+      <w:r>
+        <w:rPr>
+          <w:sz w:val="32"/>
+          <w:szCs w:val="32"/>
+          <w:lang w:val="en-GB"/>
+        </w:rPr>
+        <w:t>NameOfUser</w:t>
+      </w:r>
+      <w:proofErr w:type="spellEnd"/>
+      <w:r>
+        <w:rPr>
+          <w:sz w:val="32"/>
+          <w:szCs w:val="32"/>
+          <w:lang w:val="en-GB"/>
+        </w:rPr>
+        <w:t>;</w:t>
+      </w:r>
+    </w:p>
+    <w:p>
+      <w:pPr>
+        <w:rPr>
+          <w:sz w:val="32"/>
+          <w:szCs w:val="32"/>
+          <w:lang w:val="en-GB"/>
+        </w:rPr>
+      </w:pPr>
+      <w:r>
+        <w:rPr>
+          <w:sz w:val="32"/>
+          <w:szCs w:val="32"/>
+          <w:lang w:val="en-GB"/>
+        </w:rPr>
+        <w:t xml:space="preserve">RETURN </w:t>
+      </w:r>
+      <w:proofErr w:type="spellStart"/>
+      <w:r>
+        <w:rPr>
+          <w:sz w:val="32"/>
+          <w:szCs w:val="32"/>
+          <w:lang w:val="en-GB"/>
+        </w:rPr>
+        <w:t>status</w:t>
+      </w:r>
+      <w:r>
+        <w:rPr>
+          <w:sz w:val="32"/>
+          <w:szCs w:val="32"/>
+          <w:lang w:val="en-GB"/>
+        </w:rPr>
+        <w:t>O</w:t>
+      </w:r>
+      <w:r>
+        <w:rPr>
+          <w:sz w:val="32"/>
+          <w:szCs w:val="32"/>
+          <w:lang w:val="en-GB"/>
+        </w:rPr>
+        <w:t>f</w:t>
+      </w:r>
+      <w:r>
+        <w:rPr>
+          <w:sz w:val="32"/>
+          <w:szCs w:val="32"/>
+          <w:lang w:val="en-GB"/>
+        </w:rPr>
+        <w:t>P</w:t>
+      </w:r>
+      <w:r>
+        <w:rPr>
+          <w:sz w:val="32"/>
+          <w:szCs w:val="32"/>
+          <w:lang w:val="en-GB"/>
+        </w:rPr>
+        <w:t>layer</w:t>
+      </w:r>
+      <w:proofErr w:type="spellEnd"/>
+      <w:r>
+        <w:rPr>
+          <w:sz w:val="32"/>
+          <w:szCs w:val="32"/>
+          <w:lang w:val="en-GB"/>
+        </w:rPr>
+        <w:t>;</w:t>
+      </w:r>
+    </w:p>
+    <w:p>
+      <w:pPr>
+        <w:rPr>
+          <w:sz w:val="32"/>
+          <w:szCs w:val="32"/>
+          <w:lang w:val="en-GB"/>
+        </w:rPr>
+      </w:pPr>
+      <w:r>
+        <w:rPr>
+          <w:sz w:val="32"/>
+          <w:szCs w:val="32"/>
+          <w:lang w:val="en-GB"/>
+        </w:rPr>
+        <w:t>END ;</w:t>
+      </w:r>
+    </w:p>
+    <w:p>
+      <w:pPr>
+        <w:rPr>
+          <w:sz w:val="32"/>
+          <w:szCs w:val="32"/>
+          <w:lang w:val="en-GB"/>
+        </w:rPr>
+      </w:pPr>
+      <w:r>
+        <w:rPr>
+          <w:sz w:val="32"/>
+          <w:szCs w:val="32"/>
+          <w:lang w:val="en-GB"/>
+        </w:rPr>
+        <w:t xml:space="preserve">$$ LANGUAGE </w:t>
+      </w:r>
+      <w:proofErr w:type="spellStart"/>
+      <w:r>
+        <w:rPr>
+          <w:sz w:val="32"/>
+          <w:szCs w:val="32"/>
+          <w:lang w:val="en-GB"/>
+        </w:rPr>
+        <w:t>plpgsql</w:t>
+      </w:r>
+      <w:proofErr w:type="spellEnd"/>
+      <w:r>
+        <w:rPr>
+          <w:sz w:val="32"/>
+          <w:szCs w:val="32"/>
+          <w:lang w:val="en-GB"/>
+        </w:rPr>
+        <w:t>;</w:t>
+      </w:r>
+    </w:p>
+    <w:p>
+      <w:pPr>
+        <w:pStyle w:val="ListParagraph"/>
+        <w:numPr>
+          <w:ilvl w:val="0"/>
+          <w:numId w:val="2"/>
+        </w:numPr>
+        <w:rPr>
+          <w:sz w:val="32"/>
+          <w:szCs w:val="32"/>
+          <w:lang w:val="en-GB"/>
+        </w:rPr>
+      </w:pPr>
+      <w:r>
+        <w:rPr>
+          <w:sz w:val="32"/>
+          <w:szCs w:val="32"/>
+          <w:lang w:val="en-GB"/>
+        </w:rPr>
+        <w:lastRenderedPageBreak/>
+        <w:t>To update player score after winning an offline game</w:t>
+      </w:r>
+    </w:p>
+    <w:p>
+      <w:pPr>
+        <w:rPr>
+          <w:sz w:val="32"/>
+          <w:szCs w:val="32"/>
+          <w:lang w:val="en-GB"/>
+        </w:rPr>
+      </w:pPr>
+      <w:r>
+        <w:rPr>
+          <w:sz w:val="32"/>
+          <w:szCs w:val="32"/>
+          <w:lang w:val="en-GB"/>
+        </w:rPr>
+        <w:t xml:space="preserve">CREATE OR REPLACE FUNCTION </w:t>
+      </w:r>
+      <w:proofErr w:type="spellStart"/>
+      <w:r>
+        <w:rPr>
+          <w:sz w:val="32"/>
+          <w:szCs w:val="32"/>
+          <w:lang w:val="en-GB"/>
+        </w:rPr>
+        <w:t>updatescoreoffline</w:t>
+      </w:r>
+      <w:proofErr w:type="spellEnd"/>
+      <w:r>
+        <w:rPr>
+          <w:sz w:val="32"/>
+          <w:szCs w:val="32"/>
+          <w:lang w:val="en-GB"/>
+        </w:rPr>
+        <w:t xml:space="preserve"> (</w:t>
+      </w:r>
+      <w:proofErr w:type="spellStart"/>
+      <w:r>
+        <w:rPr>
+          <w:sz w:val="32"/>
+          <w:szCs w:val="32"/>
+          <w:lang w:val="en-GB"/>
+        </w:rPr>
+        <w:t>nameOfU</w:t>
+      </w:r>
+      <w:r>
+        <w:rPr>
+          <w:sz w:val="32"/>
+          <w:szCs w:val="32"/>
+          <w:lang w:val="en-GB"/>
+        </w:rPr>
+        <w:t>ser</w:t>
+      </w:r>
+      <w:proofErr w:type="spellEnd"/>
+      <w:r>
+        <w:rPr>
+          <w:sz w:val="32"/>
+          <w:szCs w:val="32"/>
+          <w:lang w:val="en-GB"/>
+        </w:rPr>
+        <w:t xml:space="preserve"> text) RETURNS VOID AS $$</w:t>
+      </w:r>
+    </w:p>
+    <w:p>
+      <w:pPr>
+        <w:rPr>
+          <w:sz w:val="32"/>
+          <w:szCs w:val="32"/>
+          <w:lang w:val="en-GB"/>
+        </w:rPr>
+      </w:pPr>
+      <w:r>
+        <w:rPr>
+          <w:sz w:val="32"/>
+          <w:szCs w:val="32"/>
+          <w:lang w:val="en-GB"/>
+        </w:rPr>
+        <w:t>DECLARE</w:t>
+      </w:r>
+    </w:p>
+    <w:p>
+      <w:pPr>
+        <w:rPr>
+          <w:sz w:val="32"/>
+          <w:szCs w:val="32"/>
+          <w:lang w:val="en-GB"/>
+        </w:rPr>
+      </w:pPr>
+      <w:r>
+        <w:rPr>
+          <w:sz w:val="32"/>
+          <w:szCs w:val="32"/>
+          <w:lang w:val="en-GB"/>
+        </w:rPr>
+        <w:t>BEGIN</w:t>
+      </w:r>
+    </w:p>
+    <w:p>
+      <w:pPr>
+        <w:rPr>
+          <w:sz w:val="32"/>
+          <w:szCs w:val="32"/>
+          <w:lang w:val="en-GB"/>
+        </w:rPr>
+      </w:pPr>
+      <w:r>
+        <w:rPr>
+          <w:sz w:val="32"/>
+          <w:szCs w:val="32"/>
+          <w:lang w:val="en-GB"/>
+        </w:rPr>
+        <w:t xml:space="preserve">UPDATE players SET score = score + 5 WHERE username = </w:t>
+      </w:r>
+      <w:proofErr w:type="spellStart"/>
+      <w:r>
+        <w:rPr>
+          <w:sz w:val="32"/>
+          <w:szCs w:val="32"/>
+          <w:lang w:val="en-GB"/>
+        </w:rPr>
+        <w:t>nameOfUser</w:t>
+      </w:r>
+      <w:proofErr w:type="spellEnd"/>
+      <w:r>
+        <w:rPr>
+          <w:sz w:val="32"/>
+          <w:szCs w:val="32"/>
+          <w:lang w:val="en-GB"/>
+        </w:rPr>
+        <w:t>;</w:t>
+      </w:r>
+    </w:p>
+    <w:p>
+      <w:pPr>
+        <w:rPr>
+          <w:sz w:val="32"/>
+          <w:szCs w:val="32"/>
+          <w:lang w:val="en-GB"/>
+        </w:rPr>
+      </w:pPr>
+      <w:r>
+        <w:rPr>
+          <w:sz w:val="32"/>
+          <w:szCs w:val="32"/>
+          <w:lang w:val="en-GB"/>
+        </w:rPr>
+        <w:t>END;</w:t>
+      </w:r>
+    </w:p>
+    <w:p>
+      <w:pPr>
+        <w:rPr>
+          <w:sz w:val="32"/>
+          <w:szCs w:val="32"/>
+          <w:lang w:val="en-GB"/>
+        </w:rPr>
+      </w:pPr>
+      <w:r>
+        <w:rPr>
+          <w:sz w:val="32"/>
+          <w:szCs w:val="32"/>
+          <w:lang w:val="en-GB"/>
+        </w:rPr>
+        <w:t xml:space="preserve">$$ LANGUAGE </w:t>
+      </w:r>
+      <w:proofErr w:type="spellStart"/>
+      <w:r>
+        <w:rPr>
+          <w:sz w:val="32"/>
+          <w:szCs w:val="32"/>
+          <w:lang w:val="en-GB"/>
+        </w:rPr>
+        <w:t>plpgsql</w:t>
+      </w:r>
+      <w:proofErr w:type="spellEnd"/>
+      <w:r>
+        <w:rPr>
+          <w:sz w:val="32"/>
+          <w:szCs w:val="32"/>
+          <w:lang w:val="en-GB"/>
+        </w:rPr>
+        <w:t>;</w:t>
+      </w:r>
+    </w:p>
+    <w:p>
+      <w:pPr>
+        <w:rPr>
+          <w:sz w:val="32"/>
+          <w:szCs w:val="32"/>
+          <w:lang w:val="en-GB"/>
+        </w:rPr>
+      </w:pPr>
+    </w:p>
+    <w:p>
+      <w:pPr>
+        <w:pStyle w:val="ListParagraph"/>
+        <w:numPr>
+          <w:ilvl w:val="0"/>
+          <w:numId w:val="2"/>
+        </w:numPr>
+        <w:rPr>
+          <w:sz w:val="32"/>
+          <w:szCs w:val="32"/>
+          <w:lang w:val="en-GB"/>
+        </w:rPr>
+      </w:pPr>
+      <w:r>
+        <w:rPr>
+          <w:sz w:val="32"/>
+          <w:szCs w:val="32"/>
+          <w:lang w:val="en-GB"/>
+        </w:rPr>
+        <w:t>To update player score after winning an o</w:t>
+      </w:r>
+      <w:r>
+        <w:rPr>
+          <w:sz w:val="32"/>
+          <w:szCs w:val="32"/>
+          <w:lang w:val="en-GB"/>
+        </w:rPr>
+        <w:t>nl</w:t>
+      </w:r>
+      <w:r>
+        <w:rPr>
+          <w:sz w:val="32"/>
+          <w:szCs w:val="32"/>
+          <w:lang w:val="en-GB"/>
+        </w:rPr>
+        <w:t>ine game</w:t>
+      </w:r>
+    </w:p>
+    <w:p>
+      <w:pPr>
+        <w:rPr>
+          <w:sz w:val="32"/>
+          <w:szCs w:val="32"/>
+          <w:lang w:val="en-GB"/>
+        </w:rPr>
+      </w:pPr>
+    </w:p>
+    <w:p>
+      <w:pPr>
+        <w:rPr>
+          <w:sz w:val="32"/>
+          <w:szCs w:val="32"/>
+          <w:lang w:val="en-GB"/>
+        </w:rPr>
+      </w:pPr>
+      <w:r>
+        <w:rPr>
+          <w:sz w:val="32"/>
+          <w:szCs w:val="32"/>
+          <w:lang w:val="en-GB"/>
+        </w:rPr>
+        <w:t xml:space="preserve">CREATE OR REPLACE FUNCTION </w:t>
+      </w:r>
+      <w:proofErr w:type="spellStart"/>
+      <w:r>
+        <w:rPr>
+          <w:sz w:val="32"/>
+          <w:szCs w:val="32"/>
+          <w:lang w:val="en-GB"/>
+        </w:rPr>
+        <w:t>updatescoreo</w:t>
+      </w:r>
+      <w:r>
+        <w:rPr>
+          <w:sz w:val="32"/>
+          <w:szCs w:val="32"/>
+          <w:lang w:val="en-GB"/>
+        </w:rPr>
+        <w:t>n</w:t>
+      </w:r>
+      <w:r>
+        <w:rPr>
+          <w:sz w:val="32"/>
+          <w:szCs w:val="32"/>
+          <w:lang w:val="en-GB"/>
+        </w:rPr>
+        <w:t>line</w:t>
+      </w:r>
+      <w:proofErr w:type="spellEnd"/>
+      <w:r>
+        <w:rPr>
+          <w:sz w:val="32"/>
+          <w:szCs w:val="32"/>
+          <w:lang w:val="en-GB"/>
+        </w:rPr>
+        <w:t xml:space="preserve"> (</w:t>
+      </w:r>
+      <w:proofErr w:type="spellStart"/>
+      <w:r>
+        <w:rPr>
+          <w:sz w:val="32"/>
+          <w:szCs w:val="32"/>
+          <w:lang w:val="en-GB"/>
+        </w:rPr>
+        <w:t>nameOfUser</w:t>
+      </w:r>
+      <w:proofErr w:type="spellEnd"/>
+      <w:r>
+        <w:rPr>
+          <w:sz w:val="32"/>
+          <w:szCs w:val="32"/>
+          <w:lang w:val="en-GB"/>
+        </w:rPr>
+        <w:t xml:space="preserve"> text) RETURNS VOID AS $$</w:t>
+      </w:r>
+    </w:p>
+    <w:p>
+      <w:pPr>
+        <w:rPr>
+          <w:sz w:val="32"/>
+          <w:szCs w:val="32"/>
+          <w:lang w:val="en-GB"/>
+        </w:rPr>
+      </w:pPr>
+      <w:r>
+        <w:rPr>
+          <w:sz w:val="32"/>
+          <w:szCs w:val="32"/>
+          <w:lang w:val="en-GB"/>
+        </w:rPr>
+        <w:t>DECLARE</w:t>
+      </w:r>
+    </w:p>
+    <w:p>
+      <w:pPr>
+        <w:rPr>
+          <w:sz w:val="32"/>
+          <w:szCs w:val="32"/>
+          <w:lang w:val="en-GB"/>
+        </w:rPr>
+      </w:pPr>
+      <w:r>
+        <w:rPr>
+          <w:sz w:val="32"/>
+          <w:szCs w:val="32"/>
+          <w:lang w:val="en-GB"/>
+        </w:rPr>
+        <w:t xml:space="preserve">BEGIN </w:t>
+      </w:r>
+    </w:p>
+    <w:p>
+      <w:pPr>
+        <w:rPr>
+          <w:sz w:val="32"/>
+          <w:szCs w:val="32"/>
+          <w:lang w:val="en-GB"/>
+        </w:rPr>
+      </w:pPr>
+      <w:r>
+        <w:rPr>
+          <w:sz w:val="32"/>
+          <w:szCs w:val="32"/>
+          <w:lang w:val="en-GB"/>
+        </w:rPr>
+        <w:t xml:space="preserve">UPDATE players SET score = score + </w:t>
+      </w:r>
+      <w:r>
+        <w:rPr>
+          <w:sz w:val="32"/>
+          <w:szCs w:val="32"/>
+          <w:lang w:val="en-GB"/>
+        </w:rPr>
+        <w:t>20</w:t>
+      </w:r>
+      <w:r>
+        <w:rPr>
+          <w:sz w:val="32"/>
+          <w:szCs w:val="32"/>
+          <w:lang w:val="en-GB"/>
+        </w:rPr>
+        <w:t xml:space="preserve"> WHERE username = </w:t>
+      </w:r>
+      <w:proofErr w:type="spellStart"/>
+      <w:r>
+        <w:rPr>
+          <w:sz w:val="32"/>
+          <w:szCs w:val="32"/>
+          <w:lang w:val="en-GB"/>
+        </w:rPr>
+        <w:t>nameOfUser</w:t>
+      </w:r>
+      <w:proofErr w:type="spellEnd"/>
+      <w:r>
+        <w:rPr>
+          <w:sz w:val="32"/>
+          <w:szCs w:val="32"/>
+          <w:lang w:val="en-GB"/>
+        </w:rPr>
+        <w:t>;</w:t>
+      </w:r>
+    </w:p>
+    <w:p>
+      <w:pPr>
+        <w:rPr>
+          <w:sz w:val="32"/>
+          <w:szCs w:val="32"/>
+          <w:lang w:val="en-GB"/>
+        </w:rPr>
+      </w:pPr>
+      <w:r>
+        <w:rPr>
+          <w:sz w:val="32"/>
+          <w:szCs w:val="32"/>
+          <w:lang w:val="en-GB"/>
+        </w:rPr>
+        <w:t>END;</w:t>
+      </w:r>
+    </w:p>
+    <w:p>
+      <w:pPr>
+        <w:rPr>
+          <w:sz w:val="32"/>
+          <w:szCs w:val="32"/>
+          <w:lang w:val="en-GB"/>
+        </w:rPr>
+      </w:pPr>
+      <w:r>
+        <w:rPr>
+          <w:sz w:val="32"/>
+          <w:szCs w:val="32"/>
+          <w:lang w:val="en-GB"/>
+        </w:rPr>
+        <w:t xml:space="preserve">$$ LANGUAGE </w:t>
+      </w:r>
+      <w:proofErr w:type="spellStart"/>
+      <w:r>
+        <w:rPr>
+          <w:sz w:val="32"/>
+          <w:szCs w:val="32"/>
+          <w:lang w:val="en-GB"/>
+        </w:rPr>
+        <w:t>plpgsql</w:t>
+      </w:r>
+      <w:proofErr w:type="spellEnd"/>
+      <w:r>
+        <w:rPr>
+          <w:sz w:val="32"/>
+          <w:szCs w:val="32"/>
+          <w:lang w:val="en-GB"/>
+        </w:rPr>
+        <w:t>;</w:t>
+      </w:r>
+    </w:p>
+    <w:p>
+      <w:pPr>
+        <w:rPr>
+          <w:sz w:val="32"/>
+          <w:szCs w:val="32"/>
+          <w:lang w:val="en-GB"/>
+        </w:rPr>
+      </w:pPr>
+    </w:p>
+    <w:p>
+      <w:pPr>
+        <w:rPr>
+          <w:sz w:val="32"/>
+          <w:szCs w:val="32"/>
+          <w:lang w:val="en-GB"/>
+        </w:rPr>
+      </w:pPr>
+    </w:p>
+    <w:p>
+      <w:pPr>
+        <w:rPr>
+          <w:sz w:val="32"/>
+          <w:szCs w:val="32"/>
+          <w:lang w:val="en-GB"/>
+        </w:rPr>
+      </w:pPr>
+    </w:p>
+    <w:p>
+      <w:pPr>
+        <w:rPr>
+          <w:sz w:val="32"/>
+          <w:szCs w:val="32"/>
+          <w:lang w:val="en-GB"/>
+        </w:rPr>
+      </w:pPr>
+    </w:p>
+    <w:p>
+      <w:pPr>
+        <w:rPr>
+          <w:sz w:val="32"/>
+          <w:szCs w:val="32"/>
+          <w:lang w:val="en-GB"/>
+        </w:rPr>
+      </w:pPr>
+    </w:p>
+    <w:p>
+      <w:pPr>
+        <w:pStyle w:val="ListParagraph"/>
+        <w:numPr>
+          <w:ilvl w:val="0"/>
+          <w:numId w:val="2"/>
+        </w:numPr>
+        <w:rPr>
+          <w:sz w:val="32"/>
+          <w:szCs w:val="32"/>
+          <w:lang w:val="en-GB"/>
+        </w:rPr>
+      </w:pPr>
+      <w:r>
+        <w:rPr>
+          <w:sz w:val="32"/>
+          <w:szCs w:val="32"/>
+          <w:lang w:val="en-GB"/>
+        </w:rPr>
+        <w:lastRenderedPageBreak/>
+        <w:t xml:space="preserve">To Check </w:t>
+      </w:r>
+      <w:r>
+        <w:rPr>
+          <w:sz w:val="32"/>
+          <w:szCs w:val="32"/>
+          <w:lang w:val="en-GB"/>
+        </w:rPr>
+        <w:t>if player is playing a game</w:t>
+      </w:r>
+    </w:p>
+    <w:p>
+      <w:pPr>
+        <w:pStyle w:val="ListParagraph"/>
+        <w:rPr>
+          <w:sz w:val="32"/>
+          <w:szCs w:val="32"/>
+          <w:lang w:val="en-GB"/>
+        </w:rPr>
+      </w:pPr>
+    </w:p>
+    <w:p>
+      <w:pPr>
+        <w:rPr>
+          <w:sz w:val="32"/>
+          <w:szCs w:val="32"/>
+          <w:lang w:val="en-GB"/>
+        </w:rPr>
+      </w:pPr>
+      <w:r>
+        <w:rPr>
+          <w:sz w:val="32"/>
+          <w:szCs w:val="32"/>
+          <w:lang w:val="en-GB"/>
+        </w:rPr>
+        <w:t xml:space="preserve">CREATE OR REPLACE FUNCTION </w:t>
+      </w:r>
+      <w:proofErr w:type="spellStart"/>
+      <w:r>
+        <w:rPr>
+          <w:sz w:val="32"/>
+          <w:szCs w:val="32"/>
+          <w:lang w:val="en-GB"/>
+        </w:rPr>
+        <w:t>isPlaying</w:t>
+      </w:r>
+      <w:proofErr w:type="spellEnd"/>
+      <w:r>
+        <w:rPr>
+          <w:sz w:val="32"/>
+          <w:szCs w:val="32"/>
+          <w:lang w:val="en-GB"/>
+        </w:rPr>
+        <w:t xml:space="preserve"> ( </w:t>
+      </w:r>
+      <w:proofErr w:type="spellStart"/>
+      <w:r>
+        <w:rPr>
+          <w:sz w:val="32"/>
+          <w:szCs w:val="32"/>
+          <w:lang w:val="en-GB"/>
+        </w:rPr>
+        <w:t>nameOfUser</w:t>
+      </w:r>
+      <w:proofErr w:type="spellEnd"/>
+      <w:r>
+        <w:rPr>
+          <w:sz w:val="32"/>
+          <w:szCs w:val="32"/>
+          <w:lang w:val="en-GB"/>
+        </w:rPr>
+        <w:t xml:space="preserve"> text ) RETURNS BOOLEAN AS $$</w:t>
+      </w:r>
+    </w:p>
+    <w:p>
+      <w:pPr>
+        <w:rPr>
+          <w:sz w:val="32"/>
+          <w:szCs w:val="32"/>
+          <w:lang w:val="en-GB"/>
+        </w:rPr>
+      </w:pPr>
+      <w:r>
+        <w:rPr>
+          <w:sz w:val="32"/>
+          <w:szCs w:val="32"/>
+          <w:lang w:val="en-GB"/>
+        </w:rPr>
+        <w:t xml:space="preserve">DECLARE </w:t>
+      </w:r>
+    </w:p>
+    <w:p>
+      <w:pPr>
+        <w:rPr>
+          <w:sz w:val="32"/>
+          <w:szCs w:val="32"/>
+          <w:lang w:val="en-GB"/>
+        </w:rPr>
+      </w:pPr>
+      <w:proofErr w:type="spellStart"/>
+      <w:r>
+        <w:rPr>
+          <w:sz w:val="32"/>
+          <w:szCs w:val="32"/>
+          <w:lang w:val="en-GB"/>
+        </w:rPr>
+        <w:t>isPlaying</w:t>
+      </w:r>
+      <w:r>
+        <w:rPr>
+          <w:sz w:val="32"/>
+          <w:szCs w:val="32"/>
+          <w:lang w:val="en-GB"/>
+        </w:rPr>
+        <w:t>Now</w:t>
+      </w:r>
+      <w:proofErr w:type="spellEnd"/>
+      <w:r>
+        <w:rPr>
+          <w:sz w:val="32"/>
+          <w:szCs w:val="32"/>
+          <w:lang w:val="en-GB"/>
+        </w:rPr>
+        <w:t xml:space="preserve"> </w:t>
+      </w:r>
+      <w:proofErr w:type="spellStart"/>
+      <w:r>
+        <w:rPr>
+          <w:sz w:val="32"/>
+          <w:szCs w:val="32"/>
+          <w:lang w:val="en-GB"/>
+        </w:rPr>
+        <w:t>boolean</w:t>
+      </w:r>
+      <w:proofErr w:type="spellEnd"/>
+      <w:r>
+        <w:rPr>
+          <w:sz w:val="32"/>
+          <w:szCs w:val="32"/>
+          <w:lang w:val="en-GB"/>
+        </w:rPr>
+        <w:t>;</w:t>
+      </w:r>
+    </w:p>
+    <w:p>
+      <w:pPr>
+        <w:rPr>
+          <w:sz w:val="32"/>
+          <w:szCs w:val="32"/>
+          <w:lang w:val="en-GB"/>
+        </w:rPr>
+      </w:pPr>
+      <w:r>
+        <w:rPr>
+          <w:sz w:val="32"/>
+          <w:szCs w:val="32"/>
+          <w:lang w:val="en-GB"/>
+        </w:rPr>
+        <w:t>BEGIN</w:t>
+      </w:r>
+    </w:p>
+    <w:p>
+      <w:pPr>
+        <w:rPr>
+          <w:sz w:val="32"/>
+          <w:szCs w:val="32"/>
+          <w:lang w:val="en-GB"/>
+        </w:rPr>
+      </w:pPr>
+      <w:r>
+        <w:rPr>
+          <w:sz w:val="32"/>
+          <w:szCs w:val="32"/>
+          <w:lang w:val="en-GB"/>
+        </w:rPr>
+        <w:t xml:space="preserve">SELECT </w:t>
+      </w:r>
+      <w:proofErr w:type="spellStart"/>
+      <w:r>
+        <w:rPr>
+          <w:sz w:val="28"/>
+          <w:szCs w:val="28"/>
+          <w:lang w:val="en-GB"/>
+        </w:rPr>
+        <w:t>isPlaying</w:t>
+      </w:r>
+      <w:proofErr w:type="spellEnd"/>
+      <w:r>
+        <w:rPr>
+          <w:sz w:val="28"/>
+          <w:szCs w:val="28"/>
+          <w:lang w:val="en-GB"/>
+        </w:rPr>
+        <w:t xml:space="preserve"> INTO </w:t>
+      </w:r>
+      <w:proofErr w:type="spellStart"/>
+      <w:r>
+        <w:rPr>
+          <w:sz w:val="32"/>
+          <w:szCs w:val="32"/>
+          <w:lang w:val="en-GB"/>
+        </w:rPr>
+        <w:t>isPlayingNow</w:t>
+      </w:r>
+      <w:proofErr w:type="spellEnd"/>
+      <w:r>
+        <w:rPr>
+          <w:sz w:val="32"/>
+          <w:szCs w:val="32"/>
+          <w:lang w:val="en-GB"/>
+        </w:rPr>
+        <w:t xml:space="preserve"> FROM players WHERE username = </w:t>
+      </w:r>
+      <w:proofErr w:type="spellStart"/>
+      <w:r>
+        <w:rPr>
+          <w:sz w:val="32"/>
+          <w:szCs w:val="32"/>
+          <w:lang w:val="en-GB"/>
+        </w:rPr>
+        <w:t>nameofuser</w:t>
+      </w:r>
+      <w:proofErr w:type="spellEnd"/>
+      <w:r>
+        <w:rPr>
+          <w:sz w:val="32"/>
+          <w:szCs w:val="32"/>
+          <w:lang w:val="en-GB"/>
+        </w:rPr>
+        <w:t>;</w:t>
+      </w:r>
+    </w:p>
+    <w:p>
+      <w:pPr>
+        <w:rPr>
+          <w:sz w:val="32"/>
+          <w:szCs w:val="32"/>
+          <w:lang w:val="en-GB"/>
+        </w:rPr>
+      </w:pPr>
+      <w:r>
+        <w:rPr>
+          <w:sz w:val="32"/>
+          <w:szCs w:val="32"/>
+          <w:lang w:val="en-GB"/>
+        </w:rPr>
+        <w:t xml:space="preserve">RETURN  </w:t>
+      </w:r>
+      <w:proofErr w:type="spellStart"/>
+      <w:r>
+        <w:rPr>
+          <w:sz w:val="32"/>
+          <w:szCs w:val="32"/>
+          <w:lang w:val="en-GB"/>
+        </w:rPr>
+        <w:t>isPlayingNow</w:t>
+      </w:r>
+      <w:proofErr w:type="spellEnd"/>
+      <w:r>
+        <w:rPr>
+          <w:sz w:val="32"/>
+          <w:szCs w:val="32"/>
+          <w:lang w:val="en-GB"/>
+        </w:rPr>
+        <w:t>;</w:t>
+      </w:r>
+    </w:p>
+    <w:p>
+      <w:pPr>
+        <w:rPr>
+          <w:sz w:val="32"/>
+          <w:szCs w:val="32"/>
+          <w:lang w:val="en-GB"/>
+        </w:rPr>
+      </w:pPr>
+      <w:r>
+        <w:rPr>
+          <w:sz w:val="32"/>
+          <w:szCs w:val="32"/>
+          <w:lang w:val="en-GB"/>
+        </w:rPr>
+        <w:t>END;</w:t>
+      </w:r>
+    </w:p>
+    <w:p>
+      <w:pPr>
+        <w:rPr>
+          <w:sz w:val="32"/>
+          <w:szCs w:val="32"/>
+          <w:lang w:val="en-GB"/>
+        </w:rPr>
+      </w:pPr>
+      <w:r>
+        <w:rPr>
+          <w:sz w:val="32"/>
+          <w:szCs w:val="32"/>
+          <w:lang w:val="en-GB"/>
+        </w:rPr>
+        <w:t xml:space="preserve">$$ LANGUAGE </w:t>
+      </w:r>
+      <w:proofErr w:type="spellStart"/>
+      <w:r>
+        <w:rPr>
+          <w:sz w:val="32"/>
+          <w:szCs w:val="32"/>
+          <w:lang w:val="en-GB"/>
+        </w:rPr>
+        <w:t>plpgsql</w:t>
+      </w:r>
+      <w:proofErr w:type="spellEnd"/>
+      <w:r>
+        <w:rPr>
+          <w:sz w:val="32"/>
+          <w:szCs w:val="32"/>
+          <w:lang w:val="en-GB"/>
+        </w:rPr>
+        <w:t>;</w:t>
+      </w:r>
+    </w:p>
+    <w:p>
+      <w:pPr>
+        <w:rPr>
+          <w:sz w:val="32"/>
+          <w:szCs w:val="32"/>
+          <w:lang w:val="en-GB"/>
+        </w:rPr>
+      </w:pPr>
+    </w:p>
+    <w:p>
+      <w:pPr>
+        <w:rPr>
+          <w:sz w:val="32"/>
+          <w:szCs w:val="32"/>
+          <w:lang w:val="en-GB"/>
+        </w:rPr>
+      </w:pPr>
+    </w:p>
+    <w:p>
+      <w:pPr>
+        <w:pStyle w:val="ListParagraph"/>
+        <w:numPr>
+          <w:ilvl w:val="0"/>
+          <w:numId w:val="2"/>
+        </w:numPr>
+        <w:rPr>
+          <w:sz w:val="32"/>
+          <w:szCs w:val="32"/>
+          <w:lang w:val="en-GB"/>
+        </w:rPr>
+      </w:pPr>
+      <w:r>
+        <w:rPr>
+          <w:sz w:val="32"/>
+          <w:szCs w:val="32"/>
+          <w:lang w:val="en-GB"/>
+        </w:rPr>
+        <w:t xml:space="preserve">To create a new user </w:t>
+      </w:r>
+    </w:p>
+    <w:p>
+      <w:pPr>
+        <w:rPr>
+          <w:sz w:val="32"/>
+          <w:szCs w:val="32"/>
+          <w:lang w:val="en-GB"/>
+        </w:rPr>
+      </w:pPr>
+    </w:p>
+    <w:p>
+      <w:pPr>
+        <w:rPr>
+          <w:sz w:val="32"/>
+          <w:szCs w:val="32"/>
+          <w:lang w:val="en-GB"/>
+        </w:rPr>
+      </w:pPr>
+      <w:r>
+        <w:rPr>
+          <w:sz w:val="32"/>
+          <w:szCs w:val="32"/>
+          <w:lang w:val="en-GB"/>
+        </w:rPr>
+        <w:t xml:space="preserve">CREATE OR REPLACE FUNCTION </w:t>
+      </w:r>
+      <w:proofErr w:type="spellStart"/>
+      <w:r>
+        <w:rPr>
+          <w:sz w:val="32"/>
+          <w:szCs w:val="32"/>
+          <w:lang w:val="en-GB"/>
+        </w:rPr>
+        <w:t>createplayer</w:t>
+      </w:r>
+      <w:proofErr w:type="spellEnd"/>
+      <w:r>
+        <w:rPr>
+          <w:sz w:val="32"/>
+          <w:szCs w:val="32"/>
+          <w:lang w:val="en-GB"/>
+        </w:rPr>
+        <w:t xml:space="preserve"> (</w:t>
+      </w:r>
+      <w:proofErr w:type="spellStart"/>
+      <w:r>
+        <w:rPr>
+          <w:sz w:val="32"/>
+          <w:szCs w:val="32"/>
+          <w:lang w:val="en-GB"/>
+        </w:rPr>
+        <w:t>nameofuser</w:t>
+      </w:r>
+      <w:proofErr w:type="spellEnd"/>
+      <w:r>
+        <w:rPr>
+          <w:sz w:val="32"/>
+          <w:szCs w:val="32"/>
+          <w:lang w:val="en-GB"/>
+        </w:rPr>
+        <w:t xml:space="preserve"> text ,</w:t>
+      </w:r>
+      <w:proofErr w:type="spellStart"/>
+      <w:r>
+        <w:rPr>
+          <w:sz w:val="32"/>
+          <w:szCs w:val="32"/>
+          <w:lang w:val="en-GB"/>
+        </w:rPr>
+        <w:t>playerpassword</w:t>
+      </w:r>
+      <w:proofErr w:type="spellEnd"/>
+      <w:r>
+        <w:rPr>
+          <w:sz w:val="32"/>
+          <w:szCs w:val="32"/>
+          <w:lang w:val="en-GB"/>
+        </w:rPr>
+        <w:t xml:space="preserve"> text, </w:t>
+      </w:r>
+      <w:proofErr w:type="spellStart"/>
+      <w:r>
+        <w:rPr>
+          <w:sz w:val="32"/>
+          <w:szCs w:val="32"/>
+          <w:lang w:val="en-GB"/>
+        </w:rPr>
+        <w:t>firstname</w:t>
+      </w:r>
+      <w:proofErr w:type="spellEnd"/>
+      <w:r>
+        <w:rPr>
+          <w:sz w:val="32"/>
+          <w:szCs w:val="32"/>
+          <w:lang w:val="en-GB"/>
+        </w:rPr>
+        <w:t xml:space="preserve"> text, </w:t>
+      </w:r>
+      <w:proofErr w:type="spellStart"/>
+      <w:r>
+        <w:rPr>
+          <w:sz w:val="32"/>
+          <w:szCs w:val="32"/>
+          <w:lang w:val="en-GB"/>
+        </w:rPr>
+        <w:t>lastname</w:t>
+      </w:r>
+      <w:proofErr w:type="spellEnd"/>
+      <w:r>
+        <w:rPr>
+          <w:sz w:val="32"/>
+          <w:szCs w:val="32"/>
+          <w:lang w:val="en-GB"/>
+        </w:rPr>
+        <w:t xml:space="preserve"> text) RETURNS VOID AS $$</w:t>
+      </w:r>
+    </w:p>
+    <w:p>
+      <w:pPr>
+        <w:rPr>
+          <w:sz w:val="32"/>
+          <w:szCs w:val="32"/>
+          <w:lang w:val="en-GB"/>
+        </w:rPr>
+      </w:pPr>
+      <w:r>
+        <w:rPr>
+          <w:sz w:val="32"/>
+          <w:szCs w:val="32"/>
+          <w:lang w:val="en-GB"/>
+        </w:rPr>
+        <w:t>DECLARE</w:t>
+      </w:r>
+    </w:p>
+    <w:p>
+      <w:pPr>
+        <w:rPr>
+          <w:sz w:val="32"/>
+          <w:szCs w:val="32"/>
+          <w:lang w:val="en-GB"/>
+        </w:rPr>
+      </w:pPr>
+      <w:r>
+        <w:rPr>
+          <w:sz w:val="32"/>
+          <w:szCs w:val="32"/>
+          <w:lang w:val="en-GB"/>
+        </w:rPr>
+        <w:t>BEGIN</w:t>
+      </w:r>
+    </w:p>
+    <w:p>
+      <w:pPr>
+        <w:rPr>
+          <w:sz w:val="32"/>
+          <w:szCs w:val="32"/>
+          <w:lang w:val="en-GB"/>
+        </w:rPr>
+      </w:pPr>
+      <w:r>
+        <w:rPr>
+          <w:sz w:val="32"/>
+          <w:szCs w:val="32"/>
+          <w:lang w:val="en-GB"/>
+        </w:rPr>
+        <w:t>INSERT INTO players VALUES (nameofuser,playerpassword,firstname,lastname,f</w:t>
+      </w:r>
+      <w:r>
+        <w:rPr>
+          <w:sz w:val="32"/>
+          <w:szCs w:val="32"/>
+          <w:lang w:val="en-GB"/>
+        </w:rPr>
+        <w:t>al</w:t>
+      </w:r>
+      <w:r>
+        <w:rPr>
+          <w:sz w:val="32"/>
+          <w:szCs w:val="32"/>
+          <w:lang w:val="en-GB"/>
+        </w:rPr>
+        <w:t>se,0,false,NULL);</w:t>
+      </w:r>
+    </w:p>
+    <w:p>
+      <w:pPr>
+        <w:rPr>
+          <w:sz w:val="32"/>
+          <w:szCs w:val="32"/>
+          <w:lang w:val="en-GB"/>
+        </w:rPr>
+      </w:pPr>
+      <w:r>
+        <w:rPr>
+          <w:sz w:val="32"/>
+          <w:szCs w:val="32"/>
+          <w:lang w:val="en-GB"/>
+        </w:rPr>
+        <w:t>END;</w:t>
+      </w:r>
+    </w:p>
+    <w:p>
+      <w:pPr>
+        <w:rPr>
+          <w:sz w:val="32"/>
+          <w:szCs w:val="32"/>
+          <w:lang w:val="en-GB"/>
+        </w:rPr>
+      </w:pPr>
+      <w:r>
+        <w:rPr>
+          <w:sz w:val="32"/>
+          <w:szCs w:val="32"/>
+          <w:lang w:val="en-GB"/>
+        </w:rPr>
+        <w:t xml:space="preserve">$$ LANGUAGE </w:t>
+      </w:r>
+      <w:proofErr w:type="spellStart"/>
+      <w:r>
+        <w:rPr>
+          <w:sz w:val="32"/>
+          <w:szCs w:val="32"/>
+          <w:lang w:val="en-GB"/>
+        </w:rPr>
+        <w:t>plpgsql</w:t>
+      </w:r>
+      <w:proofErr w:type="spellEnd"/>
+      <w:r>
+        <w:rPr>
+          <w:sz w:val="32"/>
+          <w:szCs w:val="32"/>
+          <w:lang w:val="en-GB"/>
+        </w:rPr>
+        <w:t>;</w:t>
+      </w:r>
+    </w:p>
+    <w:p>
+      <w:pPr>
+        <w:pStyle w:val="ListParagraph"/>
+        <w:numPr>
+          <w:ilvl w:val="0"/>
+          <w:numId w:val="2"/>
+        </w:numPr>
+        <w:rPr>
+          <w:sz w:val="32"/>
+          <w:szCs w:val="32"/>
+          <w:lang w:val="en-GB"/>
+        </w:rPr>
+      </w:pPr>
+      <w:r>
+        <w:rPr>
+          <w:sz w:val="32"/>
+          <w:szCs w:val="32"/>
+          <w:lang w:val="en-GB"/>
+        </w:rPr>
+        <w:lastRenderedPageBreak/>
+        <w:t>To add two player to a game</w:t>
+      </w:r>
+    </w:p>
+    <w:p>
+      <w:pPr>
+        <w:rPr>
+          <w:sz w:val="32"/>
+          <w:szCs w:val="32"/>
+          <w:lang w:val="en-GB"/>
+        </w:rPr>
+      </w:pPr>
+      <w:r>
+        <w:rPr>
+          <w:sz w:val="32"/>
+          <w:szCs w:val="32"/>
+          <w:lang w:val="en-GB"/>
+        </w:rPr>
+        <w:t xml:space="preserve">CREATE OR REPLACE FUNCTION </w:t>
+      </w:r>
+      <w:proofErr w:type="spellStart"/>
+      <w:r>
+        <w:rPr>
+          <w:sz w:val="32"/>
+          <w:szCs w:val="32"/>
+          <w:lang w:val="en-GB"/>
+        </w:rPr>
+        <w:t>createagame</w:t>
+      </w:r>
+      <w:proofErr w:type="spellEnd"/>
+      <w:r>
+        <w:rPr>
+          <w:sz w:val="32"/>
+          <w:szCs w:val="32"/>
+          <w:lang w:val="en-GB"/>
+        </w:rPr>
+        <w:t xml:space="preserve"> (</w:t>
+      </w:r>
+      <w:proofErr w:type="spellStart"/>
+      <w:r>
+        <w:rPr>
+          <w:sz w:val="32"/>
+          <w:szCs w:val="32"/>
+          <w:lang w:val="en-GB"/>
+        </w:rPr>
+        <w:t>firstuser</w:t>
+      </w:r>
+      <w:proofErr w:type="spellEnd"/>
+      <w:r>
+        <w:rPr>
+          <w:sz w:val="32"/>
+          <w:szCs w:val="32"/>
+          <w:lang w:val="en-GB"/>
+        </w:rPr>
+        <w:t xml:space="preserve"> text , </w:t>
+      </w:r>
+      <w:proofErr w:type="spellStart"/>
+      <w:r>
+        <w:rPr>
+          <w:sz w:val="32"/>
+          <w:szCs w:val="32"/>
+          <w:lang w:val="en-GB"/>
+        </w:rPr>
+        <w:t>seconduser</w:t>
+      </w:r>
+      <w:proofErr w:type="spellEnd"/>
+      <w:r>
+        <w:rPr>
+          <w:sz w:val="32"/>
+          <w:szCs w:val="32"/>
+          <w:lang w:val="en-GB"/>
+        </w:rPr>
+        <w:t xml:space="preserve"> text) RETU</w:t>
+      </w:r>
+      <w:r>
+        <w:rPr>
+          <w:sz w:val="32"/>
+          <w:szCs w:val="32"/>
+          <w:lang w:val="en-GB"/>
+        </w:rPr>
+        <w:t>R</w:t>
+      </w:r>
+      <w:r>
+        <w:rPr>
+          <w:sz w:val="32"/>
+          <w:szCs w:val="32"/>
+          <w:lang w:val="en-GB"/>
+        </w:rPr>
+        <w:t xml:space="preserve">NS </w:t>
+      </w:r>
+      <w:r>
+        <w:rPr>
+          <w:sz w:val="32"/>
+          <w:szCs w:val="32"/>
+          <w:lang w:val="en-GB"/>
+        </w:rPr>
+        <w:t>int</w:t>
+      </w:r>
+      <w:r>
+        <w:rPr>
+          <w:sz w:val="32"/>
+          <w:szCs w:val="32"/>
+          <w:lang w:val="en-GB"/>
+        </w:rPr>
+        <w:t xml:space="preserve"> AS $$</w:t>
+      </w:r>
+    </w:p>
+    <w:p>
+      <w:pPr>
+        <w:rPr>
+          <w:sz w:val="32"/>
+          <w:szCs w:val="32"/>
+          <w:lang w:val="en-GB"/>
+        </w:rPr>
+      </w:pPr>
+      <w:r>
+        <w:rPr>
+          <w:sz w:val="32"/>
+          <w:szCs w:val="32"/>
+          <w:lang w:val="en-GB"/>
+        </w:rPr>
+        <w:t>DECLARE</w:t>
+      </w:r>
+    </w:p>
+    <w:p>
+      <w:pPr>
+        <w:rPr>
+          <w:sz w:val="32"/>
+          <w:szCs w:val="32"/>
+          <w:lang w:val="en-GB"/>
+        </w:rPr>
+      </w:pPr>
+      <w:proofErr w:type="spellStart"/>
+      <w:r>
+        <w:rPr>
+          <w:sz w:val="32"/>
+          <w:szCs w:val="32"/>
+          <w:lang w:val="en-GB"/>
+        </w:rPr>
+        <w:t>Numberofgames</w:t>
+      </w:r>
+      <w:proofErr w:type="spellEnd"/>
+      <w:r>
+        <w:rPr>
+          <w:sz w:val="32"/>
+          <w:szCs w:val="32"/>
+          <w:lang w:val="en-GB"/>
+        </w:rPr>
+        <w:t xml:space="preserve"> int;</w:t>
+      </w:r>
+    </w:p>
+    <w:p>
+      <w:pPr>
+        <w:rPr>
+          <w:sz w:val="32"/>
+          <w:szCs w:val="32"/>
+          <w:lang w:val="en-GB"/>
+        </w:rPr>
+      </w:pPr>
+      <w:r>
+        <w:rPr>
+          <w:sz w:val="32"/>
+          <w:szCs w:val="32"/>
+          <w:lang w:val="en-GB"/>
+        </w:rPr>
+        <w:t xml:space="preserve">BEGIN </w:t>
+      </w:r>
+    </w:p>
+    <w:p>
+      <w:pPr>
+        <w:tabs>
+          <w:tab w:val="left" w:pos="5112"/>
+        </w:tabs>
+        <w:rPr>
+          <w:sz w:val="32"/>
+          <w:szCs w:val="32"/>
+          <w:lang w:val="en-GB"/>
+        </w:rPr>
+      </w:pPr>
+      <w:r>
+        <w:rPr>
+          <w:sz w:val="32"/>
+          <w:szCs w:val="32"/>
+          <w:lang w:val="en-GB"/>
+        </w:rPr>
+        <w:t>SELECT COUNT (</w:t>
+      </w:r>
+      <w:proofErr w:type="spellStart"/>
+      <w:r>
+        <w:rPr>
+          <w:sz w:val="32"/>
+          <w:szCs w:val="32"/>
+          <w:lang w:val="en-GB"/>
+        </w:rPr>
+        <w:t>game_id</w:t>
+      </w:r>
+      <w:proofErr w:type="spellEnd"/>
+      <w:r>
+        <w:rPr>
+          <w:sz w:val="32"/>
+          <w:szCs w:val="32"/>
+          <w:lang w:val="en-GB"/>
+        </w:rPr>
+        <w:t xml:space="preserve">) INTO </w:t>
+      </w:r>
+      <w:proofErr w:type="spellStart"/>
+      <w:r>
+        <w:rPr>
+          <w:sz w:val="32"/>
+          <w:szCs w:val="32"/>
+          <w:lang w:val="en-GB"/>
+        </w:rPr>
+        <w:t>Numberofgames</w:t>
+      </w:r>
+      <w:proofErr w:type="spellEnd"/>
+      <w:r>
+        <w:rPr>
+          <w:sz w:val="32"/>
+          <w:szCs w:val="32"/>
+          <w:lang w:val="en-GB"/>
+        </w:rPr>
+        <w:t xml:space="preserve"> from </w:t>
+      </w:r>
+      <w:proofErr w:type="spellStart"/>
+      <w:r>
+        <w:rPr>
+          <w:sz w:val="32"/>
+          <w:szCs w:val="32"/>
+          <w:lang w:val="en-GB"/>
+        </w:rPr>
+        <w:t>gamelog</w:t>
+      </w:r>
+      <w:proofErr w:type="spellEnd"/>
+      <w:r>
+        <w:rPr>
+          <w:sz w:val="32"/>
+          <w:szCs w:val="32"/>
+          <w:lang w:val="en-GB"/>
+        </w:rPr>
+        <w:t>;</w:t>
+      </w:r>
+    </w:p>
+    <w:p>
+      <w:pPr>
+        <w:tabs>
+          <w:tab w:val="left" w:pos="5112"/>
+        </w:tabs>
+        <w:rPr>
+          <w:sz w:val="32"/>
+          <w:szCs w:val="32"/>
+          <w:lang w:val="en-GB"/>
+        </w:rPr>
+      </w:pPr>
+      <w:proofErr w:type="spellStart"/>
+      <w:r>
+        <w:rPr>
+          <w:sz w:val="32"/>
+          <w:szCs w:val="32"/>
+          <w:lang w:val="en-GB"/>
+        </w:rPr>
+        <w:t>Numberofgames</w:t>
+      </w:r>
+      <w:proofErr w:type="spellEnd"/>
+      <w:r>
+        <w:rPr>
+          <w:sz w:val="32"/>
+          <w:szCs w:val="32"/>
+          <w:lang w:val="en-GB"/>
+        </w:rPr>
+        <w:t xml:space="preserve"> = </w:t>
+      </w:r>
+      <w:proofErr w:type="spellStart"/>
+      <w:r>
+        <w:rPr>
+          <w:sz w:val="32"/>
+          <w:szCs w:val="32"/>
+          <w:lang w:val="en-GB"/>
+        </w:rPr>
+        <w:t>Numberofgames</w:t>
+      </w:r>
+      <w:proofErr w:type="spellEnd"/>
+      <w:r>
+        <w:rPr>
+          <w:sz w:val="32"/>
+          <w:szCs w:val="32"/>
+          <w:lang w:val="en-GB"/>
+        </w:rPr>
+        <w:t xml:space="preserve"> + 1;</w:t>
+      </w:r>
+    </w:p>
+    <w:p>
+      <w:pPr>
+        <w:tabs>
+          <w:tab w:val="left" w:pos="5112"/>
+        </w:tabs>
+        <w:rPr>
+          <w:sz w:val="32"/>
+          <w:szCs w:val="32"/>
+          <w:lang w:val="en-GB"/>
+        </w:rPr>
+      </w:pPr>
+      <w:r>
+        <w:rPr>
+          <w:sz w:val="32"/>
+          <w:szCs w:val="32"/>
+          <w:lang w:val="en-GB"/>
+        </w:rPr>
+        <w:t xml:space="preserve">INSERT INTO </w:t>
+      </w:r>
+      <w:proofErr w:type="spellStart"/>
+      <w:r>
+        <w:rPr>
+          <w:sz w:val="32"/>
+          <w:szCs w:val="32"/>
+          <w:lang w:val="en-GB"/>
+        </w:rPr>
+        <w:t>gamelog</w:t>
+      </w:r>
+      <w:proofErr w:type="spellEnd"/>
+      <w:r>
+        <w:rPr>
+          <w:sz w:val="32"/>
+          <w:szCs w:val="32"/>
+          <w:lang w:val="en-GB"/>
+        </w:rPr>
+        <w:t xml:space="preserve"> (</w:t>
+      </w:r>
+      <w:proofErr w:type="spellStart"/>
+      <w:r>
+        <w:rPr>
+          <w:sz w:val="32"/>
+          <w:szCs w:val="32"/>
+          <w:lang w:val="en-GB"/>
+        </w:rPr>
+        <w:t>game_id</w:t>
+      </w:r>
+      <w:proofErr w:type="spellEnd"/>
+      <w:r>
+        <w:rPr>
+          <w:sz w:val="32"/>
+          <w:szCs w:val="32"/>
+          <w:lang w:val="en-GB"/>
+        </w:rPr>
+        <w:t>,</w:t>
+      </w:r>
+      <w:r>
+        <w:rPr>
+          <w:sz w:val="32"/>
+          <w:szCs w:val="32"/>
+          <w:lang w:val="en-GB"/>
+        </w:rPr>
+        <w:t xml:space="preserve"> </w:t>
+      </w:r>
+      <w:proofErr w:type="spellStart"/>
+      <w:r>
+        <w:rPr>
+          <w:sz w:val="32"/>
+          <w:szCs w:val="32"/>
+          <w:lang w:val="en-GB"/>
+        </w:rPr>
+        <w:t>homePlayer</w:t>
+      </w:r>
+      <w:r>
+        <w:rPr>
+          <w:sz w:val="32"/>
+          <w:szCs w:val="32"/>
+          <w:lang w:val="en-GB"/>
+        </w:rPr>
+        <w:t>,opponentplayer</w:t>
+      </w:r>
+      <w:proofErr w:type="spellEnd"/>
+      <w:r>
+        <w:rPr>
+          <w:sz w:val="32"/>
+          <w:szCs w:val="32"/>
+          <w:lang w:val="en-GB"/>
+        </w:rPr>
+        <w:t>,</w:t>
+      </w:r>
+      <w:r>
+        <w:rPr>
+          <w:sz w:val="32"/>
+          <w:szCs w:val="32"/>
+          <w:lang w:val="en-GB"/>
+        </w:rPr>
+        <w:t xml:space="preserve"> </w:t>
+      </w:r>
+      <w:proofErr w:type="spellStart"/>
+      <w:r>
+        <w:rPr>
+          <w:sz w:val="32"/>
+          <w:szCs w:val="32"/>
+          <w:lang w:val="en-GB"/>
+        </w:rPr>
+        <w:t>startGameDate</w:t>
+      </w:r>
+      <w:proofErr w:type="spellEnd"/>
+      <w:r>
+        <w:rPr>
+          <w:sz w:val="32"/>
+          <w:szCs w:val="32"/>
+          <w:lang w:val="en-GB"/>
+        </w:rPr>
+        <w:t xml:space="preserve">, </w:t>
+      </w:r>
+      <w:proofErr w:type="spellStart"/>
+      <w:r>
+        <w:rPr>
+          <w:sz w:val="32"/>
+          <w:szCs w:val="32"/>
+          <w:lang w:val="en-GB"/>
+        </w:rPr>
+        <w:t>isFinished</w:t>
+      </w:r>
+      <w:proofErr w:type="spellEnd"/>
+      <w:r>
+        <w:rPr>
+          <w:sz w:val="32"/>
+          <w:szCs w:val="32"/>
+          <w:lang w:val="en-GB"/>
+        </w:rPr>
+        <w:t xml:space="preserve">) VALUES ( </w:t>
+      </w:r>
+      <w:proofErr w:type="spellStart"/>
+      <w:r>
+        <w:rPr>
+          <w:sz w:val="32"/>
+          <w:szCs w:val="32"/>
+          <w:lang w:val="en-GB"/>
+        </w:rPr>
+        <w:t>Numberofgames</w:t>
+      </w:r>
+      <w:proofErr w:type="spellEnd"/>
+      <w:r>
+        <w:rPr>
+          <w:sz w:val="32"/>
+          <w:szCs w:val="32"/>
+          <w:lang w:val="en-GB"/>
+        </w:rPr>
+        <w:t xml:space="preserve"> , </w:t>
+      </w:r>
+      <w:proofErr w:type="spellStart"/>
+      <w:r>
+        <w:rPr>
+          <w:sz w:val="32"/>
+          <w:szCs w:val="32"/>
+          <w:lang w:val="en-GB"/>
+        </w:rPr>
+        <w:t>firstuser,seconduser,now</w:t>
+      </w:r>
+      <w:proofErr w:type="spellEnd"/>
+      <w:r>
+        <w:rPr>
+          <w:sz w:val="32"/>
+          <w:szCs w:val="32"/>
+          <w:lang w:val="en-GB"/>
+        </w:rPr>
+        <w:t>(),f</w:t>
+      </w:r>
+      <w:r>
+        <w:rPr>
+          <w:sz w:val="32"/>
+          <w:szCs w:val="32"/>
+          <w:lang w:val="en-GB"/>
+        </w:rPr>
+        <w:t>a</w:t>
+      </w:r>
+      <w:r>
+        <w:rPr>
+          <w:sz w:val="32"/>
+          <w:szCs w:val="32"/>
+          <w:lang w:val="en-GB"/>
+        </w:rPr>
+        <w:t>lse);</w:t>
+      </w:r>
+    </w:p>
+    <w:p>
+      <w:pPr>
+        <w:tabs>
+          <w:tab w:val="left" w:pos="5112"/>
+        </w:tabs>
+        <w:rPr>
+          <w:sz w:val="32"/>
+          <w:szCs w:val="32"/>
+          <w:lang w:val="en-GB"/>
+        </w:rPr>
+      </w:pPr>
+      <w:r>
+        <w:rPr>
+          <w:sz w:val="32"/>
+          <w:szCs w:val="32"/>
+          <w:lang w:val="en-GB"/>
+        </w:rPr>
+        <w:t xml:space="preserve">Update players set </w:t>
+      </w:r>
+      <w:proofErr w:type="spellStart"/>
+      <w:r>
+        <w:rPr>
+          <w:sz w:val="28"/>
+          <w:szCs w:val="28"/>
+          <w:lang w:val="en-GB"/>
+        </w:rPr>
+        <w:t>gameId</w:t>
+      </w:r>
+      <w:proofErr w:type="spellEnd"/>
+      <w:r>
+        <w:rPr>
+          <w:sz w:val="28"/>
+          <w:szCs w:val="28"/>
+          <w:lang w:val="en-GB"/>
+        </w:rPr>
+        <w:t xml:space="preserve"> = </w:t>
+      </w:r>
+      <w:proofErr w:type="spellStart"/>
+      <w:r>
+        <w:rPr>
+          <w:sz w:val="32"/>
+          <w:szCs w:val="32"/>
+          <w:lang w:val="en-GB"/>
+        </w:rPr>
+        <w:t>Numberofgames</w:t>
+      </w:r>
+      <w:proofErr w:type="spellEnd"/>
+      <w:r>
+        <w:rPr>
+          <w:sz w:val="32"/>
+          <w:szCs w:val="32"/>
+          <w:lang w:val="en-GB"/>
+        </w:rPr>
+        <w:t xml:space="preserve"> where username in (</w:t>
+      </w:r>
+      <w:proofErr w:type="spellStart"/>
+      <w:r>
+        <w:rPr>
+          <w:sz w:val="32"/>
+          <w:szCs w:val="32"/>
+          <w:lang w:val="en-GB"/>
+        </w:rPr>
+        <w:t>firstuser,seconduser</w:t>
+      </w:r>
+      <w:proofErr w:type="spellEnd"/>
+      <w:r>
+        <w:rPr>
+          <w:sz w:val="32"/>
+          <w:szCs w:val="32"/>
+          <w:lang w:val="en-GB"/>
+        </w:rPr>
+        <w:t>);</w:t>
+      </w:r>
+    </w:p>
+    <w:p>
+      <w:pPr>
+        <w:tabs>
+          <w:tab w:val="left" w:pos="5112"/>
+        </w:tabs>
+        <w:rPr>
+          <w:sz w:val="32"/>
+          <w:szCs w:val="32"/>
+          <w:lang w:val="en-GB"/>
+        </w:rPr>
+      </w:pPr>
+      <w:r>
+        <w:rPr>
+          <w:sz w:val="32"/>
+          <w:szCs w:val="32"/>
+          <w:lang w:val="en-GB"/>
+        </w:rPr>
+        <w:t xml:space="preserve">RETURN  </w:t>
+      </w:r>
+      <w:proofErr w:type="spellStart"/>
+      <w:r>
+        <w:rPr>
+          <w:sz w:val="32"/>
+          <w:szCs w:val="32"/>
+          <w:lang w:val="en-GB"/>
+        </w:rPr>
+        <w:t>Numberofgames</w:t>
+      </w:r>
+      <w:proofErr w:type="spellEnd"/>
+      <w:r>
+        <w:rPr>
+          <w:sz w:val="32"/>
+          <w:szCs w:val="32"/>
+          <w:lang w:val="en-GB"/>
+        </w:rPr>
+        <w:t>;</w:t>
+      </w:r>
+    </w:p>
+    <w:p>
+      <w:pPr>
+        <w:tabs>
+          <w:tab w:val="left" w:pos="5112"/>
+        </w:tabs>
+        <w:rPr>
+          <w:sz w:val="32"/>
+          <w:szCs w:val="32"/>
+          <w:lang w:val="en-GB"/>
+        </w:rPr>
+      </w:pPr>
+      <w:r>
+        <w:rPr>
+          <w:sz w:val="32"/>
+          <w:szCs w:val="32"/>
+          <w:lang w:val="en-GB"/>
+        </w:rPr>
+        <w:t>END;</w:t>
+      </w:r>
+    </w:p>
+    <w:p>
+      <w:pPr>
+        <w:tabs>
+          <w:tab w:val="left" w:pos="5112"/>
+        </w:tabs>
+        <w:rPr>
+          <w:sz w:val="32"/>
+          <w:szCs w:val="32"/>
+          <w:lang w:val="en-GB"/>
+        </w:rPr>
+      </w:pPr>
+      <w:r>
+        <w:rPr>
+          <w:sz w:val="32"/>
+          <w:szCs w:val="32"/>
+          <w:lang w:val="en-GB"/>
+        </w:rPr>
+        <w:t xml:space="preserve">$$ LANGUAGE </w:t>
+      </w:r>
+      <w:proofErr w:type="spellStart"/>
+      <w:r>
+        <w:rPr>
+          <w:sz w:val="32"/>
+          <w:szCs w:val="32"/>
+          <w:lang w:val="en-GB"/>
+        </w:rPr>
+        <w:t>plpgsql</w:t>
+      </w:r>
+      <w:proofErr w:type="spellEnd"/>
+      <w:r>
+        <w:rPr>
+          <w:sz w:val="32"/>
+          <w:szCs w:val="32"/>
+          <w:lang w:val="en-GB"/>
+        </w:rPr>
+        <w:t>;</w:t>
+      </w:r>
+    </w:p>
+    <w:p>
+      <w:pPr>
+        <w:tabs>
+          <w:tab w:val="left" w:pos="5112"/>
+        </w:tabs>
+        <w:rPr>
+          <w:sz w:val="32"/>
+          <w:szCs w:val="32"/>
+          <w:lang w:val="en-GB"/>
+        </w:rPr>
+      </w:pPr>
+    </w:p>
+    <w:p>
+      <w:pPr>
+        <w:tabs>
+          <w:tab w:val="left" w:pos="5112"/>
+        </w:tabs>
+        <w:rPr>
+          <w:sz w:val="32"/>
+          <w:szCs w:val="32"/>
+          <w:lang w:val="en-GB"/>
+        </w:rPr>
+      </w:pPr>
+    </w:p>
+    <w:p>
+      <w:pPr>
+        <w:pStyle w:val="ListParagraph"/>
+        <w:numPr>
+          <w:ilvl w:val="0"/>
+          <w:numId w:val="2"/>
+        </w:numPr>
+        <w:tabs>
+          <w:tab w:val="left" w:pos="5112"/>
+        </w:tabs>
+        <w:rPr>
+          <w:sz w:val="32"/>
+          <w:szCs w:val="32"/>
+          <w:lang w:val="en-GB"/>
+        </w:rPr>
+      </w:pPr>
+      <w:r>
+        <w:rPr>
+          <w:sz w:val="32"/>
+          <w:szCs w:val="32"/>
+          <w:lang w:val="en-GB"/>
+        </w:rPr>
+        <w:t>To end game</w:t>
+      </w:r>
+    </w:p>
+    <w:p>
+      <w:pPr>
+        <w:tabs>
+          <w:tab w:val="left" w:pos="5112"/>
+        </w:tabs>
+        <w:rPr>
+          <w:sz w:val="32"/>
+          <w:szCs w:val="32"/>
+          <w:lang w:val="en-GB"/>
+        </w:rPr>
+      </w:pPr>
+      <w:r>
+        <w:rPr>
+          <w:sz w:val="32"/>
+          <w:szCs w:val="32"/>
+          <w:lang w:val="en-GB"/>
+        </w:rPr>
+        <w:t>CREATE OR REPLACE FUNCTION endgame (</w:t>
+      </w:r>
+      <w:proofErr w:type="spellStart"/>
+      <w:r>
+        <w:rPr>
+          <w:sz w:val="32"/>
+          <w:szCs w:val="32"/>
+          <w:lang w:val="en-GB"/>
+        </w:rPr>
+        <w:t>gamenumber</w:t>
+      </w:r>
+      <w:proofErr w:type="spellEnd"/>
+      <w:r>
+        <w:rPr>
+          <w:sz w:val="32"/>
+          <w:szCs w:val="32"/>
+          <w:lang w:val="en-GB"/>
+        </w:rPr>
+        <w:t xml:space="preserve"> int) RETURNS VOID AS $$</w:t>
+      </w:r>
+    </w:p>
+    <w:p>
+      <w:pPr>
+        <w:tabs>
+          <w:tab w:val="left" w:pos="5112"/>
+        </w:tabs>
+        <w:rPr>
+          <w:sz w:val="32"/>
+          <w:szCs w:val="32"/>
+          <w:lang w:val="en-GB"/>
+        </w:rPr>
+      </w:pPr>
+      <w:r>
+        <w:rPr>
+          <w:sz w:val="32"/>
+          <w:szCs w:val="32"/>
+          <w:lang w:val="en-GB"/>
+        </w:rPr>
+        <w:t>DECLARE</w:t>
+      </w:r>
+    </w:p>
+    <w:p>
+      <w:pPr>
+        <w:tabs>
+          <w:tab w:val="left" w:pos="5112"/>
+        </w:tabs>
+        <w:rPr>
+          <w:sz w:val="32"/>
+          <w:szCs w:val="32"/>
+          <w:lang w:val="en-GB"/>
+        </w:rPr>
+      </w:pPr>
+      <w:proofErr w:type="spellStart"/>
+      <w:r>
+        <w:rPr>
+          <w:sz w:val="32"/>
+          <w:szCs w:val="32"/>
+          <w:lang w:val="en-GB"/>
+        </w:rPr>
+        <w:t>Nowtime</w:t>
+      </w:r>
+      <w:proofErr w:type="spellEnd"/>
+      <w:r>
+        <w:rPr>
+          <w:sz w:val="32"/>
+          <w:szCs w:val="32"/>
+          <w:lang w:val="en-GB"/>
+        </w:rPr>
+        <w:t xml:space="preserve"> timestamp;</w:t>
+      </w:r>
+    </w:p>
+    <w:p>
+      <w:pPr>
+        <w:tabs>
+          <w:tab w:val="left" w:pos="5112"/>
+        </w:tabs>
+        <w:rPr>
+          <w:sz w:val="32"/>
+          <w:szCs w:val="32"/>
+          <w:lang w:val="en-GB"/>
+        </w:rPr>
+      </w:pPr>
+      <w:r>
+        <w:rPr>
+          <w:sz w:val="32"/>
+          <w:szCs w:val="32"/>
+          <w:lang w:val="en-GB"/>
+        </w:rPr>
+        <w:t>BEGIN</w:t>
+      </w:r>
+    </w:p>
+    <w:p>
+      <w:pPr>
+        <w:tabs>
+          <w:tab w:val="left" w:pos="5112"/>
+        </w:tabs>
+        <w:rPr>
+          <w:sz w:val="32"/>
+          <w:szCs w:val="32"/>
+          <w:lang w:val="en-GB"/>
+        </w:rPr>
+      </w:pPr>
+      <w:r>
+        <w:rPr>
+          <w:sz w:val="32"/>
+          <w:szCs w:val="32"/>
+          <w:lang w:val="en-GB"/>
+        </w:rPr>
+        <w:t xml:space="preserve">Update players set </w:t>
+      </w:r>
+      <w:proofErr w:type="spellStart"/>
+      <w:r>
+        <w:rPr>
+          <w:sz w:val="32"/>
+          <w:szCs w:val="32"/>
+          <w:lang w:val="en-GB"/>
+        </w:rPr>
+        <w:t>gameId</w:t>
+      </w:r>
+      <w:proofErr w:type="spellEnd"/>
+      <w:r>
+        <w:rPr>
+          <w:sz w:val="32"/>
+          <w:szCs w:val="32"/>
+          <w:lang w:val="en-GB"/>
+        </w:rPr>
+        <w:t xml:space="preserve"> = NULL</w:t>
+      </w:r>
+      <w:r>
+        <w:rPr>
+          <w:sz w:val="32"/>
+          <w:szCs w:val="32"/>
+          <w:lang w:val="en-GB"/>
+        </w:rPr>
+        <w:t xml:space="preserve"> WHERE </w:t>
       </w:r>
       <w:bookmarkStart w:id="0" w:name="_GoBack"/>
       <w:bookmarkEnd w:id="0"/>
-      <w:r>
-        <w:rPr>
-          <w:sz w:val="32"/>
-          <w:szCs w:val="32"/>
-          <w:lang w:val="en-GB"/>
-        </w:rPr>
-        <w:t xml:space="preserve"> int) AS $$</w:t>
-      </w:r>
-    </w:p>
-    <w:p>
-      <w:pPr>
-        <w:rPr>
-          <w:sz w:val="32"/>
-          <w:szCs w:val="32"/>
-          <w:lang w:val="en-GB"/>
-        </w:rPr>
-      </w:pPr>
-      <w:r>
-        <w:rPr>
-          <w:sz w:val="32"/>
-          <w:szCs w:val="32"/>
-          <w:lang w:val="en-GB"/>
-        </w:rPr>
-        <w:t>DECLARE</w:t>
-      </w:r>
-    </w:p>
-    <w:p>
-      <w:pPr>
-        <w:rPr>
-          <w:sz w:val="32"/>
-          <w:szCs w:val="32"/>
-          <w:lang w:val="en-GB"/>
-        </w:rPr>
-      </w:pPr>
-      <w:r>
-        <w:rPr>
-          <w:sz w:val="32"/>
-          <w:szCs w:val="32"/>
-          <w:lang w:val="en-GB"/>
-        </w:rPr>
-        <w:t xml:space="preserve">BEGIN </w:t>
-      </w:r>
-    </w:p>
-    <w:p>
-      <w:pPr>
-        <w:rPr>
-          <w:sz w:val="32"/>
-          <w:szCs w:val="32"/>
-          <w:lang w:val="en-GB"/>
-        </w:rPr>
-      </w:pPr>
-      <w:r>
-        <w:rPr>
-          <w:sz w:val="32"/>
-          <w:szCs w:val="32"/>
-          <w:lang w:val="en-GB"/>
-        </w:rPr>
-        <w:t>RETURN QUERY SELECT fname,lname,status,score from players;</w:t>
-      </w:r>
-    </w:p>
-    <w:p>
-      <w:pPr>
-        <w:rPr>
-          <w:sz w:val="32"/>
-          <w:szCs w:val="32"/>
-          <w:lang w:val="en-GB"/>
-        </w:rPr>
-      </w:pPr>
-      <w:r>
-        <w:rPr>
-          <w:sz w:val="32"/>
-          <w:szCs w:val="32"/>
-          <w:lang w:val="en-GB"/>
-        </w:rPr>
-        <w:t>END;</w:t>
-      </w:r>
-    </w:p>
-    <w:p>
-      <w:pPr>
-        <w:rPr>
-          <w:sz w:val="32"/>
-          <w:szCs w:val="32"/>
-          <w:lang w:val="en-GB"/>
-        </w:rPr>
-      </w:pPr>
-      <w:r>
-        <w:rPr>
-          <w:sz w:val="32"/>
-          <w:szCs w:val="32"/>
-          <w:lang w:val="en-GB"/>
-        </w:rPr>
-        <w:t>$$ LANGUAGE plpgsql;</w:t>
-      </w:r>
+      <w:proofErr w:type="spellStart"/>
+      <w:r>
+        <w:rPr>
+          <w:sz w:val="32"/>
+          <w:szCs w:val="32"/>
+          <w:lang w:val="en-GB"/>
+        </w:rPr>
+        <w:t>game</w:t>
+      </w:r>
+      <w:r>
+        <w:rPr>
+          <w:sz w:val="32"/>
+          <w:szCs w:val="32"/>
+          <w:lang w:val="en-GB"/>
+        </w:rPr>
+        <w:t>i</w:t>
+      </w:r>
+      <w:r>
+        <w:rPr>
+          <w:sz w:val="32"/>
+          <w:szCs w:val="32"/>
+          <w:lang w:val="en-GB"/>
+        </w:rPr>
+        <w:t>d</w:t>
+      </w:r>
+      <w:proofErr w:type="spellEnd"/>
+      <w:r>
+        <w:rPr>
+          <w:sz w:val="32"/>
+          <w:szCs w:val="32"/>
+          <w:lang w:val="en-GB"/>
+        </w:rPr>
+        <w:t xml:space="preserve"> = </w:t>
+      </w:r>
+      <w:proofErr w:type="spellStart"/>
+      <w:r>
+        <w:rPr>
+          <w:sz w:val="32"/>
+          <w:szCs w:val="32"/>
+          <w:lang w:val="en-GB"/>
+        </w:rPr>
+        <w:t>gamenumber</w:t>
+      </w:r>
+      <w:proofErr w:type="spellEnd"/>
+      <w:r>
+        <w:rPr>
+          <w:sz w:val="32"/>
+          <w:szCs w:val="32"/>
+          <w:lang w:val="en-GB"/>
+        </w:rPr>
+        <w:t>;</w:t>
+      </w:r>
+    </w:p>
+    <w:p>
+      <w:pPr>
+        <w:tabs>
+          <w:tab w:val="left" w:pos="5112"/>
+        </w:tabs>
+        <w:rPr>
+          <w:sz w:val="32"/>
+          <w:szCs w:val="32"/>
+          <w:lang w:val="en-GB"/>
+        </w:rPr>
+      </w:pPr>
+      <w:proofErr w:type="spellStart"/>
+      <w:r>
+        <w:rPr>
+          <w:sz w:val="32"/>
+          <w:szCs w:val="32"/>
+          <w:lang w:val="en-GB"/>
+        </w:rPr>
+        <w:lastRenderedPageBreak/>
+        <w:t>Nowtime</w:t>
+      </w:r>
+      <w:proofErr w:type="spellEnd"/>
+      <w:r>
+        <w:rPr>
+          <w:sz w:val="32"/>
+          <w:szCs w:val="32"/>
+          <w:lang w:val="en-GB"/>
+        </w:rPr>
+        <w:t xml:space="preserve"> = now();</w:t>
+      </w:r>
+    </w:p>
+    <w:p>
+      <w:pPr>
+        <w:tabs>
+          <w:tab w:val="left" w:pos="5112"/>
+        </w:tabs>
+        <w:rPr>
+          <w:sz w:val="32"/>
+          <w:szCs w:val="32"/>
+          <w:lang w:val="en-GB"/>
+        </w:rPr>
+      </w:pPr>
+      <w:r>
+        <w:rPr>
+          <w:sz w:val="32"/>
+          <w:szCs w:val="32"/>
+          <w:lang w:val="en-GB"/>
+        </w:rPr>
+        <w:t xml:space="preserve">Update </w:t>
+      </w:r>
+      <w:proofErr w:type="spellStart"/>
+      <w:r>
+        <w:rPr>
+          <w:sz w:val="32"/>
+          <w:szCs w:val="32"/>
+          <w:lang w:val="en-GB"/>
+        </w:rPr>
+        <w:t>gamelog</w:t>
+      </w:r>
+      <w:proofErr w:type="spellEnd"/>
+      <w:r>
+        <w:rPr>
+          <w:sz w:val="32"/>
+          <w:szCs w:val="32"/>
+          <w:lang w:val="en-GB"/>
+        </w:rPr>
+        <w:t xml:space="preserve"> set </w:t>
+      </w:r>
+      <w:proofErr w:type="spellStart"/>
+      <w:r>
+        <w:rPr>
+          <w:sz w:val="32"/>
+          <w:szCs w:val="32"/>
+          <w:lang w:val="en-GB"/>
+        </w:rPr>
+        <w:t>endGameDate</w:t>
+      </w:r>
+      <w:proofErr w:type="spellEnd"/>
+      <w:r>
+        <w:rPr>
+          <w:sz w:val="32"/>
+          <w:szCs w:val="32"/>
+          <w:lang w:val="en-GB"/>
+        </w:rPr>
+        <w:t xml:space="preserve"> = </w:t>
+      </w:r>
+      <w:proofErr w:type="spellStart"/>
+      <w:r>
+        <w:rPr>
+          <w:sz w:val="32"/>
+          <w:szCs w:val="32"/>
+          <w:lang w:val="en-GB"/>
+        </w:rPr>
+        <w:t>now</w:t>
+      </w:r>
+      <w:r>
+        <w:rPr>
+          <w:sz w:val="32"/>
+          <w:szCs w:val="32"/>
+          <w:lang w:val="en-GB"/>
+        </w:rPr>
+        <w:t>time</w:t>
+      </w:r>
+      <w:proofErr w:type="spellEnd"/>
+      <w:r>
+        <w:rPr>
+          <w:sz w:val="32"/>
+          <w:szCs w:val="32"/>
+          <w:lang w:val="en-GB"/>
+        </w:rPr>
+        <w:t xml:space="preserve"> , </w:t>
+      </w:r>
+      <w:proofErr w:type="spellStart"/>
+      <w:r>
+        <w:rPr>
+          <w:sz w:val="32"/>
+          <w:szCs w:val="32"/>
+          <w:lang w:val="en-GB"/>
+        </w:rPr>
+        <w:t>isFinished</w:t>
+      </w:r>
+      <w:proofErr w:type="spellEnd"/>
+      <w:r>
+        <w:rPr>
+          <w:sz w:val="32"/>
+          <w:szCs w:val="32"/>
+          <w:lang w:val="en-GB"/>
+        </w:rPr>
+        <w:t xml:space="preserve"> = true where </w:t>
+      </w:r>
+      <w:proofErr w:type="spellStart"/>
+      <w:r>
+        <w:rPr>
+          <w:sz w:val="32"/>
+          <w:szCs w:val="32"/>
+          <w:lang w:val="en-GB"/>
+        </w:rPr>
+        <w:t>game</w:t>
+      </w:r>
+      <w:r>
+        <w:rPr>
+          <w:sz w:val="32"/>
+          <w:szCs w:val="32"/>
+          <w:lang w:val="en-GB"/>
+        </w:rPr>
+        <w:t>_</w:t>
+      </w:r>
+      <w:r>
+        <w:rPr>
+          <w:sz w:val="32"/>
+          <w:szCs w:val="32"/>
+          <w:lang w:val="en-GB"/>
+        </w:rPr>
+        <w:t>id</w:t>
+      </w:r>
+      <w:proofErr w:type="spellEnd"/>
+      <w:r>
+        <w:rPr>
+          <w:sz w:val="32"/>
+          <w:szCs w:val="32"/>
+          <w:lang w:val="en-GB"/>
+        </w:rPr>
+        <w:t xml:space="preserve"> = </w:t>
+      </w:r>
+      <w:proofErr w:type="spellStart"/>
+      <w:r>
+        <w:rPr>
+          <w:sz w:val="32"/>
+          <w:szCs w:val="32"/>
+          <w:lang w:val="en-GB"/>
+        </w:rPr>
+        <w:t>gamenumber</w:t>
+      </w:r>
+      <w:proofErr w:type="spellEnd"/>
+      <w:r>
+        <w:rPr>
+          <w:sz w:val="32"/>
+          <w:szCs w:val="32"/>
+          <w:lang w:val="en-GB"/>
+        </w:rPr>
+        <w:t>;</w:t>
+      </w:r>
+    </w:p>
+    <w:p>
+      <w:pPr>
+        <w:tabs>
+          <w:tab w:val="left" w:pos="5112"/>
+        </w:tabs>
+        <w:rPr>
+          <w:sz w:val="32"/>
+          <w:szCs w:val="32"/>
+          <w:lang w:val="en-GB"/>
+        </w:rPr>
+      </w:pPr>
+      <w:r>
+        <w:rPr>
+          <w:sz w:val="32"/>
+          <w:szCs w:val="32"/>
+          <w:lang w:val="en-GB"/>
+        </w:rPr>
+        <w:t>End;</w:t>
+      </w:r>
+    </w:p>
+    <w:p>
+      <w:pPr>
+        <w:tabs>
+          <w:tab w:val="left" w:pos="5112"/>
+        </w:tabs>
+        <w:rPr>
+          <w:sz w:val="32"/>
+          <w:szCs w:val="32"/>
+          <w:lang w:val="en-GB"/>
+        </w:rPr>
+      </w:pPr>
+      <w:r>
+        <w:rPr>
+          <w:sz w:val="32"/>
+          <w:szCs w:val="32"/>
+          <w:lang w:val="en-GB"/>
+        </w:rPr>
+        <w:t xml:space="preserve">$$ LANGUAGE </w:t>
+      </w:r>
+      <w:proofErr w:type="spellStart"/>
+      <w:r>
+        <w:rPr>
+          <w:sz w:val="32"/>
+          <w:szCs w:val="32"/>
+          <w:lang w:val="en-GB"/>
+        </w:rPr>
+        <w:t>plpgsql</w:t>
+      </w:r>
+      <w:proofErr w:type="spellEnd"/>
+      <w:r>
+        <w:rPr>
+          <w:sz w:val="32"/>
+          <w:szCs w:val="32"/>
+          <w:lang w:val="en-GB"/>
+        </w:rPr>
+        <w:t>;</w:t>
+      </w:r>
+    </w:p>
+    <w:p>
+      <w:pPr>
+        <w:tabs>
+          <w:tab w:val="left" w:pos="5112"/>
+        </w:tabs>
+        <w:rPr>
+          <w:sz w:val="32"/>
+          <w:szCs w:val="32"/>
+          <w:lang w:val="en-GB"/>
+        </w:rPr>
+      </w:pPr>
     </w:p>
     <w:sectPr>
       <w:pgSz w:w="11906" w:h="16838"/>
@@ -1797,6 +4915,7 @@
     <w:lsdException w:name="HTML Sample" w:semiHidden="1" w:unhideWhenUsed="1"/>
     <w:lsdException w:name="HTML Typewriter" w:semiHidden="1" w:unhideWhenUsed="1"/>
     <w:lsdException w:name="HTML Variable" w:semiHidden="1" w:unhideWhenUsed="1"/>
+    <w:lsdException w:name="Normal Table" w:semiHidden="1" w:unhideWhenUsed="1"/>
     <w:lsdException w:name="annotation subject" w:semiHidden="1" w:unhideWhenUsed="1"/>
     <w:lsdException w:name="No List" w:semiHidden="1" w:unhideWhenUsed="1"/>
     <w:lsdException w:name="Outline List 1" w:semiHidden="1" w:unhideWhenUsed="1"/>
@@ -1843,8 +4962,10 @@
     <w:lsdException w:name="Table Subtle 2" w:semiHidden="1" w:unhideWhenUsed="1"/>
     <w:lsdException w:name="Table Web 1" w:semiHidden="1" w:unhideWhenUsed="1"/>
     <w:lsdException w:name="Table Web 2" w:semiHidden="1" w:unhideWhenUsed="1"/>
+    <w:lsdException w:name="Table Web 3" w:semiHidden="1" w:unhideWhenUsed="1"/>
     <w:lsdException w:name="Balloon Text" w:semiHidden="1" w:unhideWhenUsed="1"/>
     <w:lsdException w:name="Table Grid" w:uiPriority="39"/>
+    <w:lsdException w:name="Table Theme" w:semiHidden="1" w:unhideWhenUsed="1"/>
     <w:lsdException w:name="Placeholder Text" w:semiHidden="1"/>
     <w:lsdException w:name="No Spacing" w:uiPriority="1" w:qFormat="1"/>
     <w:lsdException w:name="Light Shading" w:uiPriority="60"/>
@@ -2069,6 +5190,7 @@
   <w:style w:type="paragraph" w:default="1" w:styleId="Normal">
     <w:name w:val="Normal"/>
     <w:qFormat/>
+    <w:rsid w:val="00463A2C"/>
     <w:rPr>
       <w:lang w:val="en-US"/>
     </w:rPr>

</xml_diff>

<commit_message>
this is the documentation of all commands of database with the structure of it
</commit_message>
<xml_diff>
--- a/Documentation/Database Tables And Functions.docx
+++ b/Documentation/Database Tables And Functions.docx
@@ -524,7 +524,25 @@
           <w:szCs w:val="32"/>
           <w:lang w:val="en-GB"/>
         </w:rPr>
-        <w:t xml:space="preserve">onent : it’s represents the opponent of the user when he plays a game to make it easy to save the game with the contributors of it, the data type of the attribute is text. </w:t>
+        <w:t>onent : it’s represents the opponent of the user when he plays a game to make it easy to save the game with the contributors of it</w:t>
+      </w:r>
+      <w:r>
+        <w:rPr>
+          <w:sz w:val="32"/>
+          <w:szCs w:val="32"/>
+          <w:lang w:val="en-GB"/>
+        </w:rPr>
+        <w:t xml:space="preserve"> </w:t>
+      </w:r>
+      <w:bookmarkStart w:id="0" w:name="_GoBack"/>
+      <w:bookmarkEnd w:id="0"/>
+      <w:r>
+        <w:rPr>
+          <w:sz w:val="32"/>
+          <w:szCs w:val="32"/>
+          <w:lang w:val="en-GB"/>
+        </w:rPr>
+        <w:t xml:space="preserve">, the data type of the attribute is text. </w:t>
       </w:r>
     </w:p>
     <w:p>
@@ -1218,15 +1236,7 @@
                 <w:szCs w:val="28"/>
                 <w:lang w:val="en-GB"/>
               </w:rPr>
-              <w:t>end</w:t>
-            </w:r>
-            <w:r>
-              <w:rPr>
-                <w:sz w:val="28"/>
-                <w:szCs w:val="28"/>
-                <w:lang w:val="en-GB"/>
-              </w:rPr>
-              <w:t>GameDate</w:t>
+              <w:t>endGameDate</w:t>
             </w:r>
             <w:proofErr w:type="spellEnd"/>
           </w:p>
@@ -2068,15 +2078,7 @@
           <w:szCs w:val="32"/>
           <w:lang w:val="en-GB"/>
         </w:rPr>
-        <w:t>SELECT status</w:t>
-      </w:r>
-      <w:r>
-        <w:rPr>
-          <w:sz w:val="32"/>
-          <w:szCs w:val="32"/>
-          <w:lang w:val="en-GB"/>
-        </w:rPr>
-        <w:t xml:space="preserve"> INTO </w:t>
+        <w:t xml:space="preserve">SELECT status INTO </w:t>
       </w:r>
       <w:proofErr w:type="spellStart"/>
       <w:r>
@@ -2550,23 +2552,7 @@
           <w:szCs w:val="32"/>
           <w:lang w:val="en-GB"/>
         </w:rPr>
-        <w:t>updatescoreo</w:t>
-      </w:r>
-      <w:r>
-        <w:rPr>
-          <w:sz w:val="32"/>
-          <w:szCs w:val="32"/>
-          <w:lang w:val="en-GB"/>
-        </w:rPr>
-        <w:t>n</w:t>
-      </w:r>
-      <w:r>
-        <w:rPr>
-          <w:sz w:val="32"/>
-          <w:szCs w:val="32"/>
-          <w:lang w:val="en-GB"/>
-        </w:rPr>
-        <w:t>line</w:t>
+        <w:t>updatescoreonline</w:t>
       </w:r>
       <w:proofErr w:type="spellEnd"/>
       <w:r>
@@ -2644,23 +2630,7 @@
           <w:szCs w:val="32"/>
           <w:lang w:val="en-GB"/>
         </w:rPr>
-        <w:t xml:space="preserve">UPDATE players SET score = score + </w:t>
-      </w:r>
-      <w:r>
-        <w:rPr>
-          <w:sz w:val="32"/>
-          <w:szCs w:val="32"/>
-          <w:lang w:val="en-GB"/>
-        </w:rPr>
-        <w:t>20</w:t>
-      </w:r>
-      <w:r>
-        <w:rPr>
-          <w:sz w:val="32"/>
-          <w:szCs w:val="32"/>
-          <w:lang w:val="en-GB"/>
-        </w:rPr>
-        <w:t xml:space="preserve"> WHERE username = </w:t>
+        <w:t xml:space="preserve">UPDATE players SET score = score + 20 WHERE username = </w:t>
       </w:r>
       <w:proofErr w:type="spellStart"/>
       <w:r>
@@ -3771,15 +3741,7 @@
           <w:szCs w:val="32"/>
           <w:lang w:val="en-GB"/>
         </w:rPr>
-        <w:t>homePlayer</w:t>
-      </w:r>
-      <w:r>
-        <w:rPr>
-          <w:sz w:val="32"/>
-          <w:szCs w:val="32"/>
-          <w:lang w:val="en-GB"/>
-        </w:rPr>
-        <w:t>,opponentplayer</w:t>
+        <w:t>homePlayer,opponentplayer</w:t>
       </w:r>
       <w:proofErr w:type="spellEnd"/>
       <w:r>
@@ -4259,8 +4221,6 @@
         </w:rPr>
         <w:t xml:space="preserve"> WHERE </w:t>
       </w:r>
-      <w:bookmarkStart w:id="0" w:name="_GoBack"/>
-      <w:bookmarkEnd w:id="0"/>
       <w:proofErr w:type="spellStart"/>
       <w:r>
         <w:rPr>

</xml_diff>

<commit_message>
edit the first function to retrive the username instaed of first and last name
</commit_message>
<xml_diff>
--- a/Documentation/Database Tables And Functions.docx
+++ b/Documentation/Database Tables And Functions.docx
@@ -301,23 +301,13 @@
           <w:lang w:val="en-GB"/>
         </w:rPr>
       </w:pPr>
-      <w:proofErr w:type="spellStart"/>
-      <w:r>
-        <w:rPr>
-          <w:sz w:val="32"/>
-          <w:szCs w:val="32"/>
-          <w:lang w:val="en-GB"/>
-        </w:rPr>
-        <w:t>UserName</w:t>
-      </w:r>
-      <w:proofErr w:type="spellEnd"/>
-      <w:r>
-        <w:rPr>
-          <w:sz w:val="32"/>
-          <w:szCs w:val="32"/>
-          <w:lang w:val="en-GB"/>
-        </w:rPr>
-        <w:t xml:space="preserve"> : is the primary key of the table, it has a text data type.</w:t>
+      <w:r>
+        <w:rPr>
+          <w:sz w:val="32"/>
+          <w:szCs w:val="32"/>
+          <w:lang w:val="en-GB"/>
+        </w:rPr>
+        <w:t>UserName : is the primary key of the table, it has a text data type.</w:t>
       </w:r>
     </w:p>
     <w:p>
@@ -371,23 +361,13 @@
           <w:lang w:val="en-GB"/>
         </w:rPr>
       </w:pPr>
-      <w:proofErr w:type="spellStart"/>
-      <w:r>
-        <w:rPr>
-          <w:sz w:val="32"/>
-          <w:szCs w:val="32"/>
-          <w:lang w:val="en-GB"/>
-        </w:rPr>
-        <w:t>LastName</w:t>
-      </w:r>
-      <w:proofErr w:type="spellEnd"/>
-      <w:r>
-        <w:rPr>
-          <w:sz w:val="32"/>
-          <w:szCs w:val="32"/>
-          <w:lang w:val="en-GB"/>
-        </w:rPr>
-        <w:t xml:space="preserve"> : is the last name of the player and it has a text data type.</w:t>
+      <w:r>
+        <w:rPr>
+          <w:sz w:val="32"/>
+          <w:szCs w:val="32"/>
+          <w:lang w:val="en-GB"/>
+        </w:rPr>
+        <w:t>LastName : is the last name of the player and it has a text data type.</w:t>
       </w:r>
     </w:p>
     <w:p>
@@ -444,23 +424,13 @@
           <w:lang w:val="en-GB"/>
         </w:rPr>
       </w:pPr>
-      <w:proofErr w:type="spellStart"/>
-      <w:r>
-        <w:rPr>
-          <w:sz w:val="32"/>
-          <w:szCs w:val="32"/>
-          <w:lang w:val="en-GB"/>
-        </w:rPr>
-        <w:t>SavedGame</w:t>
-      </w:r>
-      <w:proofErr w:type="spellEnd"/>
-      <w:r>
-        <w:rPr>
-          <w:sz w:val="32"/>
-          <w:szCs w:val="32"/>
-          <w:lang w:val="en-GB"/>
-        </w:rPr>
-        <w:t xml:space="preserve"> : it represents the last saved game of the player and it contains of the moves of the two players, </w:t>
+      <w:r>
+        <w:rPr>
+          <w:sz w:val="32"/>
+          <w:szCs w:val="32"/>
+          <w:lang w:val="en-GB"/>
+        </w:rPr>
+        <w:t xml:space="preserve">SavedGame : it represents the last saved game of the player and it contains of the moves of the two players, </w:t>
       </w:r>
       <w:r>
         <w:rPr>
@@ -534,8 +504,6 @@
         </w:rPr>
         <w:t xml:space="preserve"> </w:t>
       </w:r>
-      <w:bookmarkStart w:id="0" w:name="_GoBack"/>
-      <w:bookmarkEnd w:id="0"/>
       <w:r>
         <w:rPr>
           <w:sz w:val="32"/>
@@ -639,7 +607,6 @@
                 <w:lang w:val="en-GB"/>
               </w:rPr>
             </w:pPr>
-            <w:proofErr w:type="spellStart"/>
             <w:r>
               <w:rPr>
                 <w:sz w:val="24"/>
@@ -648,7 +615,6 @@
               </w:rPr>
               <w:t>userName</w:t>
             </w:r>
-            <w:proofErr w:type="spellEnd"/>
           </w:p>
         </w:tc>
         <w:tc>
@@ -688,7 +654,6 @@
                 <w:lang w:val="en-GB"/>
               </w:rPr>
             </w:pPr>
-            <w:proofErr w:type="spellStart"/>
             <w:r>
               <w:rPr>
                 <w:sz w:val="24"/>
@@ -697,7 +662,6 @@
               </w:rPr>
               <w:t>firstName</w:t>
             </w:r>
-            <w:proofErr w:type="spellEnd"/>
           </w:p>
         </w:tc>
         <w:tc>
@@ -714,7 +678,6 @@
                 <w:lang w:val="en-GB"/>
               </w:rPr>
             </w:pPr>
-            <w:proofErr w:type="spellStart"/>
             <w:r>
               <w:rPr>
                 <w:sz w:val="24"/>
@@ -723,7 +686,6 @@
               </w:rPr>
               <w:t>lastName</w:t>
             </w:r>
-            <w:proofErr w:type="spellEnd"/>
           </w:p>
         </w:tc>
         <w:tc>
@@ -788,7 +750,6 @@
                 <w:lang w:val="en-GB"/>
               </w:rPr>
             </w:pPr>
-            <w:proofErr w:type="spellStart"/>
             <w:r>
               <w:rPr>
                 <w:sz w:val="24"/>
@@ -797,7 +758,6 @@
               </w:rPr>
               <w:t>isPlaying</w:t>
             </w:r>
-            <w:proofErr w:type="spellEnd"/>
           </w:p>
         </w:tc>
         <w:tc>
@@ -814,7 +774,6 @@
                 <w:lang w:val="en-GB"/>
               </w:rPr>
             </w:pPr>
-            <w:proofErr w:type="spellStart"/>
             <w:r>
               <w:rPr>
                 <w:sz w:val="24"/>
@@ -823,7 +782,6 @@
               </w:rPr>
               <w:t>gameId</w:t>
             </w:r>
-            <w:proofErr w:type="spellEnd"/>
           </w:p>
         </w:tc>
       </w:tr>
@@ -1013,7 +971,6 @@
                 <w:lang w:val="en-GB"/>
               </w:rPr>
             </w:pPr>
-            <w:proofErr w:type="spellStart"/>
             <w:r>
               <w:rPr>
                 <w:sz w:val="24"/>
@@ -1022,7 +979,6 @@
               </w:rPr>
               <w:t>FK,Integer</w:t>
             </w:r>
-            <w:proofErr w:type="spellEnd"/>
           </w:p>
         </w:tc>
       </w:tr>
@@ -1050,7 +1006,6 @@
           <w:lang w:val="en-GB"/>
         </w:rPr>
       </w:pPr>
-      <w:proofErr w:type="spellStart"/>
       <w:r>
         <w:rPr>
           <w:color w:val="4472C4" w:themeColor="accent1"/>
@@ -1058,17 +1013,7 @@
           <w:szCs w:val="32"/>
           <w:lang w:val="en-GB"/>
         </w:rPr>
-        <w:t>GameLog</w:t>
-      </w:r>
-      <w:proofErr w:type="spellEnd"/>
-      <w:r>
-        <w:rPr>
-          <w:color w:val="4472C4" w:themeColor="accent1"/>
-          <w:sz w:val="32"/>
-          <w:szCs w:val="32"/>
-          <w:lang w:val="en-GB"/>
-        </w:rPr>
-        <w:t xml:space="preserve"> Table</w:t>
+        <w:t>GameLog Table</w:t>
       </w:r>
     </w:p>
     <w:tbl>
@@ -1105,7 +1050,6 @@
                 <w:lang w:val="en-GB"/>
               </w:rPr>
             </w:pPr>
-            <w:proofErr w:type="spellStart"/>
             <w:r>
               <w:rPr>
                 <w:sz w:val="28"/>
@@ -1138,7 +1082,6 @@
               </w:rPr>
               <w:t>Id</w:t>
             </w:r>
-            <w:proofErr w:type="spellEnd"/>
           </w:p>
         </w:tc>
         <w:tc>
@@ -1154,7 +1097,6 @@
                 <w:lang w:val="en-GB"/>
               </w:rPr>
             </w:pPr>
-            <w:proofErr w:type="spellStart"/>
             <w:r>
               <w:rPr>
                 <w:sz w:val="28"/>
@@ -1163,7 +1105,6 @@
               </w:rPr>
               <w:t>homePlayer</w:t>
             </w:r>
-            <w:proofErr w:type="spellEnd"/>
           </w:p>
         </w:tc>
         <w:tc>
@@ -1179,7 +1120,6 @@
                 <w:lang w:val="en-GB"/>
               </w:rPr>
             </w:pPr>
-            <w:proofErr w:type="spellStart"/>
             <w:r>
               <w:rPr>
                 <w:sz w:val="28"/>
@@ -1188,7 +1128,6 @@
               </w:rPr>
               <w:t>opponentPlayer</w:t>
             </w:r>
-            <w:proofErr w:type="spellEnd"/>
           </w:p>
         </w:tc>
         <w:tc>
@@ -1204,7 +1143,6 @@
                 <w:lang w:val="en-GB"/>
               </w:rPr>
             </w:pPr>
-            <w:proofErr w:type="spellStart"/>
             <w:r>
               <w:rPr>
                 <w:sz w:val="28"/>
@@ -1213,7 +1151,6 @@
               </w:rPr>
               <w:t>startGameDate</w:t>
             </w:r>
-            <w:proofErr w:type="spellEnd"/>
           </w:p>
         </w:tc>
         <w:tc>
@@ -1229,7 +1166,6 @@
                 <w:lang w:val="en-GB"/>
               </w:rPr>
             </w:pPr>
-            <w:proofErr w:type="spellStart"/>
             <w:r>
               <w:rPr>
                 <w:sz w:val="28"/>
@@ -1238,7 +1174,6 @@
               </w:rPr>
               <w:t>endGameDate</w:t>
             </w:r>
-            <w:proofErr w:type="spellEnd"/>
           </w:p>
         </w:tc>
         <w:tc>
@@ -1254,7 +1189,6 @@
                 <w:lang w:val="en-GB"/>
               </w:rPr>
             </w:pPr>
-            <w:proofErr w:type="spellStart"/>
             <w:r>
               <w:rPr>
                 <w:sz w:val="28"/>
@@ -1271,7 +1205,6 @@
               </w:rPr>
               <w:t>sFinished</w:t>
             </w:r>
-            <w:proofErr w:type="spellEnd"/>
           </w:p>
         </w:tc>
         <w:tc>
@@ -1287,7 +1220,6 @@
                 <w:lang w:val="en-GB"/>
               </w:rPr>
             </w:pPr>
-            <w:proofErr w:type="spellStart"/>
             <w:r>
               <w:rPr>
                 <w:sz w:val="28"/>
@@ -1296,7 +1228,6 @@
               </w:rPr>
               <w:t>savedGame</w:t>
             </w:r>
-            <w:proofErr w:type="spellEnd"/>
           </w:p>
         </w:tc>
       </w:tr>
@@ -1318,7 +1249,6 @@
                 <w:lang w:val="en-GB"/>
               </w:rPr>
             </w:pPr>
-            <w:proofErr w:type="spellStart"/>
             <w:r>
               <w:rPr>
                 <w:sz w:val="26"/>
@@ -1327,7 +1257,6 @@
               </w:rPr>
               <w:t>PK,Integer</w:t>
             </w:r>
-            <w:proofErr w:type="spellEnd"/>
           </w:p>
         </w:tc>
         <w:tc>
@@ -1562,33 +1491,15 @@
           <w:szCs w:val="32"/>
           <w:lang w:val="en-GB"/>
         </w:rPr>
-        <w:t xml:space="preserve">CREATE OR REPLACE FUNCTION </w:t>
-      </w:r>
-      <w:proofErr w:type="spellStart"/>
-      <w:r>
-        <w:rPr>
-          <w:sz w:val="32"/>
-          <w:szCs w:val="32"/>
-          <w:lang w:val="en-GB"/>
-        </w:rPr>
-        <w:t>retrieve</w:t>
-      </w:r>
-      <w:r>
-        <w:rPr>
-          <w:sz w:val="32"/>
-          <w:szCs w:val="32"/>
-          <w:lang w:val="en-GB"/>
-        </w:rPr>
-        <w:t>players</w:t>
-      </w:r>
-      <w:proofErr w:type="spellEnd"/>
-      <w:r>
-        <w:rPr>
-          <w:sz w:val="32"/>
-          <w:szCs w:val="32"/>
-          <w:lang w:val="en-GB"/>
-        </w:rPr>
-        <w:t xml:space="preserve"> () R</w:t>
+        <w:t>CREATE OR REPLACE FUNCTION retrieve</w:t>
+      </w:r>
+      <w:r>
+        <w:rPr>
+          <w:sz w:val="32"/>
+          <w:szCs w:val="32"/>
+          <w:lang w:val="en-GB"/>
+        </w:rPr>
+        <w:t>players () R</w:t>
       </w:r>
       <w:r>
         <w:rPr>
@@ -1604,52 +1515,25 @@
           <w:szCs w:val="32"/>
           <w:lang w:val="en-GB"/>
         </w:rPr>
-        <w:t xml:space="preserve"> TABLE ( </w:t>
-      </w:r>
-      <w:proofErr w:type="spellStart"/>
-      <w:r>
-        <w:rPr>
-          <w:sz w:val="32"/>
-          <w:szCs w:val="32"/>
-          <w:lang w:val="en-GB"/>
-        </w:rPr>
-        <w:t>firstName</w:t>
-      </w:r>
-      <w:proofErr w:type="spellEnd"/>
-      <w:r>
-        <w:rPr>
-          <w:sz w:val="32"/>
-          <w:szCs w:val="32"/>
-          <w:lang w:val="en-GB"/>
-        </w:rPr>
-        <w:t xml:space="preserve"> text , </w:t>
-      </w:r>
-      <w:proofErr w:type="spellStart"/>
-      <w:r>
-        <w:rPr>
-          <w:sz w:val="32"/>
-          <w:szCs w:val="32"/>
-          <w:lang w:val="en-GB"/>
-        </w:rPr>
-        <w:t>lastName</w:t>
-      </w:r>
-      <w:proofErr w:type="spellEnd"/>
-      <w:r>
-        <w:rPr>
-          <w:sz w:val="32"/>
-          <w:szCs w:val="32"/>
-          <w:lang w:val="en-GB"/>
-        </w:rPr>
-        <w:t xml:space="preserve"> text , </w:t>
-      </w:r>
-      <w:proofErr w:type="spellStart"/>
-      <w:r>
-        <w:rPr>
-          <w:sz w:val="32"/>
-          <w:szCs w:val="32"/>
-          <w:lang w:val="en-GB"/>
-        </w:rPr>
-        <w:t>status</w:t>
+        <w:t xml:space="preserve"> TABLE (</w:t>
+      </w:r>
+      <w:r>
+        <w:rPr>
+          <w:sz w:val="32"/>
+          <w:szCs w:val="32"/>
+          <w:lang w:val="en-GB"/>
+        </w:rPr>
+        <w:t xml:space="preserve">userPlayer </w:t>
+      </w:r>
+      <w:bookmarkStart w:id="0" w:name="_GoBack"/>
+      <w:bookmarkEnd w:id="0"/>
+      <w:r>
+        <w:rPr>
+          <w:sz w:val="32"/>
+          <w:szCs w:val="32"/>
+          <w:lang w:val="en-GB"/>
+        </w:rPr>
+        <w:t>text , status</w:t>
       </w:r>
       <w:r>
         <w:rPr>
@@ -1659,41 +1543,13 @@
         </w:rPr>
         <w:t>OfPlayer</w:t>
       </w:r>
-      <w:proofErr w:type="spellEnd"/>
-      <w:r>
-        <w:rPr>
-          <w:sz w:val="32"/>
-          <w:szCs w:val="32"/>
-          <w:lang w:val="en-GB"/>
-        </w:rPr>
-        <w:t xml:space="preserve"> </w:t>
-      </w:r>
-      <w:proofErr w:type="spellStart"/>
-      <w:r>
-        <w:rPr>
-          <w:sz w:val="32"/>
-          <w:szCs w:val="32"/>
-          <w:lang w:val="en-GB"/>
-        </w:rPr>
-        <w:t>boolean</w:t>
-      </w:r>
-      <w:proofErr w:type="spellEnd"/>
-      <w:r>
-        <w:rPr>
-          <w:sz w:val="32"/>
-          <w:szCs w:val="32"/>
-          <w:lang w:val="en-GB"/>
-        </w:rPr>
-        <w:t xml:space="preserve"> , </w:t>
-      </w:r>
-      <w:proofErr w:type="spellStart"/>
-      <w:r>
-        <w:rPr>
-          <w:sz w:val="32"/>
-          <w:szCs w:val="32"/>
-          <w:lang w:val="en-GB"/>
-        </w:rPr>
-        <w:t>score</w:t>
+      <w:r>
+        <w:rPr>
+          <w:sz w:val="32"/>
+          <w:szCs w:val="32"/>
+          <w:lang w:val="en-GB"/>
+        </w:rPr>
+        <w:t xml:space="preserve"> boolean , score</w:t>
       </w:r>
       <w:r>
         <w:rPr>
@@ -1703,7 +1559,6 @@
         </w:rPr>
         <w:t>OfPlayer</w:t>
       </w:r>
-      <w:proofErr w:type="spellEnd"/>
       <w:r>
         <w:rPr>
           <w:sz w:val="32"/>
@@ -1763,23 +1618,21 @@
         </w:rPr>
         <w:t xml:space="preserve">RETURN QUERY SELECT </w:t>
       </w:r>
-      <w:proofErr w:type="spellStart"/>
-      <w:r>
-        <w:rPr>
-          <w:sz w:val="32"/>
-          <w:szCs w:val="32"/>
-          <w:lang w:val="en-GB"/>
-        </w:rPr>
-        <w:t>fname,lname,status,score</w:t>
-      </w:r>
-      <w:proofErr w:type="spellEnd"/>
-      <w:r>
-        <w:rPr>
-          <w:sz w:val="32"/>
-          <w:szCs w:val="32"/>
-          <w:lang w:val="en-GB"/>
-        </w:rPr>
-        <w:t xml:space="preserve"> from players;</w:t>
+      <w:r>
+        <w:rPr>
+          <w:sz w:val="32"/>
+          <w:szCs w:val="32"/>
+          <w:lang w:val="en-GB"/>
+        </w:rPr>
+        <w:t>username</w:t>
+      </w:r>
+      <w:r>
+        <w:rPr>
+          <w:sz w:val="32"/>
+          <w:szCs w:val="32"/>
+          <w:lang w:val="en-GB"/>
+        </w:rPr>
+        <w:t>,status,score from players;</w:t>
       </w:r>
     </w:p>
     <w:p>
@@ -1813,25 +1666,7 @@
           <w:szCs w:val="32"/>
           <w:lang w:val="en-GB"/>
         </w:rPr>
-        <w:t xml:space="preserve">$$ LANGUAGE </w:t>
-      </w:r>
-      <w:proofErr w:type="spellStart"/>
-      <w:r>
-        <w:rPr>
-          <w:sz w:val="32"/>
-          <w:szCs w:val="32"/>
-          <w:lang w:val="en-GB"/>
-        </w:rPr>
-        <w:t>plpgsql</w:t>
-      </w:r>
-      <w:proofErr w:type="spellEnd"/>
-      <w:r>
-        <w:rPr>
-          <w:sz w:val="32"/>
-          <w:szCs w:val="32"/>
-          <w:lang w:val="en-GB"/>
-        </w:rPr>
-        <w:t>;</w:t>
+        <w:t>$$ LANGUAGE plpgsql;</w:t>
       </w:r>
     </w:p>
     <w:p>
@@ -1896,27 +1731,8 @@
           <w:szCs w:val="32"/>
           <w:lang w:val="en-GB"/>
         </w:rPr>
-        <w:t xml:space="preserve">CREATE OR REPLACE FUNCTION </w:t>
-      </w:r>
-      <w:proofErr w:type="spellStart"/>
-      <w:r>
-        <w:rPr>
-          <w:sz w:val="32"/>
-          <w:szCs w:val="32"/>
-          <w:lang w:val="en-GB"/>
-        </w:rPr>
-        <w:t>isPlayerOnline</w:t>
-      </w:r>
-      <w:proofErr w:type="spellEnd"/>
-      <w:r>
-        <w:rPr>
-          <w:sz w:val="32"/>
-          <w:szCs w:val="32"/>
-          <w:lang w:val="en-GB"/>
-        </w:rPr>
-        <w:t xml:space="preserve"> (</w:t>
-      </w:r>
-      <w:proofErr w:type="spellStart"/>
+        <w:t>CREATE OR REPLACE FUNCTION isPlayerOnline (</w:t>
+      </w:r>
       <w:r>
         <w:rPr>
           <w:sz w:val="32"/>
@@ -1925,32 +1741,13 @@
         </w:rPr>
         <w:t>NameOfUser</w:t>
       </w:r>
-      <w:proofErr w:type="spellEnd"/>
-      <w:r>
-        <w:rPr>
-          <w:sz w:val="32"/>
-          <w:szCs w:val="32"/>
-          <w:lang w:val="en-GB"/>
-        </w:rPr>
-        <w:t xml:space="preserve"> text) RETURNS </w:t>
-      </w:r>
-      <w:proofErr w:type="spellStart"/>
-      <w:r>
-        <w:rPr>
-          <w:sz w:val="32"/>
-          <w:szCs w:val="32"/>
-          <w:lang w:val="en-GB"/>
-        </w:rPr>
-        <w:t>boolean</w:t>
-      </w:r>
-      <w:proofErr w:type="spellEnd"/>
-      <w:r>
-        <w:rPr>
-          <w:sz w:val="32"/>
-          <w:szCs w:val="32"/>
-          <w:lang w:val="en-GB"/>
-        </w:rPr>
-        <w:t xml:space="preserve"> AS $$</w:t>
+      <w:r>
+        <w:rPr>
+          <w:sz w:val="32"/>
+          <w:szCs w:val="32"/>
+          <w:lang w:val="en-GB"/>
+        </w:rPr>
+        <w:t xml:space="preserve"> text) RETURNS boolean AS $$</w:t>
       </w:r>
     </w:p>
     <w:p>
@@ -1978,7 +1775,6 @@
           <w:lang w:val="en-GB"/>
         </w:rPr>
       </w:pPr>
-      <w:proofErr w:type="spellStart"/>
       <w:r>
         <w:rPr>
           <w:sz w:val="32"/>
@@ -2019,25 +1815,153 @@
         </w:rPr>
         <w:t>layer</w:t>
       </w:r>
-      <w:proofErr w:type="spellEnd"/>
-      <w:r>
-        <w:rPr>
-          <w:sz w:val="32"/>
-          <w:szCs w:val="32"/>
-          <w:lang w:val="en-GB"/>
-        </w:rPr>
-        <w:t xml:space="preserve"> </w:t>
-      </w:r>
-      <w:proofErr w:type="spellStart"/>
-      <w:r>
-        <w:rPr>
-          <w:sz w:val="32"/>
-          <w:szCs w:val="32"/>
-          <w:lang w:val="en-GB"/>
-        </w:rPr>
-        <w:t>boolean</w:t>
-      </w:r>
-      <w:proofErr w:type="spellEnd"/>
+      <w:r>
+        <w:rPr>
+          <w:sz w:val="32"/>
+          <w:szCs w:val="32"/>
+          <w:lang w:val="en-GB"/>
+        </w:rPr>
+        <w:t xml:space="preserve"> boolean;</w:t>
+      </w:r>
+    </w:p>
+    <w:p>
+      <w:pPr>
+        <w:rPr>
+          <w:sz w:val="32"/>
+          <w:szCs w:val="32"/>
+          <w:lang w:val="en-GB"/>
+        </w:rPr>
+      </w:pPr>
+      <w:r>
+        <w:rPr>
+          <w:sz w:val="32"/>
+          <w:szCs w:val="32"/>
+          <w:lang w:val="en-GB"/>
+        </w:rPr>
+        <w:t>BEGIN</w:t>
+      </w:r>
+    </w:p>
+    <w:p>
+      <w:pPr>
+        <w:rPr>
+          <w:sz w:val="32"/>
+          <w:szCs w:val="32"/>
+          <w:lang w:val="en-GB"/>
+        </w:rPr>
+      </w:pPr>
+      <w:r>
+        <w:rPr>
+          <w:sz w:val="32"/>
+          <w:szCs w:val="32"/>
+          <w:lang w:val="en-GB"/>
+        </w:rPr>
+        <w:t xml:space="preserve">SELECT status INTO </w:t>
+      </w:r>
+      <w:r>
+        <w:rPr>
+          <w:sz w:val="32"/>
+          <w:szCs w:val="32"/>
+          <w:lang w:val="en-GB"/>
+        </w:rPr>
+        <w:t>status</w:t>
+      </w:r>
+      <w:r>
+        <w:rPr>
+          <w:sz w:val="32"/>
+          <w:szCs w:val="32"/>
+          <w:lang w:val="en-GB"/>
+        </w:rPr>
+        <w:t>O</w:t>
+      </w:r>
+      <w:r>
+        <w:rPr>
+          <w:sz w:val="32"/>
+          <w:szCs w:val="32"/>
+          <w:lang w:val="en-GB"/>
+        </w:rPr>
+        <w:t>f</w:t>
+      </w:r>
+      <w:r>
+        <w:rPr>
+          <w:sz w:val="32"/>
+          <w:szCs w:val="32"/>
+          <w:lang w:val="en-GB"/>
+        </w:rPr>
+        <w:t>P</w:t>
+      </w:r>
+      <w:r>
+        <w:rPr>
+          <w:sz w:val="32"/>
+          <w:szCs w:val="32"/>
+          <w:lang w:val="en-GB"/>
+        </w:rPr>
+        <w:t>layer</w:t>
+      </w:r>
+      <w:r>
+        <w:rPr>
+          <w:sz w:val="32"/>
+          <w:szCs w:val="32"/>
+          <w:lang w:val="en-GB"/>
+        </w:rPr>
+        <w:t xml:space="preserve"> FROM players WHERE username = NameOfUser;</w:t>
+      </w:r>
+    </w:p>
+    <w:p>
+      <w:pPr>
+        <w:rPr>
+          <w:sz w:val="32"/>
+          <w:szCs w:val="32"/>
+          <w:lang w:val="en-GB"/>
+        </w:rPr>
+      </w:pPr>
+      <w:r>
+        <w:rPr>
+          <w:sz w:val="32"/>
+          <w:szCs w:val="32"/>
+          <w:lang w:val="en-GB"/>
+        </w:rPr>
+        <w:t xml:space="preserve">RETURN </w:t>
+      </w:r>
+      <w:r>
+        <w:rPr>
+          <w:sz w:val="32"/>
+          <w:szCs w:val="32"/>
+          <w:lang w:val="en-GB"/>
+        </w:rPr>
+        <w:t>status</w:t>
+      </w:r>
+      <w:r>
+        <w:rPr>
+          <w:sz w:val="32"/>
+          <w:szCs w:val="32"/>
+          <w:lang w:val="en-GB"/>
+        </w:rPr>
+        <w:t>O</w:t>
+      </w:r>
+      <w:r>
+        <w:rPr>
+          <w:sz w:val="32"/>
+          <w:szCs w:val="32"/>
+          <w:lang w:val="en-GB"/>
+        </w:rPr>
+        <w:t>f</w:t>
+      </w:r>
+      <w:r>
+        <w:rPr>
+          <w:sz w:val="32"/>
+          <w:szCs w:val="32"/>
+          <w:lang w:val="en-GB"/>
+        </w:rPr>
+        <w:t>P</w:t>
+      </w:r>
+      <w:r>
+        <w:rPr>
+          <w:sz w:val="32"/>
+          <w:szCs w:val="32"/>
+          <w:lang w:val="en-GB"/>
+        </w:rPr>
+        <w:t>layer</w:t>
+      </w:r>
       <w:r>
         <w:rPr>
           <w:sz w:val="32"/>
@@ -2061,175 +1985,6 @@
           <w:szCs w:val="32"/>
           <w:lang w:val="en-GB"/>
         </w:rPr>
-        <w:t>BEGIN</w:t>
-      </w:r>
-    </w:p>
-    <w:p>
-      <w:pPr>
-        <w:rPr>
-          <w:sz w:val="32"/>
-          <w:szCs w:val="32"/>
-          <w:lang w:val="en-GB"/>
-        </w:rPr>
-      </w:pPr>
-      <w:r>
-        <w:rPr>
-          <w:sz w:val="32"/>
-          <w:szCs w:val="32"/>
-          <w:lang w:val="en-GB"/>
-        </w:rPr>
-        <w:t xml:space="preserve">SELECT status INTO </w:t>
-      </w:r>
-      <w:proofErr w:type="spellStart"/>
-      <w:r>
-        <w:rPr>
-          <w:sz w:val="32"/>
-          <w:szCs w:val="32"/>
-          <w:lang w:val="en-GB"/>
-        </w:rPr>
-        <w:t>status</w:t>
-      </w:r>
-      <w:r>
-        <w:rPr>
-          <w:sz w:val="32"/>
-          <w:szCs w:val="32"/>
-          <w:lang w:val="en-GB"/>
-        </w:rPr>
-        <w:t>O</w:t>
-      </w:r>
-      <w:r>
-        <w:rPr>
-          <w:sz w:val="32"/>
-          <w:szCs w:val="32"/>
-          <w:lang w:val="en-GB"/>
-        </w:rPr>
-        <w:t>f</w:t>
-      </w:r>
-      <w:r>
-        <w:rPr>
-          <w:sz w:val="32"/>
-          <w:szCs w:val="32"/>
-          <w:lang w:val="en-GB"/>
-        </w:rPr>
-        <w:t>P</w:t>
-      </w:r>
-      <w:r>
-        <w:rPr>
-          <w:sz w:val="32"/>
-          <w:szCs w:val="32"/>
-          <w:lang w:val="en-GB"/>
-        </w:rPr>
-        <w:t>layer</w:t>
-      </w:r>
-      <w:proofErr w:type="spellEnd"/>
-      <w:r>
-        <w:rPr>
-          <w:sz w:val="32"/>
-          <w:szCs w:val="32"/>
-          <w:lang w:val="en-GB"/>
-        </w:rPr>
-        <w:t xml:space="preserve"> FROM players WHERE username = </w:t>
-      </w:r>
-      <w:proofErr w:type="spellStart"/>
-      <w:r>
-        <w:rPr>
-          <w:sz w:val="32"/>
-          <w:szCs w:val="32"/>
-          <w:lang w:val="en-GB"/>
-        </w:rPr>
-        <w:t>NameOfUser</w:t>
-      </w:r>
-      <w:proofErr w:type="spellEnd"/>
-      <w:r>
-        <w:rPr>
-          <w:sz w:val="32"/>
-          <w:szCs w:val="32"/>
-          <w:lang w:val="en-GB"/>
-        </w:rPr>
-        <w:t>;</w:t>
-      </w:r>
-    </w:p>
-    <w:p>
-      <w:pPr>
-        <w:rPr>
-          <w:sz w:val="32"/>
-          <w:szCs w:val="32"/>
-          <w:lang w:val="en-GB"/>
-        </w:rPr>
-      </w:pPr>
-      <w:r>
-        <w:rPr>
-          <w:sz w:val="32"/>
-          <w:szCs w:val="32"/>
-          <w:lang w:val="en-GB"/>
-        </w:rPr>
-        <w:t xml:space="preserve">RETURN </w:t>
-      </w:r>
-      <w:proofErr w:type="spellStart"/>
-      <w:r>
-        <w:rPr>
-          <w:sz w:val="32"/>
-          <w:szCs w:val="32"/>
-          <w:lang w:val="en-GB"/>
-        </w:rPr>
-        <w:t>status</w:t>
-      </w:r>
-      <w:r>
-        <w:rPr>
-          <w:sz w:val="32"/>
-          <w:szCs w:val="32"/>
-          <w:lang w:val="en-GB"/>
-        </w:rPr>
-        <w:t>O</w:t>
-      </w:r>
-      <w:r>
-        <w:rPr>
-          <w:sz w:val="32"/>
-          <w:szCs w:val="32"/>
-          <w:lang w:val="en-GB"/>
-        </w:rPr>
-        <w:t>f</w:t>
-      </w:r>
-      <w:r>
-        <w:rPr>
-          <w:sz w:val="32"/>
-          <w:szCs w:val="32"/>
-          <w:lang w:val="en-GB"/>
-        </w:rPr>
-        <w:t>P</w:t>
-      </w:r>
-      <w:r>
-        <w:rPr>
-          <w:sz w:val="32"/>
-          <w:szCs w:val="32"/>
-          <w:lang w:val="en-GB"/>
-        </w:rPr>
-        <w:t>layer</w:t>
-      </w:r>
-      <w:proofErr w:type="spellEnd"/>
-      <w:r>
-        <w:rPr>
-          <w:sz w:val="32"/>
-          <w:szCs w:val="32"/>
-          <w:lang w:val="en-GB"/>
-        </w:rPr>
-        <w:t>;</w:t>
-      </w:r>
-    </w:p>
-    <w:p>
-      <w:pPr>
-        <w:rPr>
-          <w:sz w:val="32"/>
-          <w:szCs w:val="32"/>
-          <w:lang w:val="en-GB"/>
-        </w:rPr>
-      </w:pPr>
-      <w:r>
-        <w:rPr>
-          <w:sz w:val="32"/>
-          <w:szCs w:val="32"/>
-          <w:lang w:val="en-GB"/>
-        </w:rPr>
         <w:t>END ;</w:t>
       </w:r>
     </w:p>
@@ -2247,25 +2002,7 @@
           <w:szCs w:val="32"/>
           <w:lang w:val="en-GB"/>
         </w:rPr>
-        <w:t xml:space="preserve">$$ LANGUAGE </w:t>
-      </w:r>
-      <w:proofErr w:type="spellStart"/>
-      <w:r>
-        <w:rPr>
-          <w:sz w:val="32"/>
-          <w:szCs w:val="32"/>
-          <w:lang w:val="en-GB"/>
-        </w:rPr>
-        <w:t>plpgsql</w:t>
-      </w:r>
-      <w:proofErr w:type="spellEnd"/>
-      <w:r>
-        <w:rPr>
-          <w:sz w:val="32"/>
-          <w:szCs w:val="32"/>
-          <w:lang w:val="en-GB"/>
-        </w:rPr>
-        <w:t>;</w:t>
+        <w:t>$$ LANGUAGE plpgsql;</w:t>
       </w:r>
     </w:p>
     <w:p>
@@ -2287,45 +2024,26 @@
           <w:szCs w:val="32"/>
           <w:lang w:val="en-GB"/>
         </w:rPr>
+        <w:t>To update player score after winning an offline game</w:t>
+      </w:r>
+    </w:p>
+    <w:p>
+      <w:pPr>
+        <w:rPr>
+          <w:sz w:val="32"/>
+          <w:szCs w:val="32"/>
+          <w:lang w:val="en-GB"/>
+        </w:rPr>
+      </w:pPr>
+      <w:r>
+        <w:rPr>
+          <w:sz w:val="32"/>
+          <w:szCs w:val="32"/>
+          <w:lang w:val="en-GB"/>
+        </w:rPr>
         <w:lastRenderedPageBreak/>
-        <w:t>To update player score after winning an offline game</w:t>
-      </w:r>
-    </w:p>
-    <w:p>
-      <w:pPr>
-        <w:rPr>
-          <w:sz w:val="32"/>
-          <w:szCs w:val="32"/>
-          <w:lang w:val="en-GB"/>
-        </w:rPr>
-      </w:pPr>
-      <w:r>
-        <w:rPr>
-          <w:sz w:val="32"/>
-          <w:szCs w:val="32"/>
-          <w:lang w:val="en-GB"/>
-        </w:rPr>
-        <w:t xml:space="preserve">CREATE OR REPLACE FUNCTION </w:t>
-      </w:r>
-      <w:proofErr w:type="spellStart"/>
-      <w:r>
-        <w:rPr>
-          <w:sz w:val="32"/>
-          <w:szCs w:val="32"/>
-          <w:lang w:val="en-GB"/>
-        </w:rPr>
-        <w:t>updatescoreoffline</w:t>
-      </w:r>
-      <w:proofErr w:type="spellEnd"/>
-      <w:r>
-        <w:rPr>
-          <w:sz w:val="32"/>
-          <w:szCs w:val="32"/>
-          <w:lang w:val="en-GB"/>
-        </w:rPr>
-        <w:t xml:space="preserve"> (</w:t>
-      </w:r>
-      <w:proofErr w:type="spellStart"/>
+        <w:t>CREATE OR REPLACE FUNCTION updatescoreoffline (</w:t>
+      </w:r>
       <w:r>
         <w:rPr>
           <w:sz w:val="32"/>
@@ -2340,16 +2058,7 @@
           <w:szCs w:val="32"/>
           <w:lang w:val="en-GB"/>
         </w:rPr>
-        <w:t>ser</w:t>
-      </w:r>
-      <w:proofErr w:type="spellEnd"/>
-      <w:r>
-        <w:rPr>
-          <w:sz w:val="32"/>
-          <w:szCs w:val="32"/>
-          <w:lang w:val="en-GB"/>
-        </w:rPr>
-        <w:t xml:space="preserve"> text) RETURNS VOID AS $$</w:t>
+        <w:t>ser text) RETURNS VOID AS $$</w:t>
       </w:r>
     </w:p>
     <w:p>
@@ -2402,7 +2111,6 @@
         </w:rPr>
         <w:t xml:space="preserve">UPDATE players SET score = score + 5 WHERE username = </w:t>
       </w:r>
-      <w:proofErr w:type="spellStart"/>
       <w:r>
         <w:rPr>
           <w:sz w:val="32"/>
@@ -2411,7 +2119,6 @@
         </w:rPr>
         <w:t>nameOfUser</w:t>
       </w:r>
-      <w:proofErr w:type="spellEnd"/>
       <w:r>
         <w:rPr>
           <w:sz w:val="32"/>
@@ -2452,25 +2159,7 @@
           <w:szCs w:val="32"/>
           <w:lang w:val="en-GB"/>
         </w:rPr>
-        <w:t xml:space="preserve">$$ LANGUAGE </w:t>
-      </w:r>
-      <w:proofErr w:type="spellStart"/>
-      <w:r>
-        <w:rPr>
-          <w:sz w:val="32"/>
-          <w:szCs w:val="32"/>
-          <w:lang w:val="en-GB"/>
-        </w:rPr>
-        <w:t>plpgsql</w:t>
-      </w:r>
-      <w:proofErr w:type="spellEnd"/>
-      <w:r>
-        <w:rPr>
-          <w:sz w:val="32"/>
-          <w:szCs w:val="32"/>
-          <w:lang w:val="en-GB"/>
-        </w:rPr>
-        <w:t>;</w:t>
+        <w:t>$$ LANGUAGE plpgsql;</w:t>
       </w:r>
     </w:p>
     <w:p>
@@ -2543,43 +2232,7 @@
           <w:szCs w:val="32"/>
           <w:lang w:val="en-GB"/>
         </w:rPr>
-        <w:t xml:space="preserve">CREATE OR REPLACE FUNCTION </w:t>
-      </w:r>
-      <w:proofErr w:type="spellStart"/>
-      <w:r>
-        <w:rPr>
-          <w:sz w:val="32"/>
-          <w:szCs w:val="32"/>
-          <w:lang w:val="en-GB"/>
-        </w:rPr>
-        <w:t>updatescoreonline</w:t>
-      </w:r>
-      <w:proofErr w:type="spellEnd"/>
-      <w:r>
-        <w:rPr>
-          <w:sz w:val="32"/>
-          <w:szCs w:val="32"/>
-          <w:lang w:val="en-GB"/>
-        </w:rPr>
-        <w:t xml:space="preserve"> (</w:t>
-      </w:r>
-      <w:proofErr w:type="spellStart"/>
-      <w:r>
-        <w:rPr>
-          <w:sz w:val="32"/>
-          <w:szCs w:val="32"/>
-          <w:lang w:val="en-GB"/>
-        </w:rPr>
-        <w:t>nameOfUser</w:t>
-      </w:r>
-      <w:proofErr w:type="spellEnd"/>
-      <w:r>
-        <w:rPr>
-          <w:sz w:val="32"/>
-          <w:szCs w:val="32"/>
-          <w:lang w:val="en-GB"/>
-        </w:rPr>
-        <w:t xml:space="preserve"> text) RETURNS VOID AS $$</w:t>
+        <w:t>CREATE OR REPLACE FUNCTION updatescoreonline (nameOfUser text) RETURNS VOID AS $$</w:t>
       </w:r>
     </w:p>
     <w:p>
@@ -2630,25 +2283,7 @@
           <w:szCs w:val="32"/>
           <w:lang w:val="en-GB"/>
         </w:rPr>
-        <w:t xml:space="preserve">UPDATE players SET score = score + 20 WHERE username = </w:t>
-      </w:r>
-      <w:proofErr w:type="spellStart"/>
-      <w:r>
-        <w:rPr>
-          <w:sz w:val="32"/>
-          <w:szCs w:val="32"/>
-          <w:lang w:val="en-GB"/>
-        </w:rPr>
-        <w:t>nameOfUser</w:t>
-      </w:r>
-      <w:proofErr w:type="spellEnd"/>
-      <w:r>
-        <w:rPr>
-          <w:sz w:val="32"/>
-          <w:szCs w:val="32"/>
-          <w:lang w:val="en-GB"/>
-        </w:rPr>
-        <w:t>;</w:t>
+        <w:t>UPDATE players SET score = score + 20 WHERE username = nameOfUser;</w:t>
       </w:r>
     </w:p>
     <w:p>
@@ -2682,25 +2317,7 @@
           <w:szCs w:val="32"/>
           <w:lang w:val="en-GB"/>
         </w:rPr>
-        <w:t xml:space="preserve">$$ LANGUAGE </w:t>
-      </w:r>
-      <w:proofErr w:type="spellStart"/>
-      <w:r>
-        <w:rPr>
-          <w:sz w:val="32"/>
-          <w:szCs w:val="32"/>
-          <w:lang w:val="en-GB"/>
-        </w:rPr>
-        <w:t>plpgsql</w:t>
-      </w:r>
-      <w:proofErr w:type="spellEnd"/>
-      <w:r>
-        <w:rPr>
-          <w:sz w:val="32"/>
-          <w:szCs w:val="32"/>
-          <w:lang w:val="en-GB"/>
-        </w:rPr>
-        <w:t>;</w:t>
+        <w:t>$$ LANGUAGE plpgsql;</w:t>
       </w:r>
     </w:p>
     <w:p>
@@ -2767,7 +2384,6 @@
           <w:szCs w:val="32"/>
           <w:lang w:val="en-GB"/>
         </w:rPr>
-        <w:lastRenderedPageBreak/>
         <w:t xml:space="preserve">To Check </w:t>
       </w:r>
       <w:r>
@@ -2803,9 +2419,34 @@
           <w:szCs w:val="32"/>
           <w:lang w:val="en-GB"/>
         </w:rPr>
-        <w:t xml:space="preserve">CREATE OR REPLACE FUNCTION </w:t>
-      </w:r>
-      <w:proofErr w:type="spellStart"/>
+        <w:t>CREATE OR REPLACE FUNCTION isPlaying ( nameOfUser text ) RETURNS BOOLEAN AS $$</w:t>
+      </w:r>
+    </w:p>
+    <w:p>
+      <w:pPr>
+        <w:rPr>
+          <w:sz w:val="32"/>
+          <w:szCs w:val="32"/>
+          <w:lang w:val="en-GB"/>
+        </w:rPr>
+      </w:pPr>
+      <w:r>
+        <w:rPr>
+          <w:sz w:val="32"/>
+          <w:szCs w:val="32"/>
+          <w:lang w:val="en-GB"/>
+        </w:rPr>
+        <w:t xml:space="preserve">DECLARE </w:t>
+      </w:r>
+    </w:p>
+    <w:p>
+      <w:pPr>
+        <w:rPr>
+          <w:sz w:val="32"/>
+          <w:szCs w:val="32"/>
+          <w:lang w:val="en-GB"/>
+        </w:rPr>
+      </w:pPr>
       <w:r>
         <w:rPr>
           <w:sz w:val="32"/>
@@ -2814,68 +2455,6 @@
         </w:rPr>
         <w:t>isPlaying</w:t>
       </w:r>
-      <w:proofErr w:type="spellEnd"/>
-      <w:r>
-        <w:rPr>
-          <w:sz w:val="32"/>
-          <w:szCs w:val="32"/>
-          <w:lang w:val="en-GB"/>
-        </w:rPr>
-        <w:t xml:space="preserve"> ( </w:t>
-      </w:r>
-      <w:proofErr w:type="spellStart"/>
-      <w:r>
-        <w:rPr>
-          <w:sz w:val="32"/>
-          <w:szCs w:val="32"/>
-          <w:lang w:val="en-GB"/>
-        </w:rPr>
-        <w:t>nameOfUser</w:t>
-      </w:r>
-      <w:proofErr w:type="spellEnd"/>
-      <w:r>
-        <w:rPr>
-          <w:sz w:val="32"/>
-          <w:szCs w:val="32"/>
-          <w:lang w:val="en-GB"/>
-        </w:rPr>
-        <w:t xml:space="preserve"> text ) RETURNS BOOLEAN AS $$</w:t>
-      </w:r>
-    </w:p>
-    <w:p>
-      <w:pPr>
-        <w:rPr>
-          <w:sz w:val="32"/>
-          <w:szCs w:val="32"/>
-          <w:lang w:val="en-GB"/>
-        </w:rPr>
-      </w:pPr>
-      <w:r>
-        <w:rPr>
-          <w:sz w:val="32"/>
-          <w:szCs w:val="32"/>
-          <w:lang w:val="en-GB"/>
-        </w:rPr>
-        <w:t xml:space="preserve">DECLARE </w:t>
-      </w:r>
-    </w:p>
-    <w:p>
-      <w:pPr>
-        <w:rPr>
-          <w:sz w:val="32"/>
-          <w:szCs w:val="32"/>
-          <w:lang w:val="en-GB"/>
-        </w:rPr>
-      </w:pPr>
-      <w:proofErr w:type="spellStart"/>
-      <w:r>
-        <w:rPr>
-          <w:sz w:val="32"/>
-          <w:szCs w:val="32"/>
-          <w:lang w:val="en-GB"/>
-        </w:rPr>
-        <w:t>isPlaying</w:t>
-      </w:r>
       <w:r>
         <w:rPr>
           <w:sz w:val="32"/>
@@ -2884,32 +2463,13 @@
         </w:rPr>
         <w:t>Now</w:t>
       </w:r>
-      <w:proofErr w:type="spellEnd"/>
-      <w:r>
-        <w:rPr>
-          <w:sz w:val="32"/>
-          <w:szCs w:val="32"/>
-          <w:lang w:val="en-GB"/>
-        </w:rPr>
-        <w:t xml:space="preserve"> </w:t>
-      </w:r>
-      <w:proofErr w:type="spellStart"/>
-      <w:r>
-        <w:rPr>
-          <w:sz w:val="32"/>
-          <w:szCs w:val="32"/>
-          <w:lang w:val="en-GB"/>
-        </w:rPr>
-        <w:t>boolean</w:t>
-      </w:r>
-      <w:proofErr w:type="spellEnd"/>
-      <w:r>
-        <w:rPr>
-          <w:sz w:val="32"/>
-          <w:szCs w:val="32"/>
-          <w:lang w:val="en-GB"/>
-        </w:rPr>
-        <w:t>;</w:t>
+      <w:r>
+        <w:rPr>
+          <w:sz w:val="32"/>
+          <w:szCs w:val="32"/>
+          <w:lang w:val="en-GB"/>
+        </w:rPr>
+        <w:t xml:space="preserve"> boolean;</w:t>
       </w:r>
     </w:p>
     <w:p>
@@ -2945,94 +2505,38 @@
         </w:rPr>
         <w:t xml:space="preserve">SELECT </w:t>
       </w:r>
-      <w:proofErr w:type="spellStart"/>
       <w:r>
         <w:rPr>
           <w:sz w:val="28"/>
           <w:szCs w:val="28"/>
           <w:lang w:val="en-GB"/>
         </w:rPr>
-        <w:t>isPlaying</w:t>
-      </w:r>
-      <w:proofErr w:type="spellEnd"/>
-      <w:r>
-        <w:rPr>
-          <w:sz w:val="28"/>
-          <w:szCs w:val="28"/>
-          <w:lang w:val="en-GB"/>
-        </w:rPr>
-        <w:t xml:space="preserve"> INTO </w:t>
-      </w:r>
-      <w:proofErr w:type="spellStart"/>
-      <w:r>
-        <w:rPr>
-          <w:sz w:val="32"/>
-          <w:szCs w:val="32"/>
-          <w:lang w:val="en-GB"/>
-        </w:rPr>
-        <w:t>isPlayingNow</w:t>
-      </w:r>
-      <w:proofErr w:type="spellEnd"/>
-      <w:r>
-        <w:rPr>
-          <w:sz w:val="32"/>
-          <w:szCs w:val="32"/>
-          <w:lang w:val="en-GB"/>
-        </w:rPr>
-        <w:t xml:space="preserve"> FROM players WHERE username = </w:t>
-      </w:r>
-      <w:proofErr w:type="spellStart"/>
-      <w:r>
-        <w:rPr>
-          <w:sz w:val="32"/>
-          <w:szCs w:val="32"/>
-          <w:lang w:val="en-GB"/>
-        </w:rPr>
-        <w:t>nameofuser</w:t>
-      </w:r>
-      <w:proofErr w:type="spellEnd"/>
-      <w:r>
-        <w:rPr>
-          <w:sz w:val="32"/>
-          <w:szCs w:val="32"/>
-          <w:lang w:val="en-GB"/>
-        </w:rPr>
-        <w:t>;</w:t>
-      </w:r>
-    </w:p>
-    <w:p>
-      <w:pPr>
-        <w:rPr>
-          <w:sz w:val="32"/>
-          <w:szCs w:val="32"/>
-          <w:lang w:val="en-GB"/>
-        </w:rPr>
-      </w:pPr>
-      <w:r>
-        <w:rPr>
-          <w:sz w:val="32"/>
-          <w:szCs w:val="32"/>
-          <w:lang w:val="en-GB"/>
-        </w:rPr>
-        <w:t xml:space="preserve">RETURN  </w:t>
-      </w:r>
-      <w:proofErr w:type="spellStart"/>
-      <w:r>
-        <w:rPr>
-          <w:sz w:val="32"/>
-          <w:szCs w:val="32"/>
-          <w:lang w:val="en-GB"/>
-        </w:rPr>
-        <w:t>isPlayingNow</w:t>
-      </w:r>
-      <w:proofErr w:type="spellEnd"/>
-      <w:r>
-        <w:rPr>
-          <w:sz w:val="32"/>
-          <w:szCs w:val="32"/>
-          <w:lang w:val="en-GB"/>
-        </w:rPr>
-        <w:t>;</w:t>
+        <w:t xml:space="preserve">isPlaying INTO </w:t>
+      </w:r>
+      <w:r>
+        <w:rPr>
+          <w:sz w:val="32"/>
+          <w:szCs w:val="32"/>
+          <w:lang w:val="en-GB"/>
+        </w:rPr>
+        <w:t>isPlayingNow FROM players WHERE username = nameofuser;</w:t>
+      </w:r>
+    </w:p>
+    <w:p>
+      <w:pPr>
+        <w:rPr>
+          <w:sz w:val="32"/>
+          <w:szCs w:val="32"/>
+          <w:lang w:val="en-GB"/>
+        </w:rPr>
+      </w:pPr>
+      <w:r>
+        <w:rPr>
+          <w:sz w:val="32"/>
+          <w:szCs w:val="32"/>
+          <w:lang w:val="en-GB"/>
+        </w:rPr>
+        <w:t>RETURN  isPlayingNow;</w:t>
       </w:r>
     </w:p>
     <w:p>
@@ -3066,25 +2570,7 @@
           <w:szCs w:val="32"/>
           <w:lang w:val="en-GB"/>
         </w:rPr>
-        <w:t xml:space="preserve">$$ LANGUAGE </w:t>
-      </w:r>
-      <w:proofErr w:type="spellStart"/>
-      <w:r>
-        <w:rPr>
-          <w:sz w:val="32"/>
-          <w:szCs w:val="32"/>
-          <w:lang w:val="en-GB"/>
-        </w:rPr>
-        <w:t>plpgsql</w:t>
-      </w:r>
-      <w:proofErr w:type="spellEnd"/>
-      <w:r>
-        <w:rPr>
-          <w:sz w:val="32"/>
-          <w:szCs w:val="32"/>
-          <w:lang w:val="en-GB"/>
-        </w:rPr>
-        <w:t>;</w:t>
+        <w:t>$$ LANGUAGE plpgsql;</w:t>
       </w:r>
     </w:p>
     <w:p>
@@ -3150,97 +2636,7 @@
           <w:szCs w:val="32"/>
           <w:lang w:val="en-GB"/>
         </w:rPr>
-        <w:t xml:space="preserve">CREATE OR REPLACE FUNCTION </w:t>
-      </w:r>
-      <w:proofErr w:type="spellStart"/>
-      <w:r>
-        <w:rPr>
-          <w:sz w:val="32"/>
-          <w:szCs w:val="32"/>
-          <w:lang w:val="en-GB"/>
-        </w:rPr>
-        <w:t>createplayer</w:t>
-      </w:r>
-      <w:proofErr w:type="spellEnd"/>
-      <w:r>
-        <w:rPr>
-          <w:sz w:val="32"/>
-          <w:szCs w:val="32"/>
-          <w:lang w:val="en-GB"/>
-        </w:rPr>
-        <w:t xml:space="preserve"> (</w:t>
-      </w:r>
-      <w:proofErr w:type="spellStart"/>
-      <w:r>
-        <w:rPr>
-          <w:sz w:val="32"/>
-          <w:szCs w:val="32"/>
-          <w:lang w:val="en-GB"/>
-        </w:rPr>
-        <w:t>nameofuser</w:t>
-      </w:r>
-      <w:proofErr w:type="spellEnd"/>
-      <w:r>
-        <w:rPr>
-          <w:sz w:val="32"/>
-          <w:szCs w:val="32"/>
-          <w:lang w:val="en-GB"/>
-        </w:rPr>
-        <w:t xml:space="preserve"> text ,</w:t>
-      </w:r>
-      <w:proofErr w:type="spellStart"/>
-      <w:r>
-        <w:rPr>
-          <w:sz w:val="32"/>
-          <w:szCs w:val="32"/>
-          <w:lang w:val="en-GB"/>
-        </w:rPr>
-        <w:t>playerpassword</w:t>
-      </w:r>
-      <w:proofErr w:type="spellEnd"/>
-      <w:r>
-        <w:rPr>
-          <w:sz w:val="32"/>
-          <w:szCs w:val="32"/>
-          <w:lang w:val="en-GB"/>
-        </w:rPr>
-        <w:t xml:space="preserve"> text, </w:t>
-      </w:r>
-      <w:proofErr w:type="spellStart"/>
-      <w:r>
-        <w:rPr>
-          <w:sz w:val="32"/>
-          <w:szCs w:val="32"/>
-          <w:lang w:val="en-GB"/>
-        </w:rPr>
-        <w:t>firstname</w:t>
-      </w:r>
-      <w:proofErr w:type="spellEnd"/>
-      <w:r>
-        <w:rPr>
-          <w:sz w:val="32"/>
-          <w:szCs w:val="32"/>
-          <w:lang w:val="en-GB"/>
-        </w:rPr>
-        <w:t xml:space="preserve"> text, </w:t>
-      </w:r>
-      <w:proofErr w:type="spellStart"/>
-      <w:r>
-        <w:rPr>
-          <w:sz w:val="32"/>
-          <w:szCs w:val="32"/>
-          <w:lang w:val="en-GB"/>
-        </w:rPr>
-        <w:t>lastname</w:t>
-      </w:r>
-      <w:proofErr w:type="spellEnd"/>
-      <w:r>
-        <w:rPr>
-          <w:sz w:val="32"/>
-          <w:szCs w:val="32"/>
-          <w:lang w:val="en-GB"/>
-        </w:rPr>
-        <w:t xml:space="preserve"> text) RETURNS VOID AS $$</w:t>
+        <w:t>CREATE OR REPLACE FUNCTION createplayer (nameofuser text ,playerpassword text, firstname text, lastname text) RETURNS VOID AS $$</w:t>
       </w:r>
     </w:p>
     <w:p>
@@ -3341,25 +2737,7 @@
           <w:szCs w:val="32"/>
           <w:lang w:val="en-GB"/>
         </w:rPr>
-        <w:t xml:space="preserve">$$ LANGUAGE </w:t>
-      </w:r>
-      <w:proofErr w:type="spellStart"/>
-      <w:r>
-        <w:rPr>
-          <w:sz w:val="32"/>
-          <w:szCs w:val="32"/>
-          <w:lang w:val="en-GB"/>
-        </w:rPr>
-        <w:t>plpgsql</w:t>
-      </w:r>
-      <w:proofErr w:type="spellEnd"/>
-      <w:r>
-        <w:rPr>
-          <w:sz w:val="32"/>
-          <w:szCs w:val="32"/>
-          <w:lang w:val="en-GB"/>
-        </w:rPr>
-        <w:t>;</w:t>
+        <w:t>$$ LANGUAGE plpgsql;</w:t>
       </w:r>
     </w:p>
     <w:p>
@@ -3381,79 +2759,25 @@
           <w:szCs w:val="32"/>
           <w:lang w:val="en-GB"/>
         </w:rPr>
+        <w:t>To add two player to a game</w:t>
+      </w:r>
+    </w:p>
+    <w:p>
+      <w:pPr>
+        <w:rPr>
+          <w:sz w:val="32"/>
+          <w:szCs w:val="32"/>
+          <w:lang w:val="en-GB"/>
+        </w:rPr>
+      </w:pPr>
+      <w:r>
+        <w:rPr>
+          <w:sz w:val="32"/>
+          <w:szCs w:val="32"/>
+          <w:lang w:val="en-GB"/>
+        </w:rPr>
         <w:lastRenderedPageBreak/>
-        <w:t>To add two player to a game</w:t>
-      </w:r>
-    </w:p>
-    <w:p>
-      <w:pPr>
-        <w:rPr>
-          <w:sz w:val="32"/>
-          <w:szCs w:val="32"/>
-          <w:lang w:val="en-GB"/>
-        </w:rPr>
-      </w:pPr>
-      <w:r>
-        <w:rPr>
-          <w:sz w:val="32"/>
-          <w:szCs w:val="32"/>
-          <w:lang w:val="en-GB"/>
-        </w:rPr>
-        <w:t xml:space="preserve">CREATE OR REPLACE FUNCTION </w:t>
-      </w:r>
-      <w:proofErr w:type="spellStart"/>
-      <w:r>
-        <w:rPr>
-          <w:sz w:val="32"/>
-          <w:szCs w:val="32"/>
-          <w:lang w:val="en-GB"/>
-        </w:rPr>
-        <w:t>createagame</w:t>
-      </w:r>
-      <w:proofErr w:type="spellEnd"/>
-      <w:r>
-        <w:rPr>
-          <w:sz w:val="32"/>
-          <w:szCs w:val="32"/>
-          <w:lang w:val="en-GB"/>
-        </w:rPr>
-        <w:t xml:space="preserve"> (</w:t>
-      </w:r>
-      <w:proofErr w:type="spellStart"/>
-      <w:r>
-        <w:rPr>
-          <w:sz w:val="32"/>
-          <w:szCs w:val="32"/>
-          <w:lang w:val="en-GB"/>
-        </w:rPr>
-        <w:t>firstuser</w:t>
-      </w:r>
-      <w:proofErr w:type="spellEnd"/>
-      <w:r>
-        <w:rPr>
-          <w:sz w:val="32"/>
-          <w:szCs w:val="32"/>
-          <w:lang w:val="en-GB"/>
-        </w:rPr>
-        <w:t xml:space="preserve"> text , </w:t>
-      </w:r>
-      <w:proofErr w:type="spellStart"/>
-      <w:r>
-        <w:rPr>
-          <w:sz w:val="32"/>
-          <w:szCs w:val="32"/>
-          <w:lang w:val="en-GB"/>
-        </w:rPr>
-        <w:t>seconduser</w:t>
-      </w:r>
-      <w:proofErr w:type="spellEnd"/>
-      <w:r>
-        <w:rPr>
-          <w:sz w:val="32"/>
-          <w:szCs w:val="32"/>
-          <w:lang w:val="en-GB"/>
-        </w:rPr>
-        <w:t xml:space="preserve"> text) RETU</w:t>
+        <w:t>CREATE OR REPLACE FUNCTION createagame (firstuser text , seconduser text) RETU</w:t>
       </w:r>
       <w:r>
         <w:rPr>
@@ -3513,23 +2837,13 @@
           <w:lang w:val="en-GB"/>
         </w:rPr>
       </w:pPr>
-      <w:proofErr w:type="spellStart"/>
-      <w:r>
-        <w:rPr>
-          <w:sz w:val="32"/>
-          <w:szCs w:val="32"/>
-          <w:lang w:val="en-GB"/>
-        </w:rPr>
-        <w:t>Numberofgames</w:t>
-      </w:r>
-      <w:proofErr w:type="spellEnd"/>
-      <w:r>
-        <w:rPr>
-          <w:sz w:val="32"/>
-          <w:szCs w:val="32"/>
-          <w:lang w:val="en-GB"/>
-        </w:rPr>
-        <w:t xml:space="preserve"> int;</w:t>
+      <w:r>
+        <w:rPr>
+          <w:sz w:val="32"/>
+          <w:szCs w:val="32"/>
+          <w:lang w:val="en-GB"/>
+        </w:rPr>
+        <w:t>Numberofgames int;</w:t>
       </w:r>
     </w:p>
     <w:p>
@@ -3566,61 +2880,15 @@
           <w:szCs w:val="32"/>
           <w:lang w:val="en-GB"/>
         </w:rPr>
-        <w:t>SELECT COUNT (</w:t>
-      </w:r>
-      <w:proofErr w:type="spellStart"/>
-      <w:r>
-        <w:rPr>
-          <w:sz w:val="32"/>
-          <w:szCs w:val="32"/>
-          <w:lang w:val="en-GB"/>
-        </w:rPr>
-        <w:t>game_id</w:t>
-      </w:r>
-      <w:proofErr w:type="spellEnd"/>
-      <w:r>
-        <w:rPr>
-          <w:sz w:val="32"/>
-          <w:szCs w:val="32"/>
-          <w:lang w:val="en-GB"/>
-        </w:rPr>
-        <w:t xml:space="preserve">) INTO </w:t>
-      </w:r>
-      <w:proofErr w:type="spellStart"/>
-      <w:r>
-        <w:rPr>
-          <w:sz w:val="32"/>
-          <w:szCs w:val="32"/>
-          <w:lang w:val="en-GB"/>
-        </w:rPr>
-        <w:t>Numberofgames</w:t>
-      </w:r>
-      <w:proofErr w:type="spellEnd"/>
-      <w:r>
-        <w:rPr>
-          <w:sz w:val="32"/>
-          <w:szCs w:val="32"/>
-          <w:lang w:val="en-GB"/>
-        </w:rPr>
-        <w:t xml:space="preserve"> from </w:t>
-      </w:r>
-      <w:proofErr w:type="spellStart"/>
-      <w:r>
-        <w:rPr>
-          <w:sz w:val="32"/>
-          <w:szCs w:val="32"/>
-          <w:lang w:val="en-GB"/>
-        </w:rPr>
-        <w:t>gamelog</w:t>
-      </w:r>
-      <w:proofErr w:type="spellEnd"/>
-      <w:r>
-        <w:rPr>
-          <w:sz w:val="32"/>
-          <w:szCs w:val="32"/>
-          <w:lang w:val="en-GB"/>
-        </w:rPr>
-        <w:t>;</w:t>
+        <w:t>SELECT COUNT (game_id) INTO Numberofgames</w:t>
+      </w:r>
+      <w:r>
+        <w:rPr>
+          <w:sz w:val="32"/>
+          <w:szCs w:val="32"/>
+          <w:lang w:val="en-GB"/>
+        </w:rPr>
+        <w:t xml:space="preserve"> from gamelog;</w:t>
       </w:r>
     </w:p>
     <w:p>
@@ -3634,41 +2902,13 @@
           <w:lang w:val="en-GB"/>
         </w:rPr>
       </w:pPr>
-      <w:proofErr w:type="spellStart"/>
-      <w:r>
-        <w:rPr>
-          <w:sz w:val="32"/>
-          <w:szCs w:val="32"/>
-          <w:lang w:val="en-GB"/>
-        </w:rPr>
-        <w:t>Numberofgames</w:t>
-      </w:r>
-      <w:proofErr w:type="spellEnd"/>
-      <w:r>
-        <w:rPr>
-          <w:sz w:val="32"/>
-          <w:szCs w:val="32"/>
-          <w:lang w:val="en-GB"/>
-        </w:rPr>
-        <w:t xml:space="preserve"> = </w:t>
-      </w:r>
-      <w:proofErr w:type="spellStart"/>
-      <w:r>
-        <w:rPr>
-          <w:sz w:val="32"/>
-          <w:szCs w:val="32"/>
-          <w:lang w:val="en-GB"/>
-        </w:rPr>
-        <w:t>Numberofgames</w:t>
-      </w:r>
-      <w:proofErr w:type="spellEnd"/>
-      <w:r>
-        <w:rPr>
-          <w:sz w:val="32"/>
-          <w:szCs w:val="32"/>
-          <w:lang w:val="en-GB"/>
-        </w:rPr>
-        <w:t xml:space="preserve"> + 1;</w:t>
+      <w:r>
+        <w:rPr>
+          <w:sz w:val="32"/>
+          <w:szCs w:val="32"/>
+          <w:lang w:val="en-GB"/>
+        </w:rPr>
+        <w:t>Numberofgames = Numberofgames + 1;</w:t>
       </w:r>
     </w:p>
     <w:p>
@@ -3688,149 +2928,39 @@
           <w:szCs w:val="32"/>
           <w:lang w:val="en-GB"/>
         </w:rPr>
-        <w:t xml:space="preserve">INSERT INTO </w:t>
-      </w:r>
-      <w:proofErr w:type="spellStart"/>
-      <w:r>
-        <w:rPr>
-          <w:sz w:val="32"/>
-          <w:szCs w:val="32"/>
-          <w:lang w:val="en-GB"/>
-        </w:rPr>
-        <w:t>gamelog</w:t>
-      </w:r>
-      <w:proofErr w:type="spellEnd"/>
-      <w:r>
-        <w:rPr>
-          <w:sz w:val="32"/>
-          <w:szCs w:val="32"/>
-          <w:lang w:val="en-GB"/>
-        </w:rPr>
-        <w:t xml:space="preserve"> (</w:t>
-      </w:r>
-      <w:proofErr w:type="spellStart"/>
-      <w:r>
-        <w:rPr>
-          <w:sz w:val="32"/>
-          <w:szCs w:val="32"/>
-          <w:lang w:val="en-GB"/>
-        </w:rPr>
-        <w:t>game_id</w:t>
-      </w:r>
-      <w:proofErr w:type="spellEnd"/>
-      <w:r>
-        <w:rPr>
-          <w:sz w:val="32"/>
-          <w:szCs w:val="32"/>
-          <w:lang w:val="en-GB"/>
-        </w:rPr>
-        <w:t>,</w:t>
-      </w:r>
-      <w:r>
-        <w:rPr>
-          <w:sz w:val="32"/>
-          <w:szCs w:val="32"/>
-          <w:lang w:val="en-GB"/>
-        </w:rPr>
-        <w:t xml:space="preserve"> </w:t>
-      </w:r>
-      <w:proofErr w:type="spellStart"/>
-      <w:r>
-        <w:rPr>
-          <w:sz w:val="32"/>
-          <w:szCs w:val="32"/>
-          <w:lang w:val="en-GB"/>
-        </w:rPr>
-        <w:t>homePlayer,opponentplayer</w:t>
-      </w:r>
-      <w:proofErr w:type="spellEnd"/>
-      <w:r>
-        <w:rPr>
-          <w:sz w:val="32"/>
-          <w:szCs w:val="32"/>
-          <w:lang w:val="en-GB"/>
-        </w:rPr>
-        <w:t>,</w:t>
-      </w:r>
-      <w:r>
-        <w:rPr>
-          <w:sz w:val="32"/>
-          <w:szCs w:val="32"/>
-          <w:lang w:val="en-GB"/>
-        </w:rPr>
-        <w:t xml:space="preserve"> </w:t>
-      </w:r>
-      <w:proofErr w:type="spellStart"/>
-      <w:r>
-        <w:rPr>
-          <w:sz w:val="32"/>
-          <w:szCs w:val="32"/>
-          <w:lang w:val="en-GB"/>
-        </w:rPr>
-        <w:t>startGameDate</w:t>
-      </w:r>
-      <w:proofErr w:type="spellEnd"/>
-      <w:r>
-        <w:rPr>
-          <w:sz w:val="32"/>
-          <w:szCs w:val="32"/>
-          <w:lang w:val="en-GB"/>
-        </w:rPr>
-        <w:t xml:space="preserve">, </w:t>
-      </w:r>
-      <w:proofErr w:type="spellStart"/>
-      <w:r>
-        <w:rPr>
-          <w:sz w:val="32"/>
-          <w:szCs w:val="32"/>
-          <w:lang w:val="en-GB"/>
-        </w:rPr>
-        <w:t>isFinished</w:t>
-      </w:r>
-      <w:proofErr w:type="spellEnd"/>
-      <w:r>
-        <w:rPr>
-          <w:sz w:val="32"/>
-          <w:szCs w:val="32"/>
-          <w:lang w:val="en-GB"/>
-        </w:rPr>
-        <w:t xml:space="preserve">) VALUES ( </w:t>
-      </w:r>
-      <w:proofErr w:type="spellStart"/>
-      <w:r>
-        <w:rPr>
-          <w:sz w:val="32"/>
-          <w:szCs w:val="32"/>
-          <w:lang w:val="en-GB"/>
-        </w:rPr>
-        <w:t>Numberofgames</w:t>
-      </w:r>
-      <w:proofErr w:type="spellEnd"/>
-      <w:r>
-        <w:rPr>
-          <w:sz w:val="32"/>
-          <w:szCs w:val="32"/>
-          <w:lang w:val="en-GB"/>
-        </w:rPr>
-        <w:t xml:space="preserve"> , </w:t>
-      </w:r>
-      <w:proofErr w:type="spellStart"/>
-      <w:r>
-        <w:rPr>
-          <w:sz w:val="32"/>
-          <w:szCs w:val="32"/>
-          <w:lang w:val="en-GB"/>
-        </w:rPr>
-        <w:t>firstuser,seconduser,now</w:t>
-      </w:r>
-      <w:proofErr w:type="spellEnd"/>
-      <w:r>
-        <w:rPr>
-          <w:sz w:val="32"/>
-          <w:szCs w:val="32"/>
-          <w:lang w:val="en-GB"/>
-        </w:rPr>
-        <w:t>(),f</w:t>
+        <w:t>INSERT INTO gamelog (game_id,</w:t>
+      </w:r>
+      <w:r>
+        <w:rPr>
+          <w:sz w:val="32"/>
+          <w:szCs w:val="32"/>
+          <w:lang w:val="en-GB"/>
+        </w:rPr>
+        <w:t xml:space="preserve"> homePlayer,opponentplayer,</w:t>
+      </w:r>
+      <w:r>
+        <w:rPr>
+          <w:sz w:val="32"/>
+          <w:szCs w:val="32"/>
+          <w:lang w:val="en-GB"/>
+        </w:rPr>
+        <w:t xml:space="preserve"> startGameDate, isFinished</w:t>
+      </w:r>
+      <w:r>
+        <w:rPr>
+          <w:sz w:val="32"/>
+          <w:szCs w:val="32"/>
+          <w:lang w:val="en-GB"/>
+        </w:rPr>
+        <w:t xml:space="preserve">) VALUES ( Numberofgames , </w:t>
+      </w:r>
+      <w:r>
+        <w:rPr>
+          <w:sz w:val="32"/>
+          <w:szCs w:val="32"/>
+          <w:lang w:val="en-GB"/>
+        </w:rPr>
+        <w:t>firstuser,seconduser,now(),f</w:t>
       </w:r>
       <w:r>
         <w:rPr>
@@ -3868,59 +2998,21 @@
         </w:rPr>
         <w:t xml:space="preserve">Update players set </w:t>
       </w:r>
-      <w:proofErr w:type="spellStart"/>
       <w:r>
         <w:rPr>
           <w:sz w:val="28"/>
           <w:szCs w:val="28"/>
           <w:lang w:val="en-GB"/>
         </w:rPr>
-        <w:t>gameId</w:t>
-      </w:r>
-      <w:proofErr w:type="spellEnd"/>
-      <w:r>
-        <w:rPr>
-          <w:sz w:val="28"/>
-          <w:szCs w:val="28"/>
-          <w:lang w:val="en-GB"/>
-        </w:rPr>
-        <w:t xml:space="preserve"> = </w:t>
-      </w:r>
-      <w:proofErr w:type="spellStart"/>
-      <w:r>
-        <w:rPr>
-          <w:sz w:val="32"/>
-          <w:szCs w:val="32"/>
-          <w:lang w:val="en-GB"/>
-        </w:rPr>
-        <w:t>Numberofgames</w:t>
-      </w:r>
-      <w:proofErr w:type="spellEnd"/>
-      <w:r>
-        <w:rPr>
-          <w:sz w:val="32"/>
-          <w:szCs w:val="32"/>
-          <w:lang w:val="en-GB"/>
-        </w:rPr>
-        <w:t xml:space="preserve"> where username in (</w:t>
-      </w:r>
-      <w:proofErr w:type="spellStart"/>
-      <w:r>
-        <w:rPr>
-          <w:sz w:val="32"/>
-          <w:szCs w:val="32"/>
-          <w:lang w:val="en-GB"/>
-        </w:rPr>
-        <w:t>firstuser,seconduser</w:t>
-      </w:r>
-      <w:proofErr w:type="spellEnd"/>
-      <w:r>
-        <w:rPr>
-          <w:sz w:val="32"/>
-          <w:szCs w:val="32"/>
-          <w:lang w:val="en-GB"/>
-        </w:rPr>
-        <w:t>);</w:t>
+        <w:t xml:space="preserve">gameId = </w:t>
+      </w:r>
+      <w:r>
+        <w:rPr>
+          <w:sz w:val="32"/>
+          <w:szCs w:val="32"/>
+          <w:lang w:val="en-GB"/>
+        </w:rPr>
+        <w:t>Numberofgames where username in (firstuser,seconduser);</w:t>
       </w:r>
     </w:p>
     <w:p>
@@ -3940,25 +3032,7 @@
           <w:szCs w:val="32"/>
           <w:lang w:val="en-GB"/>
         </w:rPr>
-        <w:t xml:space="preserve">RETURN  </w:t>
-      </w:r>
-      <w:proofErr w:type="spellStart"/>
-      <w:r>
-        <w:rPr>
-          <w:sz w:val="32"/>
-          <w:szCs w:val="32"/>
-          <w:lang w:val="en-GB"/>
-        </w:rPr>
-        <w:t>Numberofgames</w:t>
-      </w:r>
-      <w:proofErr w:type="spellEnd"/>
-      <w:r>
-        <w:rPr>
-          <w:sz w:val="32"/>
-          <w:szCs w:val="32"/>
-          <w:lang w:val="en-GB"/>
-        </w:rPr>
-        <w:t>;</w:t>
+        <w:t>RETURN  Numberofgames;</w:t>
       </w:r>
     </w:p>
     <w:p>
@@ -3998,25 +3072,7 @@
           <w:szCs w:val="32"/>
           <w:lang w:val="en-GB"/>
         </w:rPr>
-        <w:t xml:space="preserve">$$ LANGUAGE </w:t>
-      </w:r>
-      <w:proofErr w:type="spellStart"/>
-      <w:r>
-        <w:rPr>
-          <w:sz w:val="32"/>
-          <w:szCs w:val="32"/>
-          <w:lang w:val="en-GB"/>
-        </w:rPr>
-        <w:t>plpgsql</w:t>
-      </w:r>
-      <w:proofErr w:type="spellEnd"/>
-      <w:r>
-        <w:rPr>
-          <w:sz w:val="32"/>
-          <w:szCs w:val="32"/>
-          <w:lang w:val="en-GB"/>
-        </w:rPr>
-        <w:t>;</w:t>
+        <w:t>$$ LANGUAGE plpgsql;</w:t>
       </w:r>
     </w:p>
     <w:p>
@@ -4085,25 +3141,7 @@
           <w:szCs w:val="32"/>
           <w:lang w:val="en-GB"/>
         </w:rPr>
-        <w:t>CREATE OR REPLACE FUNCTION endgame (</w:t>
-      </w:r>
-      <w:proofErr w:type="spellStart"/>
-      <w:r>
-        <w:rPr>
-          <w:sz w:val="32"/>
-          <w:szCs w:val="32"/>
-          <w:lang w:val="en-GB"/>
-        </w:rPr>
-        <w:t>gamenumber</w:t>
-      </w:r>
-      <w:proofErr w:type="spellEnd"/>
-      <w:r>
-        <w:rPr>
-          <w:sz w:val="32"/>
-          <w:szCs w:val="32"/>
-          <w:lang w:val="en-GB"/>
-        </w:rPr>
-        <w:t xml:space="preserve"> int) RETURNS VOID AS $$</w:t>
+        <w:t>CREATE OR REPLACE FUNCTION endgame (gamenumber int) RETURNS VOID AS $$</w:t>
       </w:r>
     </w:p>
     <w:p>
@@ -4137,23 +3175,13 @@
           <w:lang w:val="en-GB"/>
         </w:rPr>
       </w:pPr>
-      <w:proofErr w:type="spellStart"/>
-      <w:r>
-        <w:rPr>
-          <w:sz w:val="32"/>
-          <w:szCs w:val="32"/>
-          <w:lang w:val="en-GB"/>
-        </w:rPr>
-        <w:t>Nowtime</w:t>
-      </w:r>
-      <w:proofErr w:type="spellEnd"/>
-      <w:r>
-        <w:rPr>
-          <w:sz w:val="32"/>
-          <w:szCs w:val="32"/>
-          <w:lang w:val="en-GB"/>
-        </w:rPr>
-        <w:t xml:space="preserve"> timestamp;</w:t>
+      <w:r>
+        <w:rPr>
+          <w:sz w:val="32"/>
+          <w:szCs w:val="32"/>
+          <w:lang w:val="en-GB"/>
+        </w:rPr>
+        <w:t>Nowtime timestamp;</w:t>
       </w:r>
     </w:p>
     <w:p>
@@ -4195,23 +3223,13 @@
         </w:rPr>
         <w:t xml:space="preserve">Update players set </w:t>
       </w:r>
-      <w:proofErr w:type="spellStart"/>
-      <w:r>
-        <w:rPr>
-          <w:sz w:val="32"/>
-          <w:szCs w:val="32"/>
-          <w:lang w:val="en-GB"/>
-        </w:rPr>
-        <w:t>gameId</w:t>
-      </w:r>
-      <w:proofErr w:type="spellEnd"/>
-      <w:r>
-        <w:rPr>
-          <w:sz w:val="32"/>
-          <w:szCs w:val="32"/>
-          <w:lang w:val="en-GB"/>
-        </w:rPr>
-        <w:t xml:space="preserve"> = NULL</w:t>
+      <w:r>
+        <w:rPr>
+          <w:sz w:val="32"/>
+          <w:szCs w:val="32"/>
+          <w:lang w:val="en-GB"/>
+        </w:rPr>
+        <w:t>gameId = NULL</w:t>
       </w:r>
       <w:r>
         <w:rPr>
@@ -4221,7 +3239,6 @@
         </w:rPr>
         <w:t xml:space="preserve"> WHERE </w:t>
       </w:r>
-      <w:proofErr w:type="spellStart"/>
       <w:r>
         <w:rPr>
           <w:sz w:val="32"/>
@@ -4244,34 +3261,7 @@
           <w:szCs w:val="32"/>
           <w:lang w:val="en-GB"/>
         </w:rPr>
-        <w:t>d</w:t>
-      </w:r>
-      <w:proofErr w:type="spellEnd"/>
-      <w:r>
-        <w:rPr>
-          <w:sz w:val="32"/>
-          <w:szCs w:val="32"/>
-          <w:lang w:val="en-GB"/>
-        </w:rPr>
-        <w:t xml:space="preserve"> = </w:t>
-      </w:r>
-      <w:proofErr w:type="spellStart"/>
-      <w:r>
-        <w:rPr>
-          <w:sz w:val="32"/>
-          <w:szCs w:val="32"/>
-          <w:lang w:val="en-GB"/>
-        </w:rPr>
-        <w:t>gamenumber</w:t>
-      </w:r>
-      <w:proofErr w:type="spellEnd"/>
-      <w:r>
-        <w:rPr>
-          <w:sz w:val="32"/>
-          <w:szCs w:val="32"/>
-          <w:lang w:val="en-GB"/>
-        </w:rPr>
-        <w:t>;</w:t>
+        <w:t>d = gamenumber;</w:t>
       </w:r>
     </w:p>
     <w:p>
@@ -4285,24 +3275,13 @@
           <w:lang w:val="en-GB"/>
         </w:rPr>
       </w:pPr>
-      <w:proofErr w:type="spellStart"/>
-      <w:r>
-        <w:rPr>
-          <w:sz w:val="32"/>
-          <w:szCs w:val="32"/>
-          <w:lang w:val="en-GB"/>
-        </w:rPr>
-        <w:lastRenderedPageBreak/>
-        <w:t>Nowtime</w:t>
-      </w:r>
-      <w:proofErr w:type="spellEnd"/>
-      <w:r>
-        <w:rPr>
-          <w:sz w:val="32"/>
-          <w:szCs w:val="32"/>
-          <w:lang w:val="en-GB"/>
-        </w:rPr>
-        <w:t xml:space="preserve"> = now();</w:t>
+      <w:r>
+        <w:rPr>
+          <w:sz w:val="32"/>
+          <w:szCs w:val="32"/>
+          <w:lang w:val="en-GB"/>
+        </w:rPr>
+        <w:t>Nowtime = now();</w:t>
       </w:r>
     </w:p>
     <w:p>
@@ -4322,52 +3301,16 @@
           <w:szCs w:val="32"/>
           <w:lang w:val="en-GB"/>
         </w:rPr>
-        <w:t xml:space="preserve">Update </w:t>
-      </w:r>
-      <w:proofErr w:type="spellStart"/>
-      <w:r>
-        <w:rPr>
-          <w:sz w:val="32"/>
-          <w:szCs w:val="32"/>
-          <w:lang w:val="en-GB"/>
-        </w:rPr>
-        <w:t>gamelog</w:t>
-      </w:r>
-      <w:proofErr w:type="spellEnd"/>
-      <w:r>
-        <w:rPr>
-          <w:sz w:val="32"/>
-          <w:szCs w:val="32"/>
-          <w:lang w:val="en-GB"/>
-        </w:rPr>
-        <w:t xml:space="preserve"> set </w:t>
-      </w:r>
-      <w:proofErr w:type="spellStart"/>
-      <w:r>
-        <w:rPr>
-          <w:sz w:val="32"/>
-          <w:szCs w:val="32"/>
-          <w:lang w:val="en-GB"/>
-        </w:rPr>
-        <w:t>endGameDate</w:t>
-      </w:r>
-      <w:proofErr w:type="spellEnd"/>
-      <w:r>
-        <w:rPr>
-          <w:sz w:val="32"/>
-          <w:szCs w:val="32"/>
-          <w:lang w:val="en-GB"/>
-        </w:rPr>
-        <w:t xml:space="preserve"> = </w:t>
-      </w:r>
-      <w:proofErr w:type="spellStart"/>
-      <w:r>
-        <w:rPr>
-          <w:sz w:val="32"/>
-          <w:szCs w:val="32"/>
-          <w:lang w:val="en-GB"/>
-        </w:rPr>
-        <w:t>now</w:t>
+        <w:lastRenderedPageBreak/>
+        <w:t xml:space="preserve">Update gamelog set </w:t>
+      </w:r>
+      <w:r>
+        <w:rPr>
+          <w:sz w:val="32"/>
+          <w:szCs w:val="32"/>
+          <w:lang w:val="en-GB"/>
+        </w:rPr>
+        <w:t>endGameDate = now</w:t>
       </w:r>
       <w:r>
         <w:rPr>
@@ -4377,41 +3320,13 @@
         </w:rPr>
         <w:t>time</w:t>
       </w:r>
-      <w:proofErr w:type="spellEnd"/>
-      <w:r>
-        <w:rPr>
-          <w:sz w:val="32"/>
-          <w:szCs w:val="32"/>
-          <w:lang w:val="en-GB"/>
-        </w:rPr>
-        <w:t xml:space="preserve"> , </w:t>
-      </w:r>
-      <w:proofErr w:type="spellStart"/>
-      <w:r>
-        <w:rPr>
-          <w:sz w:val="32"/>
-          <w:szCs w:val="32"/>
-          <w:lang w:val="en-GB"/>
-        </w:rPr>
-        <w:t>isFinished</w:t>
-      </w:r>
-      <w:proofErr w:type="spellEnd"/>
-      <w:r>
-        <w:rPr>
-          <w:sz w:val="32"/>
-          <w:szCs w:val="32"/>
-          <w:lang w:val="en-GB"/>
-        </w:rPr>
-        <w:t xml:space="preserve"> = true where </w:t>
-      </w:r>
-      <w:proofErr w:type="spellStart"/>
-      <w:r>
-        <w:rPr>
-          <w:sz w:val="32"/>
-          <w:szCs w:val="32"/>
-          <w:lang w:val="en-GB"/>
-        </w:rPr>
-        <w:t>game</w:t>
+      <w:r>
+        <w:rPr>
+          <w:sz w:val="32"/>
+          <w:szCs w:val="32"/>
+          <w:lang w:val="en-GB"/>
+        </w:rPr>
+        <w:t xml:space="preserve"> , isFinished = true where game</w:t>
       </w:r>
       <w:r>
         <w:rPr>
@@ -4427,34 +3342,7 @@
           <w:szCs w:val="32"/>
           <w:lang w:val="en-GB"/>
         </w:rPr>
-        <w:t>id</w:t>
-      </w:r>
-      <w:proofErr w:type="spellEnd"/>
-      <w:r>
-        <w:rPr>
-          <w:sz w:val="32"/>
-          <w:szCs w:val="32"/>
-          <w:lang w:val="en-GB"/>
-        </w:rPr>
-        <w:t xml:space="preserve"> = </w:t>
-      </w:r>
-      <w:proofErr w:type="spellStart"/>
-      <w:r>
-        <w:rPr>
-          <w:sz w:val="32"/>
-          <w:szCs w:val="32"/>
-          <w:lang w:val="en-GB"/>
-        </w:rPr>
-        <w:t>gamenumber</w:t>
-      </w:r>
-      <w:proofErr w:type="spellEnd"/>
-      <w:r>
-        <w:rPr>
-          <w:sz w:val="32"/>
-          <w:szCs w:val="32"/>
-          <w:lang w:val="en-GB"/>
-        </w:rPr>
-        <w:t>;</w:t>
+        <w:t>id = gamenumber;</w:t>
       </w:r>
     </w:p>
     <w:p>
@@ -4494,18 +3382,8 @@
           <w:szCs w:val="32"/>
           <w:lang w:val="en-GB"/>
         </w:rPr>
-        <w:t xml:space="preserve">$$ LANGUAGE </w:t>
-      </w:r>
-      <w:proofErr w:type="spellStart"/>
-      <w:r>
-        <w:rPr>
-          <w:sz w:val="32"/>
-          <w:szCs w:val="32"/>
-          <w:lang w:val="en-GB"/>
-        </w:rPr>
-        <w:t>plpgsql</w:t>
-      </w:r>
-      <w:proofErr w:type="spellEnd"/>
+        <w:t>$$ LANGUAGE plpgsql</w:t>
+      </w:r>
       <w:r>
         <w:rPr>
           <w:sz w:val="32"/>

</xml_diff>

<commit_message>
update the function of create game to change players state of is playing
</commit_message>
<xml_diff>
--- a/Documentation/Database Tables And Functions.docx
+++ b/Documentation/Database Tables And Functions.docx
@@ -301,13 +301,23 @@
           <w:lang w:val="en-GB"/>
         </w:rPr>
       </w:pPr>
-      <w:r>
-        <w:rPr>
-          <w:sz w:val="32"/>
-          <w:szCs w:val="32"/>
-          <w:lang w:val="en-GB"/>
-        </w:rPr>
-        <w:t>UserName : is the primary key of the table, it has a text data type.</w:t>
+      <w:proofErr w:type="spellStart"/>
+      <w:r>
+        <w:rPr>
+          <w:sz w:val="32"/>
+          <w:szCs w:val="32"/>
+          <w:lang w:val="en-GB"/>
+        </w:rPr>
+        <w:t>UserName</w:t>
+      </w:r>
+      <w:proofErr w:type="spellEnd"/>
+      <w:r>
+        <w:rPr>
+          <w:sz w:val="32"/>
+          <w:szCs w:val="32"/>
+          <w:lang w:val="en-GB"/>
+        </w:rPr>
+        <w:t xml:space="preserve"> : is the primary key of the table, it has a text data type.</w:t>
       </w:r>
     </w:p>
     <w:p>
@@ -361,13 +371,23 @@
           <w:lang w:val="en-GB"/>
         </w:rPr>
       </w:pPr>
-      <w:r>
-        <w:rPr>
-          <w:sz w:val="32"/>
-          <w:szCs w:val="32"/>
-          <w:lang w:val="en-GB"/>
-        </w:rPr>
-        <w:t>LastName : is the last name of the player and it has a text data type.</w:t>
+      <w:proofErr w:type="spellStart"/>
+      <w:r>
+        <w:rPr>
+          <w:sz w:val="32"/>
+          <w:szCs w:val="32"/>
+          <w:lang w:val="en-GB"/>
+        </w:rPr>
+        <w:t>LastName</w:t>
+      </w:r>
+      <w:proofErr w:type="spellEnd"/>
+      <w:r>
+        <w:rPr>
+          <w:sz w:val="32"/>
+          <w:szCs w:val="32"/>
+          <w:lang w:val="en-GB"/>
+        </w:rPr>
+        <w:t xml:space="preserve"> : is the last name of the player and it has a text data type.</w:t>
       </w:r>
     </w:p>
     <w:p>
@@ -424,13 +444,23 @@
           <w:lang w:val="en-GB"/>
         </w:rPr>
       </w:pPr>
-      <w:r>
-        <w:rPr>
-          <w:sz w:val="32"/>
-          <w:szCs w:val="32"/>
-          <w:lang w:val="en-GB"/>
-        </w:rPr>
-        <w:t xml:space="preserve">SavedGame : it represents the last saved game of the player and it contains of the moves of the two players, </w:t>
+      <w:proofErr w:type="spellStart"/>
+      <w:r>
+        <w:rPr>
+          <w:sz w:val="32"/>
+          <w:szCs w:val="32"/>
+          <w:lang w:val="en-GB"/>
+        </w:rPr>
+        <w:t>SavedGame</w:t>
+      </w:r>
+      <w:proofErr w:type="spellEnd"/>
+      <w:r>
+        <w:rPr>
+          <w:sz w:val="32"/>
+          <w:szCs w:val="32"/>
+          <w:lang w:val="en-GB"/>
+        </w:rPr>
+        <w:t xml:space="preserve"> : it represents the last saved game of the player and it contains of the moves of the two players, </w:t>
       </w:r>
       <w:r>
         <w:rPr>
@@ -607,6 +637,7 @@
                 <w:lang w:val="en-GB"/>
               </w:rPr>
             </w:pPr>
+            <w:proofErr w:type="spellStart"/>
             <w:r>
               <w:rPr>
                 <w:sz w:val="24"/>
@@ -615,6 +646,7 @@
               </w:rPr>
               <w:t>userName</w:t>
             </w:r>
+            <w:proofErr w:type="spellEnd"/>
           </w:p>
         </w:tc>
         <w:tc>
@@ -654,6 +686,7 @@
                 <w:lang w:val="en-GB"/>
               </w:rPr>
             </w:pPr>
+            <w:proofErr w:type="spellStart"/>
             <w:r>
               <w:rPr>
                 <w:sz w:val="24"/>
@@ -662,6 +695,7 @@
               </w:rPr>
               <w:t>firstName</w:t>
             </w:r>
+            <w:proofErr w:type="spellEnd"/>
           </w:p>
         </w:tc>
         <w:tc>
@@ -678,6 +712,7 @@
                 <w:lang w:val="en-GB"/>
               </w:rPr>
             </w:pPr>
+            <w:proofErr w:type="spellStart"/>
             <w:r>
               <w:rPr>
                 <w:sz w:val="24"/>
@@ -686,6 +721,7 @@
               </w:rPr>
               <w:t>lastName</w:t>
             </w:r>
+            <w:proofErr w:type="spellEnd"/>
           </w:p>
         </w:tc>
         <w:tc>
@@ -750,6 +786,7 @@
                 <w:lang w:val="en-GB"/>
               </w:rPr>
             </w:pPr>
+            <w:proofErr w:type="spellStart"/>
             <w:r>
               <w:rPr>
                 <w:sz w:val="24"/>
@@ -758,6 +795,7 @@
               </w:rPr>
               <w:t>isPlaying</w:t>
             </w:r>
+            <w:proofErr w:type="spellEnd"/>
           </w:p>
         </w:tc>
         <w:tc>
@@ -774,6 +812,7 @@
                 <w:lang w:val="en-GB"/>
               </w:rPr>
             </w:pPr>
+            <w:proofErr w:type="spellStart"/>
             <w:r>
               <w:rPr>
                 <w:sz w:val="24"/>
@@ -782,6 +821,7 @@
               </w:rPr>
               <w:t>gameId</w:t>
             </w:r>
+            <w:proofErr w:type="spellEnd"/>
           </w:p>
         </w:tc>
       </w:tr>
@@ -971,6 +1011,7 @@
                 <w:lang w:val="en-GB"/>
               </w:rPr>
             </w:pPr>
+            <w:proofErr w:type="spellStart"/>
             <w:r>
               <w:rPr>
                 <w:sz w:val="24"/>
@@ -979,6 +1020,7 @@
               </w:rPr>
               <w:t>FK,Integer</w:t>
             </w:r>
+            <w:proofErr w:type="spellEnd"/>
           </w:p>
         </w:tc>
       </w:tr>
@@ -1006,6 +1048,7 @@
           <w:lang w:val="en-GB"/>
         </w:rPr>
       </w:pPr>
+      <w:proofErr w:type="spellStart"/>
       <w:r>
         <w:rPr>
           <w:color w:val="4472C4" w:themeColor="accent1"/>
@@ -1013,7 +1056,17 @@
           <w:szCs w:val="32"/>
           <w:lang w:val="en-GB"/>
         </w:rPr>
-        <w:t>GameLog Table</w:t>
+        <w:t>GameLog</w:t>
+      </w:r>
+      <w:proofErr w:type="spellEnd"/>
+      <w:r>
+        <w:rPr>
+          <w:color w:val="4472C4" w:themeColor="accent1"/>
+          <w:sz w:val="32"/>
+          <w:szCs w:val="32"/>
+          <w:lang w:val="en-GB"/>
+        </w:rPr>
+        <w:t xml:space="preserve"> Table</w:t>
       </w:r>
     </w:p>
     <w:tbl>
@@ -1050,6 +1103,7 @@
                 <w:lang w:val="en-GB"/>
               </w:rPr>
             </w:pPr>
+            <w:proofErr w:type="spellStart"/>
             <w:r>
               <w:rPr>
                 <w:sz w:val="28"/>
@@ -1082,6 +1136,7 @@
               </w:rPr>
               <w:t>Id</w:t>
             </w:r>
+            <w:proofErr w:type="spellEnd"/>
           </w:p>
         </w:tc>
         <w:tc>
@@ -1097,6 +1152,7 @@
                 <w:lang w:val="en-GB"/>
               </w:rPr>
             </w:pPr>
+            <w:proofErr w:type="spellStart"/>
             <w:r>
               <w:rPr>
                 <w:sz w:val="28"/>
@@ -1105,6 +1161,7 @@
               </w:rPr>
               <w:t>homePlayer</w:t>
             </w:r>
+            <w:proofErr w:type="spellEnd"/>
           </w:p>
         </w:tc>
         <w:tc>
@@ -1120,6 +1177,7 @@
                 <w:lang w:val="en-GB"/>
               </w:rPr>
             </w:pPr>
+            <w:proofErr w:type="spellStart"/>
             <w:r>
               <w:rPr>
                 <w:sz w:val="28"/>
@@ -1128,6 +1186,7 @@
               </w:rPr>
               <w:t>opponentPlayer</w:t>
             </w:r>
+            <w:proofErr w:type="spellEnd"/>
           </w:p>
         </w:tc>
         <w:tc>
@@ -1143,6 +1202,7 @@
                 <w:lang w:val="en-GB"/>
               </w:rPr>
             </w:pPr>
+            <w:proofErr w:type="spellStart"/>
             <w:r>
               <w:rPr>
                 <w:sz w:val="28"/>
@@ -1151,6 +1211,7 @@
               </w:rPr>
               <w:t>startGameDate</w:t>
             </w:r>
+            <w:proofErr w:type="spellEnd"/>
           </w:p>
         </w:tc>
         <w:tc>
@@ -1166,6 +1227,7 @@
                 <w:lang w:val="en-GB"/>
               </w:rPr>
             </w:pPr>
+            <w:proofErr w:type="spellStart"/>
             <w:r>
               <w:rPr>
                 <w:sz w:val="28"/>
@@ -1174,6 +1236,7 @@
               </w:rPr>
               <w:t>endGameDate</w:t>
             </w:r>
+            <w:proofErr w:type="spellEnd"/>
           </w:p>
         </w:tc>
         <w:tc>
@@ -1189,6 +1252,7 @@
                 <w:lang w:val="en-GB"/>
               </w:rPr>
             </w:pPr>
+            <w:proofErr w:type="spellStart"/>
             <w:r>
               <w:rPr>
                 <w:sz w:val="28"/>
@@ -1205,6 +1269,7 @@
               </w:rPr>
               <w:t>sFinished</w:t>
             </w:r>
+            <w:proofErr w:type="spellEnd"/>
           </w:p>
         </w:tc>
         <w:tc>
@@ -1220,6 +1285,7 @@
                 <w:lang w:val="en-GB"/>
               </w:rPr>
             </w:pPr>
+            <w:proofErr w:type="spellStart"/>
             <w:r>
               <w:rPr>
                 <w:sz w:val="28"/>
@@ -1228,6 +1294,7 @@
               </w:rPr>
               <w:t>savedGame</w:t>
             </w:r>
+            <w:proofErr w:type="spellEnd"/>
           </w:p>
         </w:tc>
       </w:tr>
@@ -1249,6 +1316,7 @@
                 <w:lang w:val="en-GB"/>
               </w:rPr>
             </w:pPr>
+            <w:proofErr w:type="spellStart"/>
             <w:r>
               <w:rPr>
                 <w:sz w:val="26"/>
@@ -1257,6 +1325,7 @@
               </w:rPr>
               <w:t>PK,Integer</w:t>
             </w:r>
+            <w:proofErr w:type="spellEnd"/>
           </w:p>
         </w:tc>
         <w:tc>
@@ -1491,15 +1560,33 @@
           <w:szCs w:val="32"/>
           <w:lang w:val="en-GB"/>
         </w:rPr>
-        <w:t>CREATE OR REPLACE FUNCTION retrieve</w:t>
-      </w:r>
-      <w:r>
-        <w:rPr>
-          <w:sz w:val="32"/>
-          <w:szCs w:val="32"/>
-          <w:lang w:val="en-GB"/>
-        </w:rPr>
-        <w:t>players () R</w:t>
+        <w:t xml:space="preserve">CREATE OR REPLACE FUNCTION </w:t>
+      </w:r>
+      <w:proofErr w:type="spellStart"/>
+      <w:r>
+        <w:rPr>
+          <w:sz w:val="32"/>
+          <w:szCs w:val="32"/>
+          <w:lang w:val="en-GB"/>
+        </w:rPr>
+        <w:t>retrieve</w:t>
+      </w:r>
+      <w:r>
+        <w:rPr>
+          <w:sz w:val="32"/>
+          <w:szCs w:val="32"/>
+          <w:lang w:val="en-GB"/>
+        </w:rPr>
+        <w:t>players</w:t>
+      </w:r>
+      <w:proofErr w:type="spellEnd"/>
+      <w:r>
+        <w:rPr>
+          <w:sz w:val="32"/>
+          <w:szCs w:val="32"/>
+          <w:lang w:val="en-GB"/>
+        </w:rPr>
+        <w:t xml:space="preserve"> () R</w:t>
       </w:r>
       <w:r>
         <w:rPr>
@@ -1517,23 +1604,40 @@
         </w:rPr>
         <w:t xml:space="preserve"> TABLE (</w:t>
       </w:r>
-      <w:r>
-        <w:rPr>
-          <w:sz w:val="32"/>
-          <w:szCs w:val="32"/>
-          <w:lang w:val="en-GB"/>
-        </w:rPr>
-        <w:t xml:space="preserve">userPlayer </w:t>
-      </w:r>
-      <w:bookmarkStart w:id="0" w:name="_GoBack"/>
-      <w:bookmarkEnd w:id="0"/>
-      <w:r>
-        <w:rPr>
-          <w:sz w:val="32"/>
-          <w:szCs w:val="32"/>
-          <w:lang w:val="en-GB"/>
-        </w:rPr>
-        <w:t>text , status</w:t>
+      <w:proofErr w:type="spellStart"/>
+      <w:r>
+        <w:rPr>
+          <w:sz w:val="32"/>
+          <w:szCs w:val="32"/>
+          <w:lang w:val="en-GB"/>
+        </w:rPr>
+        <w:t>userPlayer</w:t>
+      </w:r>
+      <w:proofErr w:type="spellEnd"/>
+      <w:r>
+        <w:rPr>
+          <w:sz w:val="32"/>
+          <w:szCs w:val="32"/>
+          <w:lang w:val="en-GB"/>
+        </w:rPr>
+        <w:t xml:space="preserve"> </w:t>
+      </w:r>
+      <w:r>
+        <w:rPr>
+          <w:sz w:val="32"/>
+          <w:szCs w:val="32"/>
+          <w:lang w:val="en-GB"/>
+        </w:rPr>
+        <w:t xml:space="preserve">text , </w:t>
+      </w:r>
+      <w:proofErr w:type="spellStart"/>
+      <w:r>
+        <w:rPr>
+          <w:sz w:val="32"/>
+          <w:szCs w:val="32"/>
+          <w:lang w:val="en-GB"/>
+        </w:rPr>
+        <w:t>status</w:t>
       </w:r>
       <w:r>
         <w:rPr>
@@ -1543,13 +1647,41 @@
         </w:rPr>
         <w:t>OfPlayer</w:t>
       </w:r>
-      <w:r>
-        <w:rPr>
-          <w:sz w:val="32"/>
-          <w:szCs w:val="32"/>
-          <w:lang w:val="en-GB"/>
-        </w:rPr>
-        <w:t xml:space="preserve"> boolean , score</w:t>
+      <w:proofErr w:type="spellEnd"/>
+      <w:r>
+        <w:rPr>
+          <w:sz w:val="32"/>
+          <w:szCs w:val="32"/>
+          <w:lang w:val="en-GB"/>
+        </w:rPr>
+        <w:t xml:space="preserve"> </w:t>
+      </w:r>
+      <w:proofErr w:type="spellStart"/>
+      <w:r>
+        <w:rPr>
+          <w:sz w:val="32"/>
+          <w:szCs w:val="32"/>
+          <w:lang w:val="en-GB"/>
+        </w:rPr>
+        <w:t>boolean</w:t>
+      </w:r>
+      <w:proofErr w:type="spellEnd"/>
+      <w:r>
+        <w:rPr>
+          <w:sz w:val="32"/>
+          <w:szCs w:val="32"/>
+          <w:lang w:val="en-GB"/>
+        </w:rPr>
+        <w:t xml:space="preserve"> , </w:t>
+      </w:r>
+      <w:proofErr w:type="spellStart"/>
+      <w:r>
+        <w:rPr>
+          <w:sz w:val="32"/>
+          <w:szCs w:val="32"/>
+          <w:lang w:val="en-GB"/>
+        </w:rPr>
+        <w:t>score</w:t>
       </w:r>
       <w:r>
         <w:rPr>
@@ -1559,6 +1691,7 @@
         </w:rPr>
         <w:t>OfPlayer</w:t>
       </w:r>
+      <w:proofErr w:type="spellEnd"/>
       <w:r>
         <w:rPr>
           <w:sz w:val="32"/>
@@ -1618,6 +1751,7 @@
         </w:rPr>
         <w:t xml:space="preserve">RETURN QUERY SELECT </w:t>
       </w:r>
+      <w:proofErr w:type="spellStart"/>
       <w:r>
         <w:rPr>
           <w:sz w:val="32"/>
@@ -1632,7 +1766,16 @@
           <w:szCs w:val="32"/>
           <w:lang w:val="en-GB"/>
         </w:rPr>
-        <w:t>,status,score from players;</w:t>
+        <w:t>,status,score</w:t>
+      </w:r>
+      <w:proofErr w:type="spellEnd"/>
+      <w:r>
+        <w:rPr>
+          <w:sz w:val="32"/>
+          <w:szCs w:val="32"/>
+          <w:lang w:val="en-GB"/>
+        </w:rPr>
+        <w:t xml:space="preserve"> from players;</w:t>
       </w:r>
     </w:p>
     <w:p>
@@ -1666,7 +1809,25 @@
           <w:szCs w:val="32"/>
           <w:lang w:val="en-GB"/>
         </w:rPr>
-        <w:t>$$ LANGUAGE plpgsql;</w:t>
+        <w:t xml:space="preserve">$$ LANGUAGE </w:t>
+      </w:r>
+      <w:proofErr w:type="spellStart"/>
+      <w:r>
+        <w:rPr>
+          <w:sz w:val="32"/>
+          <w:szCs w:val="32"/>
+          <w:lang w:val="en-GB"/>
+        </w:rPr>
+        <w:t>plpgsql</w:t>
+      </w:r>
+      <w:proofErr w:type="spellEnd"/>
+      <w:r>
+        <w:rPr>
+          <w:sz w:val="32"/>
+          <w:szCs w:val="32"/>
+          <w:lang w:val="en-GB"/>
+        </w:rPr>
+        <w:t>;</w:t>
       </w:r>
     </w:p>
     <w:p>
@@ -1731,8 +1892,27 @@
           <w:szCs w:val="32"/>
           <w:lang w:val="en-GB"/>
         </w:rPr>
-        <w:t>CREATE OR REPLACE FUNCTION isPlayerOnline (</w:t>
-      </w:r>
+        <w:t xml:space="preserve">CREATE OR REPLACE FUNCTION </w:t>
+      </w:r>
+      <w:proofErr w:type="spellStart"/>
+      <w:r>
+        <w:rPr>
+          <w:sz w:val="32"/>
+          <w:szCs w:val="32"/>
+          <w:lang w:val="en-GB"/>
+        </w:rPr>
+        <w:t>isPlayerOnline</w:t>
+      </w:r>
+      <w:proofErr w:type="spellEnd"/>
+      <w:r>
+        <w:rPr>
+          <w:sz w:val="32"/>
+          <w:szCs w:val="32"/>
+          <w:lang w:val="en-GB"/>
+        </w:rPr>
+        <w:t xml:space="preserve"> (</w:t>
+      </w:r>
+      <w:proofErr w:type="spellStart"/>
       <w:r>
         <w:rPr>
           <w:sz w:val="32"/>
@@ -1741,13 +1921,32 @@
         </w:rPr>
         <w:t>NameOfUser</w:t>
       </w:r>
-      <w:r>
-        <w:rPr>
-          <w:sz w:val="32"/>
-          <w:szCs w:val="32"/>
-          <w:lang w:val="en-GB"/>
-        </w:rPr>
-        <w:t xml:space="preserve"> text) RETURNS boolean AS $$</w:t>
+      <w:proofErr w:type="spellEnd"/>
+      <w:r>
+        <w:rPr>
+          <w:sz w:val="32"/>
+          <w:szCs w:val="32"/>
+          <w:lang w:val="en-GB"/>
+        </w:rPr>
+        <w:t xml:space="preserve"> text) RETURNS </w:t>
+      </w:r>
+      <w:proofErr w:type="spellStart"/>
+      <w:r>
+        <w:rPr>
+          <w:sz w:val="32"/>
+          <w:szCs w:val="32"/>
+          <w:lang w:val="en-GB"/>
+        </w:rPr>
+        <w:t>boolean</w:t>
+      </w:r>
+      <w:proofErr w:type="spellEnd"/>
+      <w:r>
+        <w:rPr>
+          <w:sz w:val="32"/>
+          <w:szCs w:val="32"/>
+          <w:lang w:val="en-GB"/>
+        </w:rPr>
+        <w:t xml:space="preserve"> AS $$</w:t>
       </w:r>
     </w:p>
     <w:p>
@@ -1775,6 +1974,7 @@
           <w:lang w:val="en-GB"/>
         </w:rPr>
       </w:pPr>
+      <w:proofErr w:type="spellStart"/>
       <w:r>
         <w:rPr>
           <w:sz w:val="32"/>
@@ -1815,13 +2015,32 @@
         </w:rPr>
         <w:t>layer</w:t>
       </w:r>
-      <w:r>
-        <w:rPr>
-          <w:sz w:val="32"/>
-          <w:szCs w:val="32"/>
-          <w:lang w:val="en-GB"/>
-        </w:rPr>
-        <w:t xml:space="preserve"> boolean;</w:t>
+      <w:proofErr w:type="spellEnd"/>
+      <w:r>
+        <w:rPr>
+          <w:sz w:val="32"/>
+          <w:szCs w:val="32"/>
+          <w:lang w:val="en-GB"/>
+        </w:rPr>
+        <w:t xml:space="preserve"> </w:t>
+      </w:r>
+      <w:proofErr w:type="spellStart"/>
+      <w:r>
+        <w:rPr>
+          <w:sz w:val="32"/>
+          <w:szCs w:val="32"/>
+          <w:lang w:val="en-GB"/>
+        </w:rPr>
+        <w:t>boolean</w:t>
+      </w:r>
+      <w:proofErr w:type="spellEnd"/>
+      <w:r>
+        <w:rPr>
+          <w:sz w:val="32"/>
+          <w:szCs w:val="32"/>
+          <w:lang w:val="en-GB"/>
+        </w:rPr>
+        <w:t>;</w:t>
       </w:r>
     </w:p>
     <w:p>
@@ -1857,6 +2076,7 @@
         </w:rPr>
         <w:t xml:space="preserve">SELECT status INTO </w:t>
       </w:r>
+      <w:proofErr w:type="spellStart"/>
       <w:r>
         <w:rPr>
           <w:sz w:val="32"/>
@@ -1897,13 +2117,32 @@
         </w:rPr>
         <w:t>layer</w:t>
       </w:r>
-      <w:r>
-        <w:rPr>
-          <w:sz w:val="32"/>
-          <w:szCs w:val="32"/>
-          <w:lang w:val="en-GB"/>
-        </w:rPr>
-        <w:t xml:space="preserve"> FROM players WHERE username = NameOfUser;</w:t>
+      <w:proofErr w:type="spellEnd"/>
+      <w:r>
+        <w:rPr>
+          <w:sz w:val="32"/>
+          <w:szCs w:val="32"/>
+          <w:lang w:val="en-GB"/>
+        </w:rPr>
+        <w:t xml:space="preserve"> FROM players WHERE username = </w:t>
+      </w:r>
+      <w:proofErr w:type="spellStart"/>
+      <w:r>
+        <w:rPr>
+          <w:sz w:val="32"/>
+          <w:szCs w:val="32"/>
+          <w:lang w:val="en-GB"/>
+        </w:rPr>
+        <w:t>NameOfUser</w:t>
+      </w:r>
+      <w:proofErr w:type="spellEnd"/>
+      <w:r>
+        <w:rPr>
+          <w:sz w:val="32"/>
+          <w:szCs w:val="32"/>
+          <w:lang w:val="en-GB"/>
+        </w:rPr>
+        <w:t>;</w:t>
       </w:r>
     </w:p>
     <w:p>
@@ -1922,6 +2161,7 @@
         </w:rPr>
         <w:t xml:space="preserve">RETURN </w:t>
       </w:r>
+      <w:proofErr w:type="spellStart"/>
       <w:r>
         <w:rPr>
           <w:sz w:val="32"/>
@@ -1962,6 +2202,7 @@
         </w:rPr>
         <w:t>layer</w:t>
       </w:r>
+      <w:proofErr w:type="spellEnd"/>
       <w:r>
         <w:rPr>
           <w:sz w:val="32"/>
@@ -2002,8 +2243,35 @@
           <w:szCs w:val="32"/>
           <w:lang w:val="en-GB"/>
         </w:rPr>
-        <w:t>$$ LANGUAGE plpgsql;</w:t>
-      </w:r>
+        <w:t xml:space="preserve">$$ LANGUAGE </w:t>
+      </w:r>
+      <w:proofErr w:type="spellStart"/>
+      <w:r>
+        <w:rPr>
+          <w:sz w:val="32"/>
+          <w:szCs w:val="32"/>
+          <w:lang w:val="en-GB"/>
+        </w:rPr>
+        <w:t>plpgsql</w:t>
+      </w:r>
+      <w:proofErr w:type="spellEnd"/>
+      <w:r>
+        <w:rPr>
+          <w:sz w:val="32"/>
+          <w:szCs w:val="32"/>
+          <w:lang w:val="en-GB"/>
+        </w:rPr>
+        <w:t>;</w:t>
+      </w:r>
+    </w:p>
+    <w:p>
+      <w:pPr>
+        <w:rPr>
+          <w:sz w:val="32"/>
+          <w:szCs w:val="32"/>
+          <w:lang w:val="en-GB"/>
+        </w:rPr>
+      </w:pPr>
     </w:p>
     <w:p>
       <w:pPr>
@@ -2024,6 +2292,7 @@
           <w:szCs w:val="32"/>
           <w:lang w:val="en-GB"/>
         </w:rPr>
+        <w:lastRenderedPageBreak/>
         <w:t>To update player score after winning an offline game</w:t>
       </w:r>
     </w:p>
@@ -2041,9 +2310,27 @@
           <w:szCs w:val="32"/>
           <w:lang w:val="en-GB"/>
         </w:rPr>
-        <w:lastRenderedPageBreak/>
-        <w:t>CREATE OR REPLACE FUNCTION updatescoreoffline (</w:t>
-      </w:r>
+        <w:t xml:space="preserve">CREATE OR REPLACE FUNCTION </w:t>
+      </w:r>
+      <w:proofErr w:type="spellStart"/>
+      <w:r>
+        <w:rPr>
+          <w:sz w:val="32"/>
+          <w:szCs w:val="32"/>
+          <w:lang w:val="en-GB"/>
+        </w:rPr>
+        <w:t>updatescoreoffline</w:t>
+      </w:r>
+      <w:proofErr w:type="spellEnd"/>
+      <w:r>
+        <w:rPr>
+          <w:sz w:val="32"/>
+          <w:szCs w:val="32"/>
+          <w:lang w:val="en-GB"/>
+        </w:rPr>
+        <w:t xml:space="preserve"> (</w:t>
+      </w:r>
+      <w:proofErr w:type="spellStart"/>
       <w:r>
         <w:rPr>
           <w:sz w:val="32"/>
@@ -2058,7 +2345,16 @@
           <w:szCs w:val="32"/>
           <w:lang w:val="en-GB"/>
         </w:rPr>
-        <w:t>ser text) RETURNS VOID AS $$</w:t>
+        <w:t>ser</w:t>
+      </w:r>
+      <w:proofErr w:type="spellEnd"/>
+      <w:r>
+        <w:rPr>
+          <w:sz w:val="32"/>
+          <w:szCs w:val="32"/>
+          <w:lang w:val="en-GB"/>
+        </w:rPr>
+        <w:t xml:space="preserve"> text) RETURNS VOID AS $$</w:t>
       </w:r>
     </w:p>
     <w:p>
@@ -2111,6 +2407,7 @@
         </w:rPr>
         <w:t xml:space="preserve">UPDATE players SET score = score + 5 WHERE username = </w:t>
       </w:r>
+      <w:proofErr w:type="spellStart"/>
       <w:r>
         <w:rPr>
           <w:sz w:val="32"/>
@@ -2119,6 +2416,7 @@
         </w:rPr>
         <w:t>nameOfUser</w:t>
       </w:r>
+      <w:proofErr w:type="spellEnd"/>
       <w:r>
         <w:rPr>
           <w:sz w:val="32"/>
@@ -2159,7 +2457,25 @@
           <w:szCs w:val="32"/>
           <w:lang w:val="en-GB"/>
         </w:rPr>
-        <w:t>$$ LANGUAGE plpgsql;</w:t>
+        <w:t xml:space="preserve">$$ LANGUAGE </w:t>
+      </w:r>
+      <w:proofErr w:type="spellStart"/>
+      <w:r>
+        <w:rPr>
+          <w:sz w:val="32"/>
+          <w:szCs w:val="32"/>
+          <w:lang w:val="en-GB"/>
+        </w:rPr>
+        <w:t>plpgsql</w:t>
+      </w:r>
+      <w:proofErr w:type="spellEnd"/>
+      <w:r>
+        <w:rPr>
+          <w:sz w:val="32"/>
+          <w:szCs w:val="32"/>
+          <w:lang w:val="en-GB"/>
+        </w:rPr>
+        <w:t>;</w:t>
       </w:r>
     </w:p>
     <w:p>
@@ -2232,7 +2548,43 @@
           <w:szCs w:val="32"/>
           <w:lang w:val="en-GB"/>
         </w:rPr>
-        <w:t>CREATE OR REPLACE FUNCTION updatescoreonline (nameOfUser text) RETURNS VOID AS $$</w:t>
+        <w:t xml:space="preserve">CREATE OR REPLACE FUNCTION </w:t>
+      </w:r>
+      <w:proofErr w:type="spellStart"/>
+      <w:r>
+        <w:rPr>
+          <w:sz w:val="32"/>
+          <w:szCs w:val="32"/>
+          <w:lang w:val="en-GB"/>
+        </w:rPr>
+        <w:t>updatescoreonline</w:t>
+      </w:r>
+      <w:proofErr w:type="spellEnd"/>
+      <w:r>
+        <w:rPr>
+          <w:sz w:val="32"/>
+          <w:szCs w:val="32"/>
+          <w:lang w:val="en-GB"/>
+        </w:rPr>
+        <w:t xml:space="preserve"> (</w:t>
+      </w:r>
+      <w:proofErr w:type="spellStart"/>
+      <w:r>
+        <w:rPr>
+          <w:sz w:val="32"/>
+          <w:szCs w:val="32"/>
+          <w:lang w:val="en-GB"/>
+        </w:rPr>
+        <w:t>nameOfUser</w:t>
+      </w:r>
+      <w:proofErr w:type="spellEnd"/>
+      <w:r>
+        <w:rPr>
+          <w:sz w:val="32"/>
+          <w:szCs w:val="32"/>
+          <w:lang w:val="en-GB"/>
+        </w:rPr>
+        <w:t xml:space="preserve"> text) RETURNS VOID AS $$</w:t>
       </w:r>
     </w:p>
     <w:p>
@@ -2283,7 +2635,25 @@
           <w:szCs w:val="32"/>
           <w:lang w:val="en-GB"/>
         </w:rPr>
-        <w:t>UPDATE players SET score = score + 20 WHERE username = nameOfUser;</w:t>
+        <w:t xml:space="preserve">UPDATE players SET score = score + 20 WHERE username = </w:t>
+      </w:r>
+      <w:proofErr w:type="spellStart"/>
+      <w:r>
+        <w:rPr>
+          <w:sz w:val="32"/>
+          <w:szCs w:val="32"/>
+          <w:lang w:val="en-GB"/>
+        </w:rPr>
+        <w:t>nameOfUser</w:t>
+      </w:r>
+      <w:proofErr w:type="spellEnd"/>
+      <w:r>
+        <w:rPr>
+          <w:sz w:val="32"/>
+          <w:szCs w:val="32"/>
+          <w:lang w:val="en-GB"/>
+        </w:rPr>
+        <w:t>;</w:t>
       </w:r>
     </w:p>
     <w:p>
@@ -2317,7 +2687,25 @@
           <w:szCs w:val="32"/>
           <w:lang w:val="en-GB"/>
         </w:rPr>
-        <w:t>$$ LANGUAGE plpgsql;</w:t>
+        <w:t xml:space="preserve">$$ LANGUAGE </w:t>
+      </w:r>
+      <w:proofErr w:type="spellStart"/>
+      <w:r>
+        <w:rPr>
+          <w:sz w:val="32"/>
+          <w:szCs w:val="32"/>
+          <w:lang w:val="en-GB"/>
+        </w:rPr>
+        <w:t>plpgsql</w:t>
+      </w:r>
+      <w:proofErr w:type="spellEnd"/>
+      <w:r>
+        <w:rPr>
+          <w:sz w:val="32"/>
+          <w:szCs w:val="32"/>
+          <w:lang w:val="en-GB"/>
+        </w:rPr>
+        <w:t>;</w:t>
       </w:r>
     </w:p>
     <w:p>
@@ -2384,6 +2772,7 @@
           <w:szCs w:val="32"/>
           <w:lang w:val="en-GB"/>
         </w:rPr>
+        <w:lastRenderedPageBreak/>
         <w:t xml:space="preserve">To Check </w:t>
       </w:r>
       <w:r>
@@ -2419,7 +2808,43 @@
           <w:szCs w:val="32"/>
           <w:lang w:val="en-GB"/>
         </w:rPr>
-        <w:t>CREATE OR REPLACE FUNCTION isPlaying ( nameOfUser text ) RETURNS BOOLEAN AS $$</w:t>
+        <w:t xml:space="preserve">CREATE OR REPLACE FUNCTION </w:t>
+      </w:r>
+      <w:proofErr w:type="spellStart"/>
+      <w:r>
+        <w:rPr>
+          <w:sz w:val="32"/>
+          <w:szCs w:val="32"/>
+          <w:lang w:val="en-GB"/>
+        </w:rPr>
+        <w:t>isPlaying</w:t>
+      </w:r>
+      <w:proofErr w:type="spellEnd"/>
+      <w:r>
+        <w:rPr>
+          <w:sz w:val="32"/>
+          <w:szCs w:val="32"/>
+          <w:lang w:val="en-GB"/>
+        </w:rPr>
+        <w:t xml:space="preserve"> ( </w:t>
+      </w:r>
+      <w:proofErr w:type="spellStart"/>
+      <w:r>
+        <w:rPr>
+          <w:sz w:val="32"/>
+          <w:szCs w:val="32"/>
+          <w:lang w:val="en-GB"/>
+        </w:rPr>
+        <w:t>nameOfUser</w:t>
+      </w:r>
+      <w:proofErr w:type="spellEnd"/>
+      <w:r>
+        <w:rPr>
+          <w:sz w:val="32"/>
+          <w:szCs w:val="32"/>
+          <w:lang w:val="en-GB"/>
+        </w:rPr>
+        <w:t xml:space="preserve"> text ) RETURNS BOOLEAN AS $$</w:t>
       </w:r>
     </w:p>
     <w:p>
@@ -2447,6 +2872,7 @@
           <w:lang w:val="en-GB"/>
         </w:rPr>
       </w:pPr>
+      <w:proofErr w:type="spellStart"/>
       <w:r>
         <w:rPr>
           <w:sz w:val="32"/>
@@ -2463,13 +2889,32 @@
         </w:rPr>
         <w:t>Now</w:t>
       </w:r>
-      <w:r>
-        <w:rPr>
-          <w:sz w:val="32"/>
-          <w:szCs w:val="32"/>
-          <w:lang w:val="en-GB"/>
-        </w:rPr>
-        <w:t xml:space="preserve"> boolean;</w:t>
+      <w:proofErr w:type="spellEnd"/>
+      <w:r>
+        <w:rPr>
+          <w:sz w:val="32"/>
+          <w:szCs w:val="32"/>
+          <w:lang w:val="en-GB"/>
+        </w:rPr>
+        <w:t xml:space="preserve"> </w:t>
+      </w:r>
+      <w:proofErr w:type="spellStart"/>
+      <w:r>
+        <w:rPr>
+          <w:sz w:val="32"/>
+          <w:szCs w:val="32"/>
+          <w:lang w:val="en-GB"/>
+        </w:rPr>
+        <w:t>boolean</w:t>
+      </w:r>
+      <w:proofErr w:type="spellEnd"/>
+      <w:r>
+        <w:rPr>
+          <w:sz w:val="32"/>
+          <w:szCs w:val="32"/>
+          <w:lang w:val="en-GB"/>
+        </w:rPr>
+        <w:t>;</w:t>
       </w:r>
     </w:p>
     <w:p>
@@ -2505,38 +2950,94 @@
         </w:rPr>
         <w:t xml:space="preserve">SELECT </w:t>
       </w:r>
+      <w:proofErr w:type="spellStart"/>
       <w:r>
         <w:rPr>
           <w:sz w:val="28"/>
           <w:szCs w:val="28"/>
           <w:lang w:val="en-GB"/>
         </w:rPr>
-        <w:t xml:space="preserve">isPlaying INTO </w:t>
-      </w:r>
-      <w:r>
-        <w:rPr>
-          <w:sz w:val="32"/>
-          <w:szCs w:val="32"/>
-          <w:lang w:val="en-GB"/>
-        </w:rPr>
-        <w:t>isPlayingNow FROM players WHERE username = nameofuser;</w:t>
-      </w:r>
-    </w:p>
-    <w:p>
-      <w:pPr>
-        <w:rPr>
-          <w:sz w:val="32"/>
-          <w:szCs w:val="32"/>
-          <w:lang w:val="en-GB"/>
-        </w:rPr>
-      </w:pPr>
-      <w:r>
-        <w:rPr>
-          <w:sz w:val="32"/>
-          <w:szCs w:val="32"/>
-          <w:lang w:val="en-GB"/>
-        </w:rPr>
-        <w:t>RETURN  isPlayingNow;</w:t>
+        <w:t>isPlaying</w:t>
+      </w:r>
+      <w:proofErr w:type="spellEnd"/>
+      <w:r>
+        <w:rPr>
+          <w:sz w:val="28"/>
+          <w:szCs w:val="28"/>
+          <w:lang w:val="en-GB"/>
+        </w:rPr>
+        <w:t xml:space="preserve"> INTO </w:t>
+      </w:r>
+      <w:proofErr w:type="spellStart"/>
+      <w:r>
+        <w:rPr>
+          <w:sz w:val="32"/>
+          <w:szCs w:val="32"/>
+          <w:lang w:val="en-GB"/>
+        </w:rPr>
+        <w:t>isPlayingNow</w:t>
+      </w:r>
+      <w:proofErr w:type="spellEnd"/>
+      <w:r>
+        <w:rPr>
+          <w:sz w:val="32"/>
+          <w:szCs w:val="32"/>
+          <w:lang w:val="en-GB"/>
+        </w:rPr>
+        <w:t xml:space="preserve"> FROM players WHERE username = </w:t>
+      </w:r>
+      <w:proofErr w:type="spellStart"/>
+      <w:r>
+        <w:rPr>
+          <w:sz w:val="32"/>
+          <w:szCs w:val="32"/>
+          <w:lang w:val="en-GB"/>
+        </w:rPr>
+        <w:t>nameofuser</w:t>
+      </w:r>
+      <w:proofErr w:type="spellEnd"/>
+      <w:r>
+        <w:rPr>
+          <w:sz w:val="32"/>
+          <w:szCs w:val="32"/>
+          <w:lang w:val="en-GB"/>
+        </w:rPr>
+        <w:t>;</w:t>
+      </w:r>
+    </w:p>
+    <w:p>
+      <w:pPr>
+        <w:rPr>
+          <w:sz w:val="32"/>
+          <w:szCs w:val="32"/>
+          <w:lang w:val="en-GB"/>
+        </w:rPr>
+      </w:pPr>
+      <w:r>
+        <w:rPr>
+          <w:sz w:val="32"/>
+          <w:szCs w:val="32"/>
+          <w:lang w:val="en-GB"/>
+        </w:rPr>
+        <w:t xml:space="preserve">RETURN  </w:t>
+      </w:r>
+      <w:proofErr w:type="spellStart"/>
+      <w:r>
+        <w:rPr>
+          <w:sz w:val="32"/>
+          <w:szCs w:val="32"/>
+          <w:lang w:val="en-GB"/>
+        </w:rPr>
+        <w:t>isPlayingNow</w:t>
+      </w:r>
+      <w:proofErr w:type="spellEnd"/>
+      <w:r>
+        <w:rPr>
+          <w:sz w:val="32"/>
+          <w:szCs w:val="32"/>
+          <w:lang w:val="en-GB"/>
+        </w:rPr>
+        <w:t>;</w:t>
       </w:r>
     </w:p>
     <w:p>
@@ -2570,7 +3071,25 @@
           <w:szCs w:val="32"/>
           <w:lang w:val="en-GB"/>
         </w:rPr>
-        <w:t>$$ LANGUAGE plpgsql;</w:t>
+        <w:t xml:space="preserve">$$ LANGUAGE </w:t>
+      </w:r>
+      <w:proofErr w:type="spellStart"/>
+      <w:r>
+        <w:rPr>
+          <w:sz w:val="32"/>
+          <w:szCs w:val="32"/>
+          <w:lang w:val="en-GB"/>
+        </w:rPr>
+        <w:t>plpgsql</w:t>
+      </w:r>
+      <w:proofErr w:type="spellEnd"/>
+      <w:r>
+        <w:rPr>
+          <w:sz w:val="32"/>
+          <w:szCs w:val="32"/>
+          <w:lang w:val="en-GB"/>
+        </w:rPr>
+        <w:t>;</w:t>
       </w:r>
     </w:p>
     <w:p>
@@ -2636,7 +3155,97 @@
           <w:szCs w:val="32"/>
           <w:lang w:val="en-GB"/>
         </w:rPr>
-        <w:t>CREATE OR REPLACE FUNCTION createplayer (nameofuser text ,playerpassword text, firstname text, lastname text) RETURNS VOID AS $$</w:t>
+        <w:t xml:space="preserve">CREATE OR REPLACE FUNCTION </w:t>
+      </w:r>
+      <w:proofErr w:type="spellStart"/>
+      <w:r>
+        <w:rPr>
+          <w:sz w:val="32"/>
+          <w:szCs w:val="32"/>
+          <w:lang w:val="en-GB"/>
+        </w:rPr>
+        <w:t>createplayer</w:t>
+      </w:r>
+      <w:proofErr w:type="spellEnd"/>
+      <w:r>
+        <w:rPr>
+          <w:sz w:val="32"/>
+          <w:szCs w:val="32"/>
+          <w:lang w:val="en-GB"/>
+        </w:rPr>
+        <w:t xml:space="preserve"> (</w:t>
+      </w:r>
+      <w:proofErr w:type="spellStart"/>
+      <w:r>
+        <w:rPr>
+          <w:sz w:val="32"/>
+          <w:szCs w:val="32"/>
+          <w:lang w:val="en-GB"/>
+        </w:rPr>
+        <w:t>nameofuser</w:t>
+      </w:r>
+      <w:proofErr w:type="spellEnd"/>
+      <w:r>
+        <w:rPr>
+          <w:sz w:val="32"/>
+          <w:szCs w:val="32"/>
+          <w:lang w:val="en-GB"/>
+        </w:rPr>
+        <w:t xml:space="preserve"> text ,</w:t>
+      </w:r>
+      <w:proofErr w:type="spellStart"/>
+      <w:r>
+        <w:rPr>
+          <w:sz w:val="32"/>
+          <w:szCs w:val="32"/>
+          <w:lang w:val="en-GB"/>
+        </w:rPr>
+        <w:t>playerpassword</w:t>
+      </w:r>
+      <w:proofErr w:type="spellEnd"/>
+      <w:r>
+        <w:rPr>
+          <w:sz w:val="32"/>
+          <w:szCs w:val="32"/>
+          <w:lang w:val="en-GB"/>
+        </w:rPr>
+        <w:t xml:space="preserve"> text, </w:t>
+      </w:r>
+      <w:proofErr w:type="spellStart"/>
+      <w:r>
+        <w:rPr>
+          <w:sz w:val="32"/>
+          <w:szCs w:val="32"/>
+          <w:lang w:val="en-GB"/>
+        </w:rPr>
+        <w:t>firstname</w:t>
+      </w:r>
+      <w:proofErr w:type="spellEnd"/>
+      <w:r>
+        <w:rPr>
+          <w:sz w:val="32"/>
+          <w:szCs w:val="32"/>
+          <w:lang w:val="en-GB"/>
+        </w:rPr>
+        <w:t xml:space="preserve"> text, </w:t>
+      </w:r>
+      <w:proofErr w:type="spellStart"/>
+      <w:r>
+        <w:rPr>
+          <w:sz w:val="32"/>
+          <w:szCs w:val="32"/>
+          <w:lang w:val="en-GB"/>
+        </w:rPr>
+        <w:t>lastname</w:t>
+      </w:r>
+      <w:proofErr w:type="spellEnd"/>
+      <w:r>
+        <w:rPr>
+          <w:sz w:val="32"/>
+          <w:szCs w:val="32"/>
+          <w:lang w:val="en-GB"/>
+        </w:rPr>
+        <w:t xml:space="preserve"> text) RETURNS VOID AS $$</w:t>
       </w:r>
     </w:p>
     <w:p>
@@ -2737,8 +3346,35 @@
           <w:szCs w:val="32"/>
           <w:lang w:val="en-GB"/>
         </w:rPr>
-        <w:t>$$ LANGUAGE plpgsql;</w:t>
-      </w:r>
+        <w:t xml:space="preserve">$$ LANGUAGE </w:t>
+      </w:r>
+      <w:proofErr w:type="spellStart"/>
+      <w:r>
+        <w:rPr>
+          <w:sz w:val="32"/>
+          <w:szCs w:val="32"/>
+          <w:lang w:val="en-GB"/>
+        </w:rPr>
+        <w:t>plpgsql</w:t>
+      </w:r>
+      <w:proofErr w:type="spellEnd"/>
+      <w:r>
+        <w:rPr>
+          <w:sz w:val="32"/>
+          <w:szCs w:val="32"/>
+          <w:lang w:val="en-GB"/>
+        </w:rPr>
+        <w:t>;</w:t>
+      </w:r>
+    </w:p>
+    <w:p>
+      <w:pPr>
+        <w:rPr>
+          <w:sz w:val="32"/>
+          <w:szCs w:val="32"/>
+          <w:lang w:val="en-GB"/>
+        </w:rPr>
+      </w:pPr>
     </w:p>
     <w:p>
       <w:pPr>
@@ -2776,8 +3412,61 @@
           <w:szCs w:val="32"/>
           <w:lang w:val="en-GB"/>
         </w:rPr>
-        <w:lastRenderedPageBreak/>
-        <w:t>CREATE OR REPLACE FUNCTION createagame (firstuser text , seconduser text) RETU</w:t>
+        <w:t xml:space="preserve">CREATE OR REPLACE FUNCTION </w:t>
+      </w:r>
+      <w:proofErr w:type="spellStart"/>
+      <w:r>
+        <w:rPr>
+          <w:sz w:val="32"/>
+          <w:szCs w:val="32"/>
+          <w:lang w:val="en-GB"/>
+        </w:rPr>
+        <w:t>createagame</w:t>
+      </w:r>
+      <w:proofErr w:type="spellEnd"/>
+      <w:r>
+        <w:rPr>
+          <w:sz w:val="32"/>
+          <w:szCs w:val="32"/>
+          <w:lang w:val="en-GB"/>
+        </w:rPr>
+        <w:t xml:space="preserve"> (</w:t>
+      </w:r>
+      <w:proofErr w:type="spellStart"/>
+      <w:r>
+        <w:rPr>
+          <w:sz w:val="32"/>
+          <w:szCs w:val="32"/>
+          <w:lang w:val="en-GB"/>
+        </w:rPr>
+        <w:t>firstuser</w:t>
+      </w:r>
+      <w:proofErr w:type="spellEnd"/>
+      <w:r>
+        <w:rPr>
+          <w:sz w:val="32"/>
+          <w:szCs w:val="32"/>
+          <w:lang w:val="en-GB"/>
+        </w:rPr>
+        <w:t xml:space="preserve"> text , </w:t>
+      </w:r>
+      <w:proofErr w:type="spellStart"/>
+      <w:r>
+        <w:rPr>
+          <w:sz w:val="32"/>
+          <w:szCs w:val="32"/>
+          <w:lang w:val="en-GB"/>
+        </w:rPr>
+        <w:t>seconduser</w:t>
+      </w:r>
+      <w:proofErr w:type="spellEnd"/>
+      <w:r>
+        <w:rPr>
+          <w:sz w:val="32"/>
+          <w:szCs w:val="32"/>
+          <w:lang w:val="en-GB"/>
+        </w:rPr>
+        <w:t xml:space="preserve"> text) RETU</w:t>
       </w:r>
       <w:r>
         <w:rPr>
@@ -2837,13 +3526,23 @@
           <w:lang w:val="en-GB"/>
         </w:rPr>
       </w:pPr>
-      <w:r>
-        <w:rPr>
-          <w:sz w:val="32"/>
-          <w:szCs w:val="32"/>
-          <w:lang w:val="en-GB"/>
-        </w:rPr>
-        <w:t>Numberofgames int;</w:t>
+      <w:proofErr w:type="spellStart"/>
+      <w:r>
+        <w:rPr>
+          <w:sz w:val="32"/>
+          <w:szCs w:val="32"/>
+          <w:lang w:val="en-GB"/>
+        </w:rPr>
+        <w:t>Numberofgames</w:t>
+      </w:r>
+      <w:proofErr w:type="spellEnd"/>
+      <w:r>
+        <w:rPr>
+          <w:sz w:val="32"/>
+          <w:szCs w:val="32"/>
+          <w:lang w:val="en-GB"/>
+        </w:rPr>
+        <w:t xml:space="preserve"> int;</w:t>
       </w:r>
     </w:p>
     <w:p>
@@ -2880,15 +3579,61 @@
           <w:szCs w:val="32"/>
           <w:lang w:val="en-GB"/>
         </w:rPr>
-        <w:t>SELECT COUNT (game_id) INTO Numberofgames</w:t>
-      </w:r>
-      <w:r>
-        <w:rPr>
-          <w:sz w:val="32"/>
-          <w:szCs w:val="32"/>
-          <w:lang w:val="en-GB"/>
-        </w:rPr>
-        <w:t xml:space="preserve"> from gamelog;</w:t>
+        <w:t>SELECT COUNT (</w:t>
+      </w:r>
+      <w:proofErr w:type="spellStart"/>
+      <w:r>
+        <w:rPr>
+          <w:sz w:val="32"/>
+          <w:szCs w:val="32"/>
+          <w:lang w:val="en-GB"/>
+        </w:rPr>
+        <w:t>game_id</w:t>
+      </w:r>
+      <w:proofErr w:type="spellEnd"/>
+      <w:r>
+        <w:rPr>
+          <w:sz w:val="32"/>
+          <w:szCs w:val="32"/>
+          <w:lang w:val="en-GB"/>
+        </w:rPr>
+        <w:t xml:space="preserve">) INTO </w:t>
+      </w:r>
+      <w:proofErr w:type="spellStart"/>
+      <w:r>
+        <w:rPr>
+          <w:sz w:val="32"/>
+          <w:szCs w:val="32"/>
+          <w:lang w:val="en-GB"/>
+        </w:rPr>
+        <w:t>Numberofgames</w:t>
+      </w:r>
+      <w:proofErr w:type="spellEnd"/>
+      <w:r>
+        <w:rPr>
+          <w:sz w:val="32"/>
+          <w:szCs w:val="32"/>
+          <w:lang w:val="en-GB"/>
+        </w:rPr>
+        <w:t xml:space="preserve"> from </w:t>
+      </w:r>
+      <w:proofErr w:type="spellStart"/>
+      <w:r>
+        <w:rPr>
+          <w:sz w:val="32"/>
+          <w:szCs w:val="32"/>
+          <w:lang w:val="en-GB"/>
+        </w:rPr>
+        <w:t>gamelog</w:t>
+      </w:r>
+      <w:proofErr w:type="spellEnd"/>
+      <w:r>
+        <w:rPr>
+          <w:sz w:val="32"/>
+          <w:szCs w:val="32"/>
+          <w:lang w:val="en-GB"/>
+        </w:rPr>
+        <w:t>;</w:t>
       </w:r>
     </w:p>
     <w:p>
@@ -2902,13 +3647,41 @@
           <w:lang w:val="en-GB"/>
         </w:rPr>
       </w:pPr>
-      <w:r>
-        <w:rPr>
-          <w:sz w:val="32"/>
-          <w:szCs w:val="32"/>
-          <w:lang w:val="en-GB"/>
-        </w:rPr>
-        <w:t>Numberofgames = Numberofgames + 1;</w:t>
+      <w:proofErr w:type="spellStart"/>
+      <w:r>
+        <w:rPr>
+          <w:sz w:val="32"/>
+          <w:szCs w:val="32"/>
+          <w:lang w:val="en-GB"/>
+        </w:rPr>
+        <w:t>Numberofgames</w:t>
+      </w:r>
+      <w:proofErr w:type="spellEnd"/>
+      <w:r>
+        <w:rPr>
+          <w:sz w:val="32"/>
+          <w:szCs w:val="32"/>
+          <w:lang w:val="en-GB"/>
+        </w:rPr>
+        <w:t xml:space="preserve"> = </w:t>
+      </w:r>
+      <w:proofErr w:type="spellStart"/>
+      <w:r>
+        <w:rPr>
+          <w:sz w:val="32"/>
+          <w:szCs w:val="32"/>
+          <w:lang w:val="en-GB"/>
+        </w:rPr>
+        <w:t>Numberofgames</w:t>
+      </w:r>
+      <w:proofErr w:type="spellEnd"/>
+      <w:r>
+        <w:rPr>
+          <w:sz w:val="32"/>
+          <w:szCs w:val="32"/>
+          <w:lang w:val="en-GB"/>
+        </w:rPr>
+        <w:t xml:space="preserve"> + 1;</w:t>
       </w:r>
     </w:p>
     <w:p>
@@ -2928,39 +3701,149 @@
           <w:szCs w:val="32"/>
           <w:lang w:val="en-GB"/>
         </w:rPr>
-        <w:t>INSERT INTO gamelog (game_id,</w:t>
-      </w:r>
-      <w:r>
-        <w:rPr>
-          <w:sz w:val="32"/>
-          <w:szCs w:val="32"/>
-          <w:lang w:val="en-GB"/>
-        </w:rPr>
-        <w:t xml:space="preserve"> homePlayer,opponentplayer,</w:t>
-      </w:r>
-      <w:r>
-        <w:rPr>
-          <w:sz w:val="32"/>
-          <w:szCs w:val="32"/>
-          <w:lang w:val="en-GB"/>
-        </w:rPr>
-        <w:t xml:space="preserve"> startGameDate, isFinished</w:t>
-      </w:r>
-      <w:r>
-        <w:rPr>
-          <w:sz w:val="32"/>
-          <w:szCs w:val="32"/>
-          <w:lang w:val="en-GB"/>
-        </w:rPr>
-        <w:t xml:space="preserve">) VALUES ( Numberofgames , </w:t>
-      </w:r>
-      <w:r>
-        <w:rPr>
-          <w:sz w:val="32"/>
-          <w:szCs w:val="32"/>
-          <w:lang w:val="en-GB"/>
-        </w:rPr>
-        <w:t>firstuser,seconduser,now(),f</w:t>
+        <w:t xml:space="preserve">INSERT INTO </w:t>
+      </w:r>
+      <w:proofErr w:type="spellStart"/>
+      <w:r>
+        <w:rPr>
+          <w:sz w:val="32"/>
+          <w:szCs w:val="32"/>
+          <w:lang w:val="en-GB"/>
+        </w:rPr>
+        <w:t>gamelog</w:t>
+      </w:r>
+      <w:proofErr w:type="spellEnd"/>
+      <w:r>
+        <w:rPr>
+          <w:sz w:val="32"/>
+          <w:szCs w:val="32"/>
+          <w:lang w:val="en-GB"/>
+        </w:rPr>
+        <w:t xml:space="preserve"> (</w:t>
+      </w:r>
+      <w:proofErr w:type="spellStart"/>
+      <w:r>
+        <w:rPr>
+          <w:sz w:val="32"/>
+          <w:szCs w:val="32"/>
+          <w:lang w:val="en-GB"/>
+        </w:rPr>
+        <w:t>game_id</w:t>
+      </w:r>
+      <w:proofErr w:type="spellEnd"/>
+      <w:r>
+        <w:rPr>
+          <w:sz w:val="32"/>
+          <w:szCs w:val="32"/>
+          <w:lang w:val="en-GB"/>
+        </w:rPr>
+        <w:t>,</w:t>
+      </w:r>
+      <w:r>
+        <w:rPr>
+          <w:sz w:val="32"/>
+          <w:szCs w:val="32"/>
+          <w:lang w:val="en-GB"/>
+        </w:rPr>
+        <w:t xml:space="preserve"> </w:t>
+      </w:r>
+      <w:proofErr w:type="spellStart"/>
+      <w:r>
+        <w:rPr>
+          <w:sz w:val="32"/>
+          <w:szCs w:val="32"/>
+          <w:lang w:val="en-GB"/>
+        </w:rPr>
+        <w:t>homePlayer,opponentplayer</w:t>
+      </w:r>
+      <w:proofErr w:type="spellEnd"/>
+      <w:r>
+        <w:rPr>
+          <w:sz w:val="32"/>
+          <w:szCs w:val="32"/>
+          <w:lang w:val="en-GB"/>
+        </w:rPr>
+        <w:t>,</w:t>
+      </w:r>
+      <w:r>
+        <w:rPr>
+          <w:sz w:val="32"/>
+          <w:szCs w:val="32"/>
+          <w:lang w:val="en-GB"/>
+        </w:rPr>
+        <w:t xml:space="preserve"> </w:t>
+      </w:r>
+      <w:proofErr w:type="spellStart"/>
+      <w:r>
+        <w:rPr>
+          <w:sz w:val="32"/>
+          <w:szCs w:val="32"/>
+          <w:lang w:val="en-GB"/>
+        </w:rPr>
+        <w:t>startGameDate</w:t>
+      </w:r>
+      <w:proofErr w:type="spellEnd"/>
+      <w:r>
+        <w:rPr>
+          <w:sz w:val="32"/>
+          <w:szCs w:val="32"/>
+          <w:lang w:val="en-GB"/>
+        </w:rPr>
+        <w:t xml:space="preserve">, </w:t>
+      </w:r>
+      <w:proofErr w:type="spellStart"/>
+      <w:r>
+        <w:rPr>
+          <w:sz w:val="32"/>
+          <w:szCs w:val="32"/>
+          <w:lang w:val="en-GB"/>
+        </w:rPr>
+        <w:t>isFinished</w:t>
+      </w:r>
+      <w:proofErr w:type="spellEnd"/>
+      <w:r>
+        <w:rPr>
+          <w:sz w:val="32"/>
+          <w:szCs w:val="32"/>
+          <w:lang w:val="en-GB"/>
+        </w:rPr>
+        <w:t xml:space="preserve">) VALUES ( </w:t>
+      </w:r>
+      <w:proofErr w:type="spellStart"/>
+      <w:r>
+        <w:rPr>
+          <w:sz w:val="32"/>
+          <w:szCs w:val="32"/>
+          <w:lang w:val="en-GB"/>
+        </w:rPr>
+        <w:t>Numberofgames</w:t>
+      </w:r>
+      <w:proofErr w:type="spellEnd"/>
+      <w:r>
+        <w:rPr>
+          <w:sz w:val="32"/>
+          <w:szCs w:val="32"/>
+          <w:lang w:val="en-GB"/>
+        </w:rPr>
+        <w:t xml:space="preserve"> , </w:t>
+      </w:r>
+      <w:proofErr w:type="spellStart"/>
+      <w:r>
+        <w:rPr>
+          <w:sz w:val="32"/>
+          <w:szCs w:val="32"/>
+          <w:lang w:val="en-GB"/>
+        </w:rPr>
+        <w:t>firstuser,seconduser,now</w:t>
+      </w:r>
+      <w:proofErr w:type="spellEnd"/>
+      <w:r>
+        <w:rPr>
+          <w:sz w:val="32"/>
+          <w:szCs w:val="32"/>
+          <w:lang w:val="en-GB"/>
+        </w:rPr>
+        <w:t>(),f</w:t>
       </w:r>
       <w:r>
         <w:rPr>
@@ -2986,7 +3869,6 @@
         </w:tabs>
         <w:rPr>
           <w:sz w:val="32"/>
-          <w:szCs w:val="32"/>
           <w:lang w:val="en-GB"/>
         </w:rPr>
       </w:pPr>
@@ -2998,21 +3880,53 @@
         </w:rPr>
         <w:t xml:space="preserve">Update players set </w:t>
       </w:r>
+      <w:proofErr w:type="spellStart"/>
       <w:r>
         <w:rPr>
           <w:sz w:val="28"/>
-          <w:szCs w:val="28"/>
-          <w:lang w:val="en-GB"/>
-        </w:rPr>
-        <w:t xml:space="preserve">gameId = </w:t>
-      </w:r>
-      <w:r>
-        <w:rPr>
-          <w:sz w:val="32"/>
-          <w:szCs w:val="32"/>
-          <w:lang w:val="en-GB"/>
-        </w:rPr>
-        <w:t>Numberofgames where username in (firstuser,seconduser);</w:t>
+          <w:lang w:val="en-GB"/>
+        </w:rPr>
+        <w:t>gameId</w:t>
+      </w:r>
+      <w:proofErr w:type="spellEnd"/>
+      <w:r>
+        <w:rPr>
+          <w:sz w:val="28"/>
+          <w:lang w:val="en-GB"/>
+        </w:rPr>
+        <w:t xml:space="preserve"> = </w:t>
+      </w:r>
+      <w:proofErr w:type="spellStart"/>
+      <w:r>
+        <w:rPr>
+          <w:sz w:val="32"/>
+          <w:lang w:val="en-GB"/>
+        </w:rPr>
+        <w:t>Numberofgames,isplaying</w:t>
+      </w:r>
+      <w:proofErr w:type="spellEnd"/>
+      <w:r>
+        <w:rPr>
+          <w:sz w:val="32"/>
+          <w:lang w:val="en-GB"/>
+        </w:rPr>
+        <w:t xml:space="preserve"> = true where username in (</w:t>
+      </w:r>
+      <w:proofErr w:type="spellStart"/>
+      <w:r>
+        <w:rPr>
+          <w:sz w:val="32"/>
+          <w:lang w:val="en-GB"/>
+        </w:rPr>
+        <w:t>firstuser,seconduser</w:t>
+      </w:r>
+      <w:proofErr w:type="spellEnd"/>
+      <w:r>
+        <w:rPr>
+          <w:sz w:val="32"/>
+          <w:lang w:val="en-GB"/>
+        </w:rPr>
+        <w:t>);</w:t>
       </w:r>
     </w:p>
     <w:p>
@@ -3032,7 +3946,25 @@
           <w:szCs w:val="32"/>
           <w:lang w:val="en-GB"/>
         </w:rPr>
-        <w:t>RETURN  Numberofgames;</w:t>
+        <w:t xml:space="preserve">RETURN  </w:t>
+      </w:r>
+      <w:proofErr w:type="spellStart"/>
+      <w:r>
+        <w:rPr>
+          <w:sz w:val="32"/>
+          <w:szCs w:val="32"/>
+          <w:lang w:val="en-GB"/>
+        </w:rPr>
+        <w:t>Numberofgames</w:t>
+      </w:r>
+      <w:proofErr w:type="spellEnd"/>
+      <w:r>
+        <w:rPr>
+          <w:sz w:val="32"/>
+          <w:szCs w:val="32"/>
+          <w:lang w:val="en-GB"/>
+        </w:rPr>
+        <w:t>;</w:t>
       </w:r>
     </w:p>
     <w:p>
@@ -3072,7 +4004,25 @@
           <w:szCs w:val="32"/>
           <w:lang w:val="en-GB"/>
         </w:rPr>
-        <w:t>$$ LANGUAGE plpgsql;</w:t>
+        <w:t xml:space="preserve">$$ LANGUAGE </w:t>
+      </w:r>
+      <w:proofErr w:type="spellStart"/>
+      <w:r>
+        <w:rPr>
+          <w:sz w:val="32"/>
+          <w:szCs w:val="32"/>
+          <w:lang w:val="en-GB"/>
+        </w:rPr>
+        <w:t>plpgsql</w:t>
+      </w:r>
+      <w:proofErr w:type="spellEnd"/>
+      <w:r>
+        <w:rPr>
+          <w:sz w:val="32"/>
+          <w:szCs w:val="32"/>
+          <w:lang w:val="en-GB"/>
+        </w:rPr>
+        <w:t>;</w:t>
       </w:r>
     </w:p>
     <w:p>
@@ -3086,6 +4036,80 @@
           <w:lang w:val="en-GB"/>
         </w:rPr>
       </w:pPr>
+    </w:p>
+    <w:p>
+      <w:pPr>
+        <w:tabs>
+          <w:tab w:val="left" w:pos="5112"/>
+        </w:tabs>
+        <w:rPr>
+          <w:sz w:val="32"/>
+          <w:szCs w:val="32"/>
+          <w:lang w:val="en-GB"/>
+        </w:rPr>
+      </w:pPr>
+    </w:p>
+    <w:p>
+      <w:pPr>
+        <w:tabs>
+          <w:tab w:val="left" w:pos="5112"/>
+        </w:tabs>
+        <w:rPr>
+          <w:sz w:val="32"/>
+          <w:szCs w:val="32"/>
+          <w:lang w:val="en-GB"/>
+        </w:rPr>
+      </w:pPr>
+    </w:p>
+    <w:p>
+      <w:pPr>
+        <w:tabs>
+          <w:tab w:val="left" w:pos="5112"/>
+        </w:tabs>
+        <w:rPr>
+          <w:sz w:val="32"/>
+          <w:szCs w:val="32"/>
+          <w:lang w:val="en-GB"/>
+        </w:rPr>
+      </w:pPr>
+    </w:p>
+    <w:p>
+      <w:pPr>
+        <w:tabs>
+          <w:tab w:val="left" w:pos="5112"/>
+        </w:tabs>
+        <w:rPr>
+          <w:sz w:val="32"/>
+          <w:szCs w:val="32"/>
+          <w:lang w:val="en-GB"/>
+        </w:rPr>
+      </w:pPr>
+    </w:p>
+    <w:p>
+      <w:pPr>
+        <w:tabs>
+          <w:tab w:val="left" w:pos="5112"/>
+        </w:tabs>
+        <w:rPr>
+          <w:sz w:val="32"/>
+          <w:szCs w:val="32"/>
+          <w:lang w:val="en-GB"/>
+        </w:rPr>
+      </w:pPr>
+    </w:p>
+    <w:p>
+      <w:pPr>
+        <w:tabs>
+          <w:tab w:val="left" w:pos="5112"/>
+        </w:tabs>
+        <w:rPr>
+          <w:sz w:val="32"/>
+          <w:szCs w:val="32"/>
+          <w:lang w:val="en-GB"/>
+        </w:rPr>
+      </w:pPr>
+      <w:bookmarkStart w:id="0" w:name="_GoBack"/>
+      <w:bookmarkEnd w:id="0"/>
     </w:p>
     <w:p>
       <w:pPr>
@@ -3121,6 +4145,7 @@
           <w:szCs w:val="32"/>
           <w:lang w:val="en-GB"/>
         </w:rPr>
+        <w:lastRenderedPageBreak/>
         <w:t>To end game</w:t>
       </w:r>
     </w:p>
@@ -3141,7 +4166,25 @@
           <w:szCs w:val="32"/>
           <w:lang w:val="en-GB"/>
         </w:rPr>
-        <w:t>CREATE OR REPLACE FUNCTION endgame (gamenumber int) RETURNS VOID AS $$</w:t>
+        <w:t>CREATE OR REPLACE FUNCTION endgame (</w:t>
+      </w:r>
+      <w:proofErr w:type="spellStart"/>
+      <w:r>
+        <w:rPr>
+          <w:sz w:val="32"/>
+          <w:szCs w:val="32"/>
+          <w:lang w:val="en-GB"/>
+        </w:rPr>
+        <w:t>gamenumber</w:t>
+      </w:r>
+      <w:proofErr w:type="spellEnd"/>
+      <w:r>
+        <w:rPr>
+          <w:sz w:val="32"/>
+          <w:szCs w:val="32"/>
+          <w:lang w:val="en-GB"/>
+        </w:rPr>
+        <w:t xml:space="preserve"> int) RETURNS VOID AS $$</w:t>
       </w:r>
     </w:p>
     <w:p>
@@ -3175,13 +4218,23 @@
           <w:lang w:val="en-GB"/>
         </w:rPr>
       </w:pPr>
-      <w:r>
-        <w:rPr>
-          <w:sz w:val="32"/>
-          <w:szCs w:val="32"/>
-          <w:lang w:val="en-GB"/>
-        </w:rPr>
-        <w:t>Nowtime timestamp;</w:t>
+      <w:proofErr w:type="spellStart"/>
+      <w:r>
+        <w:rPr>
+          <w:sz w:val="32"/>
+          <w:szCs w:val="32"/>
+          <w:lang w:val="en-GB"/>
+        </w:rPr>
+        <w:t>Nowtime</w:t>
+      </w:r>
+      <w:proofErr w:type="spellEnd"/>
+      <w:r>
+        <w:rPr>
+          <w:sz w:val="32"/>
+          <w:szCs w:val="32"/>
+          <w:lang w:val="en-GB"/>
+        </w:rPr>
+        <w:t xml:space="preserve"> timestamp;</w:t>
       </w:r>
     </w:p>
     <w:p>
@@ -3223,13 +4276,23 @@
         </w:rPr>
         <w:t xml:space="preserve">Update players set </w:t>
       </w:r>
-      <w:r>
-        <w:rPr>
-          <w:sz w:val="32"/>
-          <w:szCs w:val="32"/>
-          <w:lang w:val="en-GB"/>
-        </w:rPr>
-        <w:t>gameId = NULL</w:t>
+      <w:proofErr w:type="spellStart"/>
+      <w:r>
+        <w:rPr>
+          <w:sz w:val="32"/>
+          <w:szCs w:val="32"/>
+          <w:lang w:val="en-GB"/>
+        </w:rPr>
+        <w:t>gameId</w:t>
+      </w:r>
+      <w:proofErr w:type="spellEnd"/>
+      <w:r>
+        <w:rPr>
+          <w:sz w:val="32"/>
+          <w:szCs w:val="32"/>
+          <w:lang w:val="en-GB"/>
+        </w:rPr>
+        <w:t xml:space="preserve"> = NULL</w:t>
       </w:r>
       <w:r>
         <w:rPr>
@@ -3239,6 +4302,7 @@
         </w:rPr>
         <w:t xml:space="preserve"> WHERE </w:t>
       </w:r>
+      <w:proofErr w:type="spellStart"/>
       <w:r>
         <w:rPr>
           <w:sz w:val="32"/>
@@ -3261,7 +4325,34 @@
           <w:szCs w:val="32"/>
           <w:lang w:val="en-GB"/>
         </w:rPr>
-        <w:t>d = gamenumber;</w:t>
+        <w:t>d</w:t>
+      </w:r>
+      <w:proofErr w:type="spellEnd"/>
+      <w:r>
+        <w:rPr>
+          <w:sz w:val="32"/>
+          <w:szCs w:val="32"/>
+          <w:lang w:val="en-GB"/>
+        </w:rPr>
+        <w:t xml:space="preserve"> = </w:t>
+      </w:r>
+      <w:proofErr w:type="spellStart"/>
+      <w:r>
+        <w:rPr>
+          <w:sz w:val="32"/>
+          <w:szCs w:val="32"/>
+          <w:lang w:val="en-GB"/>
+        </w:rPr>
+        <w:t>gamenumber</w:t>
+      </w:r>
+      <w:proofErr w:type="spellEnd"/>
+      <w:r>
+        <w:rPr>
+          <w:sz w:val="32"/>
+          <w:szCs w:val="32"/>
+          <w:lang w:val="en-GB"/>
+        </w:rPr>
+        <w:t>;</w:t>
       </w:r>
     </w:p>
     <w:p>
@@ -3275,13 +4366,23 @@
           <w:lang w:val="en-GB"/>
         </w:rPr>
       </w:pPr>
-      <w:r>
-        <w:rPr>
-          <w:sz w:val="32"/>
-          <w:szCs w:val="32"/>
-          <w:lang w:val="en-GB"/>
-        </w:rPr>
-        <w:t>Nowtime = now();</w:t>
+      <w:proofErr w:type="spellStart"/>
+      <w:r>
+        <w:rPr>
+          <w:sz w:val="32"/>
+          <w:szCs w:val="32"/>
+          <w:lang w:val="en-GB"/>
+        </w:rPr>
+        <w:t>Nowtime</w:t>
+      </w:r>
+      <w:proofErr w:type="spellEnd"/>
+      <w:r>
+        <w:rPr>
+          <w:sz w:val="32"/>
+          <w:szCs w:val="32"/>
+          <w:lang w:val="en-GB"/>
+        </w:rPr>
+        <w:t xml:space="preserve"> = now();</w:t>
       </w:r>
     </w:p>
     <w:p>
@@ -3301,16 +4402,52 @@
           <w:szCs w:val="32"/>
           <w:lang w:val="en-GB"/>
         </w:rPr>
-        <w:lastRenderedPageBreak/>
-        <w:t xml:space="preserve">Update gamelog set </w:t>
-      </w:r>
-      <w:r>
-        <w:rPr>
-          <w:sz w:val="32"/>
-          <w:szCs w:val="32"/>
-          <w:lang w:val="en-GB"/>
-        </w:rPr>
-        <w:t>endGameDate = now</w:t>
+        <w:t xml:space="preserve">Update </w:t>
+      </w:r>
+      <w:proofErr w:type="spellStart"/>
+      <w:r>
+        <w:rPr>
+          <w:sz w:val="32"/>
+          <w:szCs w:val="32"/>
+          <w:lang w:val="en-GB"/>
+        </w:rPr>
+        <w:t>gamelog</w:t>
+      </w:r>
+      <w:proofErr w:type="spellEnd"/>
+      <w:r>
+        <w:rPr>
+          <w:sz w:val="32"/>
+          <w:szCs w:val="32"/>
+          <w:lang w:val="en-GB"/>
+        </w:rPr>
+        <w:t xml:space="preserve"> set </w:t>
+      </w:r>
+      <w:proofErr w:type="spellStart"/>
+      <w:r>
+        <w:rPr>
+          <w:sz w:val="32"/>
+          <w:szCs w:val="32"/>
+          <w:lang w:val="en-GB"/>
+        </w:rPr>
+        <w:t>endGameDate</w:t>
+      </w:r>
+      <w:proofErr w:type="spellEnd"/>
+      <w:r>
+        <w:rPr>
+          <w:sz w:val="32"/>
+          <w:szCs w:val="32"/>
+          <w:lang w:val="en-GB"/>
+        </w:rPr>
+        <w:t xml:space="preserve"> = </w:t>
+      </w:r>
+      <w:proofErr w:type="spellStart"/>
+      <w:r>
+        <w:rPr>
+          <w:sz w:val="32"/>
+          <w:szCs w:val="32"/>
+          <w:lang w:val="en-GB"/>
+        </w:rPr>
+        <w:t>now</w:t>
       </w:r>
       <w:r>
         <w:rPr>
@@ -3320,13 +4457,41 @@
         </w:rPr>
         <w:t>time</w:t>
       </w:r>
-      <w:r>
-        <w:rPr>
-          <w:sz w:val="32"/>
-          <w:szCs w:val="32"/>
-          <w:lang w:val="en-GB"/>
-        </w:rPr>
-        <w:t xml:space="preserve"> , isFinished = true where game</w:t>
+      <w:proofErr w:type="spellEnd"/>
+      <w:r>
+        <w:rPr>
+          <w:sz w:val="32"/>
+          <w:szCs w:val="32"/>
+          <w:lang w:val="en-GB"/>
+        </w:rPr>
+        <w:t xml:space="preserve"> , </w:t>
+      </w:r>
+      <w:proofErr w:type="spellStart"/>
+      <w:r>
+        <w:rPr>
+          <w:sz w:val="32"/>
+          <w:szCs w:val="32"/>
+          <w:lang w:val="en-GB"/>
+        </w:rPr>
+        <w:t>isFinished</w:t>
+      </w:r>
+      <w:proofErr w:type="spellEnd"/>
+      <w:r>
+        <w:rPr>
+          <w:sz w:val="32"/>
+          <w:szCs w:val="32"/>
+          <w:lang w:val="en-GB"/>
+        </w:rPr>
+        <w:t xml:space="preserve"> = true where </w:t>
+      </w:r>
+      <w:proofErr w:type="spellStart"/>
+      <w:r>
+        <w:rPr>
+          <w:sz w:val="32"/>
+          <w:szCs w:val="32"/>
+          <w:lang w:val="en-GB"/>
+        </w:rPr>
+        <w:t>game</w:t>
       </w:r>
       <w:r>
         <w:rPr>
@@ -3342,7 +4507,34 @@
           <w:szCs w:val="32"/>
           <w:lang w:val="en-GB"/>
         </w:rPr>
-        <w:t>id = gamenumber;</w:t>
+        <w:t>id</w:t>
+      </w:r>
+      <w:proofErr w:type="spellEnd"/>
+      <w:r>
+        <w:rPr>
+          <w:sz w:val="32"/>
+          <w:szCs w:val="32"/>
+          <w:lang w:val="en-GB"/>
+        </w:rPr>
+        <w:t xml:space="preserve"> = </w:t>
+      </w:r>
+      <w:proofErr w:type="spellStart"/>
+      <w:r>
+        <w:rPr>
+          <w:sz w:val="32"/>
+          <w:szCs w:val="32"/>
+          <w:lang w:val="en-GB"/>
+        </w:rPr>
+        <w:t>gamenumber</w:t>
+      </w:r>
+      <w:proofErr w:type="spellEnd"/>
+      <w:r>
+        <w:rPr>
+          <w:sz w:val="32"/>
+          <w:szCs w:val="32"/>
+          <w:lang w:val="en-GB"/>
+        </w:rPr>
+        <w:t>;</w:t>
       </w:r>
     </w:p>
     <w:p>
@@ -3382,8 +4574,18 @@
           <w:szCs w:val="32"/>
           <w:lang w:val="en-GB"/>
         </w:rPr>
-        <w:t>$$ LANGUAGE plpgsql</w:t>
-      </w:r>
+        <w:t xml:space="preserve">$$ LANGUAGE </w:t>
+      </w:r>
+      <w:proofErr w:type="spellStart"/>
+      <w:r>
+        <w:rPr>
+          <w:sz w:val="32"/>
+          <w:szCs w:val="32"/>
+          <w:lang w:val="en-GB"/>
+        </w:rPr>
+        <w:t>plpgsql</w:t>
+      </w:r>
+      <w:proofErr w:type="spellEnd"/>
       <w:r>
         <w:rPr>
           <w:sz w:val="32"/>

</xml_diff>

<commit_message>
Updated the functions of retrieve the players info and careated new functions
</commit_message>
<xml_diff>
--- a/Documentation/Database Tables And Functions.docx
+++ b/Documentation/Database Tables And Functions.docx
@@ -524,23 +524,7 @@
           <w:szCs w:val="32"/>
           <w:lang w:val="en-GB"/>
         </w:rPr>
-        <w:t>onent : it’s represents the opponent of the user when he plays a game to make it easy to save the game with the contributors of it</w:t>
-      </w:r>
-      <w:r>
-        <w:rPr>
-          <w:sz w:val="32"/>
-          <w:szCs w:val="32"/>
-          <w:lang w:val="en-GB"/>
-        </w:rPr>
-        <w:t xml:space="preserve"> </w:t>
-      </w:r>
-      <w:r>
-        <w:rPr>
-          <w:sz w:val="32"/>
-          <w:szCs w:val="32"/>
-          <w:lang w:val="en-GB"/>
-        </w:rPr>
-        <w:t xml:space="preserve">, the data type of the attribute is text. </w:t>
+        <w:t xml:space="preserve">onent : it’s represents the opponent of the user when he plays a game to make it easy to save the game with the contributors of it, the data type of the attribute is text. </w:t>
       </w:r>
     </w:p>
     <w:p>
@@ -1452,14 +1436,26 @@
           <w:p>
             <w:pPr>
               <w:rPr>
+                <w:sz w:val="28"/>
+                <w:szCs w:val="28"/>
                 <w:lang w:val="en-GB"/>
               </w:rPr>
             </w:pPr>
             <w:r>
               <w:rPr>
-                <w:lang w:val="en-GB"/>
-              </w:rPr>
-              <w:t>Char[9]</w:t>
+                <w:sz w:val="28"/>
+                <w:szCs w:val="28"/>
+                <w:lang w:val="en-GB"/>
+              </w:rPr>
+              <w:t>int</w:t>
+            </w:r>
+            <w:r>
+              <w:rPr>
+                <w:sz w:val="28"/>
+                <w:szCs w:val="28"/>
+                <w:lang w:val="en-GB"/>
+              </w:rPr>
+              <w:t>[9]</w:t>
             </w:r>
           </w:p>
         </w:tc>
@@ -1602,16 +1598,16 @@
           <w:szCs w:val="32"/>
           <w:lang w:val="en-GB"/>
         </w:rPr>
-        <w:t xml:space="preserve"> TABLE (</w:t>
-      </w:r>
-      <w:proofErr w:type="spellStart"/>
-      <w:r>
-        <w:rPr>
-          <w:sz w:val="32"/>
-          <w:szCs w:val="32"/>
-          <w:lang w:val="en-GB"/>
-        </w:rPr>
-        <w:t>userPlayer</w:t>
+        <w:t xml:space="preserve"> TABLE ( </w:t>
+      </w:r>
+      <w:proofErr w:type="spellStart"/>
+      <w:r>
+        <w:rPr>
+          <w:sz w:val="32"/>
+          <w:szCs w:val="32"/>
+          <w:lang w:val="en-GB"/>
+        </w:rPr>
+        <w:t>userplayer</w:t>
       </w:r>
       <w:proofErr w:type="spellEnd"/>
       <w:r>
@@ -1760,6 +1756,8 @@
         </w:rPr>
         <w:t>username</w:t>
       </w:r>
+      <w:bookmarkStart w:id="0" w:name="_GoBack"/>
+      <w:bookmarkEnd w:id="0"/>
       <w:r>
         <w:rPr>
           <w:sz w:val="32"/>
@@ -2266,15 +2264,6 @@
     </w:p>
     <w:p>
       <w:pPr>
-        <w:rPr>
-          <w:sz w:val="32"/>
-          <w:szCs w:val="32"/>
-          <w:lang w:val="en-GB"/>
-        </w:rPr>
-      </w:pPr>
-    </w:p>
-    <w:p>
-      <w:pPr>
         <w:pStyle w:val="ListParagraph"/>
         <w:numPr>
           <w:ilvl w:val="0"/>
@@ -2292,24 +2281,24 @@
           <w:szCs w:val="32"/>
           <w:lang w:val="en-GB"/>
         </w:rPr>
+        <w:t>To update player score after winning an offline game</w:t>
+      </w:r>
+    </w:p>
+    <w:p>
+      <w:pPr>
+        <w:rPr>
+          <w:sz w:val="32"/>
+          <w:szCs w:val="32"/>
+          <w:lang w:val="en-GB"/>
+        </w:rPr>
+      </w:pPr>
+      <w:r>
+        <w:rPr>
+          <w:sz w:val="32"/>
+          <w:szCs w:val="32"/>
+          <w:lang w:val="en-GB"/>
+        </w:rPr>
         <w:lastRenderedPageBreak/>
-        <w:t>To update player score after winning an offline game</w:t>
-      </w:r>
-    </w:p>
-    <w:p>
-      <w:pPr>
-        <w:rPr>
-          <w:sz w:val="32"/>
-          <w:szCs w:val="32"/>
-          <w:lang w:val="en-GB"/>
-        </w:rPr>
-      </w:pPr>
-      <w:r>
-        <w:rPr>
-          <w:sz w:val="32"/>
-          <w:szCs w:val="32"/>
-          <w:lang w:val="en-GB"/>
-        </w:rPr>
         <w:t xml:space="preserve">CREATE OR REPLACE FUNCTION </w:t>
       </w:r>
       <w:proofErr w:type="spellStart"/>
@@ -2772,7 +2761,6 @@
           <w:szCs w:val="32"/>
           <w:lang w:val="en-GB"/>
         </w:rPr>
-        <w:lastRenderedPageBreak/>
         <w:t xml:space="preserve">To Check </w:t>
       </w:r>
       <w:r>
@@ -3369,15 +3357,6 @@
     </w:p>
     <w:p>
       <w:pPr>
-        <w:rPr>
-          <w:sz w:val="32"/>
-          <w:szCs w:val="32"/>
-          <w:lang w:val="en-GB"/>
-        </w:rPr>
-      </w:pPr>
-    </w:p>
-    <w:p>
-      <w:pPr>
         <w:pStyle w:val="ListParagraph"/>
         <w:numPr>
           <w:ilvl w:val="0"/>
@@ -3412,6 +3391,7 @@
           <w:szCs w:val="32"/>
           <w:lang w:val="en-GB"/>
         </w:rPr>
+        <w:lastRenderedPageBreak/>
         <w:t xml:space="preserve">CREATE OR REPLACE FUNCTION </w:t>
       </w:r>
       <w:proofErr w:type="spellStart"/>
@@ -3800,6 +3780,22 @@
         </w:rPr>
         <w:t>isFinished</w:t>
       </w:r>
+      <w:r>
+        <w:rPr>
+          <w:sz w:val="32"/>
+          <w:szCs w:val="32"/>
+          <w:lang w:val="en-GB"/>
+        </w:rPr>
+        <w:t>,</w:t>
+      </w:r>
+      <w:r>
+        <w:rPr>
+          <w:sz w:val="32"/>
+          <w:szCs w:val="32"/>
+          <w:lang w:val="en-GB"/>
+        </w:rPr>
+        <w:t>savedgame</w:t>
+      </w:r>
       <w:proofErr w:type="spellEnd"/>
       <w:r>
         <w:rPr>
@@ -3827,23 +3823,13 @@
         </w:rPr>
         <w:t xml:space="preserve"> , </w:t>
       </w:r>
-      <w:proofErr w:type="spellStart"/>
-      <w:r>
-        <w:rPr>
-          <w:sz w:val="32"/>
-          <w:szCs w:val="32"/>
-          <w:lang w:val="en-GB"/>
-        </w:rPr>
-        <w:t>firstuser,seconduser,now</w:t>
-      </w:r>
-      <w:proofErr w:type="spellEnd"/>
-      <w:r>
-        <w:rPr>
-          <w:sz w:val="32"/>
-          <w:szCs w:val="32"/>
-          <w:lang w:val="en-GB"/>
-        </w:rPr>
-        <w:t>(),f</w:t>
+      <w:r>
+        <w:rPr>
+          <w:sz w:val="32"/>
+          <w:szCs w:val="32"/>
+          <w:lang w:val="en-GB"/>
+        </w:rPr>
+        <w:t>firstuser,seconduser,now(),f</w:t>
       </w:r>
       <w:r>
         <w:rPr>
@@ -3859,7 +3845,39 @@
           <w:szCs w:val="32"/>
           <w:lang w:val="en-GB"/>
         </w:rPr>
-        <w:t>lse);</w:t>
+        <w:t>lse</w:t>
+      </w:r>
+      <w:r>
+        <w:rPr>
+          <w:sz w:val="32"/>
+          <w:szCs w:val="32"/>
+          <w:lang w:val="en-GB"/>
+        </w:rPr>
+        <w:t>,ARRAY[</w:t>
+      </w:r>
+      <w:r>
+        <w:rPr>
+          <w:sz w:val="32"/>
+          <w:szCs w:val="32"/>
+          <w:lang w:val="en-GB"/>
+        </w:rPr>
+        <w:t>45,45,45,45,45,45,45,45,45</w:t>
+      </w:r>
+      <w:r>
+        <w:rPr>
+          <w:sz w:val="32"/>
+          <w:szCs w:val="32"/>
+          <w:lang w:val="en-GB"/>
+        </w:rPr>
+        <w:t>]</w:t>
+      </w:r>
+      <w:r>
+        <w:rPr>
+          <w:sz w:val="32"/>
+          <w:szCs w:val="32"/>
+          <w:lang w:val="en-GB"/>
+        </w:rPr>
+        <w:t>);</w:t>
       </w:r>
     </w:p>
     <w:p>
@@ -3869,6 +3887,7 @@
         </w:tabs>
         <w:rPr>
           <w:sz w:val="32"/>
+          <w:szCs w:val="32"/>
           <w:lang w:val="en-GB"/>
         </w:rPr>
       </w:pPr>
@@ -3884,6 +3903,7 @@
       <w:r>
         <w:rPr>
           <w:sz w:val="28"/>
+          <w:szCs w:val="28"/>
           <w:lang w:val="en-GB"/>
         </w:rPr>
         <w:t>gameId</w:t>
@@ -3892,6 +3912,7 @@
       <w:r>
         <w:rPr>
           <w:sz w:val="28"/>
+          <w:szCs w:val="28"/>
           <w:lang w:val="en-GB"/>
         </w:rPr>
         <w:t xml:space="preserve"> = </w:t>
@@ -3900,22 +3921,25 @@
       <w:r>
         <w:rPr>
           <w:sz w:val="32"/>
-          <w:lang w:val="en-GB"/>
-        </w:rPr>
-        <w:t>Numberofgames,isplaying</w:t>
-      </w:r>
-      <w:proofErr w:type="spellEnd"/>
-      <w:r>
-        <w:rPr>
-          <w:sz w:val="32"/>
-          <w:lang w:val="en-GB"/>
-        </w:rPr>
-        <w:t xml:space="preserve"> = true where username in (</w:t>
-      </w:r>
-      <w:proofErr w:type="spellStart"/>
-      <w:r>
-        <w:rPr>
-          <w:sz w:val="32"/>
+          <w:szCs w:val="32"/>
+          <w:lang w:val="en-GB"/>
+        </w:rPr>
+        <w:t>Numberofgames</w:t>
+      </w:r>
+      <w:proofErr w:type="spellEnd"/>
+      <w:r>
+        <w:rPr>
+          <w:sz w:val="32"/>
+          <w:szCs w:val="32"/>
+          <w:lang w:val="en-GB"/>
+        </w:rPr>
+        <w:t xml:space="preserve"> where username in (</w:t>
+      </w:r>
+      <w:proofErr w:type="spellStart"/>
+      <w:r>
+        <w:rPr>
+          <w:sz w:val="32"/>
+          <w:szCs w:val="32"/>
           <w:lang w:val="en-GB"/>
         </w:rPr>
         <w:t>firstuser,seconduser</w:t>
@@ -3924,6 +3948,7 @@
       <w:r>
         <w:rPr>
           <w:sz w:val="32"/>
+          <w:szCs w:val="32"/>
           <w:lang w:val="en-GB"/>
         </w:rPr>
         <w:t>);</w:t>
@@ -4036,80 +4061,6 @@
           <w:lang w:val="en-GB"/>
         </w:rPr>
       </w:pPr>
-    </w:p>
-    <w:p>
-      <w:pPr>
-        <w:tabs>
-          <w:tab w:val="left" w:pos="5112"/>
-        </w:tabs>
-        <w:rPr>
-          <w:sz w:val="32"/>
-          <w:szCs w:val="32"/>
-          <w:lang w:val="en-GB"/>
-        </w:rPr>
-      </w:pPr>
-    </w:p>
-    <w:p>
-      <w:pPr>
-        <w:tabs>
-          <w:tab w:val="left" w:pos="5112"/>
-        </w:tabs>
-        <w:rPr>
-          <w:sz w:val="32"/>
-          <w:szCs w:val="32"/>
-          <w:lang w:val="en-GB"/>
-        </w:rPr>
-      </w:pPr>
-    </w:p>
-    <w:p>
-      <w:pPr>
-        <w:tabs>
-          <w:tab w:val="left" w:pos="5112"/>
-        </w:tabs>
-        <w:rPr>
-          <w:sz w:val="32"/>
-          <w:szCs w:val="32"/>
-          <w:lang w:val="en-GB"/>
-        </w:rPr>
-      </w:pPr>
-    </w:p>
-    <w:p>
-      <w:pPr>
-        <w:tabs>
-          <w:tab w:val="left" w:pos="5112"/>
-        </w:tabs>
-        <w:rPr>
-          <w:sz w:val="32"/>
-          <w:szCs w:val="32"/>
-          <w:lang w:val="en-GB"/>
-        </w:rPr>
-      </w:pPr>
-    </w:p>
-    <w:p>
-      <w:pPr>
-        <w:tabs>
-          <w:tab w:val="left" w:pos="5112"/>
-        </w:tabs>
-        <w:rPr>
-          <w:sz w:val="32"/>
-          <w:szCs w:val="32"/>
-          <w:lang w:val="en-GB"/>
-        </w:rPr>
-      </w:pPr>
-    </w:p>
-    <w:p>
-      <w:pPr>
-        <w:tabs>
-          <w:tab w:val="left" w:pos="5112"/>
-        </w:tabs>
-        <w:rPr>
-          <w:sz w:val="32"/>
-          <w:szCs w:val="32"/>
-          <w:lang w:val="en-GB"/>
-        </w:rPr>
-      </w:pPr>
-      <w:bookmarkStart w:id="0" w:name="_GoBack"/>
-      <w:bookmarkEnd w:id="0"/>
     </w:p>
     <w:p>
       <w:pPr>
@@ -4145,7 +4096,6 @@
           <w:szCs w:val="32"/>
           <w:lang w:val="en-GB"/>
         </w:rPr>
-        <w:lastRenderedPageBreak/>
         <w:t>To end game</w:t>
       </w:r>
     </w:p>
@@ -4373,6 +4323,7 @@
           <w:szCs w:val="32"/>
           <w:lang w:val="en-GB"/>
         </w:rPr>
+        <w:lastRenderedPageBreak/>
         <w:t>Nowtime</w:t>
       </w:r>
       <w:proofErr w:type="spellEnd"/>
@@ -4606,6 +4557,1435 @@
           <w:lang w:val="en-GB"/>
         </w:rPr>
       </w:pPr>
+    </w:p>
+    <w:p>
+      <w:pPr>
+        <w:pStyle w:val="ListParagraph"/>
+        <w:numPr>
+          <w:ilvl w:val="0"/>
+          <w:numId w:val="2"/>
+        </w:numPr>
+        <w:tabs>
+          <w:tab w:val="left" w:pos="5112"/>
+        </w:tabs>
+        <w:rPr>
+          <w:sz w:val="32"/>
+          <w:szCs w:val="32"/>
+          <w:lang w:val="en-GB"/>
+        </w:rPr>
+      </w:pPr>
+      <w:r>
+        <w:rPr>
+          <w:sz w:val="32"/>
+          <w:szCs w:val="32"/>
+          <w:lang w:val="en-GB"/>
+        </w:rPr>
+        <w:t>To check in the login</w:t>
+      </w:r>
+    </w:p>
+    <w:p>
+      <w:pPr>
+        <w:tabs>
+          <w:tab w:val="left" w:pos="5112"/>
+        </w:tabs>
+        <w:rPr>
+          <w:sz w:val="32"/>
+          <w:szCs w:val="32"/>
+          <w:lang w:val="en-GB"/>
+        </w:rPr>
+      </w:pPr>
+    </w:p>
+    <w:p>
+      <w:pPr>
+        <w:tabs>
+          <w:tab w:val="left" w:pos="5112"/>
+        </w:tabs>
+        <w:rPr>
+          <w:sz w:val="32"/>
+          <w:szCs w:val="32"/>
+          <w:lang w:val="en-GB"/>
+        </w:rPr>
+      </w:pPr>
+      <w:r>
+        <w:rPr>
+          <w:sz w:val="32"/>
+          <w:szCs w:val="32"/>
+          <w:lang w:val="en-GB"/>
+        </w:rPr>
+        <w:t xml:space="preserve">CREATE OR REPLACE FUNCTION </w:t>
+      </w:r>
+      <w:proofErr w:type="spellStart"/>
+      <w:r>
+        <w:rPr>
+          <w:sz w:val="32"/>
+          <w:szCs w:val="32"/>
+          <w:lang w:val="en-GB"/>
+        </w:rPr>
+        <w:t>lo</w:t>
+      </w:r>
+      <w:r>
+        <w:rPr>
+          <w:sz w:val="32"/>
+          <w:szCs w:val="32"/>
+          <w:lang w:val="en-GB"/>
+        </w:rPr>
+        <w:t>g</w:t>
+      </w:r>
+      <w:r>
+        <w:rPr>
+          <w:sz w:val="32"/>
+          <w:szCs w:val="32"/>
+          <w:lang w:val="en-GB"/>
+        </w:rPr>
+        <w:t>inCheck</w:t>
+      </w:r>
+      <w:proofErr w:type="spellEnd"/>
+      <w:r>
+        <w:rPr>
+          <w:sz w:val="32"/>
+          <w:szCs w:val="32"/>
+          <w:lang w:val="en-GB"/>
+        </w:rPr>
+        <w:t xml:space="preserve"> (</w:t>
+      </w:r>
+      <w:proofErr w:type="spellStart"/>
+      <w:r>
+        <w:rPr>
+          <w:sz w:val="32"/>
+          <w:szCs w:val="32"/>
+          <w:lang w:val="en-GB"/>
+        </w:rPr>
+        <w:t>nameofuser</w:t>
+      </w:r>
+      <w:proofErr w:type="spellEnd"/>
+      <w:r>
+        <w:rPr>
+          <w:sz w:val="32"/>
+          <w:szCs w:val="32"/>
+          <w:lang w:val="en-GB"/>
+        </w:rPr>
+        <w:t xml:space="preserve"> text ,</w:t>
+      </w:r>
+      <w:proofErr w:type="spellStart"/>
+      <w:r>
+        <w:rPr>
+          <w:sz w:val="32"/>
+          <w:szCs w:val="32"/>
+          <w:lang w:val="en-GB"/>
+        </w:rPr>
+        <w:t>playerpassword</w:t>
+      </w:r>
+      <w:proofErr w:type="spellEnd"/>
+      <w:r>
+        <w:rPr>
+          <w:sz w:val="32"/>
+          <w:szCs w:val="32"/>
+          <w:lang w:val="en-GB"/>
+        </w:rPr>
+        <w:t xml:space="preserve"> text)</w:t>
+      </w:r>
+      <w:r>
+        <w:rPr>
+          <w:sz w:val="32"/>
+          <w:szCs w:val="32"/>
+          <w:lang w:val="en-GB"/>
+        </w:rPr>
+        <w:t xml:space="preserve"> RETURNS </w:t>
+      </w:r>
+      <w:proofErr w:type="spellStart"/>
+      <w:r>
+        <w:rPr>
+          <w:sz w:val="32"/>
+          <w:szCs w:val="32"/>
+          <w:lang w:val="en-GB"/>
+        </w:rPr>
+        <w:t>boolean</w:t>
+      </w:r>
+      <w:proofErr w:type="spellEnd"/>
+      <w:r>
+        <w:rPr>
+          <w:sz w:val="32"/>
+          <w:szCs w:val="32"/>
+          <w:lang w:val="en-GB"/>
+        </w:rPr>
+        <w:t xml:space="preserve"> AS $$</w:t>
+      </w:r>
+    </w:p>
+    <w:p>
+      <w:pPr>
+        <w:tabs>
+          <w:tab w:val="left" w:pos="5112"/>
+        </w:tabs>
+        <w:rPr>
+          <w:sz w:val="32"/>
+          <w:szCs w:val="32"/>
+          <w:lang w:val="en-GB"/>
+        </w:rPr>
+      </w:pPr>
+      <w:bookmarkStart w:id="1" w:name="_Hlk32351978"/>
+      <w:r>
+        <w:rPr>
+          <w:sz w:val="32"/>
+          <w:szCs w:val="32"/>
+          <w:lang w:val="en-GB"/>
+        </w:rPr>
+        <w:t>DECLARE</w:t>
+      </w:r>
+    </w:p>
+    <w:bookmarkEnd w:id="1"/>
+    <w:p>
+      <w:pPr>
+        <w:tabs>
+          <w:tab w:val="left" w:pos="5112"/>
+        </w:tabs>
+        <w:rPr>
+          <w:sz w:val="32"/>
+          <w:szCs w:val="32"/>
+          <w:lang w:val="en-GB"/>
+        </w:rPr>
+      </w:pPr>
+      <w:proofErr w:type="spellStart"/>
+      <w:r>
+        <w:rPr>
+          <w:sz w:val="32"/>
+          <w:szCs w:val="32"/>
+          <w:lang w:val="en-GB"/>
+        </w:rPr>
+        <w:t>numberOFRows</w:t>
+      </w:r>
+      <w:proofErr w:type="spellEnd"/>
+      <w:r>
+        <w:rPr>
+          <w:sz w:val="32"/>
+          <w:szCs w:val="32"/>
+          <w:lang w:val="en-GB"/>
+        </w:rPr>
+        <w:t xml:space="preserve"> int;</w:t>
+      </w:r>
+    </w:p>
+    <w:p>
+      <w:pPr>
+        <w:tabs>
+          <w:tab w:val="left" w:pos="5112"/>
+        </w:tabs>
+        <w:rPr>
+          <w:sz w:val="32"/>
+          <w:szCs w:val="32"/>
+          <w:lang w:val="en-GB"/>
+        </w:rPr>
+      </w:pPr>
+      <w:r>
+        <w:rPr>
+          <w:sz w:val="32"/>
+          <w:szCs w:val="32"/>
+          <w:lang w:val="en-GB"/>
+        </w:rPr>
+        <w:t>BEGIN</w:t>
+      </w:r>
+    </w:p>
+    <w:p>
+      <w:pPr>
+        <w:tabs>
+          <w:tab w:val="left" w:pos="5112"/>
+        </w:tabs>
+        <w:rPr>
+          <w:sz w:val="32"/>
+          <w:szCs w:val="32"/>
+          <w:lang w:val="en-GB"/>
+        </w:rPr>
+      </w:pPr>
+      <w:r>
+        <w:rPr>
+          <w:sz w:val="32"/>
+          <w:szCs w:val="32"/>
+          <w:lang w:val="en-GB"/>
+        </w:rPr>
+        <w:t>SELECT COUNT (</w:t>
+      </w:r>
+      <w:r>
+        <w:rPr>
+          <w:sz w:val="32"/>
+          <w:szCs w:val="32"/>
+          <w:lang w:val="en-GB"/>
+        </w:rPr>
+        <w:t>*</w:t>
+      </w:r>
+      <w:r>
+        <w:rPr>
+          <w:sz w:val="32"/>
+          <w:szCs w:val="32"/>
+          <w:lang w:val="en-GB"/>
+        </w:rPr>
+        <w:t xml:space="preserve">) INTO </w:t>
+      </w:r>
+      <w:proofErr w:type="spellStart"/>
+      <w:r>
+        <w:rPr>
+          <w:sz w:val="32"/>
+          <w:szCs w:val="32"/>
+          <w:lang w:val="en-GB"/>
+        </w:rPr>
+        <w:t>numberOFRows</w:t>
+      </w:r>
+      <w:proofErr w:type="spellEnd"/>
+      <w:r>
+        <w:rPr>
+          <w:sz w:val="32"/>
+          <w:szCs w:val="32"/>
+          <w:lang w:val="en-GB"/>
+        </w:rPr>
+        <w:t xml:space="preserve"> FROM players WHERE username = </w:t>
+      </w:r>
+      <w:proofErr w:type="spellStart"/>
+      <w:r>
+        <w:rPr>
+          <w:sz w:val="32"/>
+          <w:szCs w:val="32"/>
+          <w:lang w:val="en-GB"/>
+        </w:rPr>
+        <w:t>nameofuser</w:t>
+      </w:r>
+      <w:proofErr w:type="spellEnd"/>
+      <w:r>
+        <w:rPr>
+          <w:sz w:val="32"/>
+          <w:szCs w:val="32"/>
+          <w:lang w:val="en-GB"/>
+        </w:rPr>
+        <w:t xml:space="preserve"> AND password = </w:t>
+      </w:r>
+      <w:proofErr w:type="spellStart"/>
+      <w:r>
+        <w:rPr>
+          <w:sz w:val="32"/>
+          <w:szCs w:val="32"/>
+          <w:lang w:val="en-GB"/>
+        </w:rPr>
+        <w:t>playerpassword</w:t>
+      </w:r>
+      <w:proofErr w:type="spellEnd"/>
+      <w:r>
+        <w:rPr>
+          <w:sz w:val="32"/>
+          <w:szCs w:val="32"/>
+          <w:lang w:val="en-GB"/>
+        </w:rPr>
+        <w:t>;</w:t>
+      </w:r>
+    </w:p>
+    <w:p>
+      <w:pPr>
+        <w:tabs>
+          <w:tab w:val="left" w:pos="5112"/>
+        </w:tabs>
+        <w:rPr>
+          <w:sz w:val="32"/>
+          <w:szCs w:val="32"/>
+          <w:lang w:val="en-GB"/>
+        </w:rPr>
+      </w:pPr>
+      <w:r>
+        <w:rPr>
+          <w:sz w:val="32"/>
+          <w:szCs w:val="32"/>
+          <w:lang w:val="en-GB"/>
+        </w:rPr>
+        <w:t xml:space="preserve">IF </w:t>
+      </w:r>
+      <w:proofErr w:type="spellStart"/>
+      <w:r>
+        <w:rPr>
+          <w:sz w:val="32"/>
+          <w:szCs w:val="32"/>
+          <w:lang w:val="en-GB"/>
+        </w:rPr>
+        <w:t>numberOFRows</w:t>
+      </w:r>
+      <w:proofErr w:type="spellEnd"/>
+      <w:r>
+        <w:rPr>
+          <w:sz w:val="32"/>
+          <w:szCs w:val="32"/>
+          <w:lang w:val="en-GB"/>
+        </w:rPr>
+        <w:t xml:space="preserve"> = 1 THEN RETURN true;</w:t>
+      </w:r>
+    </w:p>
+    <w:p>
+      <w:pPr>
+        <w:tabs>
+          <w:tab w:val="left" w:pos="5112"/>
+        </w:tabs>
+        <w:rPr>
+          <w:sz w:val="32"/>
+          <w:szCs w:val="32"/>
+          <w:lang w:val="en-GB"/>
+        </w:rPr>
+      </w:pPr>
+      <w:r>
+        <w:rPr>
+          <w:sz w:val="32"/>
+          <w:szCs w:val="32"/>
+          <w:lang w:val="en-GB"/>
+        </w:rPr>
+        <w:t>ELSE RETURN fa</w:t>
+      </w:r>
+      <w:r>
+        <w:rPr>
+          <w:sz w:val="32"/>
+          <w:szCs w:val="32"/>
+          <w:lang w:val="en-GB"/>
+        </w:rPr>
+        <w:t>l</w:t>
+      </w:r>
+      <w:r>
+        <w:rPr>
+          <w:sz w:val="32"/>
+          <w:szCs w:val="32"/>
+          <w:lang w:val="en-GB"/>
+        </w:rPr>
+        <w:t>se;</w:t>
+      </w:r>
+    </w:p>
+    <w:p>
+      <w:pPr>
+        <w:tabs>
+          <w:tab w:val="left" w:pos="5112"/>
+        </w:tabs>
+        <w:rPr>
+          <w:sz w:val="32"/>
+          <w:szCs w:val="32"/>
+          <w:lang w:val="en-GB"/>
+        </w:rPr>
+      </w:pPr>
+      <w:r>
+        <w:rPr>
+          <w:sz w:val="32"/>
+          <w:szCs w:val="32"/>
+          <w:lang w:val="en-GB"/>
+        </w:rPr>
+        <w:t>END</w:t>
+      </w:r>
+      <w:r>
+        <w:rPr>
+          <w:sz w:val="32"/>
+          <w:szCs w:val="32"/>
+          <w:lang w:val="en-GB"/>
+        </w:rPr>
+        <w:t xml:space="preserve"> </w:t>
+      </w:r>
+      <w:r>
+        <w:rPr>
+          <w:sz w:val="32"/>
+          <w:szCs w:val="32"/>
+          <w:lang w:val="en-GB"/>
+        </w:rPr>
+        <w:t>IF;</w:t>
+      </w:r>
+    </w:p>
+    <w:p>
+      <w:pPr>
+        <w:tabs>
+          <w:tab w:val="left" w:pos="5112"/>
+        </w:tabs>
+        <w:rPr>
+          <w:sz w:val="32"/>
+          <w:szCs w:val="32"/>
+          <w:lang w:val="en-GB"/>
+        </w:rPr>
+      </w:pPr>
+      <w:r>
+        <w:rPr>
+          <w:sz w:val="32"/>
+          <w:szCs w:val="32"/>
+          <w:lang w:val="en-GB"/>
+        </w:rPr>
+        <w:t>END;</w:t>
+      </w:r>
+    </w:p>
+    <w:p>
+      <w:pPr>
+        <w:tabs>
+          <w:tab w:val="left" w:pos="5112"/>
+        </w:tabs>
+        <w:rPr>
+          <w:sz w:val="32"/>
+          <w:szCs w:val="32"/>
+          <w:lang w:val="en-GB"/>
+        </w:rPr>
+      </w:pPr>
+      <w:r>
+        <w:rPr>
+          <w:sz w:val="32"/>
+          <w:szCs w:val="32"/>
+          <w:lang w:val="en-GB"/>
+        </w:rPr>
+        <w:t xml:space="preserve">$$ LANGUAGE </w:t>
+      </w:r>
+      <w:proofErr w:type="spellStart"/>
+      <w:r>
+        <w:rPr>
+          <w:sz w:val="32"/>
+          <w:szCs w:val="32"/>
+          <w:lang w:val="en-GB"/>
+        </w:rPr>
+        <w:t>plpgsql</w:t>
+      </w:r>
+      <w:proofErr w:type="spellEnd"/>
+      <w:r>
+        <w:rPr>
+          <w:sz w:val="32"/>
+          <w:szCs w:val="32"/>
+          <w:lang w:val="en-GB"/>
+        </w:rPr>
+        <w:t>;</w:t>
+      </w:r>
+    </w:p>
+    <w:p>
+      <w:pPr>
+        <w:tabs>
+          <w:tab w:val="left" w:pos="5112"/>
+        </w:tabs>
+        <w:rPr>
+          <w:sz w:val="32"/>
+          <w:szCs w:val="32"/>
+          <w:lang w:val="en-GB"/>
+        </w:rPr>
+      </w:pPr>
+    </w:p>
+    <w:p>
+      <w:pPr>
+        <w:tabs>
+          <w:tab w:val="left" w:pos="5112"/>
+        </w:tabs>
+        <w:rPr>
+          <w:sz w:val="32"/>
+          <w:szCs w:val="32"/>
+          <w:lang w:val="en-GB"/>
+        </w:rPr>
+      </w:pPr>
+    </w:p>
+    <w:p>
+      <w:pPr>
+        <w:tabs>
+          <w:tab w:val="left" w:pos="5112"/>
+        </w:tabs>
+        <w:rPr>
+          <w:sz w:val="32"/>
+          <w:szCs w:val="32"/>
+          <w:lang w:val="en-GB"/>
+        </w:rPr>
+      </w:pPr>
+    </w:p>
+    <w:p>
+      <w:pPr>
+        <w:tabs>
+          <w:tab w:val="left" w:pos="5112"/>
+        </w:tabs>
+        <w:rPr>
+          <w:sz w:val="32"/>
+          <w:szCs w:val="32"/>
+          <w:lang w:val="en-GB"/>
+        </w:rPr>
+      </w:pPr>
+    </w:p>
+    <w:p>
+      <w:pPr>
+        <w:tabs>
+          <w:tab w:val="left" w:pos="5112"/>
+        </w:tabs>
+        <w:rPr>
+          <w:sz w:val="32"/>
+          <w:szCs w:val="32"/>
+          <w:lang w:val="en-GB"/>
+        </w:rPr>
+      </w:pPr>
+    </w:p>
+    <w:p>
+      <w:pPr>
+        <w:pStyle w:val="ListParagraph"/>
+        <w:numPr>
+          <w:ilvl w:val="0"/>
+          <w:numId w:val="2"/>
+        </w:numPr>
+        <w:rPr>
+          <w:sz w:val="32"/>
+          <w:szCs w:val="32"/>
+          <w:lang w:val="en-GB"/>
+        </w:rPr>
+      </w:pPr>
+      <w:r>
+        <w:rPr>
+          <w:sz w:val="32"/>
+          <w:szCs w:val="32"/>
+          <w:lang w:val="en-GB"/>
+        </w:rPr>
+        <w:lastRenderedPageBreak/>
+        <w:t>To set a game move</w:t>
+      </w:r>
+    </w:p>
+    <w:p>
+      <w:pPr>
+        <w:rPr>
+          <w:sz w:val="32"/>
+          <w:szCs w:val="32"/>
+          <w:lang w:val="en-GB"/>
+        </w:rPr>
+      </w:pPr>
+      <w:bookmarkStart w:id="2" w:name="_Hlk32354187"/>
+      <w:r>
+        <w:rPr>
+          <w:sz w:val="32"/>
+          <w:szCs w:val="32"/>
+          <w:lang w:val="en-GB"/>
+        </w:rPr>
+        <w:t>CREATE OR REPLACE FUN</w:t>
+      </w:r>
+      <w:r>
+        <w:rPr>
+          <w:sz w:val="32"/>
+          <w:szCs w:val="32"/>
+          <w:lang w:val="en-GB"/>
+        </w:rPr>
+        <w:t>C</w:t>
+      </w:r>
+      <w:r>
+        <w:rPr>
+          <w:sz w:val="32"/>
+          <w:szCs w:val="32"/>
+          <w:lang w:val="en-GB"/>
+        </w:rPr>
+        <w:t xml:space="preserve">TION </w:t>
+      </w:r>
+      <w:bookmarkEnd w:id="2"/>
+      <w:proofErr w:type="spellStart"/>
+      <w:r>
+        <w:rPr>
+          <w:sz w:val="32"/>
+          <w:szCs w:val="32"/>
+          <w:lang w:val="en-GB"/>
+        </w:rPr>
+        <w:t>setmove</w:t>
+      </w:r>
+      <w:proofErr w:type="spellEnd"/>
+      <w:r>
+        <w:rPr>
+          <w:sz w:val="32"/>
+          <w:szCs w:val="32"/>
+          <w:lang w:val="en-GB"/>
+        </w:rPr>
+        <w:t xml:space="preserve"> (</w:t>
+      </w:r>
+      <w:proofErr w:type="spellStart"/>
+      <w:r>
+        <w:rPr>
+          <w:sz w:val="32"/>
+          <w:szCs w:val="32"/>
+          <w:lang w:val="en-GB"/>
+        </w:rPr>
+        <w:t>fieldNumber</w:t>
+      </w:r>
+      <w:proofErr w:type="spellEnd"/>
+      <w:r>
+        <w:rPr>
+          <w:sz w:val="32"/>
+          <w:szCs w:val="32"/>
+          <w:lang w:val="en-GB"/>
+        </w:rPr>
+        <w:t xml:space="preserve"> int, sign </w:t>
+      </w:r>
+      <w:proofErr w:type="spellStart"/>
+      <w:r>
+        <w:rPr>
+          <w:sz w:val="32"/>
+          <w:szCs w:val="32"/>
+          <w:lang w:val="en-GB"/>
+        </w:rPr>
+        <w:t>int</w:t>
+      </w:r>
+      <w:r>
+        <w:rPr>
+          <w:sz w:val="32"/>
+          <w:szCs w:val="32"/>
+          <w:lang w:val="en-GB"/>
+        </w:rPr>
+        <w:t>,gamenumber</w:t>
+      </w:r>
+      <w:proofErr w:type="spellEnd"/>
+      <w:r>
+        <w:rPr>
+          <w:sz w:val="32"/>
+          <w:szCs w:val="32"/>
+          <w:lang w:val="en-GB"/>
+        </w:rPr>
+        <w:t xml:space="preserve"> int) RETURNS void AS</w:t>
+      </w:r>
+      <w:r>
+        <w:rPr>
+          <w:sz w:val="32"/>
+          <w:szCs w:val="32"/>
+          <w:lang w:val="en-GB"/>
+        </w:rPr>
+        <w:t xml:space="preserve"> $$</w:t>
+      </w:r>
+    </w:p>
+    <w:p>
+      <w:pPr>
+        <w:rPr>
+          <w:sz w:val="32"/>
+          <w:szCs w:val="32"/>
+          <w:lang w:val="en-GB"/>
+        </w:rPr>
+      </w:pPr>
+      <w:r>
+        <w:rPr>
+          <w:sz w:val="32"/>
+          <w:szCs w:val="32"/>
+          <w:lang w:val="en-GB"/>
+        </w:rPr>
+        <w:t>DECLARE</w:t>
+      </w:r>
+    </w:p>
+    <w:p>
+      <w:pPr>
+        <w:rPr>
+          <w:sz w:val="32"/>
+          <w:szCs w:val="32"/>
+          <w:lang w:val="en-GB"/>
+        </w:rPr>
+      </w:pPr>
+      <w:r>
+        <w:rPr>
+          <w:sz w:val="32"/>
+          <w:szCs w:val="32"/>
+          <w:lang w:val="en-GB"/>
+        </w:rPr>
+        <w:t>BEGIN</w:t>
+      </w:r>
+    </w:p>
+    <w:p>
+      <w:pPr>
+        <w:rPr>
+          <w:sz w:val="32"/>
+          <w:szCs w:val="32"/>
+          <w:lang w:val="en-GB"/>
+        </w:rPr>
+      </w:pPr>
+      <w:r>
+        <w:rPr>
+          <w:sz w:val="32"/>
+          <w:szCs w:val="32"/>
+          <w:lang w:val="en-GB"/>
+        </w:rPr>
+        <w:t xml:space="preserve">UPDATE </w:t>
+      </w:r>
+      <w:proofErr w:type="spellStart"/>
+      <w:r>
+        <w:rPr>
+          <w:sz w:val="32"/>
+          <w:szCs w:val="32"/>
+          <w:lang w:val="en-GB"/>
+        </w:rPr>
+        <w:t>gamelog</w:t>
+      </w:r>
+      <w:proofErr w:type="spellEnd"/>
+      <w:r>
+        <w:rPr>
+          <w:sz w:val="32"/>
+          <w:szCs w:val="32"/>
+          <w:lang w:val="en-GB"/>
+        </w:rPr>
+        <w:t xml:space="preserve"> SET </w:t>
+      </w:r>
+      <w:proofErr w:type="spellStart"/>
+      <w:r>
+        <w:rPr>
+          <w:sz w:val="32"/>
+          <w:szCs w:val="32"/>
+          <w:lang w:val="en-GB"/>
+        </w:rPr>
+        <w:t>savedgame</w:t>
+      </w:r>
+      <w:proofErr w:type="spellEnd"/>
+      <w:r>
+        <w:rPr>
+          <w:sz w:val="32"/>
+          <w:szCs w:val="32"/>
+          <w:lang w:val="en-GB"/>
+        </w:rPr>
+        <w:t>[</w:t>
+      </w:r>
+      <w:proofErr w:type="spellStart"/>
+      <w:r>
+        <w:rPr>
+          <w:sz w:val="32"/>
+          <w:szCs w:val="32"/>
+          <w:lang w:val="en-GB"/>
+        </w:rPr>
+        <w:t>fieldnumber</w:t>
+      </w:r>
+      <w:proofErr w:type="spellEnd"/>
+      <w:r>
+        <w:rPr>
+          <w:sz w:val="32"/>
+          <w:szCs w:val="32"/>
+          <w:lang w:val="en-GB"/>
+        </w:rPr>
+        <w:t>] = sign</w:t>
+      </w:r>
+      <w:r>
+        <w:rPr>
+          <w:sz w:val="32"/>
+          <w:szCs w:val="32"/>
+          <w:lang w:val="en-GB"/>
+        </w:rPr>
+        <w:t xml:space="preserve"> where </w:t>
+      </w:r>
+      <w:proofErr w:type="spellStart"/>
+      <w:r>
+        <w:rPr>
+          <w:sz w:val="32"/>
+          <w:szCs w:val="32"/>
+          <w:lang w:val="en-GB"/>
+        </w:rPr>
+        <w:t>game_id</w:t>
+      </w:r>
+      <w:proofErr w:type="spellEnd"/>
+      <w:r>
+        <w:rPr>
+          <w:sz w:val="32"/>
+          <w:szCs w:val="32"/>
+          <w:lang w:val="en-GB"/>
+        </w:rPr>
+        <w:t xml:space="preserve"> = </w:t>
+      </w:r>
+      <w:proofErr w:type="spellStart"/>
+      <w:r>
+        <w:rPr>
+          <w:sz w:val="32"/>
+          <w:szCs w:val="32"/>
+          <w:lang w:val="en-GB"/>
+        </w:rPr>
+        <w:t>gamenumber</w:t>
+      </w:r>
+      <w:proofErr w:type="spellEnd"/>
+      <w:r>
+        <w:rPr>
+          <w:sz w:val="32"/>
+          <w:szCs w:val="32"/>
+          <w:lang w:val="en-GB"/>
+        </w:rPr>
+        <w:t>;</w:t>
+      </w:r>
+    </w:p>
+    <w:p>
+      <w:pPr>
+        <w:rPr>
+          <w:sz w:val="32"/>
+          <w:szCs w:val="32"/>
+          <w:lang w:val="en-GB"/>
+        </w:rPr>
+      </w:pPr>
+      <w:r>
+        <w:rPr>
+          <w:sz w:val="32"/>
+          <w:szCs w:val="32"/>
+          <w:lang w:val="en-GB"/>
+        </w:rPr>
+        <w:t>END ;</w:t>
+      </w:r>
+    </w:p>
+    <w:p>
+      <w:pPr>
+        <w:rPr>
+          <w:sz w:val="32"/>
+          <w:szCs w:val="32"/>
+          <w:lang w:val="en-GB"/>
+        </w:rPr>
+      </w:pPr>
+      <w:r>
+        <w:rPr>
+          <w:sz w:val="32"/>
+          <w:szCs w:val="32"/>
+          <w:lang w:val="en-GB"/>
+        </w:rPr>
+        <w:t xml:space="preserve">$$ LANGUAGE </w:t>
+      </w:r>
+      <w:proofErr w:type="spellStart"/>
+      <w:r>
+        <w:rPr>
+          <w:sz w:val="32"/>
+          <w:szCs w:val="32"/>
+          <w:lang w:val="en-GB"/>
+        </w:rPr>
+        <w:t>plpgsql</w:t>
+      </w:r>
+      <w:proofErr w:type="spellEnd"/>
+      <w:r>
+        <w:rPr>
+          <w:sz w:val="32"/>
+          <w:szCs w:val="32"/>
+          <w:lang w:val="en-GB"/>
+        </w:rPr>
+        <w:t>;</w:t>
+      </w:r>
+    </w:p>
+    <w:p>
+      <w:pPr>
+        <w:rPr>
+          <w:sz w:val="32"/>
+          <w:szCs w:val="32"/>
+          <w:lang w:val="en-GB"/>
+        </w:rPr>
+      </w:pPr>
+    </w:p>
+    <w:p>
+      <w:pPr>
+        <w:pStyle w:val="ListParagraph"/>
+        <w:numPr>
+          <w:ilvl w:val="0"/>
+          <w:numId w:val="2"/>
+        </w:numPr>
+        <w:rPr>
+          <w:sz w:val="32"/>
+          <w:szCs w:val="32"/>
+          <w:lang w:val="en-GB"/>
+        </w:rPr>
+      </w:pPr>
+      <w:r>
+        <w:rPr>
+          <w:sz w:val="32"/>
+          <w:szCs w:val="32"/>
+          <w:lang w:val="en-GB"/>
+        </w:rPr>
+        <w:t xml:space="preserve">To get </w:t>
+      </w:r>
+      <w:proofErr w:type="spellStart"/>
+      <w:r>
+        <w:rPr>
+          <w:sz w:val="32"/>
+          <w:szCs w:val="32"/>
+          <w:lang w:val="en-GB"/>
+        </w:rPr>
+        <w:t>savedGame</w:t>
+      </w:r>
+      <w:proofErr w:type="spellEnd"/>
+    </w:p>
+    <w:p>
+      <w:pPr>
+        <w:rPr>
+          <w:sz w:val="32"/>
+          <w:szCs w:val="32"/>
+          <w:lang w:val="en-GB"/>
+        </w:rPr>
+      </w:pPr>
+      <w:r>
+        <w:rPr>
+          <w:sz w:val="32"/>
+          <w:szCs w:val="32"/>
+          <w:lang w:val="en-GB"/>
+        </w:rPr>
+        <w:t xml:space="preserve">CREATE OR REPLACE FUNCTION </w:t>
+      </w:r>
+      <w:proofErr w:type="spellStart"/>
+      <w:r>
+        <w:rPr>
+          <w:sz w:val="32"/>
+          <w:szCs w:val="32"/>
+          <w:lang w:val="en-GB"/>
+        </w:rPr>
+        <w:t>getSavedData</w:t>
+      </w:r>
+      <w:proofErr w:type="spellEnd"/>
+      <w:r>
+        <w:rPr>
+          <w:sz w:val="32"/>
+          <w:szCs w:val="32"/>
+          <w:lang w:val="en-GB"/>
+        </w:rPr>
+        <w:t xml:space="preserve"> (</w:t>
+      </w:r>
+      <w:proofErr w:type="spellStart"/>
+      <w:r>
+        <w:rPr>
+          <w:sz w:val="32"/>
+          <w:szCs w:val="32"/>
+          <w:lang w:val="en-GB"/>
+        </w:rPr>
+        <w:t>gamenumber</w:t>
+      </w:r>
+      <w:proofErr w:type="spellEnd"/>
+      <w:r>
+        <w:rPr>
+          <w:sz w:val="32"/>
+          <w:szCs w:val="32"/>
+          <w:lang w:val="en-GB"/>
+        </w:rPr>
+        <w:t xml:space="preserve"> </w:t>
+      </w:r>
+      <w:r>
+        <w:rPr>
+          <w:sz w:val="32"/>
+          <w:szCs w:val="32"/>
+          <w:lang w:val="en-GB"/>
+        </w:rPr>
+        <w:t xml:space="preserve">int) </w:t>
+      </w:r>
+      <w:r>
+        <w:rPr>
+          <w:sz w:val="32"/>
+          <w:szCs w:val="32"/>
+          <w:lang w:val="en-GB"/>
+        </w:rPr>
+        <w:t xml:space="preserve">RETURNS TABLE </w:t>
+      </w:r>
+      <w:r>
+        <w:rPr>
+          <w:sz w:val="32"/>
+          <w:szCs w:val="32"/>
+          <w:lang w:val="en-GB"/>
+        </w:rPr>
+        <w:t>(Field1 int,Field2 int,field3 int</w:t>
+      </w:r>
+      <w:r>
+        <w:rPr>
+          <w:sz w:val="32"/>
+          <w:szCs w:val="32"/>
+          <w:lang w:val="en-GB"/>
+        </w:rPr>
+        <w:t>,</w:t>
+      </w:r>
+      <w:r>
+        <w:rPr>
+          <w:sz w:val="32"/>
+          <w:szCs w:val="32"/>
+          <w:lang w:val="en-GB"/>
+        </w:rPr>
+        <w:t xml:space="preserve"> field4 int, field5 int, field6 int, field7 int, field8 int, field9 int)</w:t>
+      </w:r>
+      <w:r>
+        <w:rPr>
+          <w:sz w:val="32"/>
+          <w:szCs w:val="32"/>
+          <w:lang w:val="en-GB"/>
+        </w:rPr>
+        <w:t xml:space="preserve"> AS $$</w:t>
+      </w:r>
+    </w:p>
+    <w:p>
+      <w:pPr>
+        <w:rPr>
+          <w:sz w:val="32"/>
+          <w:szCs w:val="32"/>
+          <w:lang w:val="en-GB"/>
+        </w:rPr>
+      </w:pPr>
+      <w:r>
+        <w:rPr>
+          <w:sz w:val="32"/>
+          <w:szCs w:val="32"/>
+          <w:lang w:val="en-GB"/>
+        </w:rPr>
+        <w:t>DECLARE</w:t>
+      </w:r>
+    </w:p>
+    <w:p>
+      <w:pPr>
+        <w:rPr>
+          <w:sz w:val="32"/>
+          <w:szCs w:val="32"/>
+          <w:lang w:val="en-GB"/>
+        </w:rPr>
+      </w:pPr>
+      <w:r>
+        <w:rPr>
+          <w:sz w:val="32"/>
+          <w:szCs w:val="32"/>
+          <w:lang w:val="en-GB"/>
+        </w:rPr>
+        <w:t>BEGIN</w:t>
+      </w:r>
+    </w:p>
+    <w:p>
+      <w:pPr>
+        <w:rPr>
+          <w:sz w:val="32"/>
+          <w:szCs w:val="32"/>
+          <w:lang w:val="en-GB"/>
+        </w:rPr>
+      </w:pPr>
+      <w:r>
+        <w:rPr>
+          <w:sz w:val="32"/>
+          <w:szCs w:val="32"/>
+          <w:lang w:val="en-GB"/>
+        </w:rPr>
+        <w:t xml:space="preserve">RETURN QUERY SELECT </w:t>
+      </w:r>
+      <w:proofErr w:type="spellStart"/>
+      <w:r>
+        <w:rPr>
+          <w:sz w:val="32"/>
+          <w:szCs w:val="32"/>
+          <w:lang w:val="en-GB"/>
+        </w:rPr>
+        <w:t>savedGame</w:t>
+      </w:r>
+      <w:proofErr w:type="spellEnd"/>
+      <w:r>
+        <w:rPr>
+          <w:sz w:val="32"/>
+          <w:szCs w:val="32"/>
+          <w:lang w:val="en-GB"/>
+        </w:rPr>
+        <w:t>[1],</w:t>
+      </w:r>
+      <w:r>
+        <w:rPr>
+          <w:sz w:val="32"/>
+          <w:szCs w:val="32"/>
+          <w:lang w:val="en-GB"/>
+        </w:rPr>
+        <w:t xml:space="preserve"> </w:t>
+      </w:r>
+      <w:proofErr w:type="spellStart"/>
+      <w:r>
+        <w:rPr>
+          <w:sz w:val="32"/>
+          <w:szCs w:val="32"/>
+          <w:lang w:val="en-GB"/>
+        </w:rPr>
+        <w:t>savedGame</w:t>
+      </w:r>
+      <w:proofErr w:type="spellEnd"/>
+      <w:r>
+        <w:rPr>
+          <w:sz w:val="32"/>
+          <w:szCs w:val="32"/>
+          <w:lang w:val="en-GB"/>
+        </w:rPr>
+        <w:t>[2],</w:t>
+      </w:r>
+      <w:r>
+        <w:rPr>
+          <w:sz w:val="32"/>
+          <w:szCs w:val="32"/>
+          <w:lang w:val="en-GB"/>
+        </w:rPr>
+        <w:t xml:space="preserve"> </w:t>
+      </w:r>
+      <w:proofErr w:type="spellStart"/>
+      <w:r>
+        <w:rPr>
+          <w:sz w:val="32"/>
+          <w:szCs w:val="32"/>
+          <w:lang w:val="en-GB"/>
+        </w:rPr>
+        <w:t>savedGame</w:t>
+      </w:r>
+      <w:proofErr w:type="spellEnd"/>
+      <w:r>
+        <w:rPr>
+          <w:sz w:val="32"/>
+          <w:szCs w:val="32"/>
+          <w:lang w:val="en-GB"/>
+        </w:rPr>
+        <w:t>[3],</w:t>
+      </w:r>
+      <w:r>
+        <w:rPr>
+          <w:sz w:val="32"/>
+          <w:szCs w:val="32"/>
+          <w:lang w:val="en-GB"/>
+        </w:rPr>
+        <w:t xml:space="preserve"> </w:t>
+      </w:r>
+      <w:proofErr w:type="spellStart"/>
+      <w:r>
+        <w:rPr>
+          <w:sz w:val="32"/>
+          <w:szCs w:val="32"/>
+          <w:lang w:val="en-GB"/>
+        </w:rPr>
+        <w:t>savedGame</w:t>
+      </w:r>
+      <w:proofErr w:type="spellEnd"/>
+      <w:r>
+        <w:rPr>
+          <w:sz w:val="32"/>
+          <w:szCs w:val="32"/>
+          <w:lang w:val="en-GB"/>
+        </w:rPr>
+        <w:t>[4],</w:t>
+      </w:r>
+      <w:r>
+        <w:rPr>
+          <w:sz w:val="32"/>
+          <w:szCs w:val="32"/>
+          <w:lang w:val="en-GB"/>
+        </w:rPr>
+        <w:t xml:space="preserve"> </w:t>
+      </w:r>
+      <w:proofErr w:type="spellStart"/>
+      <w:r>
+        <w:rPr>
+          <w:sz w:val="32"/>
+          <w:szCs w:val="32"/>
+          <w:lang w:val="en-GB"/>
+        </w:rPr>
+        <w:t>savedGame</w:t>
+      </w:r>
+      <w:proofErr w:type="spellEnd"/>
+      <w:r>
+        <w:rPr>
+          <w:sz w:val="32"/>
+          <w:szCs w:val="32"/>
+          <w:lang w:val="en-GB"/>
+        </w:rPr>
+        <w:t>[5],</w:t>
+      </w:r>
+      <w:r>
+        <w:rPr>
+          <w:sz w:val="32"/>
+          <w:szCs w:val="32"/>
+          <w:lang w:val="en-GB"/>
+        </w:rPr>
+        <w:t xml:space="preserve"> </w:t>
+      </w:r>
+      <w:proofErr w:type="spellStart"/>
+      <w:r>
+        <w:rPr>
+          <w:sz w:val="32"/>
+          <w:szCs w:val="32"/>
+          <w:lang w:val="en-GB"/>
+        </w:rPr>
+        <w:t>savedGame</w:t>
+      </w:r>
+      <w:proofErr w:type="spellEnd"/>
+      <w:r>
+        <w:rPr>
+          <w:sz w:val="32"/>
+          <w:szCs w:val="32"/>
+          <w:lang w:val="en-GB"/>
+        </w:rPr>
+        <w:t>[6]</w:t>
+      </w:r>
+      <w:r>
+        <w:rPr>
+          <w:sz w:val="32"/>
+          <w:szCs w:val="32"/>
+          <w:lang w:val="en-GB"/>
+        </w:rPr>
+        <w:t>,</w:t>
+      </w:r>
+      <w:r>
+        <w:rPr>
+          <w:sz w:val="32"/>
+          <w:szCs w:val="32"/>
+          <w:lang w:val="en-GB"/>
+        </w:rPr>
+        <w:t xml:space="preserve"> </w:t>
+      </w:r>
+      <w:proofErr w:type="spellStart"/>
+      <w:r>
+        <w:rPr>
+          <w:sz w:val="32"/>
+          <w:szCs w:val="32"/>
+          <w:lang w:val="en-GB"/>
+        </w:rPr>
+        <w:t>savedGame</w:t>
+      </w:r>
+      <w:proofErr w:type="spellEnd"/>
+      <w:r>
+        <w:rPr>
+          <w:sz w:val="32"/>
+          <w:szCs w:val="32"/>
+          <w:lang w:val="en-GB"/>
+        </w:rPr>
+        <w:t>[7],</w:t>
+      </w:r>
+      <w:r>
+        <w:rPr>
+          <w:sz w:val="32"/>
+          <w:szCs w:val="32"/>
+          <w:lang w:val="en-GB"/>
+        </w:rPr>
+        <w:t xml:space="preserve"> </w:t>
+      </w:r>
+      <w:proofErr w:type="spellStart"/>
+      <w:r>
+        <w:rPr>
+          <w:sz w:val="32"/>
+          <w:szCs w:val="32"/>
+          <w:lang w:val="en-GB"/>
+        </w:rPr>
+        <w:t>savedGame</w:t>
+      </w:r>
+      <w:proofErr w:type="spellEnd"/>
+      <w:r>
+        <w:rPr>
+          <w:sz w:val="32"/>
+          <w:szCs w:val="32"/>
+          <w:lang w:val="en-GB"/>
+        </w:rPr>
+        <w:t>[8],</w:t>
+      </w:r>
+      <w:r>
+        <w:rPr>
+          <w:sz w:val="32"/>
+          <w:szCs w:val="32"/>
+          <w:lang w:val="en-GB"/>
+        </w:rPr>
+        <w:t xml:space="preserve"> </w:t>
+      </w:r>
+      <w:proofErr w:type="spellStart"/>
+      <w:r>
+        <w:rPr>
+          <w:sz w:val="32"/>
+          <w:szCs w:val="32"/>
+          <w:lang w:val="en-GB"/>
+        </w:rPr>
+        <w:t>savedGame</w:t>
+      </w:r>
+      <w:proofErr w:type="spellEnd"/>
+      <w:r>
+        <w:rPr>
+          <w:sz w:val="32"/>
+          <w:szCs w:val="32"/>
+          <w:lang w:val="en-GB"/>
+        </w:rPr>
+        <w:t>[9]</w:t>
+      </w:r>
+      <w:r>
+        <w:rPr>
+          <w:sz w:val="32"/>
+          <w:szCs w:val="32"/>
+          <w:lang w:val="en-GB"/>
+        </w:rPr>
+        <w:t xml:space="preserve"> </w:t>
+      </w:r>
+      <w:r>
+        <w:rPr>
+          <w:sz w:val="32"/>
+          <w:szCs w:val="32"/>
+          <w:lang w:val="en-GB"/>
+        </w:rPr>
+        <w:t xml:space="preserve"> </w:t>
+      </w:r>
+      <w:r>
+        <w:rPr>
+          <w:sz w:val="32"/>
+          <w:szCs w:val="32"/>
+          <w:lang w:val="en-GB"/>
+        </w:rPr>
+        <w:t xml:space="preserve">FROM </w:t>
+      </w:r>
+      <w:proofErr w:type="spellStart"/>
+      <w:r>
+        <w:rPr>
+          <w:sz w:val="32"/>
+          <w:szCs w:val="32"/>
+          <w:lang w:val="en-GB"/>
+        </w:rPr>
+        <w:t>gamelog</w:t>
+      </w:r>
+      <w:proofErr w:type="spellEnd"/>
+      <w:r>
+        <w:rPr>
+          <w:sz w:val="32"/>
+          <w:szCs w:val="32"/>
+          <w:lang w:val="en-GB"/>
+        </w:rPr>
+        <w:t xml:space="preserve"> WHERE </w:t>
+      </w:r>
+      <w:proofErr w:type="spellStart"/>
+      <w:r>
+        <w:rPr>
+          <w:sz w:val="32"/>
+          <w:szCs w:val="32"/>
+          <w:lang w:val="en-GB"/>
+        </w:rPr>
+        <w:t>game_id</w:t>
+      </w:r>
+      <w:proofErr w:type="spellEnd"/>
+      <w:r>
+        <w:rPr>
+          <w:sz w:val="32"/>
+          <w:szCs w:val="32"/>
+          <w:lang w:val="en-GB"/>
+        </w:rPr>
+        <w:t xml:space="preserve"> = </w:t>
+      </w:r>
+      <w:proofErr w:type="spellStart"/>
+      <w:r>
+        <w:rPr>
+          <w:sz w:val="32"/>
+          <w:szCs w:val="32"/>
+          <w:lang w:val="en-GB"/>
+        </w:rPr>
+        <w:t>gamenumber</w:t>
+      </w:r>
+      <w:proofErr w:type="spellEnd"/>
+      <w:r>
+        <w:rPr>
+          <w:sz w:val="32"/>
+          <w:szCs w:val="32"/>
+          <w:lang w:val="en-GB"/>
+        </w:rPr>
+        <w:t>;</w:t>
+      </w:r>
+    </w:p>
+    <w:p>
+      <w:pPr>
+        <w:rPr>
+          <w:sz w:val="32"/>
+          <w:szCs w:val="32"/>
+          <w:lang w:val="en-GB"/>
+        </w:rPr>
+      </w:pPr>
+      <w:r>
+        <w:rPr>
+          <w:sz w:val="32"/>
+          <w:szCs w:val="32"/>
+          <w:lang w:val="en-GB"/>
+        </w:rPr>
+        <w:t>END;</w:t>
+      </w:r>
+    </w:p>
+    <w:p>
+      <w:pPr>
+        <w:rPr>
+          <w:sz w:val="32"/>
+          <w:szCs w:val="32"/>
+          <w:lang w:val="en-GB"/>
+        </w:rPr>
+      </w:pPr>
+      <w:r>
+        <w:rPr>
+          <w:sz w:val="32"/>
+          <w:szCs w:val="32"/>
+          <w:lang w:val="en-GB"/>
+        </w:rPr>
+        <w:t xml:space="preserve">$$ LANGUAGE </w:t>
+      </w:r>
+      <w:proofErr w:type="spellStart"/>
+      <w:r>
+        <w:rPr>
+          <w:sz w:val="32"/>
+          <w:szCs w:val="32"/>
+          <w:lang w:val="en-GB"/>
+        </w:rPr>
+        <w:t>plpgsql</w:t>
+      </w:r>
+      <w:proofErr w:type="spellEnd"/>
+      <w:r>
+        <w:rPr>
+          <w:sz w:val="32"/>
+          <w:szCs w:val="32"/>
+          <w:lang w:val="en-GB"/>
+        </w:rPr>
+        <w:t>;</w:t>
+      </w:r>
     </w:p>
     <w:sectPr>
       <w:pgSz w:w="11906" w:h="16838"/>
@@ -4737,7 +6117,7 @@
   <w:abstractNum w:abstractNumId="1" w15:restartNumberingAfterBreak="0">
     <w:nsid w:val="6FF26DE4"/>
     <w:multiLevelType w:val="hybridMultilevel"/>
-    <w:tmpl w:val="11F094F0"/>
+    <w:tmpl w:val="5E72AB62"/>
     <w:lvl w:ilvl="0" w:tplc="0F5A6B26">
       <w:start w:val="1"/>
       <w:numFmt w:val="decimal"/>
@@ -4750,7 +6130,7 @@
         <w:rFonts w:hint="default"/>
       </w:rPr>
     </w:lvl>
-    <w:lvl w:ilvl="1" w:tplc="08090019" w:tentative="1">
+    <w:lvl w:ilvl="1" w:tplc="08090019">
       <w:start w:val="1"/>
       <w:numFmt w:val="lowerLetter"/>
       <w:lvlText w:val="%2."/>
@@ -5230,7 +6610,7 @@
   <w:style w:type="paragraph" w:default="1" w:styleId="Normal">
     <w:name w:val="Normal"/>
     <w:qFormat/>
-    <w:rsid w:val="00463A2C"/>
+    <w:rsid w:val="00222DED"/>
     <w:rPr>
       <w:lang w:val="en-US"/>
     </w:rPr>

</xml_diff>

<commit_message>
Add some enhancment on the return of the database class added new functions to data base and some enhancment on the interface package
</commit_message>
<xml_diff>
--- a/Documentation/Database Tables And Functions.docx
+++ b/Documentation/Database Tables And Functions.docx
@@ -1756,8 +1756,6 @@
         </w:rPr>
         <w:t>username</w:t>
       </w:r>
-      <w:bookmarkStart w:id="0" w:name="_GoBack"/>
-      <w:bookmarkEnd w:id="0"/>
       <w:r>
         <w:rPr>
           <w:sz w:val="32"/>
@@ -2264,6 +2262,15 @@
     </w:p>
     <w:p>
       <w:pPr>
+        <w:rPr>
+          <w:sz w:val="32"/>
+          <w:szCs w:val="32"/>
+          <w:lang w:val="en-GB"/>
+        </w:rPr>
+      </w:pPr>
+    </w:p>
+    <w:p>
+      <w:pPr>
         <w:pStyle w:val="ListParagraph"/>
         <w:numPr>
           <w:ilvl w:val="0"/>
@@ -2281,6 +2288,7 @@
           <w:szCs w:val="32"/>
           <w:lang w:val="en-GB"/>
         </w:rPr>
+        <w:lastRenderedPageBreak/>
         <w:t>To update player score after winning an offline game</w:t>
       </w:r>
     </w:p>
@@ -2298,7 +2306,6 @@
           <w:szCs w:val="32"/>
           <w:lang w:val="en-GB"/>
         </w:rPr>
-        <w:lastRenderedPageBreak/>
         <w:t xml:space="preserve">CREATE OR REPLACE FUNCTION </w:t>
       </w:r>
       <w:proofErr w:type="spellStart"/>
@@ -2761,6 +2768,7 @@
           <w:szCs w:val="32"/>
           <w:lang w:val="en-GB"/>
         </w:rPr>
+        <w:lastRenderedPageBreak/>
         <w:t xml:space="preserve">To Check </w:t>
       </w:r>
       <w:r>
@@ -3374,6 +3382,7 @@
           <w:szCs w:val="32"/>
           <w:lang w:val="en-GB"/>
         </w:rPr>
+        <w:lastRenderedPageBreak/>
         <w:t>To add two player to a game</w:t>
       </w:r>
     </w:p>
@@ -3391,7 +3400,6 @@
           <w:szCs w:val="32"/>
           <w:lang w:val="en-GB"/>
         </w:rPr>
-        <w:lastRenderedPageBreak/>
         <w:t xml:space="preserve">CREATE OR REPLACE FUNCTION </w:t>
       </w:r>
       <w:proofErr w:type="spellStart"/>
@@ -4224,6 +4232,7 @@
           <w:szCs w:val="32"/>
           <w:lang w:val="en-GB"/>
         </w:rPr>
+        <w:lastRenderedPageBreak/>
         <w:t xml:space="preserve">Update players set </w:t>
       </w:r>
       <w:proofErr w:type="spellStart"/>
@@ -4323,7 +4332,6 @@
           <w:szCs w:val="32"/>
           <w:lang w:val="en-GB"/>
         </w:rPr>
-        <w:lastRenderedPageBreak/>
         <w:t>Nowtime</w:t>
       </w:r>
       <w:proofErr w:type="spellEnd"/>
@@ -4722,7 +4730,7 @@
           <w:lang w:val="en-GB"/>
         </w:rPr>
       </w:pPr>
-      <w:bookmarkStart w:id="1" w:name="_Hlk32351978"/>
+      <w:bookmarkStart w:id="0" w:name="_Hlk32351978"/>
       <w:r>
         <w:rPr>
           <w:sz w:val="32"/>
@@ -4732,7 +4740,7 @@
         <w:t>DECLARE</w:t>
       </w:r>
     </w:p>
-    <w:bookmarkEnd w:id="1"/>
+    <w:bookmarkEnd w:id="0"/>
     <w:p>
       <w:pPr>
         <w:tabs>
@@ -5120,7 +5128,6 @@
           <w:szCs w:val="32"/>
           <w:lang w:val="en-GB"/>
         </w:rPr>
-        <w:lastRenderedPageBreak/>
         <w:t>To set a game move</w:t>
       </w:r>
     </w:p>
@@ -5132,7 +5139,7 @@
           <w:lang w:val="en-GB"/>
         </w:rPr>
       </w:pPr>
-      <w:bookmarkStart w:id="2" w:name="_Hlk32354187"/>
+      <w:bookmarkStart w:id="1" w:name="_Hlk32354187"/>
       <w:r>
         <w:rPr>
           <w:sz w:val="32"/>
@@ -5157,7 +5164,7 @@
         </w:rPr>
         <w:t xml:space="preserve">TION </w:t>
       </w:r>
-      <w:bookmarkEnd w:id="2"/>
+      <w:bookmarkEnd w:id="1"/>
       <w:proofErr w:type="spellStart"/>
       <w:r>
         <w:rPr>
@@ -5986,6 +5993,827 @@
         </w:rPr>
         <w:t>;</w:t>
       </w:r>
+    </w:p>
+    <w:p>
+      <w:pPr>
+        <w:rPr>
+          <w:sz w:val="32"/>
+          <w:szCs w:val="32"/>
+          <w:lang w:val="en-GB"/>
+        </w:rPr>
+      </w:pPr>
+    </w:p>
+    <w:p>
+      <w:pPr>
+        <w:rPr>
+          <w:sz w:val="32"/>
+          <w:szCs w:val="32"/>
+          <w:lang w:val="en-GB"/>
+        </w:rPr>
+      </w:pPr>
+    </w:p>
+    <w:p>
+      <w:pPr>
+        <w:rPr>
+          <w:sz w:val="32"/>
+          <w:szCs w:val="32"/>
+          <w:lang w:val="en-GB"/>
+        </w:rPr>
+      </w:pPr>
+    </w:p>
+    <w:p>
+      <w:pPr>
+        <w:pStyle w:val="ListParagraph"/>
+        <w:numPr>
+          <w:ilvl w:val="0"/>
+          <w:numId w:val="2"/>
+        </w:numPr>
+        <w:rPr>
+          <w:sz w:val="32"/>
+          <w:szCs w:val="32"/>
+          <w:lang w:val="en-GB"/>
+        </w:rPr>
+      </w:pPr>
+      <w:r>
+        <w:rPr>
+          <w:sz w:val="32"/>
+          <w:szCs w:val="32"/>
+          <w:lang w:val="en-GB"/>
+        </w:rPr>
+        <w:lastRenderedPageBreak/>
+        <w:t xml:space="preserve">To check the if  </w:t>
+      </w:r>
+      <w:proofErr w:type="spellStart"/>
+      <w:r>
+        <w:rPr>
+          <w:sz w:val="32"/>
+          <w:szCs w:val="32"/>
+          <w:lang w:val="en-GB"/>
+        </w:rPr>
+        <w:t>userName</w:t>
+      </w:r>
+      <w:proofErr w:type="spellEnd"/>
+      <w:r>
+        <w:rPr>
+          <w:sz w:val="32"/>
+          <w:szCs w:val="32"/>
+          <w:lang w:val="en-GB"/>
+        </w:rPr>
+        <w:t xml:space="preserve">  of not</w:t>
+      </w:r>
+    </w:p>
+    <w:p>
+      <w:pPr>
+        <w:rPr>
+          <w:sz w:val="32"/>
+          <w:szCs w:val="32"/>
+          <w:lang w:val="en-GB"/>
+        </w:rPr>
+      </w:pPr>
+      <w:r>
+        <w:rPr>
+          <w:sz w:val="32"/>
+          <w:szCs w:val="32"/>
+          <w:lang w:val="en-GB"/>
+        </w:rPr>
+        <w:t xml:space="preserve">CREATE OR REPLACE FUNCTION </w:t>
+      </w:r>
+      <w:proofErr w:type="spellStart"/>
+      <w:r>
+        <w:rPr>
+          <w:sz w:val="32"/>
+          <w:szCs w:val="32"/>
+          <w:lang w:val="en-GB"/>
+        </w:rPr>
+        <w:t>checkNewPlayer</w:t>
+      </w:r>
+      <w:proofErr w:type="spellEnd"/>
+      <w:r>
+        <w:rPr>
+          <w:sz w:val="32"/>
+          <w:szCs w:val="32"/>
+          <w:lang w:val="en-GB"/>
+        </w:rPr>
+        <w:t xml:space="preserve"> (</w:t>
+      </w:r>
+      <w:proofErr w:type="spellStart"/>
+      <w:r>
+        <w:rPr>
+          <w:sz w:val="32"/>
+          <w:szCs w:val="32"/>
+          <w:lang w:val="en-GB"/>
+        </w:rPr>
+        <w:t>nameofuser</w:t>
+      </w:r>
+      <w:proofErr w:type="spellEnd"/>
+      <w:r>
+        <w:rPr>
+          <w:sz w:val="32"/>
+          <w:szCs w:val="32"/>
+          <w:lang w:val="en-GB"/>
+        </w:rPr>
+        <w:t xml:space="preserve"> text) RETURNS </w:t>
+      </w:r>
+      <w:proofErr w:type="spellStart"/>
+      <w:r>
+        <w:rPr>
+          <w:sz w:val="32"/>
+          <w:szCs w:val="32"/>
+          <w:lang w:val="en-GB"/>
+        </w:rPr>
+        <w:t>boolean</w:t>
+      </w:r>
+      <w:proofErr w:type="spellEnd"/>
+      <w:r>
+        <w:rPr>
+          <w:sz w:val="32"/>
+          <w:szCs w:val="32"/>
+          <w:lang w:val="en-GB"/>
+        </w:rPr>
+        <w:t xml:space="preserve"> AS $$</w:t>
+      </w:r>
+    </w:p>
+    <w:p>
+      <w:pPr>
+        <w:rPr>
+          <w:sz w:val="32"/>
+          <w:szCs w:val="32"/>
+          <w:lang w:val="en-GB"/>
+        </w:rPr>
+      </w:pPr>
+      <w:r>
+        <w:rPr>
+          <w:sz w:val="32"/>
+          <w:szCs w:val="32"/>
+          <w:lang w:val="en-GB"/>
+        </w:rPr>
+        <w:t>DECLARE</w:t>
+      </w:r>
+    </w:p>
+    <w:p>
+      <w:pPr>
+        <w:rPr>
+          <w:sz w:val="32"/>
+          <w:szCs w:val="32"/>
+          <w:lang w:val="en-GB"/>
+        </w:rPr>
+      </w:pPr>
+      <w:proofErr w:type="spellStart"/>
+      <w:r>
+        <w:rPr>
+          <w:sz w:val="32"/>
+          <w:szCs w:val="32"/>
+          <w:lang w:val="en-GB"/>
+        </w:rPr>
+        <w:t>numberOFRows</w:t>
+      </w:r>
+      <w:proofErr w:type="spellEnd"/>
+      <w:r>
+        <w:rPr>
+          <w:sz w:val="32"/>
+          <w:szCs w:val="32"/>
+          <w:lang w:val="en-GB"/>
+        </w:rPr>
+        <w:t xml:space="preserve"> int</w:t>
+      </w:r>
+      <w:r>
+        <w:rPr>
+          <w:sz w:val="32"/>
+          <w:szCs w:val="32"/>
+          <w:lang w:val="en-GB"/>
+        </w:rPr>
+        <w:t>;</w:t>
+      </w:r>
+    </w:p>
+    <w:p>
+      <w:pPr>
+        <w:rPr>
+          <w:sz w:val="32"/>
+          <w:szCs w:val="32"/>
+          <w:lang w:val="en-GB"/>
+        </w:rPr>
+      </w:pPr>
+      <w:r>
+        <w:rPr>
+          <w:sz w:val="32"/>
+          <w:szCs w:val="32"/>
+          <w:lang w:val="en-GB"/>
+        </w:rPr>
+        <w:t>BEGIN</w:t>
+      </w:r>
+    </w:p>
+    <w:p>
+      <w:pPr>
+        <w:rPr>
+          <w:sz w:val="32"/>
+          <w:szCs w:val="32"/>
+          <w:lang w:val="en-GB"/>
+        </w:rPr>
+      </w:pPr>
+      <w:r>
+        <w:rPr>
+          <w:sz w:val="32"/>
+          <w:szCs w:val="32"/>
+          <w:lang w:val="en-GB"/>
+        </w:rPr>
+        <w:t xml:space="preserve">SELECT </w:t>
+      </w:r>
+      <w:r>
+        <w:rPr>
+          <w:sz w:val="32"/>
+          <w:szCs w:val="32"/>
+          <w:lang w:val="en-GB"/>
+        </w:rPr>
+        <w:t>COUNT(*)</w:t>
+      </w:r>
+      <w:r>
+        <w:rPr>
+          <w:sz w:val="32"/>
+          <w:szCs w:val="32"/>
+          <w:lang w:val="en-GB"/>
+        </w:rPr>
+        <w:t xml:space="preserve"> INTO </w:t>
+      </w:r>
+      <w:proofErr w:type="spellStart"/>
+      <w:r>
+        <w:rPr>
+          <w:sz w:val="32"/>
+          <w:szCs w:val="32"/>
+          <w:lang w:val="en-GB"/>
+        </w:rPr>
+        <w:t>numberOFRows</w:t>
+      </w:r>
+      <w:proofErr w:type="spellEnd"/>
+      <w:r>
+        <w:rPr>
+          <w:sz w:val="32"/>
+          <w:szCs w:val="32"/>
+          <w:lang w:val="en-GB"/>
+        </w:rPr>
+        <w:t xml:space="preserve"> FROM players WHERE username = </w:t>
+      </w:r>
+      <w:proofErr w:type="spellStart"/>
+      <w:r>
+        <w:rPr>
+          <w:sz w:val="32"/>
+          <w:szCs w:val="32"/>
+          <w:lang w:val="en-GB"/>
+        </w:rPr>
+        <w:t>nameofuse</w:t>
+      </w:r>
+      <w:r>
+        <w:rPr>
+          <w:sz w:val="32"/>
+          <w:szCs w:val="32"/>
+          <w:lang w:val="en-GB"/>
+        </w:rPr>
+        <w:t>r</w:t>
+      </w:r>
+      <w:proofErr w:type="spellEnd"/>
+      <w:r>
+        <w:rPr>
+          <w:sz w:val="32"/>
+          <w:szCs w:val="32"/>
+          <w:lang w:val="en-GB"/>
+        </w:rPr>
+        <w:t>;</w:t>
+      </w:r>
+    </w:p>
+    <w:p>
+      <w:pPr>
+        <w:rPr>
+          <w:sz w:val="32"/>
+          <w:szCs w:val="32"/>
+          <w:lang w:val="en-GB"/>
+        </w:rPr>
+      </w:pPr>
+      <w:r>
+        <w:rPr>
+          <w:sz w:val="32"/>
+          <w:szCs w:val="32"/>
+          <w:lang w:val="en-GB"/>
+        </w:rPr>
+        <w:t xml:space="preserve">IF </w:t>
+      </w:r>
+      <w:proofErr w:type="spellStart"/>
+      <w:r>
+        <w:rPr>
+          <w:sz w:val="32"/>
+          <w:szCs w:val="32"/>
+          <w:lang w:val="en-GB"/>
+        </w:rPr>
+        <w:t>numberOfRows</w:t>
+      </w:r>
+      <w:proofErr w:type="spellEnd"/>
+      <w:r>
+        <w:rPr>
+          <w:sz w:val="32"/>
+          <w:szCs w:val="32"/>
+          <w:lang w:val="en-GB"/>
+        </w:rPr>
+        <w:t xml:space="preserve"> = 1 THEN RETURN false;</w:t>
+      </w:r>
+    </w:p>
+    <w:p>
+      <w:pPr>
+        <w:rPr>
+          <w:sz w:val="32"/>
+          <w:szCs w:val="32"/>
+          <w:lang w:val="en-GB"/>
+        </w:rPr>
+      </w:pPr>
+      <w:r>
+        <w:rPr>
+          <w:sz w:val="32"/>
+          <w:szCs w:val="32"/>
+          <w:lang w:val="en-GB"/>
+        </w:rPr>
+        <w:t>ELSE RETURN true;</w:t>
+      </w:r>
+    </w:p>
+    <w:p>
+      <w:pPr>
+        <w:rPr>
+          <w:sz w:val="32"/>
+          <w:szCs w:val="32"/>
+          <w:lang w:val="en-GB"/>
+        </w:rPr>
+      </w:pPr>
+      <w:r>
+        <w:rPr>
+          <w:sz w:val="32"/>
+          <w:szCs w:val="32"/>
+          <w:lang w:val="en-GB"/>
+        </w:rPr>
+        <w:t>END IF;</w:t>
+      </w:r>
+    </w:p>
+    <w:p>
+      <w:pPr>
+        <w:rPr>
+          <w:sz w:val="32"/>
+          <w:szCs w:val="32"/>
+          <w:lang w:val="en-GB"/>
+        </w:rPr>
+      </w:pPr>
+      <w:r>
+        <w:rPr>
+          <w:sz w:val="32"/>
+          <w:szCs w:val="32"/>
+          <w:lang w:val="en-GB"/>
+        </w:rPr>
+        <w:t>END;</w:t>
+      </w:r>
+    </w:p>
+    <w:p>
+      <w:pPr>
+        <w:rPr>
+          <w:sz w:val="32"/>
+          <w:szCs w:val="32"/>
+          <w:lang w:val="en-GB"/>
+        </w:rPr>
+      </w:pPr>
+      <w:r>
+        <w:rPr>
+          <w:sz w:val="32"/>
+          <w:szCs w:val="32"/>
+          <w:lang w:val="en-GB"/>
+        </w:rPr>
+        <w:t xml:space="preserve">$$ LANGUAGE </w:t>
+      </w:r>
+      <w:proofErr w:type="spellStart"/>
+      <w:r>
+        <w:rPr>
+          <w:sz w:val="32"/>
+          <w:szCs w:val="32"/>
+          <w:lang w:val="en-GB"/>
+        </w:rPr>
+        <w:t>plpgsql</w:t>
+      </w:r>
+      <w:proofErr w:type="spellEnd"/>
+      <w:r>
+        <w:rPr>
+          <w:sz w:val="32"/>
+          <w:szCs w:val="32"/>
+          <w:lang w:val="en-GB"/>
+        </w:rPr>
+        <w:t>;</w:t>
+      </w:r>
+    </w:p>
+    <w:p>
+      <w:pPr>
+        <w:rPr>
+          <w:sz w:val="32"/>
+          <w:szCs w:val="32"/>
+          <w:lang w:val="en-GB"/>
+        </w:rPr>
+      </w:pPr>
+    </w:p>
+    <w:p>
+      <w:pPr>
+        <w:pStyle w:val="ListParagraph"/>
+        <w:numPr>
+          <w:ilvl w:val="0"/>
+          <w:numId w:val="2"/>
+        </w:numPr>
+        <w:rPr>
+          <w:sz w:val="32"/>
+          <w:szCs w:val="32"/>
+          <w:lang w:val="en-GB"/>
+        </w:rPr>
+      </w:pPr>
+      <w:r>
+        <w:rPr>
+          <w:sz w:val="32"/>
+          <w:szCs w:val="32"/>
+          <w:lang w:val="en-GB"/>
+        </w:rPr>
+        <w:t xml:space="preserve">To </w:t>
+      </w:r>
+      <w:proofErr w:type="spellStart"/>
+      <w:r>
+        <w:rPr>
+          <w:sz w:val="32"/>
+          <w:szCs w:val="32"/>
+          <w:lang w:val="en-GB"/>
+        </w:rPr>
+        <w:t>retrive</w:t>
+      </w:r>
+      <w:proofErr w:type="spellEnd"/>
+      <w:r>
+        <w:rPr>
+          <w:sz w:val="32"/>
+          <w:szCs w:val="32"/>
+          <w:lang w:val="en-GB"/>
+        </w:rPr>
+        <w:t xml:space="preserve"> player’s data</w:t>
+      </w:r>
+    </w:p>
+    <w:p>
+      <w:pPr>
+        <w:rPr>
+          <w:sz w:val="32"/>
+          <w:szCs w:val="32"/>
+          <w:lang w:val="en-GB"/>
+        </w:rPr>
+      </w:pPr>
+    </w:p>
+    <w:p>
+      <w:pPr>
+        <w:rPr>
+          <w:sz w:val="32"/>
+          <w:szCs w:val="32"/>
+          <w:lang w:val="en-GB"/>
+        </w:rPr>
+      </w:pPr>
+      <w:r>
+        <w:rPr>
+          <w:sz w:val="32"/>
+          <w:szCs w:val="32"/>
+          <w:lang w:val="en-GB"/>
+        </w:rPr>
+        <w:t xml:space="preserve">CREATE OR REPLACE FUNCTION </w:t>
+      </w:r>
+      <w:proofErr w:type="spellStart"/>
+      <w:r>
+        <w:rPr>
+          <w:sz w:val="32"/>
+          <w:szCs w:val="32"/>
+          <w:lang w:val="en-GB"/>
+        </w:rPr>
+        <w:t>retriveplayerdata</w:t>
+      </w:r>
+      <w:proofErr w:type="spellEnd"/>
+      <w:r>
+        <w:rPr>
+          <w:sz w:val="32"/>
+          <w:szCs w:val="32"/>
+          <w:lang w:val="en-GB"/>
+        </w:rPr>
+        <w:t xml:space="preserve"> (</w:t>
+      </w:r>
+      <w:proofErr w:type="spellStart"/>
+      <w:r>
+        <w:rPr>
+          <w:sz w:val="32"/>
+          <w:szCs w:val="32"/>
+          <w:lang w:val="en-GB"/>
+        </w:rPr>
+        <w:t>nameofuser</w:t>
+      </w:r>
+      <w:proofErr w:type="spellEnd"/>
+      <w:r>
+        <w:rPr>
+          <w:sz w:val="32"/>
+          <w:szCs w:val="32"/>
+          <w:lang w:val="en-GB"/>
+        </w:rPr>
+        <w:t xml:space="preserve"> text)</w:t>
+      </w:r>
+    </w:p>
+    <w:p>
+      <w:pPr>
+        <w:rPr>
+          <w:sz w:val="32"/>
+          <w:szCs w:val="32"/>
+          <w:lang w:val="en-GB"/>
+        </w:rPr>
+      </w:pPr>
+      <w:r>
+        <w:rPr>
+          <w:sz w:val="32"/>
+          <w:szCs w:val="32"/>
+          <w:lang w:val="en-GB"/>
+        </w:rPr>
+        <w:t>RETURNS TABLE (</w:t>
+      </w:r>
+      <w:proofErr w:type="spellStart"/>
+      <w:r>
+        <w:rPr>
+          <w:sz w:val="32"/>
+          <w:szCs w:val="32"/>
+          <w:lang w:val="en-GB"/>
+        </w:rPr>
+        <w:t>firstName</w:t>
+      </w:r>
+      <w:proofErr w:type="spellEnd"/>
+      <w:r>
+        <w:rPr>
+          <w:sz w:val="32"/>
+          <w:szCs w:val="32"/>
+          <w:lang w:val="en-GB"/>
+        </w:rPr>
+        <w:t xml:space="preserve"> text</w:t>
+      </w:r>
+      <w:r>
+        <w:rPr>
+          <w:sz w:val="32"/>
+          <w:szCs w:val="32"/>
+          <w:lang w:val="en-GB"/>
+        </w:rPr>
+        <w:t xml:space="preserve">, </w:t>
+      </w:r>
+      <w:proofErr w:type="spellStart"/>
+      <w:r>
+        <w:rPr>
+          <w:sz w:val="32"/>
+          <w:szCs w:val="32"/>
+          <w:lang w:val="en-GB"/>
+        </w:rPr>
+        <w:t>lastName</w:t>
+      </w:r>
+      <w:proofErr w:type="spellEnd"/>
+      <w:r>
+        <w:rPr>
+          <w:sz w:val="32"/>
+          <w:szCs w:val="32"/>
+          <w:lang w:val="en-GB"/>
+        </w:rPr>
+        <w:t xml:space="preserve"> text</w:t>
+      </w:r>
+      <w:r>
+        <w:rPr>
+          <w:sz w:val="32"/>
+          <w:szCs w:val="32"/>
+          <w:lang w:val="en-GB"/>
+        </w:rPr>
+        <w:t xml:space="preserve"> , </w:t>
+      </w:r>
+      <w:proofErr w:type="spellStart"/>
+      <w:r>
+        <w:rPr>
+          <w:sz w:val="32"/>
+          <w:szCs w:val="32"/>
+          <w:lang w:val="en-GB"/>
+        </w:rPr>
+        <w:t>statusOfPlayer</w:t>
+      </w:r>
+      <w:proofErr w:type="spellEnd"/>
+      <w:r>
+        <w:rPr>
+          <w:sz w:val="32"/>
+          <w:szCs w:val="32"/>
+          <w:lang w:val="en-GB"/>
+        </w:rPr>
+        <w:t xml:space="preserve"> </w:t>
+      </w:r>
+      <w:proofErr w:type="spellStart"/>
+      <w:r>
+        <w:rPr>
+          <w:sz w:val="32"/>
+          <w:szCs w:val="32"/>
+          <w:lang w:val="en-GB"/>
+        </w:rPr>
+        <w:t>boolean</w:t>
+      </w:r>
+      <w:proofErr w:type="spellEnd"/>
+      <w:r>
+        <w:rPr>
+          <w:sz w:val="32"/>
+          <w:szCs w:val="32"/>
+          <w:lang w:val="en-GB"/>
+        </w:rPr>
+        <w:t xml:space="preserve"> , </w:t>
+      </w:r>
+      <w:proofErr w:type="spellStart"/>
+      <w:r>
+        <w:rPr>
+          <w:sz w:val="32"/>
+          <w:szCs w:val="32"/>
+          <w:lang w:val="en-GB"/>
+        </w:rPr>
+        <w:t>scoreOfPlayer</w:t>
+      </w:r>
+      <w:proofErr w:type="spellEnd"/>
+      <w:r>
+        <w:rPr>
+          <w:sz w:val="32"/>
+          <w:szCs w:val="32"/>
+          <w:lang w:val="en-GB"/>
+        </w:rPr>
+        <w:t xml:space="preserve"> int)</w:t>
+      </w:r>
+      <w:r>
+        <w:rPr>
+          <w:sz w:val="32"/>
+          <w:szCs w:val="32"/>
+          <w:lang w:val="en-GB"/>
+        </w:rPr>
+        <w:t xml:space="preserve"> AS $$</w:t>
+      </w:r>
+    </w:p>
+    <w:p>
+      <w:pPr>
+        <w:rPr>
+          <w:sz w:val="32"/>
+          <w:szCs w:val="32"/>
+          <w:lang w:val="en-GB"/>
+        </w:rPr>
+      </w:pPr>
+      <w:r>
+        <w:rPr>
+          <w:sz w:val="32"/>
+          <w:szCs w:val="32"/>
+          <w:lang w:val="en-GB"/>
+        </w:rPr>
+        <w:t>DECLARE</w:t>
+      </w:r>
+    </w:p>
+    <w:p>
+      <w:pPr>
+        <w:rPr>
+          <w:sz w:val="32"/>
+          <w:szCs w:val="32"/>
+          <w:lang w:val="en-GB"/>
+        </w:rPr>
+      </w:pPr>
+      <w:r>
+        <w:rPr>
+          <w:sz w:val="32"/>
+          <w:szCs w:val="32"/>
+          <w:lang w:val="en-GB"/>
+        </w:rPr>
+        <w:t xml:space="preserve">BEGIN </w:t>
+      </w:r>
+    </w:p>
+    <w:p>
+      <w:pPr>
+        <w:rPr>
+          <w:sz w:val="32"/>
+          <w:szCs w:val="32"/>
+          <w:lang w:val="en-GB"/>
+        </w:rPr>
+      </w:pPr>
+      <w:r>
+        <w:rPr>
+          <w:sz w:val="32"/>
+          <w:szCs w:val="32"/>
+          <w:lang w:val="en-GB"/>
+        </w:rPr>
+        <w:t xml:space="preserve">RETURN QUERY SELECT </w:t>
+      </w:r>
+      <w:proofErr w:type="spellStart"/>
+      <w:r>
+        <w:rPr>
+          <w:sz w:val="32"/>
+          <w:szCs w:val="32"/>
+          <w:lang w:val="en-GB"/>
+        </w:rPr>
+        <w:t>f</w:t>
+      </w:r>
+      <w:r>
+        <w:rPr>
+          <w:sz w:val="32"/>
+          <w:szCs w:val="32"/>
+          <w:lang w:val="en-GB"/>
+        </w:rPr>
+        <w:t>name</w:t>
+      </w:r>
+      <w:r>
+        <w:rPr>
+          <w:sz w:val="32"/>
+          <w:szCs w:val="32"/>
+          <w:lang w:val="en-GB"/>
+        </w:rPr>
+        <w:t>,lname</w:t>
+      </w:r>
+      <w:r>
+        <w:rPr>
+          <w:sz w:val="32"/>
+          <w:szCs w:val="32"/>
+          <w:lang w:val="en-GB"/>
+        </w:rPr>
+        <w:t>,status,score</w:t>
+      </w:r>
+      <w:proofErr w:type="spellEnd"/>
+      <w:r>
+        <w:rPr>
+          <w:sz w:val="32"/>
+          <w:szCs w:val="32"/>
+          <w:lang w:val="en-GB"/>
+        </w:rPr>
+        <w:t xml:space="preserve"> from players</w:t>
+      </w:r>
+      <w:r>
+        <w:rPr>
+          <w:sz w:val="32"/>
+          <w:szCs w:val="32"/>
+          <w:lang w:val="en-GB"/>
+        </w:rPr>
+        <w:t xml:space="preserve"> WHERE username = </w:t>
+      </w:r>
+      <w:proofErr w:type="spellStart"/>
+      <w:r>
+        <w:rPr>
+          <w:sz w:val="32"/>
+          <w:szCs w:val="32"/>
+          <w:lang w:val="en-GB"/>
+        </w:rPr>
+        <w:t>nameofuser</w:t>
+      </w:r>
+      <w:proofErr w:type="spellEnd"/>
+      <w:r>
+        <w:rPr>
+          <w:sz w:val="32"/>
+          <w:szCs w:val="32"/>
+          <w:lang w:val="en-GB"/>
+        </w:rPr>
+        <w:t>;</w:t>
+      </w:r>
+    </w:p>
+    <w:p>
+      <w:pPr>
+        <w:rPr>
+          <w:sz w:val="32"/>
+          <w:szCs w:val="32"/>
+          <w:lang w:val="en-GB"/>
+        </w:rPr>
+      </w:pPr>
+      <w:r>
+        <w:rPr>
+          <w:sz w:val="32"/>
+          <w:szCs w:val="32"/>
+          <w:lang w:val="en-GB"/>
+        </w:rPr>
+        <w:t>END;</w:t>
+      </w:r>
+    </w:p>
+    <w:p>
+      <w:pPr>
+        <w:rPr>
+          <w:sz w:val="32"/>
+          <w:szCs w:val="32"/>
+          <w:lang w:val="en-GB"/>
+        </w:rPr>
+      </w:pPr>
+      <w:r>
+        <w:rPr>
+          <w:sz w:val="32"/>
+          <w:szCs w:val="32"/>
+          <w:lang w:val="en-GB"/>
+        </w:rPr>
+        <w:t xml:space="preserve">$$ LANGUAGE </w:t>
+      </w:r>
+      <w:proofErr w:type="spellStart"/>
+      <w:r>
+        <w:rPr>
+          <w:sz w:val="32"/>
+          <w:szCs w:val="32"/>
+          <w:lang w:val="en-GB"/>
+        </w:rPr>
+        <w:t>plpgsql</w:t>
+      </w:r>
+      <w:proofErr w:type="spellEnd"/>
+      <w:r>
+        <w:rPr>
+          <w:sz w:val="32"/>
+          <w:szCs w:val="32"/>
+          <w:lang w:val="en-GB"/>
+        </w:rPr>
+        <w:t>;</w:t>
+      </w:r>
+      <w:bookmarkStart w:id="2" w:name="_GoBack"/>
+      <w:bookmarkEnd w:id="2"/>
     </w:p>
     <w:sectPr>
       <w:pgSz w:w="11906" w:h="16838"/>
@@ -6610,7 +7438,7 @@
   <w:style w:type="paragraph" w:default="1" w:styleId="Normal">
     <w:name w:val="Normal"/>
     <w:qFormat/>
-    <w:rsid w:val="00222DED"/>
+    <w:rsid w:val="00492CC7"/>
     <w:rPr>
       <w:lang w:val="en-US"/>
     </w:rPr>

</xml_diff>

<commit_message>
Update The DataBase Features And Functions And Added New FunctionsTo Enhance The system
</commit_message>
<xml_diff>
--- a/Documentation/Database Tables And Functions.docx
+++ b/Documentation/Database Tables And Functions.docx
@@ -5,6 +5,8 @@
     <w:p>
       <w:pPr>
         <w:pStyle w:val="IntenseQuote"/>
+        <w:ind w:left="0"/>
+        <w:jc w:val="left"/>
         <w:rPr>
           <w:i w:val="0"/>
           <w:iCs w:val="0"/>
@@ -291,13 +293,23 @@
           <w:lang w:val="en-GB"/>
         </w:rPr>
       </w:pPr>
-      <w:r>
-        <w:rPr>
-          <w:sz w:val="32"/>
-          <w:szCs w:val="32"/>
-          <w:lang w:val="en-GB"/>
-        </w:rPr>
-        <w:t>UserName : is the primary key of the table, it has a text data type.</w:t>
+      <w:proofErr w:type="spellStart"/>
+      <w:r>
+        <w:rPr>
+          <w:sz w:val="32"/>
+          <w:szCs w:val="32"/>
+          <w:lang w:val="en-GB"/>
+        </w:rPr>
+        <w:t>UserName</w:t>
+      </w:r>
+      <w:proofErr w:type="spellEnd"/>
+      <w:r>
+        <w:rPr>
+          <w:sz w:val="32"/>
+          <w:szCs w:val="32"/>
+          <w:lang w:val="en-GB"/>
+        </w:rPr>
+        <w:t xml:space="preserve"> : is the primary key of the table, it has a text data type.</w:t>
       </w:r>
     </w:p>
     <w:p>
@@ -351,13 +363,23 @@
           <w:lang w:val="en-GB"/>
         </w:rPr>
       </w:pPr>
-      <w:r>
-        <w:rPr>
-          <w:sz w:val="32"/>
-          <w:szCs w:val="32"/>
-          <w:lang w:val="en-GB"/>
-        </w:rPr>
-        <w:t>LastName : is the last name of the player and it has a text data type.</w:t>
+      <w:proofErr w:type="spellStart"/>
+      <w:r>
+        <w:rPr>
+          <w:sz w:val="32"/>
+          <w:szCs w:val="32"/>
+          <w:lang w:val="en-GB"/>
+        </w:rPr>
+        <w:t>LastName</w:t>
+      </w:r>
+      <w:proofErr w:type="spellEnd"/>
+      <w:r>
+        <w:rPr>
+          <w:sz w:val="32"/>
+          <w:szCs w:val="32"/>
+          <w:lang w:val="en-GB"/>
+        </w:rPr>
+        <w:t xml:space="preserve"> : is the last name of the player and it has a text data type.</w:t>
       </w:r>
     </w:p>
     <w:p>
@@ -414,13 +436,23 @@
           <w:lang w:val="en-GB"/>
         </w:rPr>
       </w:pPr>
-      <w:r>
-        <w:rPr>
-          <w:sz w:val="32"/>
-          <w:szCs w:val="32"/>
-          <w:lang w:val="en-GB"/>
-        </w:rPr>
-        <w:t>SavedGame : it represents the last saved game of the player and it contains of the moves of the two players, the data type is array of characters.</w:t>
+      <w:proofErr w:type="spellStart"/>
+      <w:r>
+        <w:rPr>
+          <w:sz w:val="32"/>
+          <w:szCs w:val="32"/>
+          <w:lang w:val="en-GB"/>
+        </w:rPr>
+        <w:t>SavedGame</w:t>
+      </w:r>
+      <w:proofErr w:type="spellEnd"/>
+      <w:r>
+        <w:rPr>
+          <w:sz w:val="32"/>
+          <w:szCs w:val="32"/>
+          <w:lang w:val="en-GB"/>
+        </w:rPr>
+        <w:t xml:space="preserve"> : it represents the last saved game of the player and it contains of the moves of the two players, the data type is array of characters.</w:t>
       </w:r>
     </w:p>
     <w:p>
@@ -565,6 +597,7 @@
                 <w:lang w:val="en-GB"/>
               </w:rPr>
             </w:pPr>
+            <w:proofErr w:type="spellStart"/>
             <w:r>
               <w:rPr>
                 <w:sz w:val="24"/>
@@ -573,6 +606,7 @@
               </w:rPr>
               <w:t>userName</w:t>
             </w:r>
+            <w:proofErr w:type="spellEnd"/>
           </w:p>
         </w:tc>
         <w:tc>
@@ -612,6 +646,7 @@
                 <w:lang w:val="en-GB"/>
               </w:rPr>
             </w:pPr>
+            <w:proofErr w:type="spellStart"/>
             <w:r>
               <w:rPr>
                 <w:sz w:val="24"/>
@@ -620,6 +655,7 @@
               </w:rPr>
               <w:t>firstName</w:t>
             </w:r>
+            <w:proofErr w:type="spellEnd"/>
           </w:p>
         </w:tc>
         <w:tc>
@@ -636,6 +672,7 @@
                 <w:lang w:val="en-GB"/>
               </w:rPr>
             </w:pPr>
+            <w:proofErr w:type="spellStart"/>
             <w:r>
               <w:rPr>
                 <w:sz w:val="24"/>
@@ -644,6 +681,7 @@
               </w:rPr>
               <w:t>lastName</w:t>
             </w:r>
+            <w:proofErr w:type="spellEnd"/>
           </w:p>
         </w:tc>
         <w:tc>
@@ -708,6 +746,7 @@
                 <w:lang w:val="en-GB"/>
               </w:rPr>
             </w:pPr>
+            <w:proofErr w:type="spellStart"/>
             <w:r>
               <w:rPr>
                 <w:sz w:val="24"/>
@@ -716,6 +755,7 @@
               </w:rPr>
               <w:t>isPlaying</w:t>
             </w:r>
+            <w:proofErr w:type="spellEnd"/>
           </w:p>
         </w:tc>
         <w:tc>
@@ -732,6 +772,7 @@
                 <w:lang w:val="en-GB"/>
               </w:rPr>
             </w:pPr>
+            <w:proofErr w:type="spellStart"/>
             <w:r>
               <w:rPr>
                 <w:sz w:val="24"/>
@@ -740,6 +781,7 @@
               </w:rPr>
               <w:t>gameId</w:t>
             </w:r>
+            <w:proofErr w:type="spellEnd"/>
           </w:p>
         </w:tc>
       </w:tr>
@@ -929,6 +971,7 @@
                 <w:lang w:val="en-GB"/>
               </w:rPr>
             </w:pPr>
+            <w:proofErr w:type="spellStart"/>
             <w:r>
               <w:rPr>
                 <w:sz w:val="24"/>
@@ -937,6 +980,7 @@
               </w:rPr>
               <w:t>FK,Integer</w:t>
             </w:r>
+            <w:proofErr w:type="spellEnd"/>
           </w:p>
         </w:tc>
       </w:tr>
@@ -964,6 +1008,7 @@
           <w:lang w:val="en-GB"/>
         </w:rPr>
       </w:pPr>
+      <w:proofErr w:type="spellStart"/>
       <w:r>
         <w:rPr>
           <w:color w:val="4472C4" w:themeColor="accent1"/>
@@ -971,7 +1016,17 @@
           <w:szCs w:val="32"/>
           <w:lang w:val="en-GB"/>
         </w:rPr>
-        <w:t>GameLog Table</w:t>
+        <w:t>GameLog</w:t>
+      </w:r>
+      <w:proofErr w:type="spellEnd"/>
+      <w:r>
+        <w:rPr>
+          <w:color w:val="4472C4" w:themeColor="accent1"/>
+          <w:sz w:val="32"/>
+          <w:szCs w:val="32"/>
+          <w:lang w:val="en-GB"/>
+        </w:rPr>
+        <w:t xml:space="preserve"> Table</w:t>
       </w:r>
     </w:p>
     <w:tbl>
@@ -1008,6 +1063,7 @@
                 <w:lang w:val="en-GB"/>
               </w:rPr>
             </w:pPr>
+            <w:proofErr w:type="spellStart"/>
             <w:r>
               <w:rPr>
                 <w:sz w:val="28"/>
@@ -1032,6 +1088,7 @@
               </w:rPr>
               <w:t>Id</w:t>
             </w:r>
+            <w:proofErr w:type="spellEnd"/>
           </w:p>
         </w:tc>
         <w:tc>
@@ -1047,6 +1104,7 @@
                 <w:lang w:val="en-GB"/>
               </w:rPr>
             </w:pPr>
+            <w:proofErr w:type="spellStart"/>
             <w:r>
               <w:rPr>
                 <w:sz w:val="28"/>
@@ -1055,6 +1113,7 @@
               </w:rPr>
               <w:t>homePlayer</w:t>
             </w:r>
+            <w:proofErr w:type="spellEnd"/>
           </w:p>
         </w:tc>
         <w:tc>
@@ -1070,6 +1129,7 @@
                 <w:lang w:val="en-GB"/>
               </w:rPr>
             </w:pPr>
+            <w:proofErr w:type="spellStart"/>
             <w:r>
               <w:rPr>
                 <w:sz w:val="28"/>
@@ -1078,6 +1138,7 @@
               </w:rPr>
               <w:t>opponentPlayer</w:t>
             </w:r>
+            <w:proofErr w:type="spellEnd"/>
           </w:p>
         </w:tc>
         <w:tc>
@@ -1093,6 +1154,7 @@
                 <w:lang w:val="en-GB"/>
               </w:rPr>
             </w:pPr>
+            <w:proofErr w:type="spellStart"/>
             <w:r>
               <w:rPr>
                 <w:sz w:val="28"/>
@@ -1101,6 +1163,7 @@
               </w:rPr>
               <w:t>startGameDate</w:t>
             </w:r>
+            <w:proofErr w:type="spellEnd"/>
           </w:p>
         </w:tc>
         <w:tc>
@@ -1116,6 +1179,7 @@
                 <w:lang w:val="en-GB"/>
               </w:rPr>
             </w:pPr>
+            <w:proofErr w:type="spellStart"/>
             <w:r>
               <w:rPr>
                 <w:sz w:val="28"/>
@@ -1124,6 +1188,7 @@
               </w:rPr>
               <w:t>endGameDate</w:t>
             </w:r>
+            <w:proofErr w:type="spellEnd"/>
           </w:p>
         </w:tc>
         <w:tc>
@@ -1139,6 +1204,7 @@
                 <w:lang w:val="en-GB"/>
               </w:rPr>
             </w:pPr>
+            <w:proofErr w:type="spellStart"/>
             <w:r>
               <w:rPr>
                 <w:sz w:val="28"/>
@@ -1155,6 +1221,7 @@
               </w:rPr>
               <w:t>sFinished</w:t>
             </w:r>
+            <w:proofErr w:type="spellEnd"/>
           </w:p>
         </w:tc>
         <w:tc>
@@ -1170,6 +1237,7 @@
                 <w:lang w:val="en-GB"/>
               </w:rPr>
             </w:pPr>
+            <w:proofErr w:type="spellStart"/>
             <w:r>
               <w:rPr>
                 <w:sz w:val="28"/>
@@ -1178,6 +1246,7 @@
               </w:rPr>
               <w:t>savedGame</w:t>
             </w:r>
+            <w:proofErr w:type="spellEnd"/>
           </w:p>
         </w:tc>
       </w:tr>
@@ -1199,6 +1268,7 @@
                 <w:lang w:val="en-GB"/>
               </w:rPr>
             </w:pPr>
+            <w:proofErr w:type="spellStart"/>
             <w:r>
               <w:rPr>
                 <w:sz w:val="26"/>
@@ -1207,6 +1277,7 @@
               </w:rPr>
               <w:t>PK,Integer</w:t>
             </w:r>
+            <w:proofErr w:type="spellEnd"/>
           </w:p>
         </w:tc>
         <w:tc>
@@ -1445,8 +1516,27 @@
           <w:szCs w:val="32"/>
           <w:lang w:val="en-GB"/>
         </w:rPr>
-        <w:t xml:space="preserve">CREATE OR REPLACE FUNCTION retrieveplayers () RETURNS TABLE ( </w:t>
-      </w:r>
+        <w:t xml:space="preserve">CREATE OR REPLACE FUNCTION </w:t>
+      </w:r>
+      <w:proofErr w:type="spellStart"/>
+      <w:r>
+        <w:rPr>
+          <w:sz w:val="32"/>
+          <w:szCs w:val="32"/>
+          <w:lang w:val="en-GB"/>
+        </w:rPr>
+        <w:t>retrieveplayers</w:t>
+      </w:r>
+      <w:proofErr w:type="spellEnd"/>
+      <w:r>
+        <w:rPr>
+          <w:sz w:val="32"/>
+          <w:szCs w:val="32"/>
+          <w:lang w:val="en-GB"/>
+        </w:rPr>
+        <w:t xml:space="preserve"> () RETURNS TABLE ( </w:t>
+      </w:r>
+      <w:proofErr w:type="spellStart"/>
       <w:r>
         <w:rPr>
           <w:sz w:val="32"/>
@@ -1455,13 +1545,68 @@
         </w:rPr>
         <w:t>userplayer</w:t>
       </w:r>
-      <w:r>
-        <w:rPr>
-          <w:sz w:val="32"/>
-          <w:szCs w:val="32"/>
-          <w:lang w:val="en-GB"/>
-        </w:rPr>
-        <w:t xml:space="preserve"> text , statusOfPlayer boolean , scoreOfPlayer int) AS $$</w:t>
+      <w:proofErr w:type="spellEnd"/>
+      <w:r>
+        <w:rPr>
+          <w:sz w:val="32"/>
+          <w:szCs w:val="32"/>
+          <w:lang w:val="en-GB"/>
+        </w:rPr>
+        <w:t xml:space="preserve"> text , </w:t>
+      </w:r>
+      <w:proofErr w:type="spellStart"/>
+      <w:r>
+        <w:rPr>
+          <w:sz w:val="32"/>
+          <w:szCs w:val="32"/>
+          <w:lang w:val="en-GB"/>
+        </w:rPr>
+        <w:t>statusOfPlayer</w:t>
+      </w:r>
+      <w:proofErr w:type="spellEnd"/>
+      <w:r>
+        <w:rPr>
+          <w:sz w:val="32"/>
+          <w:szCs w:val="32"/>
+          <w:lang w:val="en-GB"/>
+        </w:rPr>
+        <w:t xml:space="preserve"> </w:t>
+      </w:r>
+      <w:proofErr w:type="spellStart"/>
+      <w:r>
+        <w:rPr>
+          <w:sz w:val="32"/>
+          <w:szCs w:val="32"/>
+          <w:lang w:val="en-GB"/>
+        </w:rPr>
+        <w:t>boolean</w:t>
+      </w:r>
+      <w:proofErr w:type="spellEnd"/>
+      <w:r>
+        <w:rPr>
+          <w:sz w:val="32"/>
+          <w:szCs w:val="32"/>
+          <w:lang w:val="en-GB"/>
+        </w:rPr>
+        <w:t xml:space="preserve"> , </w:t>
+      </w:r>
+      <w:proofErr w:type="spellStart"/>
+      <w:r>
+        <w:rPr>
+          <w:sz w:val="32"/>
+          <w:szCs w:val="32"/>
+          <w:lang w:val="en-GB"/>
+        </w:rPr>
+        <w:t>scoreOfPlayer</w:t>
+      </w:r>
+      <w:proofErr w:type="spellEnd"/>
+      <w:r>
+        <w:rPr>
+          <w:sz w:val="32"/>
+          <w:szCs w:val="32"/>
+          <w:lang w:val="en-GB"/>
+        </w:rPr>
+        <w:t xml:space="preserve"> int) AS $$</w:t>
       </w:r>
     </w:p>
     <w:p>
@@ -1512,7 +1657,25 @@
           <w:szCs w:val="32"/>
           <w:lang w:val="en-GB"/>
         </w:rPr>
-        <w:t>RETURN QUERY SELECT username,status,score from players;</w:t>
+        <w:t xml:space="preserve">RETURN QUERY SELECT </w:t>
+      </w:r>
+      <w:proofErr w:type="spellStart"/>
+      <w:r>
+        <w:rPr>
+          <w:sz w:val="32"/>
+          <w:szCs w:val="32"/>
+          <w:lang w:val="en-GB"/>
+        </w:rPr>
+        <w:t>username,status,score</w:t>
+      </w:r>
+      <w:proofErr w:type="spellEnd"/>
+      <w:r>
+        <w:rPr>
+          <w:sz w:val="32"/>
+          <w:szCs w:val="32"/>
+          <w:lang w:val="en-GB"/>
+        </w:rPr>
+        <w:t xml:space="preserve"> from players;</w:t>
       </w:r>
     </w:p>
     <w:p>
@@ -1546,7 +1709,25 @@
           <w:szCs w:val="32"/>
           <w:lang w:val="en-GB"/>
         </w:rPr>
-        <w:t>$$ LANGUAGE plpgsql;</w:t>
+        <w:t xml:space="preserve">$$ LANGUAGE </w:t>
+      </w:r>
+      <w:proofErr w:type="spellStart"/>
+      <w:r>
+        <w:rPr>
+          <w:sz w:val="32"/>
+          <w:szCs w:val="32"/>
+          <w:lang w:val="en-GB"/>
+        </w:rPr>
+        <w:t>plpgsql</w:t>
+      </w:r>
+      <w:proofErr w:type="spellEnd"/>
+      <w:r>
+        <w:rPr>
+          <w:sz w:val="32"/>
+          <w:szCs w:val="32"/>
+          <w:lang w:val="en-GB"/>
+        </w:rPr>
+        <w:t>;</w:t>
       </w:r>
     </w:p>
     <w:p>
@@ -1603,7 +1784,61 @@
           <w:szCs w:val="32"/>
           <w:lang w:val="en-GB"/>
         </w:rPr>
-        <w:t>CREATE OR REPLACE FUNCTION isPlayerOnline (NameOfUser text) RETURNS boolean AS $$</w:t>
+        <w:t xml:space="preserve">CREATE OR REPLACE FUNCTION </w:t>
+      </w:r>
+      <w:proofErr w:type="spellStart"/>
+      <w:r>
+        <w:rPr>
+          <w:sz w:val="32"/>
+          <w:szCs w:val="32"/>
+          <w:lang w:val="en-GB"/>
+        </w:rPr>
+        <w:t>isPlayerOnline</w:t>
+      </w:r>
+      <w:proofErr w:type="spellEnd"/>
+      <w:r>
+        <w:rPr>
+          <w:sz w:val="32"/>
+          <w:szCs w:val="32"/>
+          <w:lang w:val="en-GB"/>
+        </w:rPr>
+        <w:t xml:space="preserve"> (</w:t>
+      </w:r>
+      <w:proofErr w:type="spellStart"/>
+      <w:r>
+        <w:rPr>
+          <w:sz w:val="32"/>
+          <w:szCs w:val="32"/>
+          <w:lang w:val="en-GB"/>
+        </w:rPr>
+        <w:t>NameOfUser</w:t>
+      </w:r>
+      <w:proofErr w:type="spellEnd"/>
+      <w:r>
+        <w:rPr>
+          <w:sz w:val="32"/>
+          <w:szCs w:val="32"/>
+          <w:lang w:val="en-GB"/>
+        </w:rPr>
+        <w:t xml:space="preserve"> text) RETURNS </w:t>
+      </w:r>
+      <w:proofErr w:type="spellStart"/>
+      <w:r>
+        <w:rPr>
+          <w:sz w:val="32"/>
+          <w:szCs w:val="32"/>
+          <w:lang w:val="en-GB"/>
+        </w:rPr>
+        <w:t>boolean</w:t>
+      </w:r>
+      <w:proofErr w:type="spellEnd"/>
+      <w:r>
+        <w:rPr>
+          <w:sz w:val="32"/>
+          <w:szCs w:val="32"/>
+          <w:lang w:val="en-GB"/>
+        </w:rPr>
+        <w:t xml:space="preserve"> AS $$</w:t>
       </w:r>
     </w:p>
     <w:p>
@@ -1631,6 +1866,7 @@
           <w:lang w:val="en-GB"/>
         </w:rPr>
       </w:pPr>
+      <w:proofErr w:type="spellStart"/>
       <w:r>
         <w:rPr>
           <w:sz w:val="32"/>
@@ -1671,13 +1907,32 @@
         </w:rPr>
         <w:t>layer</w:t>
       </w:r>
-      <w:r>
-        <w:rPr>
-          <w:sz w:val="32"/>
-          <w:szCs w:val="32"/>
-          <w:lang w:val="en-GB"/>
-        </w:rPr>
-        <w:t xml:space="preserve"> boolean;</w:t>
+      <w:proofErr w:type="spellEnd"/>
+      <w:r>
+        <w:rPr>
+          <w:sz w:val="32"/>
+          <w:szCs w:val="32"/>
+          <w:lang w:val="en-GB"/>
+        </w:rPr>
+        <w:t xml:space="preserve"> </w:t>
+      </w:r>
+      <w:proofErr w:type="spellStart"/>
+      <w:r>
+        <w:rPr>
+          <w:sz w:val="32"/>
+          <w:szCs w:val="32"/>
+          <w:lang w:val="en-GB"/>
+        </w:rPr>
+        <w:t>boolean</w:t>
+      </w:r>
+      <w:proofErr w:type="spellEnd"/>
+      <w:r>
+        <w:rPr>
+          <w:sz w:val="32"/>
+          <w:szCs w:val="32"/>
+          <w:lang w:val="en-GB"/>
+        </w:rPr>
+        <w:t>;</w:t>
       </w:r>
     </w:p>
     <w:p>
@@ -1713,6 +1968,7 @@
         </w:rPr>
         <w:t xml:space="preserve">SELECT status INTO </w:t>
       </w:r>
+      <w:proofErr w:type="spellStart"/>
       <w:r>
         <w:rPr>
           <w:sz w:val="32"/>
@@ -1753,13 +2009,32 @@
         </w:rPr>
         <w:t>layer</w:t>
       </w:r>
-      <w:r>
-        <w:rPr>
-          <w:sz w:val="32"/>
-          <w:szCs w:val="32"/>
-          <w:lang w:val="en-GB"/>
-        </w:rPr>
-        <w:t xml:space="preserve"> FROM players WHERE username = NameOfUser;</w:t>
+      <w:proofErr w:type="spellEnd"/>
+      <w:r>
+        <w:rPr>
+          <w:sz w:val="32"/>
+          <w:szCs w:val="32"/>
+          <w:lang w:val="en-GB"/>
+        </w:rPr>
+        <w:t xml:space="preserve"> FROM players WHERE username = </w:t>
+      </w:r>
+      <w:proofErr w:type="spellStart"/>
+      <w:r>
+        <w:rPr>
+          <w:sz w:val="32"/>
+          <w:szCs w:val="32"/>
+          <w:lang w:val="en-GB"/>
+        </w:rPr>
+        <w:t>NameOfUser</w:t>
+      </w:r>
+      <w:proofErr w:type="spellEnd"/>
+      <w:r>
+        <w:rPr>
+          <w:sz w:val="32"/>
+          <w:szCs w:val="32"/>
+          <w:lang w:val="en-GB"/>
+        </w:rPr>
+        <w:t>;</w:t>
       </w:r>
     </w:p>
     <w:p>
@@ -1778,6 +2053,7 @@
         </w:rPr>
         <w:t xml:space="preserve">RETURN </w:t>
       </w:r>
+      <w:proofErr w:type="spellStart"/>
       <w:r>
         <w:rPr>
           <w:sz w:val="32"/>
@@ -1818,6 +2094,7 @@
         </w:rPr>
         <w:t>layer</w:t>
       </w:r>
+      <w:proofErr w:type="spellEnd"/>
       <w:r>
         <w:rPr>
           <w:sz w:val="32"/>
@@ -1858,7 +2135,25 @@
           <w:szCs w:val="32"/>
           <w:lang w:val="en-GB"/>
         </w:rPr>
-        <w:t>$$ LANGUAGE plpgsql;</w:t>
+        <w:t xml:space="preserve">$$ LANGUAGE </w:t>
+      </w:r>
+      <w:proofErr w:type="spellStart"/>
+      <w:r>
+        <w:rPr>
+          <w:sz w:val="32"/>
+          <w:szCs w:val="32"/>
+          <w:lang w:val="en-GB"/>
+        </w:rPr>
+        <w:t>plpgsql</w:t>
+      </w:r>
+      <w:proofErr w:type="spellEnd"/>
+      <w:r>
+        <w:rPr>
+          <w:sz w:val="32"/>
+          <w:szCs w:val="32"/>
+          <w:lang w:val="en-GB"/>
+        </w:rPr>
+        <w:t>;</w:t>
       </w:r>
     </w:p>
     <w:p>
@@ -1907,7 +2202,43 @@
           <w:szCs w:val="32"/>
           <w:lang w:val="en-GB"/>
         </w:rPr>
-        <w:t>CREATE OR REPLACE FUNCTION updatescoreoffline (nameOfUser text) RETURNS VOID AS $$</w:t>
+        <w:t xml:space="preserve">CREATE OR REPLACE FUNCTION </w:t>
+      </w:r>
+      <w:proofErr w:type="spellStart"/>
+      <w:r>
+        <w:rPr>
+          <w:sz w:val="32"/>
+          <w:szCs w:val="32"/>
+          <w:lang w:val="en-GB"/>
+        </w:rPr>
+        <w:t>updatescoreoffline</w:t>
+      </w:r>
+      <w:proofErr w:type="spellEnd"/>
+      <w:r>
+        <w:rPr>
+          <w:sz w:val="32"/>
+          <w:szCs w:val="32"/>
+          <w:lang w:val="en-GB"/>
+        </w:rPr>
+        <w:t xml:space="preserve"> (</w:t>
+      </w:r>
+      <w:proofErr w:type="spellStart"/>
+      <w:r>
+        <w:rPr>
+          <w:sz w:val="32"/>
+          <w:szCs w:val="32"/>
+          <w:lang w:val="en-GB"/>
+        </w:rPr>
+        <w:t>nameOfUser</w:t>
+      </w:r>
+      <w:proofErr w:type="spellEnd"/>
+      <w:r>
+        <w:rPr>
+          <w:sz w:val="32"/>
+          <w:szCs w:val="32"/>
+          <w:lang w:val="en-GB"/>
+        </w:rPr>
+        <w:t xml:space="preserve"> text) RETURNS VOID AS $$</w:t>
       </w:r>
     </w:p>
     <w:p>
@@ -1958,7 +2289,25 @@
           <w:szCs w:val="32"/>
           <w:lang w:val="en-GB"/>
         </w:rPr>
-        <w:t>UPDATE players SET score = score + 5 WHERE username = nameOfUser;</w:t>
+        <w:t xml:space="preserve">UPDATE players SET score = score + 5 WHERE username = </w:t>
+      </w:r>
+      <w:proofErr w:type="spellStart"/>
+      <w:r>
+        <w:rPr>
+          <w:sz w:val="32"/>
+          <w:szCs w:val="32"/>
+          <w:lang w:val="en-GB"/>
+        </w:rPr>
+        <w:t>nameOfUser</w:t>
+      </w:r>
+      <w:proofErr w:type="spellEnd"/>
+      <w:r>
+        <w:rPr>
+          <w:sz w:val="32"/>
+          <w:szCs w:val="32"/>
+          <w:lang w:val="en-GB"/>
+        </w:rPr>
+        <w:t>;</w:t>
       </w:r>
     </w:p>
     <w:p>
@@ -1992,7 +2341,25 @@
           <w:szCs w:val="32"/>
           <w:lang w:val="en-GB"/>
         </w:rPr>
-        <w:t>$$ LANGUAGE plpgsql;</w:t>
+        <w:t xml:space="preserve">$$ LANGUAGE </w:t>
+      </w:r>
+      <w:proofErr w:type="spellStart"/>
+      <w:r>
+        <w:rPr>
+          <w:sz w:val="32"/>
+          <w:szCs w:val="32"/>
+          <w:lang w:val="en-GB"/>
+        </w:rPr>
+        <w:t>plpgsql</w:t>
+      </w:r>
+      <w:proofErr w:type="spellEnd"/>
+      <w:r>
+        <w:rPr>
+          <w:sz w:val="32"/>
+          <w:szCs w:val="32"/>
+          <w:lang w:val="en-GB"/>
+        </w:rPr>
+        <w:t>;</w:t>
       </w:r>
     </w:p>
     <w:p>
@@ -2065,7 +2432,43 @@
           <w:szCs w:val="32"/>
           <w:lang w:val="en-GB"/>
         </w:rPr>
-        <w:t>CREATE OR REPLACE FUNCTION updatescoreonline (nameOfUser text) RETURNS VOID AS $$</w:t>
+        <w:t xml:space="preserve">CREATE OR REPLACE FUNCTION </w:t>
+      </w:r>
+      <w:proofErr w:type="spellStart"/>
+      <w:r>
+        <w:rPr>
+          <w:sz w:val="32"/>
+          <w:szCs w:val="32"/>
+          <w:lang w:val="en-GB"/>
+        </w:rPr>
+        <w:t>updatescoreonline</w:t>
+      </w:r>
+      <w:proofErr w:type="spellEnd"/>
+      <w:r>
+        <w:rPr>
+          <w:sz w:val="32"/>
+          <w:szCs w:val="32"/>
+          <w:lang w:val="en-GB"/>
+        </w:rPr>
+        <w:t xml:space="preserve"> (</w:t>
+      </w:r>
+      <w:proofErr w:type="spellStart"/>
+      <w:r>
+        <w:rPr>
+          <w:sz w:val="32"/>
+          <w:szCs w:val="32"/>
+          <w:lang w:val="en-GB"/>
+        </w:rPr>
+        <w:t>nameOfUser</w:t>
+      </w:r>
+      <w:proofErr w:type="spellEnd"/>
+      <w:r>
+        <w:rPr>
+          <w:sz w:val="32"/>
+          <w:szCs w:val="32"/>
+          <w:lang w:val="en-GB"/>
+        </w:rPr>
+        <w:t xml:space="preserve"> text) RETURNS VOID AS $$</w:t>
       </w:r>
     </w:p>
     <w:p>
@@ -2116,7 +2519,25 @@
           <w:szCs w:val="32"/>
           <w:lang w:val="en-GB"/>
         </w:rPr>
-        <w:t>UPDATE players SET score = score + 20 WHERE username = nameOfUser;</w:t>
+        <w:t xml:space="preserve">UPDATE players SET score = score + 20 WHERE username = </w:t>
+      </w:r>
+      <w:proofErr w:type="spellStart"/>
+      <w:r>
+        <w:rPr>
+          <w:sz w:val="32"/>
+          <w:szCs w:val="32"/>
+          <w:lang w:val="en-GB"/>
+        </w:rPr>
+        <w:t>nameOfUser</w:t>
+      </w:r>
+      <w:proofErr w:type="spellEnd"/>
+      <w:r>
+        <w:rPr>
+          <w:sz w:val="32"/>
+          <w:szCs w:val="32"/>
+          <w:lang w:val="en-GB"/>
+        </w:rPr>
+        <w:t>;</w:t>
       </w:r>
     </w:p>
     <w:p>
@@ -2150,7 +2571,25 @@
           <w:szCs w:val="32"/>
           <w:lang w:val="en-GB"/>
         </w:rPr>
-        <w:t>$$ LANGUAGE plpgsql;</w:t>
+        <w:t xml:space="preserve">$$ LANGUAGE </w:t>
+      </w:r>
+      <w:proofErr w:type="spellStart"/>
+      <w:r>
+        <w:rPr>
+          <w:sz w:val="32"/>
+          <w:szCs w:val="32"/>
+          <w:lang w:val="en-GB"/>
+        </w:rPr>
+        <w:t>plpgsql</w:t>
+      </w:r>
+      <w:proofErr w:type="spellEnd"/>
+      <w:r>
+        <w:rPr>
+          <w:sz w:val="32"/>
+          <w:szCs w:val="32"/>
+          <w:lang w:val="en-GB"/>
+        </w:rPr>
+        <w:t>;</w:t>
       </w:r>
     </w:p>
     <w:p>
@@ -2253,7 +2692,43 @@
           <w:szCs w:val="32"/>
           <w:lang w:val="en-GB"/>
         </w:rPr>
-        <w:t>CREATE OR REPLACE FUNCTION isPlaying ( nameOfUser text ) RETURNS BOOLEAN AS $$</w:t>
+        <w:t xml:space="preserve">CREATE OR REPLACE FUNCTION </w:t>
+      </w:r>
+      <w:proofErr w:type="spellStart"/>
+      <w:r>
+        <w:rPr>
+          <w:sz w:val="32"/>
+          <w:szCs w:val="32"/>
+          <w:lang w:val="en-GB"/>
+        </w:rPr>
+        <w:t>isPlaying</w:t>
+      </w:r>
+      <w:proofErr w:type="spellEnd"/>
+      <w:r>
+        <w:rPr>
+          <w:sz w:val="32"/>
+          <w:szCs w:val="32"/>
+          <w:lang w:val="en-GB"/>
+        </w:rPr>
+        <w:t xml:space="preserve"> ( </w:t>
+      </w:r>
+      <w:proofErr w:type="spellStart"/>
+      <w:r>
+        <w:rPr>
+          <w:sz w:val="32"/>
+          <w:szCs w:val="32"/>
+          <w:lang w:val="en-GB"/>
+        </w:rPr>
+        <w:t>nameOfUser</w:t>
+      </w:r>
+      <w:proofErr w:type="spellEnd"/>
+      <w:r>
+        <w:rPr>
+          <w:sz w:val="32"/>
+          <w:szCs w:val="32"/>
+          <w:lang w:val="en-GB"/>
+        </w:rPr>
+        <w:t xml:space="preserve"> text ) RETURNS BOOLEAN AS $$</w:t>
       </w:r>
     </w:p>
     <w:p>
@@ -2281,13 +2756,41 @@
           <w:lang w:val="en-GB"/>
         </w:rPr>
       </w:pPr>
-      <w:r>
-        <w:rPr>
-          <w:sz w:val="32"/>
-          <w:szCs w:val="32"/>
-          <w:lang w:val="en-GB"/>
-        </w:rPr>
-        <w:t>isPlayingNow boolean;</w:t>
+      <w:proofErr w:type="spellStart"/>
+      <w:r>
+        <w:rPr>
+          <w:sz w:val="32"/>
+          <w:szCs w:val="32"/>
+          <w:lang w:val="en-GB"/>
+        </w:rPr>
+        <w:t>isPlayingNow</w:t>
+      </w:r>
+      <w:proofErr w:type="spellEnd"/>
+      <w:r>
+        <w:rPr>
+          <w:sz w:val="32"/>
+          <w:szCs w:val="32"/>
+          <w:lang w:val="en-GB"/>
+        </w:rPr>
+        <w:t xml:space="preserve"> </w:t>
+      </w:r>
+      <w:proofErr w:type="spellStart"/>
+      <w:r>
+        <w:rPr>
+          <w:sz w:val="32"/>
+          <w:szCs w:val="32"/>
+          <w:lang w:val="en-GB"/>
+        </w:rPr>
+        <w:t>boolean</w:t>
+      </w:r>
+      <w:proofErr w:type="spellEnd"/>
+      <w:r>
+        <w:rPr>
+          <w:sz w:val="32"/>
+          <w:szCs w:val="32"/>
+          <w:lang w:val="en-GB"/>
+        </w:rPr>
+        <w:t>;</w:t>
       </w:r>
     </w:p>
     <w:p>
@@ -2323,38 +2826,94 @@
         </w:rPr>
         <w:t xml:space="preserve">SELECT </w:t>
       </w:r>
+      <w:proofErr w:type="spellStart"/>
       <w:r>
         <w:rPr>
           <w:sz w:val="28"/>
           <w:szCs w:val="28"/>
           <w:lang w:val="en-GB"/>
         </w:rPr>
-        <w:t xml:space="preserve">isPlaying INTO </w:t>
-      </w:r>
-      <w:r>
-        <w:rPr>
-          <w:sz w:val="32"/>
-          <w:szCs w:val="32"/>
-          <w:lang w:val="en-GB"/>
-        </w:rPr>
-        <w:t>isPlayingNow FROM players WHERE username = nameofuser;</w:t>
-      </w:r>
-    </w:p>
-    <w:p>
-      <w:pPr>
-        <w:rPr>
-          <w:sz w:val="32"/>
-          <w:szCs w:val="32"/>
-          <w:lang w:val="en-GB"/>
-        </w:rPr>
-      </w:pPr>
-      <w:r>
-        <w:rPr>
-          <w:sz w:val="32"/>
-          <w:szCs w:val="32"/>
-          <w:lang w:val="en-GB"/>
-        </w:rPr>
-        <w:t>RETURN  isPlayingNow;</w:t>
+        <w:t>isPlaying</w:t>
+      </w:r>
+      <w:proofErr w:type="spellEnd"/>
+      <w:r>
+        <w:rPr>
+          <w:sz w:val="28"/>
+          <w:szCs w:val="28"/>
+          <w:lang w:val="en-GB"/>
+        </w:rPr>
+        <w:t xml:space="preserve"> INTO </w:t>
+      </w:r>
+      <w:proofErr w:type="spellStart"/>
+      <w:r>
+        <w:rPr>
+          <w:sz w:val="32"/>
+          <w:szCs w:val="32"/>
+          <w:lang w:val="en-GB"/>
+        </w:rPr>
+        <w:t>isPlayingNow</w:t>
+      </w:r>
+      <w:proofErr w:type="spellEnd"/>
+      <w:r>
+        <w:rPr>
+          <w:sz w:val="32"/>
+          <w:szCs w:val="32"/>
+          <w:lang w:val="en-GB"/>
+        </w:rPr>
+        <w:t xml:space="preserve"> FROM players WHERE username = </w:t>
+      </w:r>
+      <w:proofErr w:type="spellStart"/>
+      <w:r>
+        <w:rPr>
+          <w:sz w:val="32"/>
+          <w:szCs w:val="32"/>
+          <w:lang w:val="en-GB"/>
+        </w:rPr>
+        <w:t>nameofuser</w:t>
+      </w:r>
+      <w:proofErr w:type="spellEnd"/>
+      <w:r>
+        <w:rPr>
+          <w:sz w:val="32"/>
+          <w:szCs w:val="32"/>
+          <w:lang w:val="en-GB"/>
+        </w:rPr>
+        <w:t>;</w:t>
+      </w:r>
+    </w:p>
+    <w:p>
+      <w:pPr>
+        <w:rPr>
+          <w:sz w:val="32"/>
+          <w:szCs w:val="32"/>
+          <w:lang w:val="en-GB"/>
+        </w:rPr>
+      </w:pPr>
+      <w:r>
+        <w:rPr>
+          <w:sz w:val="32"/>
+          <w:szCs w:val="32"/>
+          <w:lang w:val="en-GB"/>
+        </w:rPr>
+        <w:t xml:space="preserve">RETURN  </w:t>
+      </w:r>
+      <w:proofErr w:type="spellStart"/>
+      <w:r>
+        <w:rPr>
+          <w:sz w:val="32"/>
+          <w:szCs w:val="32"/>
+          <w:lang w:val="en-GB"/>
+        </w:rPr>
+        <w:t>isPlayingNow</w:t>
+      </w:r>
+      <w:proofErr w:type="spellEnd"/>
+      <w:r>
+        <w:rPr>
+          <w:sz w:val="32"/>
+          <w:szCs w:val="32"/>
+          <w:lang w:val="en-GB"/>
+        </w:rPr>
+        <w:t>;</w:t>
       </w:r>
     </w:p>
     <w:p>
@@ -2388,7 +2947,25 @@
           <w:szCs w:val="32"/>
           <w:lang w:val="en-GB"/>
         </w:rPr>
-        <w:t>$$ LANGUAGE plpgsql;</w:t>
+        <w:t xml:space="preserve">$$ LANGUAGE </w:t>
+      </w:r>
+      <w:proofErr w:type="spellStart"/>
+      <w:r>
+        <w:rPr>
+          <w:sz w:val="32"/>
+          <w:szCs w:val="32"/>
+          <w:lang w:val="en-GB"/>
+        </w:rPr>
+        <w:t>plpgsql</w:t>
+      </w:r>
+      <w:proofErr w:type="spellEnd"/>
+      <w:r>
+        <w:rPr>
+          <w:sz w:val="32"/>
+          <w:szCs w:val="32"/>
+          <w:lang w:val="en-GB"/>
+        </w:rPr>
+        <w:t>;</w:t>
       </w:r>
     </w:p>
     <w:p>
@@ -2454,7 +3031,97 @@
           <w:szCs w:val="32"/>
           <w:lang w:val="en-GB"/>
         </w:rPr>
-        <w:t>CREATE OR REPLACE FUNCTION createplayer (nameofuser text ,playerpassword text, firstname text, lastname text) RETURNS VOID AS $$</w:t>
+        <w:t xml:space="preserve">CREATE OR REPLACE FUNCTION </w:t>
+      </w:r>
+      <w:proofErr w:type="spellStart"/>
+      <w:r>
+        <w:rPr>
+          <w:sz w:val="32"/>
+          <w:szCs w:val="32"/>
+          <w:lang w:val="en-GB"/>
+        </w:rPr>
+        <w:t>createplayer</w:t>
+      </w:r>
+      <w:proofErr w:type="spellEnd"/>
+      <w:r>
+        <w:rPr>
+          <w:sz w:val="32"/>
+          <w:szCs w:val="32"/>
+          <w:lang w:val="en-GB"/>
+        </w:rPr>
+        <w:t xml:space="preserve"> (</w:t>
+      </w:r>
+      <w:proofErr w:type="spellStart"/>
+      <w:r>
+        <w:rPr>
+          <w:sz w:val="32"/>
+          <w:szCs w:val="32"/>
+          <w:lang w:val="en-GB"/>
+        </w:rPr>
+        <w:t>nameofuser</w:t>
+      </w:r>
+      <w:proofErr w:type="spellEnd"/>
+      <w:r>
+        <w:rPr>
+          <w:sz w:val="32"/>
+          <w:szCs w:val="32"/>
+          <w:lang w:val="en-GB"/>
+        </w:rPr>
+        <w:t xml:space="preserve"> text ,</w:t>
+      </w:r>
+      <w:proofErr w:type="spellStart"/>
+      <w:r>
+        <w:rPr>
+          <w:sz w:val="32"/>
+          <w:szCs w:val="32"/>
+          <w:lang w:val="en-GB"/>
+        </w:rPr>
+        <w:t>playerpassword</w:t>
+      </w:r>
+      <w:proofErr w:type="spellEnd"/>
+      <w:r>
+        <w:rPr>
+          <w:sz w:val="32"/>
+          <w:szCs w:val="32"/>
+          <w:lang w:val="en-GB"/>
+        </w:rPr>
+        <w:t xml:space="preserve"> text, </w:t>
+      </w:r>
+      <w:proofErr w:type="spellStart"/>
+      <w:r>
+        <w:rPr>
+          <w:sz w:val="32"/>
+          <w:szCs w:val="32"/>
+          <w:lang w:val="en-GB"/>
+        </w:rPr>
+        <w:t>firstname</w:t>
+      </w:r>
+      <w:proofErr w:type="spellEnd"/>
+      <w:r>
+        <w:rPr>
+          <w:sz w:val="32"/>
+          <w:szCs w:val="32"/>
+          <w:lang w:val="en-GB"/>
+        </w:rPr>
+        <w:t xml:space="preserve"> text, </w:t>
+      </w:r>
+      <w:proofErr w:type="spellStart"/>
+      <w:r>
+        <w:rPr>
+          <w:sz w:val="32"/>
+          <w:szCs w:val="32"/>
+          <w:lang w:val="en-GB"/>
+        </w:rPr>
+        <w:t>lastname</w:t>
+      </w:r>
+      <w:proofErr w:type="spellEnd"/>
+      <w:r>
+        <w:rPr>
+          <w:sz w:val="32"/>
+          <w:szCs w:val="32"/>
+          <w:lang w:val="en-GB"/>
+        </w:rPr>
+        <w:t xml:space="preserve"> text) RETURNS VOID AS $$</w:t>
       </w:r>
     </w:p>
     <w:p>
@@ -2539,7 +3206,25 @@
           <w:szCs w:val="32"/>
           <w:lang w:val="en-GB"/>
         </w:rPr>
-        <w:t>$$ LANGUAGE plpgsql;</w:t>
+        <w:t xml:space="preserve">$$ LANGUAGE </w:t>
+      </w:r>
+      <w:proofErr w:type="spellStart"/>
+      <w:r>
+        <w:rPr>
+          <w:sz w:val="32"/>
+          <w:szCs w:val="32"/>
+          <w:lang w:val="en-GB"/>
+        </w:rPr>
+        <w:t>plpgsql</w:t>
+      </w:r>
+      <w:proofErr w:type="spellEnd"/>
+      <w:r>
+        <w:rPr>
+          <w:sz w:val="32"/>
+          <w:szCs w:val="32"/>
+          <w:lang w:val="en-GB"/>
+        </w:rPr>
+        <w:t>;</w:t>
       </w:r>
     </w:p>
     <w:p>
@@ -2579,7 +3264,61 @@
           <w:szCs w:val="32"/>
           <w:lang w:val="en-GB"/>
         </w:rPr>
-        <w:t>CREATE OR REPLACE FUNCTION createagame (firstuser text , seconduser text) RETURNS int AS $$</w:t>
+        <w:t xml:space="preserve">CREATE OR REPLACE FUNCTION </w:t>
+      </w:r>
+      <w:proofErr w:type="spellStart"/>
+      <w:r>
+        <w:rPr>
+          <w:sz w:val="32"/>
+          <w:szCs w:val="32"/>
+          <w:lang w:val="en-GB"/>
+        </w:rPr>
+        <w:t>createagame</w:t>
+      </w:r>
+      <w:proofErr w:type="spellEnd"/>
+      <w:r>
+        <w:rPr>
+          <w:sz w:val="32"/>
+          <w:szCs w:val="32"/>
+          <w:lang w:val="en-GB"/>
+        </w:rPr>
+        <w:t xml:space="preserve"> (</w:t>
+      </w:r>
+      <w:proofErr w:type="spellStart"/>
+      <w:r>
+        <w:rPr>
+          <w:sz w:val="32"/>
+          <w:szCs w:val="32"/>
+          <w:lang w:val="en-GB"/>
+        </w:rPr>
+        <w:t>firstuser</w:t>
+      </w:r>
+      <w:proofErr w:type="spellEnd"/>
+      <w:r>
+        <w:rPr>
+          <w:sz w:val="32"/>
+          <w:szCs w:val="32"/>
+          <w:lang w:val="en-GB"/>
+        </w:rPr>
+        <w:t xml:space="preserve"> text , </w:t>
+      </w:r>
+      <w:proofErr w:type="spellStart"/>
+      <w:r>
+        <w:rPr>
+          <w:sz w:val="32"/>
+          <w:szCs w:val="32"/>
+          <w:lang w:val="en-GB"/>
+        </w:rPr>
+        <w:t>seconduser</w:t>
+      </w:r>
+      <w:proofErr w:type="spellEnd"/>
+      <w:r>
+        <w:rPr>
+          <w:sz w:val="32"/>
+          <w:szCs w:val="32"/>
+          <w:lang w:val="en-GB"/>
+        </w:rPr>
+        <w:t xml:space="preserve"> text) RETURNS int AS $$</w:t>
       </w:r>
     </w:p>
     <w:p>
@@ -2607,13 +3346,23 @@
           <w:lang w:val="en-GB"/>
         </w:rPr>
       </w:pPr>
-      <w:r>
-        <w:rPr>
-          <w:sz w:val="32"/>
-          <w:szCs w:val="32"/>
-          <w:lang w:val="en-GB"/>
-        </w:rPr>
-        <w:t>Numberofgames int;</w:t>
+      <w:proofErr w:type="spellStart"/>
+      <w:r>
+        <w:rPr>
+          <w:sz w:val="32"/>
+          <w:szCs w:val="32"/>
+          <w:lang w:val="en-GB"/>
+        </w:rPr>
+        <w:t>Numberofgames</w:t>
+      </w:r>
+      <w:proofErr w:type="spellEnd"/>
+      <w:r>
+        <w:rPr>
+          <w:sz w:val="32"/>
+          <w:szCs w:val="32"/>
+          <w:lang w:val="en-GB"/>
+        </w:rPr>
+        <w:t xml:space="preserve"> int;</w:t>
       </w:r>
     </w:p>
     <w:p>
@@ -2650,7 +3399,61 @@
           <w:szCs w:val="32"/>
           <w:lang w:val="en-GB"/>
         </w:rPr>
-        <w:t>SELECT COUNT (game_id) INTO Numberofgames from gamelog;</w:t>
+        <w:t>SELECT COUNT (</w:t>
+      </w:r>
+      <w:proofErr w:type="spellStart"/>
+      <w:r>
+        <w:rPr>
+          <w:sz w:val="32"/>
+          <w:szCs w:val="32"/>
+          <w:lang w:val="en-GB"/>
+        </w:rPr>
+        <w:t>game_id</w:t>
+      </w:r>
+      <w:proofErr w:type="spellEnd"/>
+      <w:r>
+        <w:rPr>
+          <w:sz w:val="32"/>
+          <w:szCs w:val="32"/>
+          <w:lang w:val="en-GB"/>
+        </w:rPr>
+        <w:t xml:space="preserve">) INTO </w:t>
+      </w:r>
+      <w:proofErr w:type="spellStart"/>
+      <w:r>
+        <w:rPr>
+          <w:sz w:val="32"/>
+          <w:szCs w:val="32"/>
+          <w:lang w:val="en-GB"/>
+        </w:rPr>
+        <w:t>Numberofgames</w:t>
+      </w:r>
+      <w:proofErr w:type="spellEnd"/>
+      <w:r>
+        <w:rPr>
+          <w:sz w:val="32"/>
+          <w:szCs w:val="32"/>
+          <w:lang w:val="en-GB"/>
+        </w:rPr>
+        <w:t xml:space="preserve"> from </w:t>
+      </w:r>
+      <w:proofErr w:type="spellStart"/>
+      <w:r>
+        <w:rPr>
+          <w:sz w:val="32"/>
+          <w:szCs w:val="32"/>
+          <w:lang w:val="en-GB"/>
+        </w:rPr>
+        <w:t>gamelog</w:t>
+      </w:r>
+      <w:proofErr w:type="spellEnd"/>
+      <w:r>
+        <w:rPr>
+          <w:sz w:val="32"/>
+          <w:szCs w:val="32"/>
+          <w:lang w:val="en-GB"/>
+        </w:rPr>
+        <w:t>;</w:t>
       </w:r>
     </w:p>
     <w:p>
@@ -2664,13 +3467,41 @@
           <w:lang w:val="en-GB"/>
         </w:rPr>
       </w:pPr>
-      <w:r>
-        <w:rPr>
-          <w:sz w:val="32"/>
-          <w:szCs w:val="32"/>
-          <w:lang w:val="en-GB"/>
-        </w:rPr>
-        <w:t>Numberofgames = Numberofgames + 1;</w:t>
+      <w:proofErr w:type="spellStart"/>
+      <w:r>
+        <w:rPr>
+          <w:sz w:val="32"/>
+          <w:szCs w:val="32"/>
+          <w:lang w:val="en-GB"/>
+        </w:rPr>
+        <w:t>Numberofgames</w:t>
+      </w:r>
+      <w:proofErr w:type="spellEnd"/>
+      <w:r>
+        <w:rPr>
+          <w:sz w:val="32"/>
+          <w:szCs w:val="32"/>
+          <w:lang w:val="en-GB"/>
+        </w:rPr>
+        <w:t xml:space="preserve"> = </w:t>
+      </w:r>
+      <w:proofErr w:type="spellStart"/>
+      <w:r>
+        <w:rPr>
+          <w:sz w:val="32"/>
+          <w:szCs w:val="32"/>
+          <w:lang w:val="en-GB"/>
+        </w:rPr>
+        <w:t>Numberofgames</w:t>
+      </w:r>
+      <w:proofErr w:type="spellEnd"/>
+      <w:r>
+        <w:rPr>
+          <w:sz w:val="32"/>
+          <w:szCs w:val="32"/>
+          <w:lang w:val="en-GB"/>
+        </w:rPr>
+        <w:t xml:space="preserve"> + 1;</w:t>
       </w:r>
     </w:p>
     <w:p>
@@ -2690,23 +3521,131 @@
           <w:szCs w:val="32"/>
           <w:lang w:val="en-GB"/>
         </w:rPr>
-        <w:t>INSERT INTO gamelog (game_id,</w:t>
-      </w:r>
-      <w:r>
-        <w:rPr>
-          <w:sz w:val="32"/>
-          <w:szCs w:val="32"/>
-          <w:lang w:val="en-GB"/>
-        </w:rPr>
-        <w:t xml:space="preserve"> homePlayer,opponentplayer, startGameDate, isFinished</w:t>
-      </w:r>
-      <w:r>
-        <w:rPr>
-          <w:sz w:val="32"/>
-          <w:szCs w:val="32"/>
-          <w:lang w:val="en-GB"/>
-        </w:rPr>
-        <w:t>,savedgame) VALUES ( Numberofgames , firstuser,seconduser,now(),false,ARRAY[45,45,45,45,45,45,45,45,45]);</w:t>
+        <w:t xml:space="preserve">INSERT INTO </w:t>
+      </w:r>
+      <w:proofErr w:type="spellStart"/>
+      <w:r>
+        <w:rPr>
+          <w:sz w:val="32"/>
+          <w:szCs w:val="32"/>
+          <w:lang w:val="en-GB"/>
+        </w:rPr>
+        <w:t>gamelog</w:t>
+      </w:r>
+      <w:proofErr w:type="spellEnd"/>
+      <w:r>
+        <w:rPr>
+          <w:sz w:val="32"/>
+          <w:szCs w:val="32"/>
+          <w:lang w:val="en-GB"/>
+        </w:rPr>
+        <w:t xml:space="preserve"> (</w:t>
+      </w:r>
+      <w:proofErr w:type="spellStart"/>
+      <w:r>
+        <w:rPr>
+          <w:sz w:val="32"/>
+          <w:szCs w:val="32"/>
+          <w:lang w:val="en-GB"/>
+        </w:rPr>
+        <w:t>game_id</w:t>
+      </w:r>
+      <w:proofErr w:type="spellEnd"/>
+      <w:r>
+        <w:rPr>
+          <w:sz w:val="32"/>
+          <w:szCs w:val="32"/>
+          <w:lang w:val="en-GB"/>
+        </w:rPr>
+        <w:t>,</w:t>
+      </w:r>
+      <w:r>
+        <w:rPr>
+          <w:sz w:val="32"/>
+          <w:szCs w:val="32"/>
+          <w:lang w:val="en-GB"/>
+        </w:rPr>
+        <w:t xml:space="preserve"> </w:t>
+      </w:r>
+      <w:proofErr w:type="spellStart"/>
+      <w:r>
+        <w:rPr>
+          <w:sz w:val="32"/>
+          <w:szCs w:val="32"/>
+          <w:lang w:val="en-GB"/>
+        </w:rPr>
+        <w:t>homePlayer,opponentplayer</w:t>
+      </w:r>
+      <w:proofErr w:type="spellEnd"/>
+      <w:r>
+        <w:rPr>
+          <w:sz w:val="32"/>
+          <w:szCs w:val="32"/>
+          <w:lang w:val="en-GB"/>
+        </w:rPr>
+        <w:t xml:space="preserve">, </w:t>
+      </w:r>
+      <w:proofErr w:type="spellStart"/>
+      <w:r>
+        <w:rPr>
+          <w:sz w:val="32"/>
+          <w:szCs w:val="32"/>
+          <w:lang w:val="en-GB"/>
+        </w:rPr>
+        <w:t>startGameDate</w:t>
+      </w:r>
+      <w:proofErr w:type="spellEnd"/>
+      <w:r>
+        <w:rPr>
+          <w:sz w:val="32"/>
+          <w:szCs w:val="32"/>
+          <w:lang w:val="en-GB"/>
+        </w:rPr>
+        <w:t xml:space="preserve">, </w:t>
+      </w:r>
+      <w:proofErr w:type="spellStart"/>
+      <w:r>
+        <w:rPr>
+          <w:sz w:val="32"/>
+          <w:szCs w:val="32"/>
+          <w:lang w:val="en-GB"/>
+        </w:rPr>
+        <w:t>isFinished</w:t>
+      </w:r>
+      <w:r>
+        <w:rPr>
+          <w:sz w:val="32"/>
+          <w:szCs w:val="32"/>
+          <w:lang w:val="en-GB"/>
+        </w:rPr>
+        <w:t>,savedgame</w:t>
+      </w:r>
+      <w:proofErr w:type="spellEnd"/>
+      <w:r>
+        <w:rPr>
+          <w:sz w:val="32"/>
+          <w:szCs w:val="32"/>
+          <w:lang w:val="en-GB"/>
+        </w:rPr>
+        <w:t xml:space="preserve">) VALUES ( </w:t>
+      </w:r>
+      <w:proofErr w:type="spellStart"/>
+      <w:r>
+        <w:rPr>
+          <w:sz w:val="32"/>
+          <w:szCs w:val="32"/>
+          <w:lang w:val="en-GB"/>
+        </w:rPr>
+        <w:t>Numberofgames</w:t>
+      </w:r>
+      <w:proofErr w:type="spellEnd"/>
+      <w:r>
+        <w:rPr>
+          <w:sz w:val="32"/>
+          <w:szCs w:val="32"/>
+          <w:lang w:val="en-GB"/>
+        </w:rPr>
+        <w:t xml:space="preserve"> , firstuser,seconduser,now(),false,ARRAY[45,45,45,45,45,45,45,45,45]);</w:t>
       </w:r>
     </w:p>
     <w:p>
@@ -2728,21 +3667,59 @@
         </w:rPr>
         <w:t xml:space="preserve">Update players set </w:t>
       </w:r>
+      <w:proofErr w:type="spellStart"/>
       <w:r>
         <w:rPr>
           <w:sz w:val="28"/>
           <w:szCs w:val="28"/>
           <w:lang w:val="en-GB"/>
         </w:rPr>
-        <w:t xml:space="preserve">gameId = </w:t>
-      </w:r>
-      <w:r>
-        <w:rPr>
-          <w:sz w:val="32"/>
-          <w:szCs w:val="32"/>
-          <w:lang w:val="en-GB"/>
-        </w:rPr>
-        <w:t>Numberofgames where username in (firstuser,seconduser);</w:t>
+        <w:t>gameId</w:t>
+      </w:r>
+      <w:proofErr w:type="spellEnd"/>
+      <w:r>
+        <w:rPr>
+          <w:sz w:val="28"/>
+          <w:szCs w:val="28"/>
+          <w:lang w:val="en-GB"/>
+        </w:rPr>
+        <w:t xml:space="preserve"> = </w:t>
+      </w:r>
+      <w:proofErr w:type="spellStart"/>
+      <w:r>
+        <w:rPr>
+          <w:sz w:val="32"/>
+          <w:szCs w:val="32"/>
+          <w:lang w:val="en-GB"/>
+        </w:rPr>
+        <w:t>Numberofgames</w:t>
+      </w:r>
+      <w:proofErr w:type="spellEnd"/>
+      <w:r>
+        <w:rPr>
+          <w:sz w:val="32"/>
+          <w:szCs w:val="32"/>
+          <w:lang w:val="en-GB"/>
+        </w:rPr>
+        <w:t xml:space="preserve"> where username in (</w:t>
+      </w:r>
+      <w:proofErr w:type="spellStart"/>
+      <w:r>
+        <w:rPr>
+          <w:sz w:val="32"/>
+          <w:szCs w:val="32"/>
+          <w:lang w:val="en-GB"/>
+        </w:rPr>
+        <w:t>firstuser,seconduser</w:t>
+      </w:r>
+      <w:proofErr w:type="spellEnd"/>
+      <w:r>
+        <w:rPr>
+          <w:sz w:val="32"/>
+          <w:szCs w:val="32"/>
+          <w:lang w:val="en-GB"/>
+        </w:rPr>
+        <w:t>);</w:t>
       </w:r>
     </w:p>
     <w:p>
@@ -2762,7 +3739,25 @@
           <w:szCs w:val="32"/>
           <w:lang w:val="en-GB"/>
         </w:rPr>
-        <w:t>RETURN  Numberofgames;</w:t>
+        <w:t xml:space="preserve">RETURN  </w:t>
+      </w:r>
+      <w:proofErr w:type="spellStart"/>
+      <w:r>
+        <w:rPr>
+          <w:sz w:val="32"/>
+          <w:szCs w:val="32"/>
+          <w:lang w:val="en-GB"/>
+        </w:rPr>
+        <w:t>Numberofgames</w:t>
+      </w:r>
+      <w:proofErr w:type="spellEnd"/>
+      <w:r>
+        <w:rPr>
+          <w:sz w:val="32"/>
+          <w:szCs w:val="32"/>
+          <w:lang w:val="en-GB"/>
+        </w:rPr>
+        <w:t>;</w:t>
       </w:r>
     </w:p>
     <w:p>
@@ -2802,7 +3797,25 @@
           <w:szCs w:val="32"/>
           <w:lang w:val="en-GB"/>
         </w:rPr>
-        <w:t>$$ LANGUAGE plpgsql;</w:t>
+        <w:t xml:space="preserve">$$ LANGUAGE </w:t>
+      </w:r>
+      <w:proofErr w:type="spellStart"/>
+      <w:r>
+        <w:rPr>
+          <w:sz w:val="32"/>
+          <w:szCs w:val="32"/>
+          <w:lang w:val="en-GB"/>
+        </w:rPr>
+        <w:t>plpgsql</w:t>
+      </w:r>
+      <w:proofErr w:type="spellEnd"/>
+      <w:r>
+        <w:rPr>
+          <w:sz w:val="32"/>
+          <w:szCs w:val="32"/>
+          <w:lang w:val="en-GB"/>
+        </w:rPr>
+        <w:t>;</w:t>
       </w:r>
     </w:p>
     <w:p>
@@ -2871,7 +3884,25 @@
           <w:szCs w:val="32"/>
           <w:lang w:val="en-GB"/>
         </w:rPr>
-        <w:t>CREATE OR REPLACE FUNCTION endgame (gamenumber int) RETURNS VOID AS $$</w:t>
+        <w:t>CREATE OR REPLACE FUNCTION endgame (</w:t>
+      </w:r>
+      <w:proofErr w:type="spellStart"/>
+      <w:r>
+        <w:rPr>
+          <w:sz w:val="32"/>
+          <w:szCs w:val="32"/>
+          <w:lang w:val="en-GB"/>
+        </w:rPr>
+        <w:t>gamenumber</w:t>
+      </w:r>
+      <w:proofErr w:type="spellEnd"/>
+      <w:r>
+        <w:rPr>
+          <w:sz w:val="32"/>
+          <w:szCs w:val="32"/>
+          <w:lang w:val="en-GB"/>
+        </w:rPr>
+        <w:t xml:space="preserve"> int) RETURNS VOID AS $$</w:t>
       </w:r>
     </w:p>
     <w:p>
@@ -2905,13 +3936,23 @@
           <w:lang w:val="en-GB"/>
         </w:rPr>
       </w:pPr>
-      <w:r>
-        <w:rPr>
-          <w:sz w:val="32"/>
-          <w:szCs w:val="32"/>
-          <w:lang w:val="en-GB"/>
-        </w:rPr>
-        <w:t>Nowtime timestamp;</w:t>
+      <w:proofErr w:type="spellStart"/>
+      <w:r>
+        <w:rPr>
+          <w:sz w:val="32"/>
+          <w:szCs w:val="32"/>
+          <w:lang w:val="en-GB"/>
+        </w:rPr>
+        <w:t>Nowtime</w:t>
+      </w:r>
+      <w:proofErr w:type="spellEnd"/>
+      <w:r>
+        <w:rPr>
+          <w:sz w:val="32"/>
+          <w:szCs w:val="32"/>
+          <w:lang w:val="en-GB"/>
+        </w:rPr>
+        <w:t xml:space="preserve"> timestamp;</w:t>
       </w:r>
     </w:p>
     <w:p>
@@ -2954,21 +3995,67 @@
         <w:lastRenderedPageBreak/>
         <w:t xml:space="preserve">Update players set </w:t>
       </w:r>
-      <w:r>
-        <w:rPr>
-          <w:sz w:val="32"/>
-          <w:szCs w:val="32"/>
-          <w:lang w:val="en-GB"/>
-        </w:rPr>
-        <w:t>gameId = NULL</w:t>
-      </w:r>
-      <w:r>
-        <w:rPr>
-          <w:sz w:val="32"/>
-          <w:szCs w:val="32"/>
-          <w:lang w:val="en-GB"/>
-        </w:rPr>
-        <w:t xml:space="preserve"> WHERE gameid = gamenumber;</w:t>
+      <w:proofErr w:type="spellStart"/>
+      <w:r>
+        <w:rPr>
+          <w:sz w:val="32"/>
+          <w:szCs w:val="32"/>
+          <w:lang w:val="en-GB"/>
+        </w:rPr>
+        <w:t>gameId</w:t>
+      </w:r>
+      <w:proofErr w:type="spellEnd"/>
+      <w:r>
+        <w:rPr>
+          <w:sz w:val="32"/>
+          <w:szCs w:val="32"/>
+          <w:lang w:val="en-GB"/>
+        </w:rPr>
+        <w:t xml:space="preserve"> = NULL</w:t>
+      </w:r>
+      <w:r>
+        <w:rPr>
+          <w:sz w:val="32"/>
+          <w:szCs w:val="32"/>
+          <w:lang w:val="en-GB"/>
+        </w:rPr>
+        <w:t xml:space="preserve"> WHERE </w:t>
+      </w:r>
+      <w:proofErr w:type="spellStart"/>
+      <w:r>
+        <w:rPr>
+          <w:sz w:val="32"/>
+          <w:szCs w:val="32"/>
+          <w:lang w:val="en-GB"/>
+        </w:rPr>
+        <w:t>gameid</w:t>
+      </w:r>
+      <w:proofErr w:type="spellEnd"/>
+      <w:r>
+        <w:rPr>
+          <w:sz w:val="32"/>
+          <w:szCs w:val="32"/>
+          <w:lang w:val="en-GB"/>
+        </w:rPr>
+        <w:t xml:space="preserve"> = </w:t>
+      </w:r>
+      <w:proofErr w:type="spellStart"/>
+      <w:r>
+        <w:rPr>
+          <w:sz w:val="32"/>
+          <w:szCs w:val="32"/>
+          <w:lang w:val="en-GB"/>
+        </w:rPr>
+        <w:t>gamenumber</w:t>
+      </w:r>
+      <w:proofErr w:type="spellEnd"/>
+      <w:r>
+        <w:rPr>
+          <w:sz w:val="32"/>
+          <w:szCs w:val="32"/>
+          <w:lang w:val="en-GB"/>
+        </w:rPr>
+        <w:t>;</w:t>
       </w:r>
     </w:p>
     <w:p>
@@ -2982,13 +4069,23 @@
           <w:lang w:val="en-GB"/>
         </w:rPr>
       </w:pPr>
-      <w:r>
-        <w:rPr>
-          <w:sz w:val="32"/>
-          <w:szCs w:val="32"/>
-          <w:lang w:val="en-GB"/>
-        </w:rPr>
-        <w:t>Nowtime = now();</w:t>
+      <w:proofErr w:type="spellStart"/>
+      <w:r>
+        <w:rPr>
+          <w:sz w:val="32"/>
+          <w:szCs w:val="32"/>
+          <w:lang w:val="en-GB"/>
+        </w:rPr>
+        <w:t>Nowtime</w:t>
+      </w:r>
+      <w:proofErr w:type="spellEnd"/>
+      <w:r>
+        <w:rPr>
+          <w:sz w:val="32"/>
+          <w:szCs w:val="32"/>
+          <w:lang w:val="en-GB"/>
+        </w:rPr>
+        <w:t xml:space="preserve"> = now();</w:t>
       </w:r>
     </w:p>
     <w:p>
@@ -3008,15 +4105,52 @@
           <w:szCs w:val="32"/>
           <w:lang w:val="en-GB"/>
         </w:rPr>
-        <w:t xml:space="preserve">Update gamelog set </w:t>
-      </w:r>
-      <w:r>
-        <w:rPr>
-          <w:sz w:val="32"/>
-          <w:szCs w:val="32"/>
-          <w:lang w:val="en-GB"/>
-        </w:rPr>
-        <w:t>endGameDate = now</w:t>
+        <w:t xml:space="preserve">Update </w:t>
+      </w:r>
+      <w:proofErr w:type="spellStart"/>
+      <w:r>
+        <w:rPr>
+          <w:sz w:val="32"/>
+          <w:szCs w:val="32"/>
+          <w:lang w:val="en-GB"/>
+        </w:rPr>
+        <w:t>gamelog</w:t>
+      </w:r>
+      <w:proofErr w:type="spellEnd"/>
+      <w:r>
+        <w:rPr>
+          <w:sz w:val="32"/>
+          <w:szCs w:val="32"/>
+          <w:lang w:val="en-GB"/>
+        </w:rPr>
+        <w:t xml:space="preserve"> set </w:t>
+      </w:r>
+      <w:proofErr w:type="spellStart"/>
+      <w:r>
+        <w:rPr>
+          <w:sz w:val="32"/>
+          <w:szCs w:val="32"/>
+          <w:lang w:val="en-GB"/>
+        </w:rPr>
+        <w:t>endGameDate</w:t>
+      </w:r>
+      <w:proofErr w:type="spellEnd"/>
+      <w:r>
+        <w:rPr>
+          <w:sz w:val="32"/>
+          <w:szCs w:val="32"/>
+          <w:lang w:val="en-GB"/>
+        </w:rPr>
+        <w:t xml:space="preserve"> = </w:t>
+      </w:r>
+      <w:proofErr w:type="spellStart"/>
+      <w:r>
+        <w:rPr>
+          <w:sz w:val="32"/>
+          <w:szCs w:val="32"/>
+          <w:lang w:val="en-GB"/>
+        </w:rPr>
+        <w:t>now</w:t>
       </w:r>
       <w:r>
         <w:rPr>
@@ -3026,13 +4160,41 @@
         </w:rPr>
         <w:t>time</w:t>
       </w:r>
-      <w:r>
-        <w:rPr>
-          <w:sz w:val="32"/>
-          <w:szCs w:val="32"/>
-          <w:lang w:val="en-GB"/>
-        </w:rPr>
-        <w:t xml:space="preserve"> , isFinished = true where game</w:t>
+      <w:proofErr w:type="spellEnd"/>
+      <w:r>
+        <w:rPr>
+          <w:sz w:val="32"/>
+          <w:szCs w:val="32"/>
+          <w:lang w:val="en-GB"/>
+        </w:rPr>
+        <w:t xml:space="preserve"> , </w:t>
+      </w:r>
+      <w:proofErr w:type="spellStart"/>
+      <w:r>
+        <w:rPr>
+          <w:sz w:val="32"/>
+          <w:szCs w:val="32"/>
+          <w:lang w:val="en-GB"/>
+        </w:rPr>
+        <w:t>isFinished</w:t>
+      </w:r>
+      <w:proofErr w:type="spellEnd"/>
+      <w:r>
+        <w:rPr>
+          <w:sz w:val="32"/>
+          <w:szCs w:val="32"/>
+          <w:lang w:val="en-GB"/>
+        </w:rPr>
+        <w:t xml:space="preserve"> = true where </w:t>
+      </w:r>
+      <w:proofErr w:type="spellStart"/>
+      <w:r>
+        <w:rPr>
+          <w:sz w:val="32"/>
+          <w:szCs w:val="32"/>
+          <w:lang w:val="en-GB"/>
+        </w:rPr>
+        <w:t>game</w:t>
       </w:r>
       <w:r>
         <w:rPr>
@@ -3048,7 +4210,34 @@
           <w:szCs w:val="32"/>
           <w:lang w:val="en-GB"/>
         </w:rPr>
-        <w:t>id = gamenumber;</w:t>
+        <w:t>id</w:t>
+      </w:r>
+      <w:proofErr w:type="spellEnd"/>
+      <w:r>
+        <w:rPr>
+          <w:sz w:val="32"/>
+          <w:szCs w:val="32"/>
+          <w:lang w:val="en-GB"/>
+        </w:rPr>
+        <w:t xml:space="preserve"> = </w:t>
+      </w:r>
+      <w:proofErr w:type="spellStart"/>
+      <w:r>
+        <w:rPr>
+          <w:sz w:val="32"/>
+          <w:szCs w:val="32"/>
+          <w:lang w:val="en-GB"/>
+        </w:rPr>
+        <w:t>gamenumber</w:t>
+      </w:r>
+      <w:proofErr w:type="spellEnd"/>
+      <w:r>
+        <w:rPr>
+          <w:sz w:val="32"/>
+          <w:szCs w:val="32"/>
+          <w:lang w:val="en-GB"/>
+        </w:rPr>
+        <w:t>;</w:t>
       </w:r>
     </w:p>
     <w:p>
@@ -3088,8 +4277,18 @@
           <w:szCs w:val="32"/>
           <w:lang w:val="en-GB"/>
         </w:rPr>
-        <w:t>$$ LANGUAGE plpgsql</w:t>
-      </w:r>
+        <w:t xml:space="preserve">$$ LANGUAGE </w:t>
+      </w:r>
+      <w:proofErr w:type="spellStart"/>
+      <w:r>
+        <w:rPr>
+          <w:sz w:val="32"/>
+          <w:szCs w:val="32"/>
+          <w:lang w:val="en-GB"/>
+        </w:rPr>
+        <w:t>plpgsql</w:t>
+      </w:r>
+      <w:proofErr w:type="spellEnd"/>
       <w:r>
         <w:rPr>
           <w:sz w:val="32"/>
@@ -3165,7 +4364,79 @@
           <w:szCs w:val="32"/>
           <w:lang w:val="en-GB"/>
         </w:rPr>
-        <w:t>CREATE OR REPLACE FUNCTION loginCheck (nameofuser text ,playerpassword text) RETURNS boolean AS $$</w:t>
+        <w:t xml:space="preserve">CREATE OR REPLACE FUNCTION </w:t>
+      </w:r>
+      <w:proofErr w:type="spellStart"/>
+      <w:r>
+        <w:rPr>
+          <w:sz w:val="32"/>
+          <w:szCs w:val="32"/>
+          <w:lang w:val="en-GB"/>
+        </w:rPr>
+        <w:t>loginCheck</w:t>
+      </w:r>
+      <w:proofErr w:type="spellEnd"/>
+      <w:r>
+        <w:rPr>
+          <w:sz w:val="32"/>
+          <w:szCs w:val="32"/>
+          <w:lang w:val="en-GB"/>
+        </w:rPr>
+        <w:t xml:space="preserve"> (</w:t>
+      </w:r>
+      <w:proofErr w:type="spellStart"/>
+      <w:r>
+        <w:rPr>
+          <w:sz w:val="32"/>
+          <w:szCs w:val="32"/>
+          <w:lang w:val="en-GB"/>
+        </w:rPr>
+        <w:t>nameofuser</w:t>
+      </w:r>
+      <w:proofErr w:type="spellEnd"/>
+      <w:r>
+        <w:rPr>
+          <w:sz w:val="32"/>
+          <w:szCs w:val="32"/>
+          <w:lang w:val="en-GB"/>
+        </w:rPr>
+        <w:t xml:space="preserve"> text ,</w:t>
+      </w:r>
+      <w:proofErr w:type="spellStart"/>
+      <w:r>
+        <w:rPr>
+          <w:sz w:val="32"/>
+          <w:szCs w:val="32"/>
+          <w:lang w:val="en-GB"/>
+        </w:rPr>
+        <w:t>playerpassword</w:t>
+      </w:r>
+      <w:proofErr w:type="spellEnd"/>
+      <w:r>
+        <w:rPr>
+          <w:sz w:val="32"/>
+          <w:szCs w:val="32"/>
+          <w:lang w:val="en-GB"/>
+        </w:rPr>
+        <w:t xml:space="preserve"> text) RETURNS </w:t>
+      </w:r>
+      <w:proofErr w:type="spellStart"/>
+      <w:r>
+        <w:rPr>
+          <w:sz w:val="32"/>
+          <w:szCs w:val="32"/>
+          <w:lang w:val="en-GB"/>
+        </w:rPr>
+        <w:t>boolean</w:t>
+      </w:r>
+      <w:proofErr w:type="spellEnd"/>
+      <w:r>
+        <w:rPr>
+          <w:sz w:val="32"/>
+          <w:szCs w:val="32"/>
+          <w:lang w:val="en-GB"/>
+        </w:rPr>
+        <w:t xml:space="preserve"> AS $$</w:t>
       </w:r>
     </w:p>
     <w:p>
@@ -3201,13 +4472,23 @@
           <w:lang w:val="en-GB"/>
         </w:rPr>
       </w:pPr>
-      <w:r>
-        <w:rPr>
-          <w:sz w:val="32"/>
-          <w:szCs w:val="32"/>
-          <w:lang w:val="en-GB"/>
-        </w:rPr>
-        <w:t>numberOFRows int;</w:t>
+      <w:proofErr w:type="spellStart"/>
+      <w:r>
+        <w:rPr>
+          <w:sz w:val="32"/>
+          <w:szCs w:val="32"/>
+          <w:lang w:val="en-GB"/>
+        </w:rPr>
+        <w:t>numberOFRows</w:t>
+      </w:r>
+      <w:proofErr w:type="spellEnd"/>
+      <w:r>
+        <w:rPr>
+          <w:sz w:val="32"/>
+          <w:szCs w:val="32"/>
+          <w:lang w:val="en-GB"/>
+        </w:rPr>
+        <w:t xml:space="preserve"> int;</w:t>
       </w:r>
     </w:p>
     <w:p>
@@ -3247,7 +4528,61 @@
           <w:szCs w:val="32"/>
           <w:lang w:val="en-GB"/>
         </w:rPr>
-        <w:t>SELECT COUNT (*) INTO numberOFRows FROM players WHERE username = nameofuser AND password = playerpassword;</w:t>
+        <w:t xml:space="preserve">SELECT COUNT (*) INTO </w:t>
+      </w:r>
+      <w:proofErr w:type="spellStart"/>
+      <w:r>
+        <w:rPr>
+          <w:sz w:val="32"/>
+          <w:szCs w:val="32"/>
+          <w:lang w:val="en-GB"/>
+        </w:rPr>
+        <w:t>numberOFRows</w:t>
+      </w:r>
+      <w:proofErr w:type="spellEnd"/>
+      <w:r>
+        <w:rPr>
+          <w:sz w:val="32"/>
+          <w:szCs w:val="32"/>
+          <w:lang w:val="en-GB"/>
+        </w:rPr>
+        <w:t xml:space="preserve"> FROM players WHERE username = </w:t>
+      </w:r>
+      <w:proofErr w:type="spellStart"/>
+      <w:r>
+        <w:rPr>
+          <w:sz w:val="32"/>
+          <w:szCs w:val="32"/>
+          <w:lang w:val="en-GB"/>
+        </w:rPr>
+        <w:t>nameofuser</w:t>
+      </w:r>
+      <w:proofErr w:type="spellEnd"/>
+      <w:r>
+        <w:rPr>
+          <w:sz w:val="32"/>
+          <w:szCs w:val="32"/>
+          <w:lang w:val="en-GB"/>
+        </w:rPr>
+        <w:t xml:space="preserve"> AND password = </w:t>
+      </w:r>
+      <w:proofErr w:type="spellStart"/>
+      <w:r>
+        <w:rPr>
+          <w:sz w:val="32"/>
+          <w:szCs w:val="32"/>
+          <w:lang w:val="en-GB"/>
+        </w:rPr>
+        <w:t>playerpassword</w:t>
+      </w:r>
+      <w:proofErr w:type="spellEnd"/>
+      <w:r>
+        <w:rPr>
+          <w:sz w:val="32"/>
+          <w:szCs w:val="32"/>
+          <w:lang w:val="en-GB"/>
+        </w:rPr>
+        <w:t>;</w:t>
       </w:r>
     </w:p>
     <w:p>
@@ -3267,7 +4602,25 @@
           <w:szCs w:val="32"/>
           <w:lang w:val="en-GB"/>
         </w:rPr>
-        <w:t>IF numberOFRows = 1 THEN RETURN true;</w:t>
+        <w:t xml:space="preserve">IF </w:t>
+      </w:r>
+      <w:proofErr w:type="spellStart"/>
+      <w:r>
+        <w:rPr>
+          <w:sz w:val="32"/>
+          <w:szCs w:val="32"/>
+          <w:lang w:val="en-GB"/>
+        </w:rPr>
+        <w:t>numberOFRows</w:t>
+      </w:r>
+      <w:proofErr w:type="spellEnd"/>
+      <w:r>
+        <w:rPr>
+          <w:sz w:val="32"/>
+          <w:szCs w:val="32"/>
+          <w:lang w:val="en-GB"/>
+        </w:rPr>
+        <w:t xml:space="preserve"> = 1 THEN RETURN true;</w:t>
       </w:r>
     </w:p>
     <w:p>
@@ -3347,7 +4700,25 @@
           <w:szCs w:val="32"/>
           <w:lang w:val="en-GB"/>
         </w:rPr>
-        <w:t>$$ LANGUAGE plpgsql;</w:t>
+        <w:t xml:space="preserve">$$ LANGUAGE </w:t>
+      </w:r>
+      <w:proofErr w:type="spellStart"/>
+      <w:r>
+        <w:rPr>
+          <w:sz w:val="32"/>
+          <w:szCs w:val="32"/>
+          <w:lang w:val="en-GB"/>
+        </w:rPr>
+        <w:t>plpgsql</w:t>
+      </w:r>
+      <w:proofErr w:type="spellEnd"/>
+      <w:r>
+        <w:rPr>
+          <w:sz w:val="32"/>
+          <w:szCs w:val="32"/>
+          <w:lang w:val="en-GB"/>
+        </w:rPr>
+        <w:t>;</w:t>
       </w:r>
     </w:p>
     <w:p>
@@ -3450,13 +4821,59 @@
         <w:t xml:space="preserve">CREATE OR REPLACE FUNCTION </w:t>
       </w:r>
       <w:bookmarkEnd w:id="1"/>
-      <w:r>
-        <w:rPr>
-          <w:sz w:val="32"/>
-          <w:szCs w:val="32"/>
-          <w:lang w:val="en-GB"/>
-        </w:rPr>
-        <w:t>setmove (fieldNumber int, sign int,gamenumber int) RETURNS void AS $$</w:t>
+      <w:proofErr w:type="spellStart"/>
+      <w:r>
+        <w:rPr>
+          <w:sz w:val="32"/>
+          <w:szCs w:val="32"/>
+          <w:lang w:val="en-GB"/>
+        </w:rPr>
+        <w:t>setmove</w:t>
+      </w:r>
+      <w:proofErr w:type="spellEnd"/>
+      <w:r>
+        <w:rPr>
+          <w:sz w:val="32"/>
+          <w:szCs w:val="32"/>
+          <w:lang w:val="en-GB"/>
+        </w:rPr>
+        <w:t xml:space="preserve"> (</w:t>
+      </w:r>
+      <w:proofErr w:type="spellStart"/>
+      <w:r>
+        <w:rPr>
+          <w:sz w:val="32"/>
+          <w:szCs w:val="32"/>
+          <w:lang w:val="en-GB"/>
+        </w:rPr>
+        <w:t>fieldNumber</w:t>
+      </w:r>
+      <w:proofErr w:type="spellEnd"/>
+      <w:r>
+        <w:rPr>
+          <w:sz w:val="32"/>
+          <w:szCs w:val="32"/>
+          <w:lang w:val="en-GB"/>
+        </w:rPr>
+        <w:t xml:space="preserve"> int, sign </w:t>
+      </w:r>
+      <w:proofErr w:type="spellStart"/>
+      <w:r>
+        <w:rPr>
+          <w:sz w:val="32"/>
+          <w:szCs w:val="32"/>
+          <w:lang w:val="en-GB"/>
+        </w:rPr>
+        <w:t>int,gamenumber</w:t>
+      </w:r>
+      <w:proofErr w:type="spellEnd"/>
+      <w:r>
+        <w:rPr>
+          <w:sz w:val="32"/>
+          <w:szCs w:val="32"/>
+          <w:lang w:val="en-GB"/>
+        </w:rPr>
+        <w:t xml:space="preserve"> int) RETURNS void AS $$</w:t>
       </w:r>
     </w:p>
     <w:p>
@@ -3507,7 +4924,97 @@
           <w:szCs w:val="32"/>
           <w:lang w:val="en-GB"/>
         </w:rPr>
-        <w:t>UPDATE gamelog SET savedgame[fieldnumber] = sign where game_id = gamenumber;</w:t>
+        <w:t xml:space="preserve">UPDATE </w:t>
+      </w:r>
+      <w:proofErr w:type="spellStart"/>
+      <w:r>
+        <w:rPr>
+          <w:sz w:val="32"/>
+          <w:szCs w:val="32"/>
+          <w:lang w:val="en-GB"/>
+        </w:rPr>
+        <w:t>gamelog</w:t>
+      </w:r>
+      <w:proofErr w:type="spellEnd"/>
+      <w:r>
+        <w:rPr>
+          <w:sz w:val="32"/>
+          <w:szCs w:val="32"/>
+          <w:lang w:val="en-GB"/>
+        </w:rPr>
+        <w:t xml:space="preserve"> SET </w:t>
+      </w:r>
+      <w:proofErr w:type="spellStart"/>
+      <w:r>
+        <w:rPr>
+          <w:sz w:val="32"/>
+          <w:szCs w:val="32"/>
+          <w:lang w:val="en-GB"/>
+        </w:rPr>
+        <w:t>savedgame</w:t>
+      </w:r>
+      <w:proofErr w:type="spellEnd"/>
+      <w:r>
+        <w:rPr>
+          <w:sz w:val="32"/>
+          <w:szCs w:val="32"/>
+          <w:lang w:val="en-GB"/>
+        </w:rPr>
+        <w:t>[</w:t>
+      </w:r>
+      <w:proofErr w:type="spellStart"/>
+      <w:r>
+        <w:rPr>
+          <w:sz w:val="32"/>
+          <w:szCs w:val="32"/>
+          <w:lang w:val="en-GB"/>
+        </w:rPr>
+        <w:t>fieldnumber</w:t>
+      </w:r>
+      <w:proofErr w:type="spellEnd"/>
+      <w:r>
+        <w:rPr>
+          <w:sz w:val="32"/>
+          <w:szCs w:val="32"/>
+          <w:lang w:val="en-GB"/>
+        </w:rPr>
+        <w:t xml:space="preserve">] = sign where </w:t>
+      </w:r>
+      <w:proofErr w:type="spellStart"/>
+      <w:r>
+        <w:rPr>
+          <w:sz w:val="32"/>
+          <w:szCs w:val="32"/>
+          <w:lang w:val="en-GB"/>
+        </w:rPr>
+        <w:t>game_id</w:t>
+      </w:r>
+      <w:proofErr w:type="spellEnd"/>
+      <w:r>
+        <w:rPr>
+          <w:sz w:val="32"/>
+          <w:szCs w:val="32"/>
+          <w:lang w:val="en-GB"/>
+        </w:rPr>
+        <w:t xml:space="preserve"> = </w:t>
+      </w:r>
+      <w:proofErr w:type="spellStart"/>
+      <w:r>
+        <w:rPr>
+          <w:sz w:val="32"/>
+          <w:szCs w:val="32"/>
+          <w:lang w:val="en-GB"/>
+        </w:rPr>
+        <w:t>gamenumber</w:t>
+      </w:r>
+      <w:proofErr w:type="spellEnd"/>
+      <w:r>
+        <w:rPr>
+          <w:sz w:val="32"/>
+          <w:szCs w:val="32"/>
+          <w:lang w:val="en-GB"/>
+        </w:rPr>
+        <w:t>;</w:t>
       </w:r>
     </w:p>
     <w:p>
@@ -3541,7 +5048,25 @@
           <w:szCs w:val="32"/>
           <w:lang w:val="en-GB"/>
         </w:rPr>
-        <w:t>$$ LANGUAGE plpgsql;</w:t>
+        <w:t xml:space="preserve">$$ LANGUAGE </w:t>
+      </w:r>
+      <w:proofErr w:type="spellStart"/>
+      <w:r>
+        <w:rPr>
+          <w:sz w:val="32"/>
+          <w:szCs w:val="32"/>
+          <w:lang w:val="en-GB"/>
+        </w:rPr>
+        <w:t>plpgsql</w:t>
+      </w:r>
+      <w:proofErr w:type="spellEnd"/>
+      <w:r>
+        <w:rPr>
+          <w:sz w:val="32"/>
+          <w:szCs w:val="32"/>
+          <w:lang w:val="en-GB"/>
+        </w:rPr>
+        <w:t>;</w:t>
       </w:r>
     </w:p>
     <w:p>
@@ -3572,8 +5097,18 @@
           <w:szCs w:val="32"/>
           <w:lang w:val="en-GB"/>
         </w:rPr>
-        <w:t>To get savedGame</w:t>
-      </w:r>
+        <w:t xml:space="preserve">To get </w:t>
+      </w:r>
+      <w:proofErr w:type="spellStart"/>
+      <w:r>
+        <w:rPr>
+          <w:sz w:val="32"/>
+          <w:szCs w:val="32"/>
+          <w:lang w:val="en-GB"/>
+        </w:rPr>
+        <w:t>savedGame</w:t>
+      </w:r>
+      <w:proofErr w:type="spellEnd"/>
     </w:p>
     <w:p>
       <w:pPr>
@@ -3591,13 +5126,41 @@
         </w:rPr>
         <w:t xml:space="preserve">CREATE OR REPLACE FUNCTION </w:t>
       </w:r>
-      <w:r>
-        <w:rPr>
-          <w:sz w:val="32"/>
-          <w:szCs w:val="32"/>
-          <w:lang w:val="en-GB"/>
-        </w:rPr>
-        <w:t xml:space="preserve">getSavedData (gamenumber int) </w:t>
+      <w:proofErr w:type="spellStart"/>
+      <w:r>
+        <w:rPr>
+          <w:sz w:val="32"/>
+          <w:szCs w:val="32"/>
+          <w:lang w:val="en-GB"/>
+        </w:rPr>
+        <w:t>getSavedData</w:t>
+      </w:r>
+      <w:proofErr w:type="spellEnd"/>
+      <w:r>
+        <w:rPr>
+          <w:sz w:val="32"/>
+          <w:szCs w:val="32"/>
+          <w:lang w:val="en-GB"/>
+        </w:rPr>
+        <w:t xml:space="preserve"> (</w:t>
+      </w:r>
+      <w:proofErr w:type="spellStart"/>
+      <w:r>
+        <w:rPr>
+          <w:sz w:val="32"/>
+          <w:szCs w:val="32"/>
+          <w:lang w:val="en-GB"/>
+        </w:rPr>
+        <w:t>gamenumber</w:t>
+      </w:r>
+      <w:proofErr w:type="spellEnd"/>
+      <w:r>
+        <w:rPr>
+          <w:sz w:val="32"/>
+          <w:szCs w:val="32"/>
+          <w:lang w:val="en-GB"/>
+        </w:rPr>
+        <w:t xml:space="preserve"> int) </w:t>
       </w:r>
       <w:r>
         <w:rPr>
@@ -3664,7 +5227,25 @@
           <w:szCs w:val="32"/>
           <w:lang w:val="en-GB"/>
         </w:rPr>
-        <w:t>RETURN QUERY SELECT savedGame[1],</w:t>
+        <w:t xml:space="preserve">RETURN QUERY SELECT </w:t>
+      </w:r>
+      <w:proofErr w:type="spellStart"/>
+      <w:r>
+        <w:rPr>
+          <w:sz w:val="32"/>
+          <w:szCs w:val="32"/>
+          <w:lang w:val="en-GB"/>
+        </w:rPr>
+        <w:t>savedGame</w:t>
+      </w:r>
+      <w:proofErr w:type="spellEnd"/>
+      <w:r>
+        <w:rPr>
+          <w:sz w:val="32"/>
+          <w:szCs w:val="32"/>
+          <w:lang w:val="en-GB"/>
+        </w:rPr>
+        <w:t>[1],</w:t>
       </w:r>
       <w:r>
         <w:rPr>
@@ -3674,13 +5255,23 @@
         </w:rPr>
         <w:t xml:space="preserve"> </w:t>
       </w:r>
-      <w:r>
-        <w:rPr>
-          <w:sz w:val="32"/>
-          <w:szCs w:val="32"/>
-          <w:lang w:val="en-GB"/>
-        </w:rPr>
-        <w:t>savedGame[2],</w:t>
+      <w:proofErr w:type="spellStart"/>
+      <w:r>
+        <w:rPr>
+          <w:sz w:val="32"/>
+          <w:szCs w:val="32"/>
+          <w:lang w:val="en-GB"/>
+        </w:rPr>
+        <w:t>savedGame</w:t>
+      </w:r>
+      <w:proofErr w:type="spellEnd"/>
+      <w:r>
+        <w:rPr>
+          <w:sz w:val="32"/>
+          <w:szCs w:val="32"/>
+          <w:lang w:val="en-GB"/>
+        </w:rPr>
+        <w:t>[2],</w:t>
       </w:r>
       <w:r>
         <w:rPr>
@@ -3690,13 +5281,23 @@
         </w:rPr>
         <w:t xml:space="preserve"> </w:t>
       </w:r>
-      <w:r>
-        <w:rPr>
-          <w:sz w:val="32"/>
-          <w:szCs w:val="32"/>
-          <w:lang w:val="en-GB"/>
-        </w:rPr>
-        <w:t>savedGame[3],</w:t>
+      <w:proofErr w:type="spellStart"/>
+      <w:r>
+        <w:rPr>
+          <w:sz w:val="32"/>
+          <w:szCs w:val="32"/>
+          <w:lang w:val="en-GB"/>
+        </w:rPr>
+        <w:t>savedGame</w:t>
+      </w:r>
+      <w:proofErr w:type="spellEnd"/>
+      <w:r>
+        <w:rPr>
+          <w:sz w:val="32"/>
+          <w:szCs w:val="32"/>
+          <w:lang w:val="en-GB"/>
+        </w:rPr>
+        <w:t>[3],</w:t>
       </w:r>
       <w:r>
         <w:rPr>
@@ -3706,13 +5307,23 @@
         </w:rPr>
         <w:t xml:space="preserve"> </w:t>
       </w:r>
-      <w:r>
-        <w:rPr>
-          <w:sz w:val="32"/>
-          <w:szCs w:val="32"/>
-          <w:lang w:val="en-GB"/>
-        </w:rPr>
-        <w:t>savedGame[4],</w:t>
+      <w:proofErr w:type="spellStart"/>
+      <w:r>
+        <w:rPr>
+          <w:sz w:val="32"/>
+          <w:szCs w:val="32"/>
+          <w:lang w:val="en-GB"/>
+        </w:rPr>
+        <w:t>savedGame</w:t>
+      </w:r>
+      <w:proofErr w:type="spellEnd"/>
+      <w:r>
+        <w:rPr>
+          <w:sz w:val="32"/>
+          <w:szCs w:val="32"/>
+          <w:lang w:val="en-GB"/>
+        </w:rPr>
+        <w:t>[4],</w:t>
       </w:r>
       <w:r>
         <w:rPr>
@@ -3722,13 +5333,23 @@
         </w:rPr>
         <w:t xml:space="preserve"> </w:t>
       </w:r>
-      <w:r>
-        <w:rPr>
-          <w:sz w:val="32"/>
-          <w:szCs w:val="32"/>
-          <w:lang w:val="en-GB"/>
-        </w:rPr>
-        <w:t>savedGame[5],</w:t>
+      <w:proofErr w:type="spellStart"/>
+      <w:r>
+        <w:rPr>
+          <w:sz w:val="32"/>
+          <w:szCs w:val="32"/>
+          <w:lang w:val="en-GB"/>
+        </w:rPr>
+        <w:t>savedGame</w:t>
+      </w:r>
+      <w:proofErr w:type="spellEnd"/>
+      <w:r>
+        <w:rPr>
+          <w:sz w:val="32"/>
+          <w:szCs w:val="32"/>
+          <w:lang w:val="en-GB"/>
+        </w:rPr>
+        <w:t>[5],</w:t>
       </w:r>
       <w:r>
         <w:rPr>
@@ -3738,13 +5359,23 @@
         </w:rPr>
         <w:t xml:space="preserve"> </w:t>
       </w:r>
-      <w:r>
-        <w:rPr>
-          <w:sz w:val="32"/>
-          <w:szCs w:val="32"/>
-          <w:lang w:val="en-GB"/>
-        </w:rPr>
-        <w:t>savedGame[6],</w:t>
+      <w:proofErr w:type="spellStart"/>
+      <w:r>
+        <w:rPr>
+          <w:sz w:val="32"/>
+          <w:szCs w:val="32"/>
+          <w:lang w:val="en-GB"/>
+        </w:rPr>
+        <w:t>savedGame</w:t>
+      </w:r>
+      <w:proofErr w:type="spellEnd"/>
+      <w:r>
+        <w:rPr>
+          <w:sz w:val="32"/>
+          <w:szCs w:val="32"/>
+          <w:lang w:val="en-GB"/>
+        </w:rPr>
+        <w:t>[6],</w:t>
       </w:r>
       <w:r>
         <w:rPr>
@@ -3754,13 +5385,23 @@
         </w:rPr>
         <w:t xml:space="preserve"> </w:t>
       </w:r>
-      <w:r>
-        <w:rPr>
-          <w:sz w:val="32"/>
-          <w:szCs w:val="32"/>
-          <w:lang w:val="en-GB"/>
-        </w:rPr>
-        <w:t>savedGame[7],</w:t>
+      <w:proofErr w:type="spellStart"/>
+      <w:r>
+        <w:rPr>
+          <w:sz w:val="32"/>
+          <w:szCs w:val="32"/>
+          <w:lang w:val="en-GB"/>
+        </w:rPr>
+        <w:t>savedGame</w:t>
+      </w:r>
+      <w:proofErr w:type="spellEnd"/>
+      <w:r>
+        <w:rPr>
+          <w:sz w:val="32"/>
+          <w:szCs w:val="32"/>
+          <w:lang w:val="en-GB"/>
+        </w:rPr>
+        <w:t>[7],</w:t>
       </w:r>
       <w:r>
         <w:rPr>
@@ -3770,13 +5411,23 @@
         </w:rPr>
         <w:t xml:space="preserve"> </w:t>
       </w:r>
-      <w:r>
-        <w:rPr>
-          <w:sz w:val="32"/>
-          <w:szCs w:val="32"/>
-          <w:lang w:val="en-GB"/>
-        </w:rPr>
-        <w:t>savedGame[8],</w:t>
+      <w:proofErr w:type="spellStart"/>
+      <w:r>
+        <w:rPr>
+          <w:sz w:val="32"/>
+          <w:szCs w:val="32"/>
+          <w:lang w:val="en-GB"/>
+        </w:rPr>
+        <w:t>savedGame</w:t>
+      </w:r>
+      <w:proofErr w:type="spellEnd"/>
+      <w:r>
+        <w:rPr>
+          <w:sz w:val="32"/>
+          <w:szCs w:val="32"/>
+          <w:lang w:val="en-GB"/>
+        </w:rPr>
+        <w:t>[8],</w:t>
       </w:r>
       <w:r>
         <w:rPr>
@@ -3786,13 +5437,77 @@
         </w:rPr>
         <w:t xml:space="preserve"> </w:t>
       </w:r>
-      <w:r>
-        <w:rPr>
-          <w:sz w:val="32"/>
-          <w:szCs w:val="32"/>
-          <w:lang w:val="en-GB"/>
-        </w:rPr>
-        <w:t>savedGame[9]  FROM gamelog WHERE game_id = gamenumber;</w:t>
+      <w:proofErr w:type="spellStart"/>
+      <w:r>
+        <w:rPr>
+          <w:sz w:val="32"/>
+          <w:szCs w:val="32"/>
+          <w:lang w:val="en-GB"/>
+        </w:rPr>
+        <w:t>savedGame</w:t>
+      </w:r>
+      <w:proofErr w:type="spellEnd"/>
+      <w:r>
+        <w:rPr>
+          <w:sz w:val="32"/>
+          <w:szCs w:val="32"/>
+          <w:lang w:val="en-GB"/>
+        </w:rPr>
+        <w:t xml:space="preserve">[9]  FROM </w:t>
+      </w:r>
+      <w:proofErr w:type="spellStart"/>
+      <w:r>
+        <w:rPr>
+          <w:sz w:val="32"/>
+          <w:szCs w:val="32"/>
+          <w:lang w:val="en-GB"/>
+        </w:rPr>
+        <w:t>gamelog</w:t>
+      </w:r>
+      <w:proofErr w:type="spellEnd"/>
+      <w:r>
+        <w:rPr>
+          <w:sz w:val="32"/>
+          <w:szCs w:val="32"/>
+          <w:lang w:val="en-GB"/>
+        </w:rPr>
+        <w:t xml:space="preserve"> WHERE </w:t>
+      </w:r>
+      <w:proofErr w:type="spellStart"/>
+      <w:r>
+        <w:rPr>
+          <w:sz w:val="32"/>
+          <w:szCs w:val="32"/>
+          <w:lang w:val="en-GB"/>
+        </w:rPr>
+        <w:t>game_id</w:t>
+      </w:r>
+      <w:proofErr w:type="spellEnd"/>
+      <w:r>
+        <w:rPr>
+          <w:sz w:val="32"/>
+          <w:szCs w:val="32"/>
+          <w:lang w:val="en-GB"/>
+        </w:rPr>
+        <w:t xml:space="preserve"> = </w:t>
+      </w:r>
+      <w:proofErr w:type="spellStart"/>
+      <w:r>
+        <w:rPr>
+          <w:sz w:val="32"/>
+          <w:szCs w:val="32"/>
+          <w:lang w:val="en-GB"/>
+        </w:rPr>
+        <w:t>gamenumber</w:t>
+      </w:r>
+      <w:proofErr w:type="spellEnd"/>
+      <w:r>
+        <w:rPr>
+          <w:sz w:val="32"/>
+          <w:szCs w:val="32"/>
+          <w:lang w:val="en-GB"/>
+        </w:rPr>
+        <w:t>;</w:t>
       </w:r>
     </w:p>
     <w:p>
@@ -3826,7 +5541,25 @@
           <w:szCs w:val="32"/>
           <w:lang w:val="en-GB"/>
         </w:rPr>
-        <w:t>$$ LANGUAGE plpgsql;</w:t>
+        <w:t xml:space="preserve">$$ LANGUAGE </w:t>
+      </w:r>
+      <w:proofErr w:type="spellStart"/>
+      <w:r>
+        <w:rPr>
+          <w:sz w:val="32"/>
+          <w:szCs w:val="32"/>
+          <w:lang w:val="en-GB"/>
+        </w:rPr>
+        <w:t>plpgsql</w:t>
+      </w:r>
+      <w:proofErr w:type="spellEnd"/>
+      <w:r>
+        <w:rPr>
+          <w:sz w:val="32"/>
+          <w:szCs w:val="32"/>
+          <w:lang w:val="en-GB"/>
+        </w:rPr>
+        <w:t>;</w:t>
       </w:r>
     </w:p>
     <w:p>
@@ -3876,24 +5609,96 @@
           <w:lang w:val="en-GB"/>
         </w:rPr>
         <w:lastRenderedPageBreak/>
-        <w:t>To check the if  userName Available of not</w:t>
-      </w:r>
-    </w:p>
-    <w:p>
-      <w:pPr>
-        <w:rPr>
-          <w:sz w:val="32"/>
-          <w:szCs w:val="32"/>
-          <w:lang w:val="en-GB"/>
-        </w:rPr>
-      </w:pPr>
-      <w:r>
-        <w:rPr>
-          <w:sz w:val="32"/>
-          <w:szCs w:val="32"/>
-          <w:lang w:val="en-GB"/>
-        </w:rPr>
-        <w:t>CREATE OR REPLACE FUNCTION checkNewPlayer (nameofuser text) RETURNS boolean AS $$</w:t>
+        <w:t xml:space="preserve">To check the if  </w:t>
+      </w:r>
+      <w:proofErr w:type="spellStart"/>
+      <w:r>
+        <w:rPr>
+          <w:sz w:val="32"/>
+          <w:szCs w:val="32"/>
+          <w:lang w:val="en-GB"/>
+        </w:rPr>
+        <w:t>userName</w:t>
+      </w:r>
+      <w:proofErr w:type="spellEnd"/>
+      <w:r>
+        <w:rPr>
+          <w:sz w:val="32"/>
+          <w:szCs w:val="32"/>
+          <w:lang w:val="en-GB"/>
+        </w:rPr>
+        <w:t xml:space="preserve"> Available of not</w:t>
+      </w:r>
+    </w:p>
+    <w:p>
+      <w:pPr>
+        <w:rPr>
+          <w:sz w:val="32"/>
+          <w:szCs w:val="32"/>
+          <w:lang w:val="en-GB"/>
+        </w:rPr>
+      </w:pPr>
+      <w:r>
+        <w:rPr>
+          <w:sz w:val="32"/>
+          <w:szCs w:val="32"/>
+          <w:lang w:val="en-GB"/>
+        </w:rPr>
+        <w:t xml:space="preserve">CREATE OR REPLACE FUNCTION </w:t>
+      </w:r>
+      <w:proofErr w:type="spellStart"/>
+      <w:r>
+        <w:rPr>
+          <w:sz w:val="32"/>
+          <w:szCs w:val="32"/>
+          <w:lang w:val="en-GB"/>
+        </w:rPr>
+        <w:t>checkNewPlayer</w:t>
+      </w:r>
+      <w:proofErr w:type="spellEnd"/>
+      <w:r>
+        <w:rPr>
+          <w:sz w:val="32"/>
+          <w:szCs w:val="32"/>
+          <w:lang w:val="en-GB"/>
+        </w:rPr>
+        <w:t xml:space="preserve"> (</w:t>
+      </w:r>
+      <w:proofErr w:type="spellStart"/>
+      <w:r>
+        <w:rPr>
+          <w:sz w:val="32"/>
+          <w:szCs w:val="32"/>
+          <w:lang w:val="en-GB"/>
+        </w:rPr>
+        <w:t>nameofuser</w:t>
+      </w:r>
+      <w:proofErr w:type="spellEnd"/>
+      <w:r>
+        <w:rPr>
+          <w:sz w:val="32"/>
+          <w:szCs w:val="32"/>
+          <w:lang w:val="en-GB"/>
+        </w:rPr>
+        <w:t xml:space="preserve"> text) RETURNS </w:t>
+      </w:r>
+      <w:proofErr w:type="spellStart"/>
+      <w:r>
+        <w:rPr>
+          <w:sz w:val="32"/>
+          <w:szCs w:val="32"/>
+          <w:lang w:val="en-GB"/>
+        </w:rPr>
+        <w:t>boolean</w:t>
+      </w:r>
+      <w:proofErr w:type="spellEnd"/>
+      <w:r>
+        <w:rPr>
+          <w:sz w:val="32"/>
+          <w:szCs w:val="32"/>
+          <w:lang w:val="en-GB"/>
+        </w:rPr>
+        <w:t xml:space="preserve"> AS $$</w:t>
       </w:r>
     </w:p>
     <w:p>
@@ -3921,13 +5726,23 @@
           <w:lang w:val="en-GB"/>
         </w:rPr>
       </w:pPr>
-      <w:r>
-        <w:rPr>
-          <w:sz w:val="32"/>
-          <w:szCs w:val="32"/>
-          <w:lang w:val="en-GB"/>
-        </w:rPr>
-        <w:t>numberOFRows int;</w:t>
+      <w:proofErr w:type="spellStart"/>
+      <w:r>
+        <w:rPr>
+          <w:sz w:val="32"/>
+          <w:szCs w:val="32"/>
+          <w:lang w:val="en-GB"/>
+        </w:rPr>
+        <w:t>numberOFRows</w:t>
+      </w:r>
+      <w:proofErr w:type="spellEnd"/>
+      <w:r>
+        <w:rPr>
+          <w:sz w:val="32"/>
+          <w:szCs w:val="32"/>
+          <w:lang w:val="en-GB"/>
+        </w:rPr>
+        <w:t xml:space="preserve"> int;</w:t>
       </w:r>
     </w:p>
     <w:p>
@@ -3961,24 +5776,78 @@
           <w:szCs w:val="32"/>
           <w:lang w:val="en-GB"/>
         </w:rPr>
-        <w:t>SELECT COUNT(*) INTO numberOFRows FROM players WHERE username = nameofuser;</w:t>
-      </w:r>
-    </w:p>
-    <w:p>
-      <w:pPr>
-        <w:rPr>
-          <w:sz w:val="32"/>
-          <w:szCs w:val="32"/>
-          <w:lang w:val="en-GB"/>
-        </w:rPr>
-      </w:pPr>
-      <w:r>
-        <w:rPr>
-          <w:sz w:val="32"/>
-          <w:szCs w:val="32"/>
-          <w:lang w:val="en-GB"/>
-        </w:rPr>
-        <w:t>IF numberOfRows = 1 THEN RETURN false;</w:t>
+        <w:t xml:space="preserve">SELECT COUNT(*) INTO </w:t>
+      </w:r>
+      <w:proofErr w:type="spellStart"/>
+      <w:r>
+        <w:rPr>
+          <w:sz w:val="32"/>
+          <w:szCs w:val="32"/>
+          <w:lang w:val="en-GB"/>
+        </w:rPr>
+        <w:t>numberOFRows</w:t>
+      </w:r>
+      <w:proofErr w:type="spellEnd"/>
+      <w:r>
+        <w:rPr>
+          <w:sz w:val="32"/>
+          <w:szCs w:val="32"/>
+          <w:lang w:val="en-GB"/>
+        </w:rPr>
+        <w:t xml:space="preserve"> FROM players WHERE username = </w:t>
+      </w:r>
+      <w:proofErr w:type="spellStart"/>
+      <w:r>
+        <w:rPr>
+          <w:sz w:val="32"/>
+          <w:szCs w:val="32"/>
+          <w:lang w:val="en-GB"/>
+        </w:rPr>
+        <w:t>nameofuser</w:t>
+      </w:r>
+      <w:proofErr w:type="spellEnd"/>
+      <w:r>
+        <w:rPr>
+          <w:sz w:val="32"/>
+          <w:szCs w:val="32"/>
+          <w:lang w:val="en-GB"/>
+        </w:rPr>
+        <w:t>;</w:t>
+      </w:r>
+    </w:p>
+    <w:p>
+      <w:pPr>
+        <w:rPr>
+          <w:sz w:val="32"/>
+          <w:szCs w:val="32"/>
+          <w:lang w:val="en-GB"/>
+        </w:rPr>
+      </w:pPr>
+      <w:r>
+        <w:rPr>
+          <w:sz w:val="32"/>
+          <w:szCs w:val="32"/>
+          <w:lang w:val="en-GB"/>
+        </w:rPr>
+        <w:t xml:space="preserve">IF </w:t>
+      </w:r>
+      <w:proofErr w:type="spellStart"/>
+      <w:r>
+        <w:rPr>
+          <w:sz w:val="32"/>
+          <w:szCs w:val="32"/>
+          <w:lang w:val="en-GB"/>
+        </w:rPr>
+        <w:t>numberOfRows</w:t>
+      </w:r>
+      <w:proofErr w:type="spellEnd"/>
+      <w:r>
+        <w:rPr>
+          <w:sz w:val="32"/>
+          <w:szCs w:val="32"/>
+          <w:lang w:val="en-GB"/>
+        </w:rPr>
+        <w:t xml:space="preserve"> = 1 THEN RETURN false;</w:t>
       </w:r>
     </w:p>
     <w:p>
@@ -4046,7 +5915,25 @@
           <w:szCs w:val="32"/>
           <w:lang w:val="en-GB"/>
         </w:rPr>
-        <w:t>$$ LANGUAGE plpgsql;</w:t>
+        <w:t xml:space="preserve">$$ LANGUAGE </w:t>
+      </w:r>
+      <w:proofErr w:type="spellStart"/>
+      <w:r>
+        <w:rPr>
+          <w:sz w:val="32"/>
+          <w:szCs w:val="32"/>
+          <w:lang w:val="en-GB"/>
+        </w:rPr>
+        <w:t>plpgsql</w:t>
+      </w:r>
+      <w:proofErr w:type="spellEnd"/>
+      <w:r>
+        <w:rPr>
+          <w:sz w:val="32"/>
+          <w:szCs w:val="32"/>
+          <w:lang w:val="en-GB"/>
+        </w:rPr>
+        <w:t>;</w:t>
       </w:r>
     </w:p>
     <w:p>
@@ -4077,50 +5964,194 @@
           <w:szCs w:val="32"/>
           <w:lang w:val="en-GB"/>
         </w:rPr>
-        <w:t>To retrive player’s data</w:t>
-      </w:r>
-    </w:p>
-    <w:p>
-      <w:pPr>
-        <w:rPr>
-          <w:sz w:val="32"/>
-          <w:szCs w:val="32"/>
-          <w:lang w:val="en-GB"/>
-        </w:rPr>
-      </w:pPr>
-    </w:p>
-    <w:p>
-      <w:pPr>
-        <w:rPr>
-          <w:sz w:val="32"/>
-          <w:szCs w:val="32"/>
-          <w:lang w:val="en-GB"/>
-        </w:rPr>
-      </w:pPr>
-      <w:r>
-        <w:rPr>
-          <w:sz w:val="32"/>
-          <w:szCs w:val="32"/>
-          <w:lang w:val="en-GB"/>
-        </w:rPr>
-        <w:t>CREATE OR REPLACE FUNCTION retriveplayerdata (nameofuser text)</w:t>
-      </w:r>
-    </w:p>
-    <w:p>
-      <w:pPr>
-        <w:rPr>
-          <w:sz w:val="32"/>
-          <w:szCs w:val="32"/>
-          <w:lang w:val="en-GB"/>
-        </w:rPr>
-      </w:pPr>
-      <w:r>
-        <w:rPr>
-          <w:sz w:val="32"/>
-          <w:szCs w:val="32"/>
-          <w:lang w:val="en-GB"/>
-        </w:rPr>
-        <w:t>RETURNS TABLE (firstName text, lastName text , statusOfPlayer boolean , scoreOfPlayer int) AS $$</w:t>
+        <w:t xml:space="preserve">To </w:t>
+      </w:r>
+      <w:proofErr w:type="spellStart"/>
+      <w:r>
+        <w:rPr>
+          <w:sz w:val="32"/>
+          <w:szCs w:val="32"/>
+          <w:lang w:val="en-GB"/>
+        </w:rPr>
+        <w:t>retrive</w:t>
+      </w:r>
+      <w:proofErr w:type="spellEnd"/>
+      <w:r>
+        <w:rPr>
+          <w:sz w:val="32"/>
+          <w:szCs w:val="32"/>
+          <w:lang w:val="en-GB"/>
+        </w:rPr>
+        <w:t xml:space="preserve"> player’s data</w:t>
+      </w:r>
+    </w:p>
+    <w:p>
+      <w:pPr>
+        <w:rPr>
+          <w:sz w:val="32"/>
+          <w:szCs w:val="32"/>
+          <w:lang w:val="en-GB"/>
+        </w:rPr>
+      </w:pPr>
+    </w:p>
+    <w:p>
+      <w:pPr>
+        <w:rPr>
+          <w:sz w:val="32"/>
+          <w:szCs w:val="32"/>
+          <w:lang w:val="en-GB"/>
+        </w:rPr>
+      </w:pPr>
+      <w:r>
+        <w:rPr>
+          <w:sz w:val="32"/>
+          <w:szCs w:val="32"/>
+          <w:lang w:val="en-GB"/>
+        </w:rPr>
+        <w:t xml:space="preserve">CREATE OR REPLACE FUNCTION </w:t>
+      </w:r>
+      <w:proofErr w:type="spellStart"/>
+      <w:r>
+        <w:rPr>
+          <w:sz w:val="32"/>
+          <w:szCs w:val="32"/>
+          <w:lang w:val="en-GB"/>
+        </w:rPr>
+        <w:t>retriveplayerdata</w:t>
+      </w:r>
+      <w:proofErr w:type="spellEnd"/>
+      <w:r>
+        <w:rPr>
+          <w:sz w:val="32"/>
+          <w:szCs w:val="32"/>
+          <w:lang w:val="en-GB"/>
+        </w:rPr>
+        <w:t xml:space="preserve"> (</w:t>
+      </w:r>
+      <w:proofErr w:type="spellStart"/>
+      <w:r>
+        <w:rPr>
+          <w:sz w:val="32"/>
+          <w:szCs w:val="32"/>
+          <w:lang w:val="en-GB"/>
+        </w:rPr>
+        <w:t>nameofuser</w:t>
+      </w:r>
+      <w:proofErr w:type="spellEnd"/>
+      <w:r>
+        <w:rPr>
+          <w:sz w:val="32"/>
+          <w:szCs w:val="32"/>
+          <w:lang w:val="en-GB"/>
+        </w:rPr>
+        <w:t xml:space="preserve"> text)</w:t>
+      </w:r>
+    </w:p>
+    <w:p>
+      <w:pPr>
+        <w:rPr>
+          <w:sz w:val="32"/>
+          <w:szCs w:val="32"/>
+          <w:lang w:val="en-GB"/>
+        </w:rPr>
+      </w:pPr>
+      <w:r>
+        <w:rPr>
+          <w:sz w:val="32"/>
+          <w:szCs w:val="32"/>
+          <w:lang w:val="en-GB"/>
+        </w:rPr>
+        <w:t>RETURNS TABLE (</w:t>
+      </w:r>
+      <w:proofErr w:type="spellStart"/>
+      <w:r>
+        <w:rPr>
+          <w:sz w:val="32"/>
+          <w:szCs w:val="32"/>
+          <w:lang w:val="en-GB"/>
+        </w:rPr>
+        <w:t>firstName</w:t>
+      </w:r>
+      <w:proofErr w:type="spellEnd"/>
+      <w:r>
+        <w:rPr>
+          <w:sz w:val="32"/>
+          <w:szCs w:val="32"/>
+          <w:lang w:val="en-GB"/>
+        </w:rPr>
+        <w:t xml:space="preserve"> text, </w:t>
+      </w:r>
+      <w:proofErr w:type="spellStart"/>
+      <w:r>
+        <w:rPr>
+          <w:sz w:val="32"/>
+          <w:szCs w:val="32"/>
+          <w:lang w:val="en-GB"/>
+        </w:rPr>
+        <w:t>lastName</w:t>
+      </w:r>
+      <w:proofErr w:type="spellEnd"/>
+      <w:r>
+        <w:rPr>
+          <w:sz w:val="32"/>
+          <w:szCs w:val="32"/>
+          <w:lang w:val="en-GB"/>
+        </w:rPr>
+        <w:t xml:space="preserve"> text , </w:t>
+      </w:r>
+      <w:proofErr w:type="spellStart"/>
+      <w:r>
+        <w:rPr>
+          <w:sz w:val="32"/>
+          <w:szCs w:val="32"/>
+          <w:lang w:val="en-GB"/>
+        </w:rPr>
+        <w:t>statusOfPlayer</w:t>
+      </w:r>
+      <w:proofErr w:type="spellEnd"/>
+      <w:r>
+        <w:rPr>
+          <w:sz w:val="32"/>
+          <w:szCs w:val="32"/>
+          <w:lang w:val="en-GB"/>
+        </w:rPr>
+        <w:t xml:space="preserve"> </w:t>
+      </w:r>
+      <w:proofErr w:type="spellStart"/>
+      <w:r>
+        <w:rPr>
+          <w:sz w:val="32"/>
+          <w:szCs w:val="32"/>
+          <w:lang w:val="en-GB"/>
+        </w:rPr>
+        <w:t>boolean</w:t>
+      </w:r>
+      <w:proofErr w:type="spellEnd"/>
+      <w:r>
+        <w:rPr>
+          <w:sz w:val="32"/>
+          <w:szCs w:val="32"/>
+          <w:lang w:val="en-GB"/>
+        </w:rPr>
+        <w:t xml:space="preserve"> , </w:t>
+      </w:r>
+      <w:proofErr w:type="spellStart"/>
+      <w:r>
+        <w:rPr>
+          <w:sz w:val="32"/>
+          <w:szCs w:val="32"/>
+          <w:lang w:val="en-GB"/>
+        </w:rPr>
+        <w:t>scoreOfPlayer</w:t>
+      </w:r>
+      <w:proofErr w:type="spellEnd"/>
+      <w:r>
+        <w:rPr>
+          <w:sz w:val="32"/>
+          <w:szCs w:val="32"/>
+          <w:lang w:val="en-GB"/>
+        </w:rPr>
+        <w:t xml:space="preserve"> int) AS $$</w:t>
       </w:r>
     </w:p>
     <w:p>
@@ -4171,7 +6202,43 @@
           <w:szCs w:val="32"/>
           <w:lang w:val="en-GB"/>
         </w:rPr>
-        <w:t>RETURN QUERY SELECT fname,lname,status,score from players WHERE username = nameofuser;</w:t>
+        <w:t xml:space="preserve">RETURN QUERY SELECT </w:t>
+      </w:r>
+      <w:proofErr w:type="spellStart"/>
+      <w:r>
+        <w:rPr>
+          <w:sz w:val="32"/>
+          <w:szCs w:val="32"/>
+          <w:lang w:val="en-GB"/>
+        </w:rPr>
+        <w:t>fname,lname,status,score</w:t>
+      </w:r>
+      <w:proofErr w:type="spellEnd"/>
+      <w:r>
+        <w:rPr>
+          <w:sz w:val="32"/>
+          <w:szCs w:val="32"/>
+          <w:lang w:val="en-GB"/>
+        </w:rPr>
+        <w:t xml:space="preserve"> from players WHERE username = </w:t>
+      </w:r>
+      <w:proofErr w:type="spellStart"/>
+      <w:r>
+        <w:rPr>
+          <w:sz w:val="32"/>
+          <w:szCs w:val="32"/>
+          <w:lang w:val="en-GB"/>
+        </w:rPr>
+        <w:t>nameofuser</w:t>
+      </w:r>
+      <w:proofErr w:type="spellEnd"/>
+      <w:r>
+        <w:rPr>
+          <w:sz w:val="32"/>
+          <w:szCs w:val="32"/>
+          <w:lang w:val="en-GB"/>
+        </w:rPr>
+        <w:t>;</w:t>
       </w:r>
     </w:p>
     <w:p>
@@ -4205,7 +6272,25 @@
           <w:szCs w:val="32"/>
           <w:lang w:val="en-GB"/>
         </w:rPr>
-        <w:t>$$ LANGUAGE plpgsql;</w:t>
+        <w:t xml:space="preserve">$$ LANGUAGE </w:t>
+      </w:r>
+      <w:proofErr w:type="spellStart"/>
+      <w:r>
+        <w:rPr>
+          <w:sz w:val="32"/>
+          <w:szCs w:val="32"/>
+          <w:lang w:val="en-GB"/>
+        </w:rPr>
+        <w:t>plpgsql</w:t>
+      </w:r>
+      <w:proofErr w:type="spellEnd"/>
+      <w:r>
+        <w:rPr>
+          <w:sz w:val="32"/>
+          <w:szCs w:val="32"/>
+          <w:lang w:val="en-GB"/>
+        </w:rPr>
+        <w:t>;</w:t>
       </w:r>
     </w:p>
     <w:p>
@@ -4245,7 +6330,61 @@
           <w:szCs w:val="32"/>
           <w:lang w:val="en-GB"/>
         </w:rPr>
-        <w:t>CREATE OR REPLACE FUNCTION makePlayerOnline (nameOfUser text) RETURNS boolean AS $$</w:t>
+        <w:t xml:space="preserve">CREATE OR REPLACE FUNCTION </w:t>
+      </w:r>
+      <w:proofErr w:type="spellStart"/>
+      <w:r>
+        <w:rPr>
+          <w:sz w:val="32"/>
+          <w:szCs w:val="32"/>
+          <w:lang w:val="en-GB"/>
+        </w:rPr>
+        <w:t>makePlayerOnline</w:t>
+      </w:r>
+      <w:proofErr w:type="spellEnd"/>
+      <w:r>
+        <w:rPr>
+          <w:sz w:val="32"/>
+          <w:szCs w:val="32"/>
+          <w:lang w:val="en-GB"/>
+        </w:rPr>
+        <w:t xml:space="preserve"> (</w:t>
+      </w:r>
+      <w:proofErr w:type="spellStart"/>
+      <w:r>
+        <w:rPr>
+          <w:sz w:val="32"/>
+          <w:szCs w:val="32"/>
+          <w:lang w:val="en-GB"/>
+        </w:rPr>
+        <w:t>nameOfUser</w:t>
+      </w:r>
+      <w:proofErr w:type="spellEnd"/>
+      <w:r>
+        <w:rPr>
+          <w:sz w:val="32"/>
+          <w:szCs w:val="32"/>
+          <w:lang w:val="en-GB"/>
+        </w:rPr>
+        <w:t xml:space="preserve"> text) RETURNS </w:t>
+      </w:r>
+      <w:proofErr w:type="spellStart"/>
+      <w:r>
+        <w:rPr>
+          <w:sz w:val="32"/>
+          <w:szCs w:val="32"/>
+          <w:lang w:val="en-GB"/>
+        </w:rPr>
+        <w:t>boolean</w:t>
+      </w:r>
+      <w:proofErr w:type="spellEnd"/>
+      <w:r>
+        <w:rPr>
+          <w:sz w:val="32"/>
+          <w:szCs w:val="32"/>
+          <w:lang w:val="en-GB"/>
+        </w:rPr>
+        <w:t xml:space="preserve"> AS $$</w:t>
       </w:r>
     </w:p>
     <w:p>
@@ -4296,7 +6435,25 @@
           <w:szCs w:val="32"/>
           <w:lang w:val="en-GB"/>
         </w:rPr>
-        <w:t>UPDATE players SET status = true WHERE username = nameofuser;</w:t>
+        <w:t xml:space="preserve">UPDATE players SET status = true WHERE username = </w:t>
+      </w:r>
+      <w:proofErr w:type="spellStart"/>
+      <w:r>
+        <w:rPr>
+          <w:sz w:val="32"/>
+          <w:szCs w:val="32"/>
+          <w:lang w:val="en-GB"/>
+        </w:rPr>
+        <w:t>nameofuser</w:t>
+      </w:r>
+      <w:proofErr w:type="spellEnd"/>
+      <w:r>
+        <w:rPr>
+          <w:sz w:val="32"/>
+          <w:szCs w:val="32"/>
+          <w:lang w:val="en-GB"/>
+        </w:rPr>
+        <w:t>;</w:t>
       </w:r>
     </w:p>
     <w:p>
@@ -4347,22 +6504,1019 @@
           <w:szCs w:val="32"/>
           <w:lang w:val="en-GB"/>
         </w:rPr>
-        <w:t>$$ LANGUAGE plpgsql;</w:t>
-      </w:r>
-    </w:p>
-    <w:p>
-      <w:pPr>
-        <w:rPr>
-          <w:sz w:val="32"/>
-          <w:szCs w:val="32"/>
-          <w:lang w:val="en-GB"/>
-        </w:rPr>
-      </w:pPr>
-    </w:p>
-    <w:p>
+        <w:t xml:space="preserve">$$ LANGUAGE </w:t>
+      </w:r>
+      <w:proofErr w:type="spellStart"/>
+      <w:r>
+        <w:rPr>
+          <w:sz w:val="32"/>
+          <w:szCs w:val="32"/>
+          <w:lang w:val="en-GB"/>
+        </w:rPr>
+        <w:t>plpgsql</w:t>
+      </w:r>
+      <w:proofErr w:type="spellEnd"/>
+      <w:r>
+        <w:rPr>
+          <w:sz w:val="32"/>
+          <w:szCs w:val="32"/>
+          <w:lang w:val="en-GB"/>
+        </w:rPr>
+        <w:t>;</w:t>
+      </w:r>
+    </w:p>
+    <w:p>
+      <w:pPr>
+        <w:rPr>
+          <w:sz w:val="32"/>
+          <w:szCs w:val="32"/>
+          <w:lang w:val="en-GB"/>
+        </w:rPr>
+      </w:pPr>
+    </w:p>
+    <w:p>
+      <w:pPr>
+        <w:pStyle w:val="ListParagraph"/>
+        <w:numPr>
+          <w:ilvl w:val="0"/>
+          <w:numId w:val="2"/>
+        </w:numPr>
+        <w:rPr>
+          <w:sz w:val="32"/>
+          <w:szCs w:val="32"/>
+          <w:lang w:val="en-GB"/>
+        </w:rPr>
+      </w:pPr>
+      <w:r>
+        <w:rPr>
+          <w:sz w:val="32"/>
+          <w:szCs w:val="32"/>
+          <w:lang w:val="en-GB"/>
+        </w:rPr>
+        <w:t>To Make Player Is Playing Now</w:t>
+      </w:r>
+    </w:p>
+    <w:p>
+      <w:pPr>
+        <w:rPr>
+          <w:sz w:val="32"/>
+          <w:szCs w:val="32"/>
+          <w:lang w:val="en-GB"/>
+        </w:rPr>
+      </w:pPr>
+      <w:r>
+        <w:rPr>
+          <w:sz w:val="32"/>
+          <w:szCs w:val="32"/>
+          <w:lang w:val="en-GB"/>
+        </w:rPr>
+        <w:t xml:space="preserve">CREATE OR REPLACE FUNCTION </w:t>
+      </w:r>
+      <w:proofErr w:type="spellStart"/>
+      <w:r>
+        <w:rPr>
+          <w:sz w:val="32"/>
+          <w:szCs w:val="32"/>
+          <w:lang w:val="en-GB"/>
+        </w:rPr>
+        <w:t>set</w:t>
+      </w:r>
+      <w:r>
+        <w:rPr>
+          <w:sz w:val="32"/>
+          <w:szCs w:val="32"/>
+          <w:lang w:val="en-GB"/>
+        </w:rPr>
+        <w:t>Is</w:t>
+      </w:r>
+      <w:r>
+        <w:rPr>
+          <w:sz w:val="32"/>
+          <w:szCs w:val="32"/>
+          <w:lang w:val="en-GB"/>
+        </w:rPr>
+        <w:t>PlayerPlaying</w:t>
+      </w:r>
+      <w:proofErr w:type="spellEnd"/>
+      <w:r>
+        <w:rPr>
+          <w:sz w:val="32"/>
+          <w:szCs w:val="32"/>
+          <w:lang w:val="en-GB"/>
+        </w:rPr>
+        <w:t xml:space="preserve"> (</w:t>
+      </w:r>
+      <w:proofErr w:type="spellStart"/>
+      <w:r>
+        <w:rPr>
+          <w:sz w:val="32"/>
+          <w:szCs w:val="32"/>
+          <w:lang w:val="en-GB"/>
+        </w:rPr>
+        <w:t>nameOfUser</w:t>
+      </w:r>
+      <w:proofErr w:type="spellEnd"/>
+      <w:r>
+        <w:rPr>
+          <w:sz w:val="32"/>
+          <w:szCs w:val="32"/>
+          <w:lang w:val="en-GB"/>
+        </w:rPr>
+        <w:t xml:space="preserve"> text) RETURN</w:t>
+      </w:r>
+      <w:r>
+        <w:rPr>
+          <w:sz w:val="32"/>
+          <w:szCs w:val="32"/>
+          <w:lang w:val="en-GB"/>
+        </w:rPr>
+        <w:t>S</w:t>
+      </w:r>
+      <w:r>
+        <w:rPr>
+          <w:sz w:val="32"/>
+          <w:szCs w:val="32"/>
+          <w:lang w:val="en-GB"/>
+        </w:rPr>
+        <w:t xml:space="preserve"> </w:t>
+      </w:r>
+      <w:proofErr w:type="spellStart"/>
+      <w:r>
+        <w:rPr>
+          <w:sz w:val="32"/>
+          <w:szCs w:val="32"/>
+          <w:lang w:val="en-GB"/>
+        </w:rPr>
+        <w:t>boolean</w:t>
+      </w:r>
+      <w:proofErr w:type="spellEnd"/>
+      <w:r>
+        <w:rPr>
+          <w:sz w:val="32"/>
+          <w:szCs w:val="32"/>
+          <w:lang w:val="en-GB"/>
+        </w:rPr>
+        <w:t xml:space="preserve"> AS $$</w:t>
+      </w:r>
+    </w:p>
+    <w:p>
+      <w:pPr>
+        <w:rPr>
+          <w:sz w:val="32"/>
+          <w:szCs w:val="32"/>
+          <w:lang w:val="en-GB"/>
+        </w:rPr>
+      </w:pPr>
+      <w:r>
+        <w:rPr>
+          <w:sz w:val="32"/>
+          <w:szCs w:val="32"/>
+          <w:lang w:val="en-GB"/>
+        </w:rPr>
+        <w:t>DECLARE</w:t>
+      </w:r>
+    </w:p>
+    <w:p>
+      <w:pPr>
+        <w:rPr>
+          <w:sz w:val="32"/>
+          <w:szCs w:val="32"/>
+          <w:lang w:val="en-GB"/>
+        </w:rPr>
+      </w:pPr>
+      <w:r>
+        <w:rPr>
+          <w:sz w:val="32"/>
+          <w:szCs w:val="32"/>
+          <w:lang w:val="en-GB"/>
+        </w:rPr>
+        <w:t>BEGIN</w:t>
+      </w:r>
+    </w:p>
+    <w:p>
+      <w:pPr>
+        <w:rPr>
+          <w:sz w:val="32"/>
+          <w:szCs w:val="32"/>
+          <w:lang w:val="en-GB"/>
+        </w:rPr>
+      </w:pPr>
+      <w:r>
+        <w:rPr>
+          <w:sz w:val="32"/>
+          <w:szCs w:val="32"/>
+          <w:lang w:val="en-GB"/>
+        </w:rPr>
+        <w:t xml:space="preserve">UPDATE players SET </w:t>
+      </w:r>
+      <w:proofErr w:type="spellStart"/>
+      <w:r>
+        <w:rPr>
+          <w:sz w:val="32"/>
+          <w:szCs w:val="32"/>
+          <w:lang w:val="en-GB"/>
+        </w:rPr>
+        <w:t>isplaying</w:t>
+      </w:r>
+      <w:proofErr w:type="spellEnd"/>
+      <w:r>
+        <w:rPr>
+          <w:sz w:val="32"/>
+          <w:szCs w:val="32"/>
+          <w:lang w:val="en-GB"/>
+        </w:rPr>
+        <w:t xml:space="preserve"> = true</w:t>
+      </w:r>
+      <w:r>
+        <w:rPr>
+          <w:sz w:val="32"/>
+          <w:szCs w:val="32"/>
+          <w:lang w:val="en-GB"/>
+        </w:rPr>
+        <w:t xml:space="preserve"> WHERE </w:t>
+      </w:r>
+      <w:r>
+        <w:rPr>
+          <w:sz w:val="32"/>
+          <w:szCs w:val="32"/>
+          <w:lang w:val="en-GB"/>
+        </w:rPr>
+        <w:t>username</w:t>
+      </w:r>
+      <w:r>
+        <w:rPr>
+          <w:sz w:val="32"/>
+          <w:szCs w:val="32"/>
+          <w:lang w:val="en-GB"/>
+        </w:rPr>
+        <w:t xml:space="preserve"> = </w:t>
+      </w:r>
+      <w:proofErr w:type="spellStart"/>
+      <w:r>
+        <w:rPr>
+          <w:sz w:val="32"/>
+          <w:szCs w:val="32"/>
+          <w:lang w:val="en-GB"/>
+        </w:rPr>
+        <w:t>nameOfUser</w:t>
+      </w:r>
+      <w:proofErr w:type="spellEnd"/>
+      <w:r>
+        <w:rPr>
+          <w:sz w:val="32"/>
+          <w:szCs w:val="32"/>
+          <w:lang w:val="en-GB"/>
+        </w:rPr>
+        <w:t>;</w:t>
+      </w:r>
+    </w:p>
+    <w:p>
+      <w:pPr>
+        <w:rPr>
+          <w:sz w:val="32"/>
+          <w:szCs w:val="32"/>
+          <w:lang w:val="en-GB"/>
+        </w:rPr>
+      </w:pPr>
+      <w:r>
+        <w:rPr>
+          <w:sz w:val="32"/>
+          <w:szCs w:val="32"/>
+          <w:lang w:val="en-GB"/>
+        </w:rPr>
+        <w:t>RETURN</w:t>
+      </w:r>
+      <w:r>
+        <w:rPr>
+          <w:sz w:val="32"/>
+          <w:szCs w:val="32"/>
+          <w:lang w:val="en-GB"/>
+        </w:rPr>
+        <w:t xml:space="preserve"> true;</w:t>
+      </w:r>
+    </w:p>
+    <w:p>
+      <w:pPr>
+        <w:rPr>
+          <w:sz w:val="32"/>
+          <w:szCs w:val="32"/>
+          <w:lang w:val="en-GB"/>
+        </w:rPr>
+      </w:pPr>
+      <w:r>
+        <w:rPr>
+          <w:sz w:val="32"/>
+          <w:szCs w:val="32"/>
+          <w:lang w:val="en-GB"/>
+        </w:rPr>
+        <w:t>END;</w:t>
+      </w:r>
+    </w:p>
+    <w:p>
+      <w:pPr>
+        <w:rPr>
+          <w:sz w:val="32"/>
+          <w:szCs w:val="32"/>
+          <w:lang w:val="en-GB"/>
+        </w:rPr>
+      </w:pPr>
+      <w:r>
+        <w:rPr>
+          <w:sz w:val="32"/>
+          <w:szCs w:val="32"/>
+          <w:lang w:val="en-GB"/>
+        </w:rPr>
+        <w:t xml:space="preserve">$$ LANGUAGE </w:t>
+      </w:r>
+      <w:proofErr w:type="spellStart"/>
+      <w:r>
+        <w:rPr>
+          <w:sz w:val="32"/>
+          <w:szCs w:val="32"/>
+          <w:lang w:val="en-GB"/>
+        </w:rPr>
+        <w:t>plpgsql</w:t>
+      </w:r>
+      <w:proofErr w:type="spellEnd"/>
+      <w:r>
+        <w:rPr>
+          <w:sz w:val="32"/>
+          <w:szCs w:val="32"/>
+          <w:lang w:val="en-GB"/>
+        </w:rPr>
+        <w:t>;</w:t>
+      </w:r>
+    </w:p>
+    <w:p>
+      <w:pPr>
+        <w:rPr>
+          <w:sz w:val="32"/>
+          <w:szCs w:val="32"/>
+          <w:lang w:val="en-GB"/>
+        </w:rPr>
+      </w:pPr>
+    </w:p>
+    <w:p>
+      <w:pPr>
+        <w:rPr>
+          <w:sz w:val="32"/>
+          <w:szCs w:val="32"/>
+          <w:lang w:val="en-GB"/>
+        </w:rPr>
+      </w:pPr>
+    </w:p>
+    <w:p>
+      <w:pPr>
+        <w:rPr>
+          <w:sz w:val="32"/>
+          <w:szCs w:val="32"/>
+          <w:lang w:val="en-GB"/>
+        </w:rPr>
+      </w:pPr>
+    </w:p>
+    <w:p>
+      <w:pPr>
+        <w:rPr>
+          <w:sz w:val="32"/>
+          <w:szCs w:val="32"/>
+          <w:lang w:val="en-GB"/>
+        </w:rPr>
+      </w:pPr>
+    </w:p>
+    <w:p>
+      <w:pPr>
+        <w:rPr>
+          <w:sz w:val="32"/>
+          <w:szCs w:val="32"/>
+          <w:lang w:val="en-GB"/>
+        </w:rPr>
+      </w:pPr>
+    </w:p>
+    <w:p>
+      <w:pPr>
+        <w:pStyle w:val="ListParagraph"/>
+        <w:numPr>
+          <w:ilvl w:val="0"/>
+          <w:numId w:val="2"/>
+        </w:numPr>
+        <w:rPr>
+          <w:sz w:val="32"/>
+          <w:szCs w:val="32"/>
+          <w:lang w:val="en-GB"/>
+        </w:rPr>
+      </w:pPr>
+      <w:r>
+        <w:rPr>
+          <w:sz w:val="32"/>
+          <w:szCs w:val="32"/>
+          <w:lang w:val="en-GB"/>
+        </w:rPr>
+        <w:lastRenderedPageBreak/>
+        <w:t>To Return The User Score</w:t>
+      </w:r>
+    </w:p>
+    <w:p>
+      <w:pPr>
+        <w:rPr>
+          <w:sz w:val="32"/>
+          <w:szCs w:val="32"/>
+          <w:lang w:val="en-GB"/>
+        </w:rPr>
+      </w:pPr>
+      <w:r>
+        <w:rPr>
+          <w:sz w:val="32"/>
+          <w:szCs w:val="32"/>
+          <w:lang w:val="en-GB"/>
+        </w:rPr>
+        <w:t xml:space="preserve">CREATE OR REPLACE FUNCTION </w:t>
+      </w:r>
+      <w:proofErr w:type="spellStart"/>
+      <w:r>
+        <w:rPr>
+          <w:sz w:val="32"/>
+          <w:szCs w:val="32"/>
+          <w:lang w:val="en-GB"/>
+        </w:rPr>
+        <w:t>returnScorePlayer</w:t>
+      </w:r>
+      <w:proofErr w:type="spellEnd"/>
+      <w:r>
+        <w:rPr>
+          <w:sz w:val="32"/>
+          <w:szCs w:val="32"/>
+          <w:lang w:val="en-GB"/>
+        </w:rPr>
+        <w:t xml:space="preserve"> (</w:t>
+      </w:r>
+      <w:proofErr w:type="spellStart"/>
+      <w:r>
+        <w:rPr>
+          <w:sz w:val="32"/>
+          <w:szCs w:val="32"/>
+          <w:lang w:val="en-GB"/>
+        </w:rPr>
+        <w:t>nameOfUser</w:t>
+      </w:r>
+      <w:proofErr w:type="spellEnd"/>
+      <w:r>
+        <w:rPr>
+          <w:sz w:val="32"/>
+          <w:szCs w:val="32"/>
+          <w:lang w:val="en-GB"/>
+        </w:rPr>
+        <w:t xml:space="preserve"> text)</w:t>
+      </w:r>
+      <w:r>
+        <w:rPr>
+          <w:sz w:val="32"/>
+          <w:szCs w:val="32"/>
+          <w:lang w:val="en-GB"/>
+        </w:rPr>
+        <w:t xml:space="preserve"> RETURNS int AS $$</w:t>
+      </w:r>
+    </w:p>
+    <w:p>
+      <w:pPr>
+        <w:rPr>
+          <w:sz w:val="32"/>
+          <w:szCs w:val="32"/>
+          <w:lang w:val="en-GB"/>
+        </w:rPr>
+      </w:pPr>
+      <w:r>
+        <w:rPr>
+          <w:sz w:val="32"/>
+          <w:szCs w:val="32"/>
+          <w:lang w:val="en-GB"/>
+        </w:rPr>
+        <w:t xml:space="preserve">DECLARE </w:t>
+      </w:r>
+    </w:p>
+    <w:p>
+      <w:pPr>
+        <w:rPr>
+          <w:sz w:val="32"/>
+          <w:szCs w:val="32"/>
+          <w:lang w:val="en-GB"/>
+        </w:rPr>
+      </w:pPr>
+      <w:proofErr w:type="spellStart"/>
+      <w:r>
+        <w:rPr>
+          <w:sz w:val="32"/>
+          <w:szCs w:val="32"/>
+          <w:lang w:val="en-GB"/>
+        </w:rPr>
+        <w:t>playerScore</w:t>
+      </w:r>
+      <w:proofErr w:type="spellEnd"/>
+      <w:r>
+        <w:rPr>
+          <w:sz w:val="32"/>
+          <w:szCs w:val="32"/>
+          <w:lang w:val="en-GB"/>
+        </w:rPr>
+        <w:t xml:space="preserve"> int;</w:t>
+      </w:r>
+    </w:p>
+    <w:p>
+      <w:pPr>
+        <w:rPr>
+          <w:sz w:val="32"/>
+          <w:szCs w:val="32"/>
+          <w:lang w:val="en-GB"/>
+        </w:rPr>
+      </w:pPr>
+      <w:r>
+        <w:rPr>
+          <w:sz w:val="32"/>
+          <w:szCs w:val="32"/>
+          <w:lang w:val="en-GB"/>
+        </w:rPr>
+        <w:t>BEGIN</w:t>
+      </w:r>
+    </w:p>
+    <w:p>
+      <w:pPr>
+        <w:rPr>
+          <w:sz w:val="32"/>
+          <w:szCs w:val="32"/>
+          <w:lang w:val="en-GB"/>
+        </w:rPr>
+      </w:pPr>
+      <w:r>
+        <w:rPr>
+          <w:sz w:val="32"/>
+          <w:szCs w:val="32"/>
+          <w:lang w:val="en-GB"/>
+        </w:rPr>
+        <w:t>SELECT</w:t>
+      </w:r>
+      <w:r>
+        <w:rPr>
+          <w:sz w:val="32"/>
+          <w:szCs w:val="32"/>
+          <w:lang w:val="en-GB"/>
+        </w:rPr>
+        <w:t xml:space="preserve"> </w:t>
+      </w:r>
+      <w:r>
+        <w:rPr>
+          <w:sz w:val="32"/>
+          <w:szCs w:val="32"/>
+          <w:lang w:val="en-GB"/>
+        </w:rPr>
+        <w:t>score</w:t>
+      </w:r>
+      <w:r>
+        <w:rPr>
+          <w:sz w:val="32"/>
+          <w:szCs w:val="32"/>
+          <w:lang w:val="en-GB"/>
+        </w:rPr>
+        <w:t xml:space="preserve"> INTO </w:t>
+      </w:r>
+      <w:proofErr w:type="spellStart"/>
+      <w:r>
+        <w:rPr>
+          <w:sz w:val="32"/>
+          <w:szCs w:val="32"/>
+          <w:lang w:val="en-GB"/>
+        </w:rPr>
+        <w:t>playerScore</w:t>
+      </w:r>
+      <w:proofErr w:type="spellEnd"/>
+      <w:r>
+        <w:rPr>
+          <w:sz w:val="32"/>
+          <w:szCs w:val="32"/>
+          <w:lang w:val="en-GB"/>
+        </w:rPr>
+        <w:t xml:space="preserve"> </w:t>
+      </w:r>
+      <w:r>
+        <w:rPr>
+          <w:sz w:val="32"/>
+          <w:szCs w:val="32"/>
+          <w:lang w:val="en-GB"/>
+        </w:rPr>
+        <w:t xml:space="preserve">FROM players WHERE </w:t>
+      </w:r>
+      <w:r>
+        <w:rPr>
+          <w:sz w:val="32"/>
+          <w:szCs w:val="32"/>
+          <w:lang w:val="en-GB"/>
+        </w:rPr>
+        <w:t>username</w:t>
+      </w:r>
+      <w:r>
+        <w:rPr>
+          <w:sz w:val="32"/>
+          <w:szCs w:val="32"/>
+          <w:lang w:val="en-GB"/>
+        </w:rPr>
+        <w:t xml:space="preserve"> = </w:t>
+      </w:r>
+      <w:proofErr w:type="spellStart"/>
+      <w:r>
+        <w:rPr>
+          <w:sz w:val="32"/>
+          <w:szCs w:val="32"/>
+          <w:lang w:val="en-GB"/>
+        </w:rPr>
+        <w:t>nameOfUser</w:t>
+      </w:r>
+      <w:proofErr w:type="spellEnd"/>
+      <w:r>
+        <w:rPr>
+          <w:sz w:val="32"/>
+          <w:szCs w:val="32"/>
+          <w:lang w:val="en-GB"/>
+        </w:rPr>
+        <w:t>;</w:t>
+      </w:r>
+    </w:p>
+    <w:p>
+      <w:pPr>
+        <w:rPr>
+          <w:sz w:val="32"/>
+          <w:szCs w:val="32"/>
+          <w:lang w:val="en-GB"/>
+        </w:rPr>
+      </w:pPr>
+      <w:r>
+        <w:rPr>
+          <w:sz w:val="32"/>
+          <w:szCs w:val="32"/>
+          <w:lang w:val="en-GB"/>
+        </w:rPr>
+        <w:t xml:space="preserve">RETURN </w:t>
+      </w:r>
+      <w:proofErr w:type="spellStart"/>
+      <w:r>
+        <w:rPr>
+          <w:sz w:val="32"/>
+          <w:szCs w:val="32"/>
+          <w:lang w:val="en-GB"/>
+        </w:rPr>
+        <w:t>playerScore</w:t>
+      </w:r>
+      <w:proofErr w:type="spellEnd"/>
+      <w:r>
+        <w:rPr>
+          <w:sz w:val="32"/>
+          <w:szCs w:val="32"/>
+          <w:lang w:val="en-GB"/>
+        </w:rPr>
+        <w:t>;</w:t>
+      </w:r>
+    </w:p>
+    <w:p>
+      <w:pPr>
+        <w:rPr>
+          <w:sz w:val="32"/>
+          <w:szCs w:val="32"/>
+          <w:lang w:val="en-GB"/>
+        </w:rPr>
+      </w:pPr>
+      <w:r>
+        <w:rPr>
+          <w:sz w:val="32"/>
+          <w:szCs w:val="32"/>
+          <w:lang w:val="en-GB"/>
+        </w:rPr>
+        <w:t>END;</w:t>
+      </w:r>
+    </w:p>
+    <w:p>
+      <w:pPr>
+        <w:rPr>
+          <w:sz w:val="32"/>
+          <w:szCs w:val="32"/>
+          <w:lang w:val="en-GB"/>
+        </w:rPr>
+      </w:pPr>
+      <w:r>
+        <w:rPr>
+          <w:sz w:val="32"/>
+          <w:szCs w:val="32"/>
+          <w:lang w:val="en-GB"/>
+        </w:rPr>
+        <w:t xml:space="preserve">$$ LANGUAGE </w:t>
+      </w:r>
+      <w:proofErr w:type="spellStart"/>
+      <w:r>
+        <w:rPr>
+          <w:sz w:val="32"/>
+          <w:szCs w:val="32"/>
+          <w:lang w:val="en-GB"/>
+        </w:rPr>
+        <w:t>plpgsql</w:t>
+      </w:r>
+      <w:proofErr w:type="spellEnd"/>
+      <w:r>
+        <w:rPr>
+          <w:sz w:val="32"/>
+          <w:szCs w:val="32"/>
+          <w:lang w:val="en-GB"/>
+        </w:rPr>
+        <w:t>;</w:t>
+      </w:r>
+    </w:p>
+    <w:p>
+      <w:pPr>
+        <w:rPr>
+          <w:sz w:val="32"/>
+          <w:szCs w:val="32"/>
+          <w:lang w:val="en-GB"/>
+        </w:rPr>
+      </w:pPr>
+      <w:r>
+        <w:rPr>
+          <w:sz w:val="32"/>
+          <w:szCs w:val="32"/>
+          <w:lang w:val="en-GB"/>
+        </w:rPr>
+        <w:t xml:space="preserve"> </w:t>
+      </w:r>
+    </w:p>
+    <w:p>
+      <w:pPr>
+        <w:rPr>
+          <w:sz w:val="32"/>
+          <w:szCs w:val="32"/>
+          <w:lang w:val="en-GB"/>
+        </w:rPr>
+      </w:pPr>
+      <w:r>
+        <w:rPr>
+          <w:sz w:val="32"/>
+          <w:szCs w:val="32"/>
+          <w:lang w:val="en-GB"/>
+        </w:rPr>
+        <w:t>17 – Make all Players Offline</w:t>
+      </w:r>
+    </w:p>
+    <w:p>
+      <w:pPr>
+        <w:rPr>
+          <w:sz w:val="32"/>
+          <w:szCs w:val="32"/>
+          <w:lang w:val="en-GB"/>
+        </w:rPr>
+      </w:pPr>
+      <w:r>
+        <w:rPr>
+          <w:sz w:val="32"/>
+          <w:szCs w:val="32"/>
+          <w:lang w:val="en-GB"/>
+        </w:rPr>
+        <w:t xml:space="preserve">CREATE OR REPLACE FUNCTION </w:t>
+      </w:r>
+      <w:proofErr w:type="spellStart"/>
+      <w:r>
+        <w:rPr>
+          <w:sz w:val="32"/>
+          <w:szCs w:val="32"/>
+          <w:lang w:val="en-GB"/>
+        </w:rPr>
+        <w:t>makeAllPlayersOffline</w:t>
+      </w:r>
+      <w:proofErr w:type="spellEnd"/>
+      <w:r>
+        <w:rPr>
+          <w:sz w:val="32"/>
+          <w:szCs w:val="32"/>
+          <w:lang w:val="en-GB"/>
+        </w:rPr>
+        <w:t xml:space="preserve"> () RETURNS </w:t>
+      </w:r>
+      <w:proofErr w:type="spellStart"/>
+      <w:r>
+        <w:rPr>
+          <w:sz w:val="32"/>
+          <w:szCs w:val="32"/>
+          <w:lang w:val="en-GB"/>
+        </w:rPr>
+        <w:t>boolean</w:t>
+      </w:r>
+      <w:proofErr w:type="spellEnd"/>
+      <w:r>
+        <w:rPr>
+          <w:sz w:val="32"/>
+          <w:szCs w:val="32"/>
+          <w:lang w:val="en-GB"/>
+        </w:rPr>
+        <w:t xml:space="preserve"> </w:t>
+      </w:r>
+      <w:r>
+        <w:rPr>
+          <w:sz w:val="32"/>
+          <w:szCs w:val="32"/>
+          <w:lang w:val="en-GB"/>
+        </w:rPr>
+        <w:t>AS</w:t>
+      </w:r>
+      <w:r>
+        <w:rPr>
+          <w:sz w:val="32"/>
+          <w:szCs w:val="32"/>
+          <w:lang w:val="en-GB"/>
+        </w:rPr>
+        <w:t xml:space="preserve"> </w:t>
+      </w:r>
+      <w:r>
+        <w:rPr>
+          <w:sz w:val="32"/>
+          <w:szCs w:val="32"/>
+          <w:lang w:val="en-GB"/>
+        </w:rPr>
+        <w:t>$$</w:t>
+      </w:r>
+    </w:p>
+    <w:p>
+      <w:pPr>
+        <w:rPr>
+          <w:sz w:val="32"/>
+          <w:szCs w:val="32"/>
+          <w:lang w:val="en-GB"/>
+        </w:rPr>
+      </w:pPr>
+      <w:r>
+        <w:rPr>
+          <w:sz w:val="32"/>
+          <w:szCs w:val="32"/>
+          <w:lang w:val="en-GB"/>
+        </w:rPr>
+        <w:t xml:space="preserve">DECLARE </w:t>
+      </w:r>
+    </w:p>
+    <w:p>
+      <w:pPr>
+        <w:rPr>
+          <w:sz w:val="32"/>
+          <w:szCs w:val="32"/>
+          <w:lang w:val="en-GB"/>
+        </w:rPr>
+      </w:pPr>
+      <w:r>
+        <w:rPr>
+          <w:sz w:val="32"/>
+          <w:szCs w:val="32"/>
+          <w:lang w:val="en-GB"/>
+        </w:rPr>
+        <w:t>BEGIN</w:t>
+      </w:r>
+    </w:p>
+    <w:p>
+      <w:pPr>
+        <w:rPr>
+          <w:sz w:val="32"/>
+          <w:szCs w:val="32"/>
+          <w:lang w:val="en-GB"/>
+        </w:rPr>
+      </w:pPr>
+      <w:r>
+        <w:rPr>
+          <w:sz w:val="32"/>
+          <w:szCs w:val="32"/>
+          <w:lang w:val="en-GB"/>
+        </w:rPr>
+        <w:t xml:space="preserve">UPDATE players SET status = false , </w:t>
+      </w:r>
+      <w:proofErr w:type="spellStart"/>
+      <w:r>
+        <w:rPr>
+          <w:sz w:val="32"/>
+          <w:szCs w:val="32"/>
+          <w:lang w:val="en-GB"/>
+        </w:rPr>
+        <w:t>isPlaying</w:t>
+      </w:r>
+      <w:proofErr w:type="spellEnd"/>
+      <w:r>
+        <w:rPr>
+          <w:sz w:val="32"/>
+          <w:szCs w:val="32"/>
+          <w:lang w:val="en-GB"/>
+        </w:rPr>
+        <w:t xml:space="preserve"> = false;</w:t>
+      </w:r>
+    </w:p>
+    <w:p>
+      <w:pPr>
+        <w:rPr>
+          <w:sz w:val="32"/>
+          <w:szCs w:val="32"/>
+          <w:lang w:val="en-GB"/>
+        </w:rPr>
+      </w:pPr>
+      <w:r>
+        <w:rPr>
+          <w:sz w:val="32"/>
+          <w:szCs w:val="32"/>
+          <w:lang w:val="en-GB"/>
+        </w:rPr>
+        <w:t>RETURN true;</w:t>
+      </w:r>
+    </w:p>
+    <w:p>
+      <w:pPr>
+        <w:rPr>
+          <w:sz w:val="32"/>
+          <w:szCs w:val="32"/>
+          <w:lang w:val="en-GB"/>
+        </w:rPr>
+      </w:pPr>
+      <w:r>
+        <w:rPr>
+          <w:sz w:val="32"/>
+          <w:szCs w:val="32"/>
+          <w:lang w:val="en-GB"/>
+        </w:rPr>
+        <w:t>END;</w:t>
+      </w:r>
+    </w:p>
+    <w:p>
+      <w:pPr>
+        <w:rPr>
+          <w:sz w:val="32"/>
+          <w:szCs w:val="32"/>
+          <w:lang w:val="en-GB"/>
+        </w:rPr>
+      </w:pPr>
+      <w:r>
+        <w:rPr>
+          <w:sz w:val="32"/>
+          <w:szCs w:val="32"/>
+          <w:lang w:val="en-GB"/>
+        </w:rPr>
+        <w:t xml:space="preserve">$$ LANGUAGE </w:t>
+      </w:r>
+      <w:proofErr w:type="spellStart"/>
+      <w:r>
+        <w:rPr>
+          <w:sz w:val="32"/>
+          <w:szCs w:val="32"/>
+          <w:lang w:val="en-GB"/>
+        </w:rPr>
+        <w:t>p</w:t>
+      </w:r>
+      <w:r>
+        <w:rPr>
+          <w:sz w:val="32"/>
+          <w:szCs w:val="32"/>
+          <w:lang w:val="en-GB"/>
+        </w:rPr>
+        <w:t>l</w:t>
+      </w:r>
+      <w:r>
+        <w:rPr>
+          <w:sz w:val="32"/>
+          <w:szCs w:val="32"/>
+          <w:lang w:val="en-GB"/>
+        </w:rPr>
+        <w:t>p</w:t>
+      </w:r>
+      <w:r>
+        <w:rPr>
+          <w:sz w:val="32"/>
+          <w:szCs w:val="32"/>
+          <w:lang w:val="en-GB"/>
+        </w:rPr>
+        <w:t>g</w:t>
+      </w:r>
       <w:bookmarkStart w:id="2" w:name="_GoBack"/>
       <w:bookmarkEnd w:id="2"/>
-    </w:p>
+      <w:r>
+        <w:rPr>
+          <w:sz w:val="32"/>
+          <w:szCs w:val="32"/>
+          <w:lang w:val="en-GB"/>
+        </w:rPr>
+        <w:t>sql</w:t>
+      </w:r>
+      <w:proofErr w:type="spellEnd"/>
+      <w:r>
+        <w:rPr>
+          <w:sz w:val="32"/>
+          <w:szCs w:val="32"/>
+          <w:lang w:val="en-GB"/>
+        </w:rPr>
+        <w:t>;</w:t>
+      </w:r>
+      <w:r>
+        <w:rPr>
+          <w:sz w:val="32"/>
+          <w:szCs w:val="32"/>
+          <w:lang w:val="en-GB"/>
+        </w:rPr>
+        <w:t xml:space="preserve"> </w:t>
+      </w:r>
+    </w:p>
+    <w:p/>
     <w:sectPr>
       <w:pgSz w:w="11906" w:h="16838"/>
       <w:pgMar w:top="1440" w:right="1440" w:bottom="1440" w:left="1440" w:header="708" w:footer="708" w:gutter="0"/>

</xml_diff>

<commit_message>
Solved the resume feature edited the gui add feature to cancel resume if there is no saved games updated the database functions of retiriving the game update the documentation folder
</commit_message>
<xml_diff>
--- a/Documentation/Database Tables And Functions.docx
+++ b/Documentation/Database Tables And Functions.docx
@@ -3636,7 +3636,47 @@
           <w:szCs w:val="32"/>
           <w:lang w:val="en-GB"/>
         </w:rPr>
-        <w:t>(Field1 int,Field2 int,field3 int, field4 int, field5 int, field6 int, field7 int, field8 int, field9 int) AS $$</w:t>
+        <w:t>(</w:t>
+      </w:r>
+      <w:r>
+        <w:rPr>
+          <w:sz w:val="32"/>
+          <w:szCs w:val="32"/>
+          <w:lang w:val="en-GB"/>
+        </w:rPr>
+        <w:t>Field</w:t>
+      </w:r>
+      <w:r>
+        <w:rPr>
+          <w:sz w:val="32"/>
+          <w:szCs w:val="32"/>
+          <w:lang w:val="en-GB"/>
+        </w:rPr>
+        <w:t>id</w:t>
+      </w:r>
+      <w:r>
+        <w:rPr>
+          <w:sz w:val="32"/>
+          <w:szCs w:val="32"/>
+          <w:lang w:val="en-GB"/>
+        </w:rPr>
+        <w:t xml:space="preserve"> int</w:t>
+      </w:r>
+      <w:r>
+        <w:rPr>
+          <w:sz w:val="32"/>
+          <w:szCs w:val="32"/>
+          <w:lang w:val="en-GB"/>
+        </w:rPr>
+        <w:t>,</w:t>
+      </w:r>
+      <w:r>
+        <w:rPr>
+          <w:sz w:val="32"/>
+          <w:szCs w:val="32"/>
+          <w:lang w:val="en-GB"/>
+        </w:rPr>
+        <w:t>Field1 int,Field2 int,field3 int, field4 int, field5 int, field6 int, field7 int, field8 int, field9 int) AS $$</w:t>
       </w:r>
     </w:p>
     <w:p>
@@ -3720,47 +3760,95 @@
           <w:szCs w:val="32"/>
           <w:lang w:val="en-GB"/>
         </w:rPr>
-        <w:t xml:space="preserve">SELECT game_id  INTO </w:t>
-      </w:r>
-      <w:r>
-        <w:rPr>
-          <w:sz w:val="32"/>
-          <w:szCs w:val="32"/>
-          <w:lang w:val="en-GB"/>
-        </w:rPr>
-        <w:t xml:space="preserve">gamenumber FROM gamelog WHERE </w:t>
-      </w:r>
-      <w:r>
-        <w:rPr>
-          <w:sz w:val="28"/>
-          <w:szCs w:val="28"/>
-          <w:lang w:val="en-GB"/>
-        </w:rPr>
-        <w:t>i</w:t>
-      </w:r>
-      <w:r>
-        <w:rPr>
-          <w:sz w:val="26"/>
-          <w:szCs w:val="26"/>
-          <w:lang w:val="en-GB"/>
-        </w:rPr>
-        <w:t>sFinished</w:t>
-      </w:r>
-      <w:r>
-        <w:rPr>
-          <w:sz w:val="32"/>
-          <w:szCs w:val="32"/>
-          <w:lang w:val="en-GB"/>
-        </w:rPr>
-        <w:t xml:space="preserve">  = </w:t>
-      </w:r>
-      <w:r>
-        <w:rPr>
-          <w:sz w:val="32"/>
-          <w:szCs w:val="32"/>
-          <w:lang w:val="en-GB"/>
-        </w:rPr>
-        <w:t>false</w:t>
+        <w:t>SELECT game_id</w:t>
+      </w:r>
+      <w:r>
+        <w:rPr>
+          <w:sz w:val="32"/>
+          <w:szCs w:val="32"/>
+          <w:lang w:val="en-GB"/>
+        </w:rPr>
+        <w:t xml:space="preserve"> </w:t>
+      </w:r>
+      <w:r>
+        <w:rPr>
+          <w:sz w:val="32"/>
+          <w:szCs w:val="32"/>
+          <w:lang w:val="en-GB"/>
+        </w:rPr>
+        <w:t>INTO gamenumber</w:t>
+      </w:r>
+      <w:r>
+        <w:rPr>
+          <w:sz w:val="32"/>
+          <w:szCs w:val="32"/>
+          <w:lang w:val="en-GB"/>
+        </w:rPr>
+        <w:t xml:space="preserve">  FROM gamelog WHERE isFinished  = false and homeplayer</w:t>
+      </w:r>
+      <w:r>
+        <w:rPr>
+          <w:sz w:val="32"/>
+          <w:szCs w:val="32"/>
+          <w:lang w:val="en-GB"/>
+        </w:rPr>
+        <w:t xml:space="preserve"> in (</w:t>
+      </w:r>
+      <w:r>
+        <w:rPr>
+          <w:sz w:val="32"/>
+          <w:szCs w:val="32"/>
+          <w:lang w:val="en-GB"/>
+        </w:rPr>
+        <w:t>name0fHome</w:t>
+      </w:r>
+      <w:r>
+        <w:rPr>
+          <w:sz w:val="32"/>
+          <w:szCs w:val="32"/>
+          <w:lang w:val="en-GB"/>
+        </w:rPr>
+        <w:t>,</w:t>
+      </w:r>
+      <w:r>
+        <w:rPr>
+          <w:sz w:val="32"/>
+          <w:szCs w:val="32"/>
+          <w:lang w:val="en-GB"/>
+        </w:rPr>
+        <w:t>nameofopponent</w:t>
+      </w:r>
+      <w:r>
+        <w:rPr>
+          <w:sz w:val="32"/>
+          <w:szCs w:val="32"/>
+          <w:lang w:val="en-GB"/>
+        </w:rPr>
+        <w:t xml:space="preserve">) and </w:t>
+      </w:r>
+      <w:r>
+        <w:rPr>
+          <w:sz w:val="32"/>
+          <w:szCs w:val="32"/>
+          <w:lang w:val="en-GB"/>
+        </w:rPr>
+        <w:t xml:space="preserve">opponentplayer in </w:t>
+      </w:r>
+      <w:r>
+        <w:rPr>
+          <w:sz w:val="32"/>
+          <w:szCs w:val="32"/>
+          <w:lang w:val="en-GB"/>
+        </w:rPr>
+        <w:t>(name0fHome</w:t>
+      </w:r>
+      <w:r>
+        <w:rPr>
+          <w:sz w:val="32"/>
+          <w:szCs w:val="32"/>
+          <w:lang w:val="en-GB"/>
+        </w:rPr>
+        <w:t>,</w:t>
       </w:r>
       <w:bookmarkStart w:id="2" w:name="_GoBack"/>
       <w:bookmarkEnd w:id="2"/>
@@ -3770,97 +3858,48 @@
           <w:szCs w:val="32"/>
           <w:lang w:val="en-GB"/>
         </w:rPr>
-        <w:t xml:space="preserve"> and </w:t>
-      </w:r>
-      <w:r>
-        <w:rPr>
-          <w:sz w:val="32"/>
-          <w:szCs w:val="32"/>
-          <w:lang w:val="en-GB"/>
-        </w:rPr>
-        <w:t>homeplayer = name0fHome and opponentPlayer = nameOfOpponent OR homeplayer = nameOfOpponent and opponentPlayer = name0fHome</w:t>
-      </w:r>
-      <w:r>
-        <w:rPr>
-          <w:sz w:val="32"/>
-          <w:szCs w:val="32"/>
-          <w:lang w:val="en-GB"/>
-        </w:rPr>
-        <w:t xml:space="preserve"> LIMIT 1</w:t>
-      </w:r>
-      <w:r>
-        <w:rPr>
-          <w:sz w:val="32"/>
-          <w:szCs w:val="32"/>
-          <w:lang w:val="en-GB"/>
-        </w:rPr>
-        <w:t>;</w:t>
-      </w:r>
-    </w:p>
-    <w:p>
-      <w:pPr>
-        <w:rPr>
-          <w:sz w:val="32"/>
-          <w:szCs w:val="32"/>
-          <w:lang w:val="en-GB"/>
-        </w:rPr>
-      </w:pPr>
-      <w:r>
-        <w:rPr>
-          <w:sz w:val="32"/>
-          <w:szCs w:val="32"/>
-          <w:lang w:val="en-GB"/>
-        </w:rPr>
-        <w:t>DELETE FROM gamelog WHERE game_id  = newgameId;</w:t>
-      </w:r>
-    </w:p>
-    <w:p>
-      <w:pPr>
-        <w:rPr>
-          <w:sz w:val="32"/>
-          <w:szCs w:val="32"/>
-          <w:lang w:val="en-GB"/>
-        </w:rPr>
-      </w:pPr>
-      <w:r>
-        <w:rPr>
-          <w:sz w:val="32"/>
-          <w:szCs w:val="32"/>
-          <w:lang w:val="en-GB"/>
-        </w:rPr>
-        <w:t>UPDATE</w:t>
-      </w:r>
-      <w:r>
-        <w:rPr>
-          <w:sz w:val="32"/>
-          <w:szCs w:val="32"/>
-          <w:lang w:val="en-GB"/>
-        </w:rPr>
-        <w:t xml:space="preserve"> players</w:t>
-      </w:r>
-      <w:r>
-        <w:rPr>
-          <w:sz w:val="32"/>
-          <w:szCs w:val="32"/>
-          <w:lang w:val="en-GB"/>
-        </w:rPr>
-        <w:t xml:space="preserve"> set gameid</w:t>
-      </w:r>
-      <w:r>
-        <w:rPr>
-          <w:sz w:val="32"/>
-          <w:szCs w:val="32"/>
-          <w:lang w:val="en-GB"/>
-        </w:rPr>
-        <w:t xml:space="preserve"> = newgameId</w:t>
-      </w:r>
-      <w:r>
-        <w:rPr>
-          <w:sz w:val="32"/>
-          <w:szCs w:val="32"/>
-          <w:lang w:val="en-GB"/>
-        </w:rPr>
-        <w:t xml:space="preserve"> WHERE username IN (name0fHome,</w:t>
+        <w:t xml:space="preserve">nameofopponent) </w:t>
+      </w:r>
+      <w:r>
+        <w:rPr>
+          <w:sz w:val="32"/>
+          <w:szCs w:val="32"/>
+          <w:lang w:val="en-GB"/>
+        </w:rPr>
+        <w:t>LIMIT 1;</w:t>
+      </w:r>
+    </w:p>
+    <w:p>
+      <w:pPr>
+        <w:rPr>
+          <w:sz w:val="32"/>
+          <w:szCs w:val="32"/>
+          <w:lang w:val="en-GB"/>
+        </w:rPr>
+      </w:pPr>
+      <w:r>
+        <w:rPr>
+          <w:sz w:val="32"/>
+          <w:szCs w:val="32"/>
+          <w:lang w:val="en-GB"/>
+        </w:rPr>
+        <w:t>IF gamenumber</w:t>
+      </w:r>
+      <w:r>
+        <w:rPr>
+          <w:sz w:val="32"/>
+          <w:szCs w:val="32"/>
+          <w:lang w:val="en-GB"/>
+        </w:rPr>
+        <w:t xml:space="preserve">  </w:t>
+      </w:r>
+      <w:r>
+        <w:rPr>
+          <w:sz w:val="32"/>
+          <w:szCs w:val="32"/>
+          <w:lang w:val="en-GB"/>
+        </w:rPr>
+        <w:t>&gt;</w:t>
       </w:r>
       <w:r>
         <w:rPr>
@@ -3876,32 +3915,49 @@
           <w:szCs w:val="32"/>
           <w:lang w:val="en-GB"/>
         </w:rPr>
-        <w:t>nameOfOpponent)</w:t>
-      </w:r>
-      <w:r>
-        <w:rPr>
-          <w:sz w:val="32"/>
-          <w:szCs w:val="32"/>
-          <w:lang w:val="en-GB"/>
-        </w:rPr>
-        <w:t>;</w:t>
-      </w:r>
-    </w:p>
-    <w:p>
-      <w:pPr>
-        <w:rPr>
-          <w:sz w:val="32"/>
-          <w:szCs w:val="32"/>
-          <w:lang w:val="en-GB"/>
-        </w:rPr>
-      </w:pPr>
-      <w:r>
-        <w:rPr>
-          <w:sz w:val="32"/>
-          <w:szCs w:val="32"/>
-          <w:lang w:val="en-GB"/>
-        </w:rPr>
-        <w:t>RETURN QUERY SELECT savedGame[1],</w:t>
+        <w:t>0</w:t>
+      </w:r>
+      <w:r>
+        <w:rPr>
+          <w:sz w:val="32"/>
+          <w:szCs w:val="32"/>
+          <w:lang w:val="en-GB"/>
+        </w:rPr>
+        <w:t xml:space="preserve"> THEN</w:t>
+      </w:r>
+    </w:p>
+    <w:p>
+      <w:pPr>
+        <w:rPr>
+          <w:sz w:val="32"/>
+          <w:szCs w:val="32"/>
+          <w:lang w:val="en-GB"/>
+        </w:rPr>
+      </w:pPr>
+      <w:r>
+        <w:rPr>
+          <w:sz w:val="32"/>
+          <w:szCs w:val="32"/>
+          <w:lang w:val="en-GB"/>
+        </w:rPr>
+        <w:t>UPDATE players set gameid = newgameId WHERE username IN (name0fHome,nameOfOpponent);</w:t>
+      </w:r>
+    </w:p>
+    <w:p>
+      <w:pPr>
+        <w:rPr>
+          <w:sz w:val="32"/>
+          <w:szCs w:val="32"/>
+          <w:lang w:val="en-GB"/>
+        </w:rPr>
+      </w:pPr>
+      <w:r>
+        <w:rPr>
+          <w:sz w:val="32"/>
+          <w:szCs w:val="32"/>
+          <w:lang w:val="en-GB"/>
+        </w:rPr>
+        <w:t>RETURN QUERY SELECT game_id,savedGame[1],</w:t>
       </w:r>
       <w:r>
         <w:rPr>
@@ -4047,6 +4103,56 @@
           <w:szCs w:val="32"/>
           <w:lang w:val="en-GB"/>
         </w:rPr>
+        <w:t>ELSE RETURN</w:t>
+      </w:r>
+      <w:r>
+        <w:rPr>
+          <w:sz w:val="32"/>
+          <w:szCs w:val="32"/>
+          <w:lang w:val="en-GB"/>
+        </w:rPr>
+        <w:t xml:space="preserve"> </w:t>
+      </w:r>
+      <w:r>
+        <w:rPr>
+          <w:sz w:val="32"/>
+          <w:szCs w:val="32"/>
+          <w:lang w:val="en-GB"/>
+        </w:rPr>
+        <w:t>NEXT;</w:t>
+      </w:r>
+    </w:p>
+    <w:p>
+      <w:pPr>
+        <w:rPr>
+          <w:sz w:val="32"/>
+          <w:szCs w:val="32"/>
+          <w:lang w:val="en-GB"/>
+        </w:rPr>
+      </w:pPr>
+      <w:r>
+        <w:rPr>
+          <w:sz w:val="32"/>
+          <w:szCs w:val="32"/>
+          <w:lang w:val="en-GB"/>
+        </w:rPr>
+        <w:t>END IF;</w:t>
+      </w:r>
+    </w:p>
+    <w:p>
+      <w:pPr>
+        <w:rPr>
+          <w:sz w:val="32"/>
+          <w:szCs w:val="32"/>
+          <w:lang w:val="en-GB"/>
+        </w:rPr>
+      </w:pPr>
+      <w:r>
+        <w:rPr>
+          <w:sz w:val="32"/>
+          <w:szCs w:val="32"/>
+          <w:lang w:val="en-GB"/>
+        </w:rPr>
         <w:t>END;</w:t>
       </w:r>
     </w:p>
@@ -4066,24 +4172,6 @@
         </w:rPr>
         <w:t>$$ LANGUAGE plpgsql;</w:t>
       </w:r>
-    </w:p>
-    <w:p>
-      <w:pPr>
-        <w:rPr>
-          <w:sz w:val="32"/>
-          <w:szCs w:val="32"/>
-          <w:lang w:val="en-GB"/>
-        </w:rPr>
-      </w:pPr>
-    </w:p>
-    <w:p>
-      <w:pPr>
-        <w:rPr>
-          <w:sz w:val="32"/>
-          <w:szCs w:val="32"/>
-          <w:lang w:val="en-GB"/>
-        </w:rPr>
-      </w:pPr>
     </w:p>
     <w:p>
       <w:pPr>
@@ -4863,24 +4951,6 @@
     </w:p>
     <w:p>
       <w:pPr>
-        <w:rPr>
-          <w:sz w:val="32"/>
-          <w:szCs w:val="32"/>
-          <w:lang w:val="en-GB"/>
-        </w:rPr>
-      </w:pPr>
-    </w:p>
-    <w:p>
-      <w:pPr>
-        <w:rPr>
-          <w:sz w:val="32"/>
-          <w:szCs w:val="32"/>
-          <w:lang w:val="en-GB"/>
-        </w:rPr>
-      </w:pPr>
-    </w:p>
-    <w:p>
-      <w:pPr>
         <w:pStyle w:val="ListParagraph"/>
         <w:numPr>
           <w:ilvl w:val="0"/>
@@ -5144,19 +5214,24 @@
     </w:p>
     <w:p>
       <w:pPr>
-        <w:rPr>
-          <w:sz w:val="32"/>
-          <w:szCs w:val="32"/>
-          <w:lang w:val="en-GB"/>
-        </w:rPr>
-      </w:pPr>
-      <w:r>
-        <w:rPr>
-          <w:sz w:val="32"/>
-          <w:szCs w:val="32"/>
-          <w:lang w:val="en-GB"/>
-        </w:rPr>
-        <w:t>17 – Make all Players Offline</w:t>
+        <w:pStyle w:val="ListParagraph"/>
+        <w:numPr>
+          <w:ilvl w:val="0"/>
+          <w:numId w:val="2"/>
+        </w:numPr>
+        <w:rPr>
+          <w:sz w:val="32"/>
+          <w:szCs w:val="32"/>
+          <w:lang w:val="en-GB"/>
+        </w:rPr>
+      </w:pPr>
+      <w:r>
+        <w:rPr>
+          <w:sz w:val="32"/>
+          <w:szCs w:val="32"/>
+          <w:lang w:val="en-GB"/>
+        </w:rPr>
+        <w:t xml:space="preserve"> Make all Players Offline</w:t>
       </w:r>
     </w:p>
     <w:p>
@@ -5240,8 +5315,214 @@
           <w:szCs w:val="32"/>
           <w:lang w:val="en-GB"/>
         </w:rPr>
+        <w:t>UPDATE players SET status = false , isPlaying = false;</w:t>
+      </w:r>
+    </w:p>
+    <w:p>
+      <w:pPr>
+        <w:rPr>
+          <w:sz w:val="32"/>
+          <w:szCs w:val="32"/>
+          <w:lang w:val="en-GB"/>
+        </w:rPr>
+      </w:pPr>
+      <w:r>
+        <w:rPr>
+          <w:sz w:val="32"/>
+          <w:szCs w:val="32"/>
+          <w:lang w:val="en-GB"/>
+        </w:rPr>
+        <w:t>RETURN true;</w:t>
+      </w:r>
+    </w:p>
+    <w:p>
+      <w:pPr>
+        <w:rPr>
+          <w:sz w:val="32"/>
+          <w:szCs w:val="32"/>
+          <w:lang w:val="en-GB"/>
+        </w:rPr>
+      </w:pPr>
+      <w:r>
+        <w:rPr>
+          <w:sz w:val="32"/>
+          <w:szCs w:val="32"/>
+          <w:lang w:val="en-GB"/>
+        </w:rPr>
         <w:lastRenderedPageBreak/>
-        <w:t>UPDATE players SET status = false , isPlaying = false;</w:t>
+        <w:t>END;</w:t>
+      </w:r>
+    </w:p>
+    <w:p>
+      <w:pPr>
+        <w:rPr>
+          <w:sz w:val="32"/>
+          <w:szCs w:val="32"/>
+          <w:lang w:val="en-GB"/>
+        </w:rPr>
+      </w:pPr>
+      <w:r>
+        <w:rPr>
+          <w:sz w:val="32"/>
+          <w:szCs w:val="32"/>
+          <w:lang w:val="en-GB"/>
+        </w:rPr>
+        <w:t>$$ LANGUAGE p</w:t>
+      </w:r>
+      <w:r>
+        <w:rPr>
+          <w:sz w:val="32"/>
+          <w:szCs w:val="32"/>
+          <w:lang w:val="en-GB"/>
+        </w:rPr>
+        <w:t>l</w:t>
+      </w:r>
+      <w:r>
+        <w:rPr>
+          <w:sz w:val="32"/>
+          <w:szCs w:val="32"/>
+          <w:lang w:val="en-GB"/>
+        </w:rPr>
+        <w:t>p</w:t>
+      </w:r>
+      <w:r>
+        <w:rPr>
+          <w:sz w:val="32"/>
+          <w:szCs w:val="32"/>
+          <w:lang w:val="en-GB"/>
+        </w:rPr>
+        <w:t>g</w:t>
+      </w:r>
+      <w:r>
+        <w:rPr>
+          <w:sz w:val="32"/>
+          <w:szCs w:val="32"/>
+          <w:lang w:val="en-GB"/>
+        </w:rPr>
+        <w:t>sql;</w:t>
+      </w:r>
+      <w:r>
+        <w:rPr>
+          <w:sz w:val="32"/>
+          <w:szCs w:val="32"/>
+          <w:lang w:val="en-GB"/>
+        </w:rPr>
+        <w:t xml:space="preserve"> </w:t>
+      </w:r>
+    </w:p>
+    <w:p>
+      <w:pPr>
+        <w:rPr>
+          <w:sz w:val="32"/>
+          <w:szCs w:val="32"/>
+          <w:lang w:val="en-GB"/>
+        </w:rPr>
+      </w:pPr>
+    </w:p>
+    <w:p>
+      <w:pPr>
+        <w:pStyle w:val="ListParagraph"/>
+        <w:numPr>
+          <w:ilvl w:val="0"/>
+          <w:numId w:val="2"/>
+        </w:numPr>
+        <w:rPr>
+          <w:sz w:val="32"/>
+          <w:szCs w:val="32"/>
+          <w:lang w:val="en-GB"/>
+        </w:rPr>
+      </w:pPr>
+      <w:r>
+        <w:rPr>
+          <w:sz w:val="32"/>
+          <w:szCs w:val="32"/>
+          <w:lang w:val="en-GB"/>
+        </w:rPr>
+        <w:t>Make The Player Offline</w:t>
+      </w:r>
+    </w:p>
+    <w:p>
+      <w:pPr>
+        <w:rPr>
+          <w:sz w:val="32"/>
+          <w:szCs w:val="32"/>
+          <w:lang w:val="en-GB"/>
+        </w:rPr>
+      </w:pPr>
+      <w:r>
+        <w:rPr>
+          <w:sz w:val="32"/>
+          <w:szCs w:val="32"/>
+          <w:lang w:val="en-GB"/>
+        </w:rPr>
+        <w:t>CREATE OR REPLACE FUNCTION makePlayerOffline (nameOfUser text) RETURNS boolean AS $$</w:t>
+      </w:r>
+    </w:p>
+    <w:p>
+      <w:pPr>
+        <w:rPr>
+          <w:sz w:val="32"/>
+          <w:szCs w:val="32"/>
+          <w:lang w:val="en-GB"/>
+        </w:rPr>
+      </w:pPr>
+      <w:r>
+        <w:rPr>
+          <w:sz w:val="32"/>
+          <w:szCs w:val="32"/>
+          <w:lang w:val="en-GB"/>
+        </w:rPr>
+        <w:t>DECLARE</w:t>
+      </w:r>
+    </w:p>
+    <w:p>
+      <w:pPr>
+        <w:rPr>
+          <w:sz w:val="32"/>
+          <w:szCs w:val="32"/>
+          <w:lang w:val="en-GB"/>
+        </w:rPr>
+      </w:pPr>
+      <w:r>
+        <w:rPr>
+          <w:sz w:val="32"/>
+          <w:szCs w:val="32"/>
+          <w:lang w:val="en-GB"/>
+        </w:rPr>
+        <w:t xml:space="preserve">BEGIN </w:t>
+      </w:r>
+    </w:p>
+    <w:p>
+      <w:pPr>
+        <w:rPr>
+          <w:sz w:val="32"/>
+          <w:szCs w:val="32"/>
+          <w:lang w:val="en-GB"/>
+        </w:rPr>
+      </w:pPr>
+      <w:r>
+        <w:rPr>
+          <w:sz w:val="32"/>
+          <w:szCs w:val="32"/>
+          <w:lang w:val="en-GB"/>
+        </w:rPr>
+        <w:t xml:space="preserve">UPDATE players SET status = false , isPlaying = false WHERE </w:t>
+      </w:r>
+      <w:r>
+        <w:rPr>
+          <w:sz w:val="32"/>
+          <w:szCs w:val="32"/>
+          <w:lang w:val="en-GB"/>
+        </w:rPr>
+        <w:t>username</w:t>
+      </w:r>
+      <w:r>
+        <w:rPr>
+          <w:sz w:val="32"/>
+          <w:szCs w:val="32"/>
+          <w:lang w:val="en-GB"/>
+        </w:rPr>
+        <w:t xml:space="preserve"> = nameOfUser;</w:t>
       </w:r>
     </w:p>
     <w:p>
@@ -5292,50 +5573,9 @@
           <w:szCs w:val="32"/>
           <w:lang w:val="en-GB"/>
         </w:rPr>
-        <w:t>$$ LANGUAGE p</w:t>
-      </w:r>
-      <w:r>
-        <w:rPr>
-          <w:sz w:val="32"/>
-          <w:szCs w:val="32"/>
-          <w:lang w:val="en-GB"/>
-        </w:rPr>
-        <w:t>l</w:t>
-      </w:r>
-      <w:r>
-        <w:rPr>
-          <w:sz w:val="32"/>
-          <w:szCs w:val="32"/>
-          <w:lang w:val="en-GB"/>
-        </w:rPr>
-        <w:t>p</w:t>
-      </w:r>
-      <w:r>
-        <w:rPr>
-          <w:sz w:val="32"/>
-          <w:szCs w:val="32"/>
-          <w:lang w:val="en-GB"/>
-        </w:rPr>
-        <w:t>g</w:t>
-      </w:r>
-      <w:r>
-        <w:rPr>
-          <w:sz w:val="32"/>
-          <w:szCs w:val="32"/>
-          <w:lang w:val="en-GB"/>
-        </w:rPr>
-        <w:t>sql;</w:t>
-      </w:r>
-      <w:r>
-        <w:rPr>
-          <w:sz w:val="32"/>
-          <w:szCs w:val="32"/>
-          <w:lang w:val="en-GB"/>
-        </w:rPr>
-        <w:t xml:space="preserve"> </w:t>
-      </w:r>
-    </w:p>
-    <w:p/>
+        <w:t>$$ LANGUAGE plpgsql;</w:t>
+      </w:r>
+    </w:p>
     <w:sectPr>
       <w:pgSz w:w="11906" w:h="16838"/>
       <w:pgMar w:top="1440" w:right="1440" w:bottom="1440" w:left="1440" w:header="708" w:footer="708" w:gutter="0"/>
@@ -5959,7 +6199,7 @@
   <w:style w:type="paragraph" w:default="1" w:styleId="Normal">
     <w:name w:val="Normal"/>
     <w:qFormat/>
-    <w:rsid w:val="00DE1014"/>
+    <w:rsid w:val="00C10954"/>
     <w:rPr>
       <w:lang w:val="en-US"/>
     </w:rPr>

</xml_diff>

<commit_message>
uploaded the new backup from database
</commit_message>
<xml_diff>
--- a/Documentation/Database Tables And Functions.docx
+++ b/Documentation/Database Tables And Functions.docx
@@ -293,13 +293,23 @@
           <w:lang w:val="en-GB"/>
         </w:rPr>
       </w:pPr>
-      <w:r>
-        <w:rPr>
-          <w:sz w:val="32"/>
-          <w:szCs w:val="32"/>
-          <w:lang w:val="en-GB"/>
-        </w:rPr>
-        <w:t>UserName : is the primary key of the table, it has a text data type.</w:t>
+      <w:proofErr w:type="spellStart"/>
+      <w:r>
+        <w:rPr>
+          <w:sz w:val="32"/>
+          <w:szCs w:val="32"/>
+          <w:lang w:val="en-GB"/>
+        </w:rPr>
+        <w:t>UserName</w:t>
+      </w:r>
+      <w:proofErr w:type="spellEnd"/>
+      <w:r>
+        <w:rPr>
+          <w:sz w:val="32"/>
+          <w:szCs w:val="32"/>
+          <w:lang w:val="en-GB"/>
+        </w:rPr>
+        <w:t xml:space="preserve"> : is the primary key of the table, it has a text data type.</w:t>
       </w:r>
     </w:p>
     <w:p>
@@ -353,13 +363,23 @@
           <w:lang w:val="en-GB"/>
         </w:rPr>
       </w:pPr>
-      <w:r>
-        <w:rPr>
-          <w:sz w:val="32"/>
-          <w:szCs w:val="32"/>
-          <w:lang w:val="en-GB"/>
-        </w:rPr>
-        <w:t>LastName : is the last name of the player and it has a text data type.</w:t>
+      <w:proofErr w:type="spellStart"/>
+      <w:r>
+        <w:rPr>
+          <w:sz w:val="32"/>
+          <w:szCs w:val="32"/>
+          <w:lang w:val="en-GB"/>
+        </w:rPr>
+        <w:t>LastName</w:t>
+      </w:r>
+      <w:proofErr w:type="spellEnd"/>
+      <w:r>
+        <w:rPr>
+          <w:sz w:val="32"/>
+          <w:szCs w:val="32"/>
+          <w:lang w:val="en-GB"/>
+        </w:rPr>
+        <w:t xml:space="preserve"> : is the last name of the player and it has a text data type.</w:t>
       </w:r>
     </w:p>
     <w:p>
@@ -416,13 +436,23 @@
           <w:lang w:val="en-GB"/>
         </w:rPr>
       </w:pPr>
-      <w:r>
-        <w:rPr>
-          <w:sz w:val="32"/>
-          <w:szCs w:val="32"/>
-          <w:lang w:val="en-GB"/>
-        </w:rPr>
-        <w:t>SavedGame : it represents the last saved game of the player and it contains of the moves of the two players, the data type is array of characters.</w:t>
+      <w:proofErr w:type="spellStart"/>
+      <w:r>
+        <w:rPr>
+          <w:sz w:val="32"/>
+          <w:szCs w:val="32"/>
+          <w:lang w:val="en-GB"/>
+        </w:rPr>
+        <w:t>SavedGame</w:t>
+      </w:r>
+      <w:proofErr w:type="spellEnd"/>
+      <w:r>
+        <w:rPr>
+          <w:sz w:val="32"/>
+          <w:szCs w:val="32"/>
+          <w:lang w:val="en-GB"/>
+        </w:rPr>
+        <w:t xml:space="preserve"> : it represents the last saved game of the player and it contains of the moves of the two players, the data type is array of characters.</w:t>
       </w:r>
     </w:p>
     <w:p>
@@ -567,6 +597,7 @@
                 <w:lang w:val="en-GB"/>
               </w:rPr>
             </w:pPr>
+            <w:proofErr w:type="spellStart"/>
             <w:r>
               <w:rPr>
                 <w:sz w:val="24"/>
@@ -575,6 +606,7 @@
               </w:rPr>
               <w:t>userName</w:t>
             </w:r>
+            <w:proofErr w:type="spellEnd"/>
           </w:p>
         </w:tc>
         <w:tc>
@@ -614,6 +646,7 @@
                 <w:lang w:val="en-GB"/>
               </w:rPr>
             </w:pPr>
+            <w:proofErr w:type="spellStart"/>
             <w:r>
               <w:rPr>
                 <w:sz w:val="24"/>
@@ -622,6 +655,7 @@
               </w:rPr>
               <w:t>firstName</w:t>
             </w:r>
+            <w:proofErr w:type="spellEnd"/>
           </w:p>
         </w:tc>
         <w:tc>
@@ -638,6 +672,7 @@
                 <w:lang w:val="en-GB"/>
               </w:rPr>
             </w:pPr>
+            <w:proofErr w:type="spellStart"/>
             <w:r>
               <w:rPr>
                 <w:sz w:val="24"/>
@@ -646,6 +681,7 @@
               </w:rPr>
               <w:t>lastName</w:t>
             </w:r>
+            <w:proofErr w:type="spellEnd"/>
           </w:p>
         </w:tc>
         <w:tc>
@@ -710,6 +746,7 @@
                 <w:lang w:val="en-GB"/>
               </w:rPr>
             </w:pPr>
+            <w:proofErr w:type="spellStart"/>
             <w:r>
               <w:rPr>
                 <w:sz w:val="24"/>
@@ -718,6 +755,7 @@
               </w:rPr>
               <w:t>isPlaying</w:t>
             </w:r>
+            <w:proofErr w:type="spellEnd"/>
           </w:p>
         </w:tc>
         <w:tc>
@@ -734,6 +772,7 @@
                 <w:lang w:val="en-GB"/>
               </w:rPr>
             </w:pPr>
+            <w:proofErr w:type="spellStart"/>
             <w:r>
               <w:rPr>
                 <w:sz w:val="24"/>
@@ -742,6 +781,7 @@
               </w:rPr>
               <w:t>gameId</w:t>
             </w:r>
+            <w:proofErr w:type="spellEnd"/>
           </w:p>
         </w:tc>
       </w:tr>
@@ -931,6 +971,7 @@
                 <w:lang w:val="en-GB"/>
               </w:rPr>
             </w:pPr>
+            <w:proofErr w:type="spellStart"/>
             <w:r>
               <w:rPr>
                 <w:sz w:val="24"/>
@@ -939,6 +980,7 @@
               </w:rPr>
               <w:t>FK,Integer</w:t>
             </w:r>
+            <w:proofErr w:type="spellEnd"/>
           </w:p>
         </w:tc>
       </w:tr>
@@ -966,6 +1008,7 @@
           <w:lang w:val="en-GB"/>
         </w:rPr>
       </w:pPr>
+      <w:proofErr w:type="spellStart"/>
       <w:r>
         <w:rPr>
           <w:color w:val="4472C4" w:themeColor="accent1"/>
@@ -973,7 +1016,17 @@
           <w:szCs w:val="32"/>
           <w:lang w:val="en-GB"/>
         </w:rPr>
-        <w:t>GameLog Table</w:t>
+        <w:t>GameLog</w:t>
+      </w:r>
+      <w:proofErr w:type="spellEnd"/>
+      <w:r>
+        <w:rPr>
+          <w:color w:val="4472C4" w:themeColor="accent1"/>
+          <w:sz w:val="32"/>
+          <w:szCs w:val="32"/>
+          <w:lang w:val="en-GB"/>
+        </w:rPr>
+        <w:t xml:space="preserve"> Table</w:t>
       </w:r>
     </w:p>
     <w:tbl>
@@ -1010,6 +1063,7 @@
                 <w:lang w:val="en-GB"/>
               </w:rPr>
             </w:pPr>
+            <w:proofErr w:type="spellStart"/>
             <w:r>
               <w:rPr>
                 <w:sz w:val="28"/>
@@ -1034,6 +1088,7 @@
               </w:rPr>
               <w:t>Id</w:t>
             </w:r>
+            <w:proofErr w:type="spellEnd"/>
           </w:p>
         </w:tc>
         <w:tc>
@@ -1049,6 +1104,7 @@
                 <w:lang w:val="en-GB"/>
               </w:rPr>
             </w:pPr>
+            <w:proofErr w:type="spellStart"/>
             <w:r>
               <w:rPr>
                 <w:sz w:val="28"/>
@@ -1057,6 +1113,7 @@
               </w:rPr>
               <w:t>homePlayer</w:t>
             </w:r>
+            <w:proofErr w:type="spellEnd"/>
           </w:p>
         </w:tc>
         <w:tc>
@@ -1072,6 +1129,7 @@
                 <w:lang w:val="en-GB"/>
               </w:rPr>
             </w:pPr>
+            <w:proofErr w:type="spellStart"/>
             <w:r>
               <w:rPr>
                 <w:sz w:val="28"/>
@@ -1080,6 +1138,7 @@
               </w:rPr>
               <w:t>opponentPlayer</w:t>
             </w:r>
+            <w:proofErr w:type="spellEnd"/>
           </w:p>
         </w:tc>
         <w:tc>
@@ -1095,6 +1154,7 @@
                 <w:lang w:val="en-GB"/>
               </w:rPr>
             </w:pPr>
+            <w:proofErr w:type="spellStart"/>
             <w:r>
               <w:rPr>
                 <w:sz w:val="28"/>
@@ -1103,6 +1163,7 @@
               </w:rPr>
               <w:t>startGameDate</w:t>
             </w:r>
+            <w:proofErr w:type="spellEnd"/>
           </w:p>
         </w:tc>
         <w:tc>
@@ -1118,6 +1179,7 @@
                 <w:lang w:val="en-GB"/>
               </w:rPr>
             </w:pPr>
+            <w:proofErr w:type="spellStart"/>
             <w:r>
               <w:rPr>
                 <w:sz w:val="28"/>
@@ -1126,6 +1188,7 @@
               </w:rPr>
               <w:t>endGameDate</w:t>
             </w:r>
+            <w:proofErr w:type="spellEnd"/>
           </w:p>
         </w:tc>
         <w:tc>
@@ -1141,6 +1204,7 @@
                 <w:lang w:val="en-GB"/>
               </w:rPr>
             </w:pPr>
+            <w:proofErr w:type="spellStart"/>
             <w:r>
               <w:rPr>
                 <w:sz w:val="28"/>
@@ -1157,6 +1221,7 @@
               </w:rPr>
               <w:t>sFinished</w:t>
             </w:r>
+            <w:proofErr w:type="spellEnd"/>
           </w:p>
         </w:tc>
         <w:tc>
@@ -1172,6 +1237,7 @@
                 <w:lang w:val="en-GB"/>
               </w:rPr>
             </w:pPr>
+            <w:proofErr w:type="spellStart"/>
             <w:r>
               <w:rPr>
                 <w:sz w:val="28"/>
@@ -1180,6 +1246,7 @@
               </w:rPr>
               <w:t>savedGame</w:t>
             </w:r>
+            <w:proofErr w:type="spellEnd"/>
           </w:p>
         </w:tc>
       </w:tr>
@@ -1201,6 +1268,7 @@
                 <w:lang w:val="en-GB"/>
               </w:rPr>
             </w:pPr>
+            <w:proofErr w:type="spellStart"/>
             <w:r>
               <w:rPr>
                 <w:sz w:val="26"/>
@@ -1209,6 +1277,7 @@
               </w:rPr>
               <w:t>PK,Integer</w:t>
             </w:r>
+            <w:proofErr w:type="spellEnd"/>
           </w:p>
         </w:tc>
         <w:tc>
@@ -1447,8 +1516,27 @@
           <w:szCs w:val="32"/>
           <w:lang w:val="en-GB"/>
         </w:rPr>
-        <w:t xml:space="preserve">CREATE OR REPLACE FUNCTION retrieveplayers () RETURNS TABLE ( </w:t>
-      </w:r>
+        <w:t xml:space="preserve">CREATE OR REPLACE FUNCTION </w:t>
+      </w:r>
+      <w:proofErr w:type="spellStart"/>
+      <w:r>
+        <w:rPr>
+          <w:sz w:val="32"/>
+          <w:szCs w:val="32"/>
+          <w:lang w:val="en-GB"/>
+        </w:rPr>
+        <w:t>retrieveplayers</w:t>
+      </w:r>
+      <w:proofErr w:type="spellEnd"/>
+      <w:r>
+        <w:rPr>
+          <w:sz w:val="32"/>
+          <w:szCs w:val="32"/>
+          <w:lang w:val="en-GB"/>
+        </w:rPr>
+        <w:t xml:space="preserve"> () RETURNS TABLE ( </w:t>
+      </w:r>
+      <w:proofErr w:type="spellStart"/>
       <w:r>
         <w:rPr>
           <w:sz w:val="32"/>
@@ -1457,13 +1545,68 @@
         </w:rPr>
         <w:t>userplayer</w:t>
       </w:r>
-      <w:r>
-        <w:rPr>
-          <w:sz w:val="32"/>
-          <w:szCs w:val="32"/>
-          <w:lang w:val="en-GB"/>
-        </w:rPr>
-        <w:t xml:space="preserve"> text , statusOfPlayer boolean , scoreOfPlayer int) AS $$</w:t>
+      <w:proofErr w:type="spellEnd"/>
+      <w:r>
+        <w:rPr>
+          <w:sz w:val="32"/>
+          <w:szCs w:val="32"/>
+          <w:lang w:val="en-GB"/>
+        </w:rPr>
+        <w:t xml:space="preserve"> text , </w:t>
+      </w:r>
+      <w:proofErr w:type="spellStart"/>
+      <w:r>
+        <w:rPr>
+          <w:sz w:val="32"/>
+          <w:szCs w:val="32"/>
+          <w:lang w:val="en-GB"/>
+        </w:rPr>
+        <w:t>statusOfPlayer</w:t>
+      </w:r>
+      <w:proofErr w:type="spellEnd"/>
+      <w:r>
+        <w:rPr>
+          <w:sz w:val="32"/>
+          <w:szCs w:val="32"/>
+          <w:lang w:val="en-GB"/>
+        </w:rPr>
+        <w:t xml:space="preserve"> </w:t>
+      </w:r>
+      <w:proofErr w:type="spellStart"/>
+      <w:r>
+        <w:rPr>
+          <w:sz w:val="32"/>
+          <w:szCs w:val="32"/>
+          <w:lang w:val="en-GB"/>
+        </w:rPr>
+        <w:t>boolean</w:t>
+      </w:r>
+      <w:proofErr w:type="spellEnd"/>
+      <w:r>
+        <w:rPr>
+          <w:sz w:val="32"/>
+          <w:szCs w:val="32"/>
+          <w:lang w:val="en-GB"/>
+        </w:rPr>
+        <w:t xml:space="preserve"> , </w:t>
+      </w:r>
+      <w:proofErr w:type="spellStart"/>
+      <w:r>
+        <w:rPr>
+          <w:sz w:val="32"/>
+          <w:szCs w:val="32"/>
+          <w:lang w:val="en-GB"/>
+        </w:rPr>
+        <w:t>scoreOfPlayer</w:t>
+      </w:r>
+      <w:proofErr w:type="spellEnd"/>
+      <w:r>
+        <w:rPr>
+          <w:sz w:val="32"/>
+          <w:szCs w:val="32"/>
+          <w:lang w:val="en-GB"/>
+        </w:rPr>
+        <w:t xml:space="preserve"> int) AS $$</w:t>
       </w:r>
     </w:p>
     <w:p>
@@ -1514,7 +1657,25 @@
           <w:szCs w:val="32"/>
           <w:lang w:val="en-GB"/>
         </w:rPr>
-        <w:t>RETURN QUERY SELECT username,status,score from players;</w:t>
+        <w:t xml:space="preserve">RETURN QUERY SELECT </w:t>
+      </w:r>
+      <w:proofErr w:type="spellStart"/>
+      <w:r>
+        <w:rPr>
+          <w:sz w:val="32"/>
+          <w:szCs w:val="32"/>
+          <w:lang w:val="en-GB"/>
+        </w:rPr>
+        <w:t>username,status,score</w:t>
+      </w:r>
+      <w:proofErr w:type="spellEnd"/>
+      <w:r>
+        <w:rPr>
+          <w:sz w:val="32"/>
+          <w:szCs w:val="32"/>
+          <w:lang w:val="en-GB"/>
+        </w:rPr>
+        <w:t xml:space="preserve"> from players;</w:t>
       </w:r>
     </w:p>
     <w:p>
@@ -1548,7 +1709,25 @@
           <w:szCs w:val="32"/>
           <w:lang w:val="en-GB"/>
         </w:rPr>
-        <w:t>$$ LANGUAGE plpgsql;</w:t>
+        <w:t xml:space="preserve">$$ LANGUAGE </w:t>
+      </w:r>
+      <w:proofErr w:type="spellStart"/>
+      <w:r>
+        <w:rPr>
+          <w:sz w:val="32"/>
+          <w:szCs w:val="32"/>
+          <w:lang w:val="en-GB"/>
+        </w:rPr>
+        <w:t>plpgsql</w:t>
+      </w:r>
+      <w:proofErr w:type="spellEnd"/>
+      <w:r>
+        <w:rPr>
+          <w:sz w:val="32"/>
+          <w:szCs w:val="32"/>
+          <w:lang w:val="en-GB"/>
+        </w:rPr>
+        <w:t>;</w:t>
       </w:r>
     </w:p>
     <w:p>
@@ -1605,7 +1784,61 @@
           <w:szCs w:val="32"/>
           <w:lang w:val="en-GB"/>
         </w:rPr>
-        <w:t>CREATE OR REPLACE FUNCTION isPlayerOnline (NameOfUser text) RETURNS boolean AS $$</w:t>
+        <w:t xml:space="preserve">CREATE OR REPLACE FUNCTION </w:t>
+      </w:r>
+      <w:proofErr w:type="spellStart"/>
+      <w:r>
+        <w:rPr>
+          <w:sz w:val="32"/>
+          <w:szCs w:val="32"/>
+          <w:lang w:val="en-GB"/>
+        </w:rPr>
+        <w:t>isPlayerOnline</w:t>
+      </w:r>
+      <w:proofErr w:type="spellEnd"/>
+      <w:r>
+        <w:rPr>
+          <w:sz w:val="32"/>
+          <w:szCs w:val="32"/>
+          <w:lang w:val="en-GB"/>
+        </w:rPr>
+        <w:t xml:space="preserve"> (</w:t>
+      </w:r>
+      <w:proofErr w:type="spellStart"/>
+      <w:r>
+        <w:rPr>
+          <w:sz w:val="32"/>
+          <w:szCs w:val="32"/>
+          <w:lang w:val="en-GB"/>
+        </w:rPr>
+        <w:t>NameOfUser</w:t>
+      </w:r>
+      <w:proofErr w:type="spellEnd"/>
+      <w:r>
+        <w:rPr>
+          <w:sz w:val="32"/>
+          <w:szCs w:val="32"/>
+          <w:lang w:val="en-GB"/>
+        </w:rPr>
+        <w:t xml:space="preserve"> text) RETURNS </w:t>
+      </w:r>
+      <w:proofErr w:type="spellStart"/>
+      <w:r>
+        <w:rPr>
+          <w:sz w:val="32"/>
+          <w:szCs w:val="32"/>
+          <w:lang w:val="en-GB"/>
+        </w:rPr>
+        <w:t>boolean</w:t>
+      </w:r>
+      <w:proofErr w:type="spellEnd"/>
+      <w:r>
+        <w:rPr>
+          <w:sz w:val="32"/>
+          <w:szCs w:val="32"/>
+          <w:lang w:val="en-GB"/>
+        </w:rPr>
+        <w:t xml:space="preserve"> AS $$</w:t>
       </w:r>
     </w:p>
     <w:p>
@@ -1633,6 +1866,7 @@
           <w:lang w:val="en-GB"/>
         </w:rPr>
       </w:pPr>
+      <w:proofErr w:type="spellStart"/>
       <w:r>
         <w:rPr>
           <w:sz w:val="32"/>
@@ -1673,13 +1907,32 @@
         </w:rPr>
         <w:t>layer</w:t>
       </w:r>
-      <w:r>
-        <w:rPr>
-          <w:sz w:val="32"/>
-          <w:szCs w:val="32"/>
-          <w:lang w:val="en-GB"/>
-        </w:rPr>
-        <w:t xml:space="preserve"> boolean;</w:t>
+      <w:proofErr w:type="spellEnd"/>
+      <w:r>
+        <w:rPr>
+          <w:sz w:val="32"/>
+          <w:szCs w:val="32"/>
+          <w:lang w:val="en-GB"/>
+        </w:rPr>
+        <w:t xml:space="preserve"> </w:t>
+      </w:r>
+      <w:proofErr w:type="spellStart"/>
+      <w:r>
+        <w:rPr>
+          <w:sz w:val="32"/>
+          <w:szCs w:val="32"/>
+          <w:lang w:val="en-GB"/>
+        </w:rPr>
+        <w:t>boolean</w:t>
+      </w:r>
+      <w:proofErr w:type="spellEnd"/>
+      <w:r>
+        <w:rPr>
+          <w:sz w:val="32"/>
+          <w:szCs w:val="32"/>
+          <w:lang w:val="en-GB"/>
+        </w:rPr>
+        <w:t>;</w:t>
       </w:r>
     </w:p>
     <w:p>
@@ -1715,6 +1968,7 @@
         </w:rPr>
         <w:t xml:space="preserve">SELECT status INTO </w:t>
       </w:r>
+      <w:proofErr w:type="spellStart"/>
       <w:r>
         <w:rPr>
           <w:sz w:val="32"/>
@@ -1755,13 +2009,32 @@
         </w:rPr>
         <w:t>layer</w:t>
       </w:r>
-      <w:r>
-        <w:rPr>
-          <w:sz w:val="32"/>
-          <w:szCs w:val="32"/>
-          <w:lang w:val="en-GB"/>
-        </w:rPr>
-        <w:t xml:space="preserve"> FROM players WHERE username = NameOfUser;</w:t>
+      <w:proofErr w:type="spellEnd"/>
+      <w:r>
+        <w:rPr>
+          <w:sz w:val="32"/>
+          <w:szCs w:val="32"/>
+          <w:lang w:val="en-GB"/>
+        </w:rPr>
+        <w:t xml:space="preserve"> FROM players WHERE username = </w:t>
+      </w:r>
+      <w:proofErr w:type="spellStart"/>
+      <w:r>
+        <w:rPr>
+          <w:sz w:val="32"/>
+          <w:szCs w:val="32"/>
+          <w:lang w:val="en-GB"/>
+        </w:rPr>
+        <w:t>NameOfUser</w:t>
+      </w:r>
+      <w:proofErr w:type="spellEnd"/>
+      <w:r>
+        <w:rPr>
+          <w:sz w:val="32"/>
+          <w:szCs w:val="32"/>
+          <w:lang w:val="en-GB"/>
+        </w:rPr>
+        <w:t>;</w:t>
       </w:r>
     </w:p>
     <w:p>
@@ -1780,6 +2053,7 @@
         </w:rPr>
         <w:t xml:space="preserve">RETURN </w:t>
       </w:r>
+      <w:proofErr w:type="spellStart"/>
       <w:r>
         <w:rPr>
           <w:sz w:val="32"/>
@@ -1820,6 +2094,7 @@
         </w:rPr>
         <w:t>layer</w:t>
       </w:r>
+      <w:proofErr w:type="spellEnd"/>
       <w:r>
         <w:rPr>
           <w:sz w:val="32"/>
@@ -1860,7 +2135,25 @@
           <w:szCs w:val="32"/>
           <w:lang w:val="en-GB"/>
         </w:rPr>
-        <w:t>$$ LANGUAGE plpgsql;</w:t>
+        <w:t xml:space="preserve">$$ LANGUAGE </w:t>
+      </w:r>
+      <w:proofErr w:type="spellStart"/>
+      <w:r>
+        <w:rPr>
+          <w:sz w:val="32"/>
+          <w:szCs w:val="32"/>
+          <w:lang w:val="en-GB"/>
+        </w:rPr>
+        <w:t>plpgsql</w:t>
+      </w:r>
+      <w:proofErr w:type="spellEnd"/>
+      <w:r>
+        <w:rPr>
+          <w:sz w:val="32"/>
+          <w:szCs w:val="32"/>
+          <w:lang w:val="en-GB"/>
+        </w:rPr>
+        <w:t>;</w:t>
       </w:r>
     </w:p>
     <w:p>
@@ -1909,7 +2202,43 @@
           <w:szCs w:val="32"/>
           <w:lang w:val="en-GB"/>
         </w:rPr>
-        <w:t>CREATE OR REPLACE FUNCTION updatescoreoffline (nameOfUser text) RETURNS VOID AS $$</w:t>
+        <w:t xml:space="preserve">CREATE OR REPLACE FUNCTION </w:t>
+      </w:r>
+      <w:proofErr w:type="spellStart"/>
+      <w:r>
+        <w:rPr>
+          <w:sz w:val="32"/>
+          <w:szCs w:val="32"/>
+          <w:lang w:val="en-GB"/>
+        </w:rPr>
+        <w:t>updatescoreoffline</w:t>
+      </w:r>
+      <w:proofErr w:type="spellEnd"/>
+      <w:r>
+        <w:rPr>
+          <w:sz w:val="32"/>
+          <w:szCs w:val="32"/>
+          <w:lang w:val="en-GB"/>
+        </w:rPr>
+        <w:t xml:space="preserve"> (</w:t>
+      </w:r>
+      <w:proofErr w:type="spellStart"/>
+      <w:r>
+        <w:rPr>
+          <w:sz w:val="32"/>
+          <w:szCs w:val="32"/>
+          <w:lang w:val="en-GB"/>
+        </w:rPr>
+        <w:t>nameOfUser</w:t>
+      </w:r>
+      <w:proofErr w:type="spellEnd"/>
+      <w:r>
+        <w:rPr>
+          <w:sz w:val="32"/>
+          <w:szCs w:val="32"/>
+          <w:lang w:val="en-GB"/>
+        </w:rPr>
+        <w:t xml:space="preserve"> text) RETURNS VOID AS $$</w:t>
       </w:r>
     </w:p>
     <w:p>
@@ -1960,7 +2289,25 @@
           <w:szCs w:val="32"/>
           <w:lang w:val="en-GB"/>
         </w:rPr>
-        <w:t>UPDATE players SET score = score + 5 WHERE username = nameOfUser;</w:t>
+        <w:t xml:space="preserve">UPDATE players SET score = score + 5 WHERE username = </w:t>
+      </w:r>
+      <w:proofErr w:type="spellStart"/>
+      <w:r>
+        <w:rPr>
+          <w:sz w:val="32"/>
+          <w:szCs w:val="32"/>
+          <w:lang w:val="en-GB"/>
+        </w:rPr>
+        <w:t>nameOfUser</w:t>
+      </w:r>
+      <w:proofErr w:type="spellEnd"/>
+      <w:r>
+        <w:rPr>
+          <w:sz w:val="32"/>
+          <w:szCs w:val="32"/>
+          <w:lang w:val="en-GB"/>
+        </w:rPr>
+        <w:t>;</w:t>
       </w:r>
     </w:p>
     <w:p>
@@ -1994,7 +2341,25 @@
           <w:szCs w:val="32"/>
           <w:lang w:val="en-GB"/>
         </w:rPr>
-        <w:t>$$ LANGUAGE plpgsql;</w:t>
+        <w:t xml:space="preserve">$$ LANGUAGE </w:t>
+      </w:r>
+      <w:proofErr w:type="spellStart"/>
+      <w:r>
+        <w:rPr>
+          <w:sz w:val="32"/>
+          <w:szCs w:val="32"/>
+          <w:lang w:val="en-GB"/>
+        </w:rPr>
+        <w:t>plpgsql</w:t>
+      </w:r>
+      <w:proofErr w:type="spellEnd"/>
+      <w:r>
+        <w:rPr>
+          <w:sz w:val="32"/>
+          <w:szCs w:val="32"/>
+          <w:lang w:val="en-GB"/>
+        </w:rPr>
+        <w:t>;</w:t>
       </w:r>
     </w:p>
     <w:p>
@@ -2067,7 +2432,43 @@
           <w:szCs w:val="32"/>
           <w:lang w:val="en-GB"/>
         </w:rPr>
-        <w:t>CREATE OR REPLACE FUNCTION updatescoreonline (nameOfUser text) RETURNS VOID AS $$</w:t>
+        <w:t xml:space="preserve">CREATE OR REPLACE FUNCTION </w:t>
+      </w:r>
+      <w:proofErr w:type="spellStart"/>
+      <w:r>
+        <w:rPr>
+          <w:sz w:val="32"/>
+          <w:szCs w:val="32"/>
+          <w:lang w:val="en-GB"/>
+        </w:rPr>
+        <w:t>updatescoreonline</w:t>
+      </w:r>
+      <w:proofErr w:type="spellEnd"/>
+      <w:r>
+        <w:rPr>
+          <w:sz w:val="32"/>
+          <w:szCs w:val="32"/>
+          <w:lang w:val="en-GB"/>
+        </w:rPr>
+        <w:t xml:space="preserve"> (</w:t>
+      </w:r>
+      <w:proofErr w:type="spellStart"/>
+      <w:r>
+        <w:rPr>
+          <w:sz w:val="32"/>
+          <w:szCs w:val="32"/>
+          <w:lang w:val="en-GB"/>
+        </w:rPr>
+        <w:t>nameOfUser</w:t>
+      </w:r>
+      <w:proofErr w:type="spellEnd"/>
+      <w:r>
+        <w:rPr>
+          <w:sz w:val="32"/>
+          <w:szCs w:val="32"/>
+          <w:lang w:val="en-GB"/>
+        </w:rPr>
+        <w:t xml:space="preserve"> text) RETURNS VOID AS $$</w:t>
       </w:r>
     </w:p>
     <w:p>
@@ -2118,7 +2519,25 @@
           <w:szCs w:val="32"/>
           <w:lang w:val="en-GB"/>
         </w:rPr>
-        <w:t>UPDATE players SET score = score + 20 WHERE username = nameOfUser;</w:t>
+        <w:t xml:space="preserve">UPDATE players SET score = score + 20 WHERE username = </w:t>
+      </w:r>
+      <w:proofErr w:type="spellStart"/>
+      <w:r>
+        <w:rPr>
+          <w:sz w:val="32"/>
+          <w:szCs w:val="32"/>
+          <w:lang w:val="en-GB"/>
+        </w:rPr>
+        <w:t>nameOfUser</w:t>
+      </w:r>
+      <w:proofErr w:type="spellEnd"/>
+      <w:r>
+        <w:rPr>
+          <w:sz w:val="32"/>
+          <w:szCs w:val="32"/>
+          <w:lang w:val="en-GB"/>
+        </w:rPr>
+        <w:t>;</w:t>
       </w:r>
     </w:p>
     <w:p>
@@ -2152,7 +2571,25 @@
           <w:szCs w:val="32"/>
           <w:lang w:val="en-GB"/>
         </w:rPr>
-        <w:t>$$ LANGUAGE plpgsql;</w:t>
+        <w:t xml:space="preserve">$$ LANGUAGE </w:t>
+      </w:r>
+      <w:proofErr w:type="spellStart"/>
+      <w:r>
+        <w:rPr>
+          <w:sz w:val="32"/>
+          <w:szCs w:val="32"/>
+          <w:lang w:val="en-GB"/>
+        </w:rPr>
+        <w:t>plpgsql</w:t>
+      </w:r>
+      <w:proofErr w:type="spellEnd"/>
+      <w:r>
+        <w:rPr>
+          <w:sz w:val="32"/>
+          <w:szCs w:val="32"/>
+          <w:lang w:val="en-GB"/>
+        </w:rPr>
+        <w:t>;</w:t>
       </w:r>
     </w:p>
     <w:p>
@@ -2255,7 +2692,43 @@
           <w:szCs w:val="32"/>
           <w:lang w:val="en-GB"/>
         </w:rPr>
-        <w:t>CREATE OR REPLACE FUNCTION isPlaying ( nameOfUser text ) RETURNS BOOLEAN AS $$</w:t>
+        <w:t xml:space="preserve">CREATE OR REPLACE FUNCTION </w:t>
+      </w:r>
+      <w:proofErr w:type="spellStart"/>
+      <w:r>
+        <w:rPr>
+          <w:sz w:val="32"/>
+          <w:szCs w:val="32"/>
+          <w:lang w:val="en-GB"/>
+        </w:rPr>
+        <w:t>isPlaying</w:t>
+      </w:r>
+      <w:proofErr w:type="spellEnd"/>
+      <w:r>
+        <w:rPr>
+          <w:sz w:val="32"/>
+          <w:szCs w:val="32"/>
+          <w:lang w:val="en-GB"/>
+        </w:rPr>
+        <w:t xml:space="preserve"> ( </w:t>
+      </w:r>
+      <w:proofErr w:type="spellStart"/>
+      <w:r>
+        <w:rPr>
+          <w:sz w:val="32"/>
+          <w:szCs w:val="32"/>
+          <w:lang w:val="en-GB"/>
+        </w:rPr>
+        <w:t>nameOfUser</w:t>
+      </w:r>
+      <w:proofErr w:type="spellEnd"/>
+      <w:r>
+        <w:rPr>
+          <w:sz w:val="32"/>
+          <w:szCs w:val="32"/>
+          <w:lang w:val="en-GB"/>
+        </w:rPr>
+        <w:t xml:space="preserve"> text ) RETURNS BOOLEAN AS $$</w:t>
       </w:r>
     </w:p>
     <w:p>
@@ -2283,13 +2756,41 @@
           <w:lang w:val="en-GB"/>
         </w:rPr>
       </w:pPr>
-      <w:r>
-        <w:rPr>
-          <w:sz w:val="32"/>
-          <w:szCs w:val="32"/>
-          <w:lang w:val="en-GB"/>
-        </w:rPr>
-        <w:t>isPlayingNow boolean;</w:t>
+      <w:proofErr w:type="spellStart"/>
+      <w:r>
+        <w:rPr>
+          <w:sz w:val="32"/>
+          <w:szCs w:val="32"/>
+          <w:lang w:val="en-GB"/>
+        </w:rPr>
+        <w:t>isPlayingNow</w:t>
+      </w:r>
+      <w:proofErr w:type="spellEnd"/>
+      <w:r>
+        <w:rPr>
+          <w:sz w:val="32"/>
+          <w:szCs w:val="32"/>
+          <w:lang w:val="en-GB"/>
+        </w:rPr>
+        <w:t xml:space="preserve"> </w:t>
+      </w:r>
+      <w:proofErr w:type="spellStart"/>
+      <w:r>
+        <w:rPr>
+          <w:sz w:val="32"/>
+          <w:szCs w:val="32"/>
+          <w:lang w:val="en-GB"/>
+        </w:rPr>
+        <w:t>boolean</w:t>
+      </w:r>
+      <w:proofErr w:type="spellEnd"/>
+      <w:r>
+        <w:rPr>
+          <w:sz w:val="32"/>
+          <w:szCs w:val="32"/>
+          <w:lang w:val="en-GB"/>
+        </w:rPr>
+        <w:t>;</w:t>
       </w:r>
     </w:p>
     <w:p>
@@ -2325,38 +2826,94 @@
         </w:rPr>
         <w:t xml:space="preserve">SELECT </w:t>
       </w:r>
+      <w:proofErr w:type="spellStart"/>
       <w:r>
         <w:rPr>
           <w:sz w:val="28"/>
           <w:szCs w:val="28"/>
           <w:lang w:val="en-GB"/>
         </w:rPr>
-        <w:t xml:space="preserve">isPlaying INTO </w:t>
-      </w:r>
-      <w:r>
-        <w:rPr>
-          <w:sz w:val="32"/>
-          <w:szCs w:val="32"/>
-          <w:lang w:val="en-GB"/>
-        </w:rPr>
-        <w:t>isPlayingNow FROM players WHERE username = nameofuser;</w:t>
-      </w:r>
-    </w:p>
-    <w:p>
-      <w:pPr>
-        <w:rPr>
-          <w:sz w:val="32"/>
-          <w:szCs w:val="32"/>
-          <w:lang w:val="en-GB"/>
-        </w:rPr>
-      </w:pPr>
-      <w:r>
-        <w:rPr>
-          <w:sz w:val="32"/>
-          <w:szCs w:val="32"/>
-          <w:lang w:val="en-GB"/>
-        </w:rPr>
-        <w:t>RETURN  isPlayingNow;</w:t>
+        <w:t>isPlaying</w:t>
+      </w:r>
+      <w:proofErr w:type="spellEnd"/>
+      <w:r>
+        <w:rPr>
+          <w:sz w:val="28"/>
+          <w:szCs w:val="28"/>
+          <w:lang w:val="en-GB"/>
+        </w:rPr>
+        <w:t xml:space="preserve"> INTO </w:t>
+      </w:r>
+      <w:proofErr w:type="spellStart"/>
+      <w:r>
+        <w:rPr>
+          <w:sz w:val="32"/>
+          <w:szCs w:val="32"/>
+          <w:lang w:val="en-GB"/>
+        </w:rPr>
+        <w:t>isPlayingNow</w:t>
+      </w:r>
+      <w:proofErr w:type="spellEnd"/>
+      <w:r>
+        <w:rPr>
+          <w:sz w:val="32"/>
+          <w:szCs w:val="32"/>
+          <w:lang w:val="en-GB"/>
+        </w:rPr>
+        <w:t xml:space="preserve"> FROM players WHERE username = </w:t>
+      </w:r>
+      <w:proofErr w:type="spellStart"/>
+      <w:r>
+        <w:rPr>
+          <w:sz w:val="32"/>
+          <w:szCs w:val="32"/>
+          <w:lang w:val="en-GB"/>
+        </w:rPr>
+        <w:t>nameofuser</w:t>
+      </w:r>
+      <w:proofErr w:type="spellEnd"/>
+      <w:r>
+        <w:rPr>
+          <w:sz w:val="32"/>
+          <w:szCs w:val="32"/>
+          <w:lang w:val="en-GB"/>
+        </w:rPr>
+        <w:t>;</w:t>
+      </w:r>
+    </w:p>
+    <w:p>
+      <w:pPr>
+        <w:rPr>
+          <w:sz w:val="32"/>
+          <w:szCs w:val="32"/>
+          <w:lang w:val="en-GB"/>
+        </w:rPr>
+      </w:pPr>
+      <w:r>
+        <w:rPr>
+          <w:sz w:val="32"/>
+          <w:szCs w:val="32"/>
+          <w:lang w:val="en-GB"/>
+        </w:rPr>
+        <w:t xml:space="preserve">RETURN  </w:t>
+      </w:r>
+      <w:proofErr w:type="spellStart"/>
+      <w:r>
+        <w:rPr>
+          <w:sz w:val="32"/>
+          <w:szCs w:val="32"/>
+          <w:lang w:val="en-GB"/>
+        </w:rPr>
+        <w:t>isPlayingNow</w:t>
+      </w:r>
+      <w:proofErr w:type="spellEnd"/>
+      <w:r>
+        <w:rPr>
+          <w:sz w:val="32"/>
+          <w:szCs w:val="32"/>
+          <w:lang w:val="en-GB"/>
+        </w:rPr>
+        <w:t>;</w:t>
       </w:r>
     </w:p>
     <w:p>
@@ -2390,7 +2947,25 @@
           <w:szCs w:val="32"/>
           <w:lang w:val="en-GB"/>
         </w:rPr>
-        <w:t>$$ LANGUAGE plpgsql;</w:t>
+        <w:t xml:space="preserve">$$ LANGUAGE </w:t>
+      </w:r>
+      <w:proofErr w:type="spellStart"/>
+      <w:r>
+        <w:rPr>
+          <w:sz w:val="32"/>
+          <w:szCs w:val="32"/>
+          <w:lang w:val="en-GB"/>
+        </w:rPr>
+        <w:t>plpgsql</w:t>
+      </w:r>
+      <w:proofErr w:type="spellEnd"/>
+      <w:r>
+        <w:rPr>
+          <w:sz w:val="32"/>
+          <w:szCs w:val="32"/>
+          <w:lang w:val="en-GB"/>
+        </w:rPr>
+        <w:t>;</w:t>
       </w:r>
     </w:p>
     <w:p>
@@ -2456,7 +3031,97 @@
           <w:szCs w:val="32"/>
           <w:lang w:val="en-GB"/>
         </w:rPr>
-        <w:t>CREATE OR REPLACE FUNCTION createplayer (nameofuser text ,playerpassword text, firstname text, lastname text) RETURNS VOID AS $$</w:t>
+        <w:t xml:space="preserve">CREATE OR REPLACE FUNCTION </w:t>
+      </w:r>
+      <w:proofErr w:type="spellStart"/>
+      <w:r>
+        <w:rPr>
+          <w:sz w:val="32"/>
+          <w:szCs w:val="32"/>
+          <w:lang w:val="en-GB"/>
+        </w:rPr>
+        <w:t>createplayer</w:t>
+      </w:r>
+      <w:proofErr w:type="spellEnd"/>
+      <w:r>
+        <w:rPr>
+          <w:sz w:val="32"/>
+          <w:szCs w:val="32"/>
+          <w:lang w:val="en-GB"/>
+        </w:rPr>
+        <w:t xml:space="preserve"> (</w:t>
+      </w:r>
+      <w:proofErr w:type="spellStart"/>
+      <w:r>
+        <w:rPr>
+          <w:sz w:val="32"/>
+          <w:szCs w:val="32"/>
+          <w:lang w:val="en-GB"/>
+        </w:rPr>
+        <w:t>nameofuser</w:t>
+      </w:r>
+      <w:proofErr w:type="spellEnd"/>
+      <w:r>
+        <w:rPr>
+          <w:sz w:val="32"/>
+          <w:szCs w:val="32"/>
+          <w:lang w:val="en-GB"/>
+        </w:rPr>
+        <w:t xml:space="preserve"> text ,</w:t>
+      </w:r>
+      <w:proofErr w:type="spellStart"/>
+      <w:r>
+        <w:rPr>
+          <w:sz w:val="32"/>
+          <w:szCs w:val="32"/>
+          <w:lang w:val="en-GB"/>
+        </w:rPr>
+        <w:t>playerpassword</w:t>
+      </w:r>
+      <w:proofErr w:type="spellEnd"/>
+      <w:r>
+        <w:rPr>
+          <w:sz w:val="32"/>
+          <w:szCs w:val="32"/>
+          <w:lang w:val="en-GB"/>
+        </w:rPr>
+        <w:t xml:space="preserve"> text, </w:t>
+      </w:r>
+      <w:proofErr w:type="spellStart"/>
+      <w:r>
+        <w:rPr>
+          <w:sz w:val="32"/>
+          <w:szCs w:val="32"/>
+          <w:lang w:val="en-GB"/>
+        </w:rPr>
+        <w:t>firstname</w:t>
+      </w:r>
+      <w:proofErr w:type="spellEnd"/>
+      <w:r>
+        <w:rPr>
+          <w:sz w:val="32"/>
+          <w:szCs w:val="32"/>
+          <w:lang w:val="en-GB"/>
+        </w:rPr>
+        <w:t xml:space="preserve"> text, </w:t>
+      </w:r>
+      <w:proofErr w:type="spellStart"/>
+      <w:r>
+        <w:rPr>
+          <w:sz w:val="32"/>
+          <w:szCs w:val="32"/>
+          <w:lang w:val="en-GB"/>
+        </w:rPr>
+        <w:t>lastname</w:t>
+      </w:r>
+      <w:proofErr w:type="spellEnd"/>
+      <w:r>
+        <w:rPr>
+          <w:sz w:val="32"/>
+          <w:szCs w:val="32"/>
+          <w:lang w:val="en-GB"/>
+        </w:rPr>
+        <w:t xml:space="preserve"> text) RETURNS VOID AS $$</w:t>
       </w:r>
     </w:p>
     <w:p>
@@ -2541,7 +3206,25 @@
           <w:szCs w:val="32"/>
           <w:lang w:val="en-GB"/>
         </w:rPr>
-        <w:t>$$ LANGUAGE plpgsql;</w:t>
+        <w:t xml:space="preserve">$$ LANGUAGE </w:t>
+      </w:r>
+      <w:proofErr w:type="spellStart"/>
+      <w:r>
+        <w:rPr>
+          <w:sz w:val="32"/>
+          <w:szCs w:val="32"/>
+          <w:lang w:val="en-GB"/>
+        </w:rPr>
+        <w:t>plpgsql</w:t>
+      </w:r>
+      <w:proofErr w:type="spellEnd"/>
+      <w:r>
+        <w:rPr>
+          <w:sz w:val="32"/>
+          <w:szCs w:val="32"/>
+          <w:lang w:val="en-GB"/>
+        </w:rPr>
+        <w:t>;</w:t>
       </w:r>
     </w:p>
     <w:p>
@@ -2581,7 +3264,61 @@
           <w:szCs w:val="32"/>
           <w:lang w:val="en-GB"/>
         </w:rPr>
-        <w:t>CREATE OR REPLACE FUNCTION createagame (firstuser text , seconduser text) RETURNS int AS $$</w:t>
+        <w:t xml:space="preserve">CREATE OR REPLACE FUNCTION </w:t>
+      </w:r>
+      <w:proofErr w:type="spellStart"/>
+      <w:r>
+        <w:rPr>
+          <w:sz w:val="32"/>
+          <w:szCs w:val="32"/>
+          <w:lang w:val="en-GB"/>
+        </w:rPr>
+        <w:t>createagame</w:t>
+      </w:r>
+      <w:proofErr w:type="spellEnd"/>
+      <w:r>
+        <w:rPr>
+          <w:sz w:val="32"/>
+          <w:szCs w:val="32"/>
+          <w:lang w:val="en-GB"/>
+        </w:rPr>
+        <w:t xml:space="preserve"> (</w:t>
+      </w:r>
+      <w:proofErr w:type="spellStart"/>
+      <w:r>
+        <w:rPr>
+          <w:sz w:val="32"/>
+          <w:szCs w:val="32"/>
+          <w:lang w:val="en-GB"/>
+        </w:rPr>
+        <w:t>firstuser</w:t>
+      </w:r>
+      <w:proofErr w:type="spellEnd"/>
+      <w:r>
+        <w:rPr>
+          <w:sz w:val="32"/>
+          <w:szCs w:val="32"/>
+          <w:lang w:val="en-GB"/>
+        </w:rPr>
+        <w:t xml:space="preserve"> text , </w:t>
+      </w:r>
+      <w:proofErr w:type="spellStart"/>
+      <w:r>
+        <w:rPr>
+          <w:sz w:val="32"/>
+          <w:szCs w:val="32"/>
+          <w:lang w:val="en-GB"/>
+        </w:rPr>
+        <w:t>seconduser</w:t>
+      </w:r>
+      <w:proofErr w:type="spellEnd"/>
+      <w:r>
+        <w:rPr>
+          <w:sz w:val="32"/>
+          <w:szCs w:val="32"/>
+          <w:lang w:val="en-GB"/>
+        </w:rPr>
+        <w:t xml:space="preserve"> text) RETURNS int AS $$</w:t>
       </w:r>
     </w:p>
     <w:p>
@@ -2609,13 +3346,23 @@
           <w:lang w:val="en-GB"/>
         </w:rPr>
       </w:pPr>
-      <w:r>
-        <w:rPr>
-          <w:sz w:val="32"/>
-          <w:szCs w:val="32"/>
-          <w:lang w:val="en-GB"/>
-        </w:rPr>
-        <w:t>Numberofgames int;</w:t>
+      <w:proofErr w:type="spellStart"/>
+      <w:r>
+        <w:rPr>
+          <w:sz w:val="32"/>
+          <w:szCs w:val="32"/>
+          <w:lang w:val="en-GB"/>
+        </w:rPr>
+        <w:t>Numberofgames</w:t>
+      </w:r>
+      <w:proofErr w:type="spellEnd"/>
+      <w:r>
+        <w:rPr>
+          <w:sz w:val="32"/>
+          <w:szCs w:val="32"/>
+          <w:lang w:val="en-GB"/>
+        </w:rPr>
+        <w:t xml:space="preserve"> int;</w:t>
       </w:r>
     </w:p>
     <w:p>
@@ -2652,7 +3399,61 @@
           <w:szCs w:val="32"/>
           <w:lang w:val="en-GB"/>
         </w:rPr>
-        <w:t>SELECT COUNT (game_id) INTO Numberofgames from gamelog;</w:t>
+        <w:t>SELECT COUNT (</w:t>
+      </w:r>
+      <w:proofErr w:type="spellStart"/>
+      <w:r>
+        <w:rPr>
+          <w:sz w:val="32"/>
+          <w:szCs w:val="32"/>
+          <w:lang w:val="en-GB"/>
+        </w:rPr>
+        <w:t>game_id</w:t>
+      </w:r>
+      <w:proofErr w:type="spellEnd"/>
+      <w:r>
+        <w:rPr>
+          <w:sz w:val="32"/>
+          <w:szCs w:val="32"/>
+          <w:lang w:val="en-GB"/>
+        </w:rPr>
+        <w:t xml:space="preserve">) INTO </w:t>
+      </w:r>
+      <w:proofErr w:type="spellStart"/>
+      <w:r>
+        <w:rPr>
+          <w:sz w:val="32"/>
+          <w:szCs w:val="32"/>
+          <w:lang w:val="en-GB"/>
+        </w:rPr>
+        <w:t>Numberofgames</w:t>
+      </w:r>
+      <w:proofErr w:type="spellEnd"/>
+      <w:r>
+        <w:rPr>
+          <w:sz w:val="32"/>
+          <w:szCs w:val="32"/>
+          <w:lang w:val="en-GB"/>
+        </w:rPr>
+        <w:t xml:space="preserve"> from </w:t>
+      </w:r>
+      <w:proofErr w:type="spellStart"/>
+      <w:r>
+        <w:rPr>
+          <w:sz w:val="32"/>
+          <w:szCs w:val="32"/>
+          <w:lang w:val="en-GB"/>
+        </w:rPr>
+        <w:t>gamelog</w:t>
+      </w:r>
+      <w:proofErr w:type="spellEnd"/>
+      <w:r>
+        <w:rPr>
+          <w:sz w:val="32"/>
+          <w:szCs w:val="32"/>
+          <w:lang w:val="en-GB"/>
+        </w:rPr>
+        <w:t>;</w:t>
       </w:r>
     </w:p>
     <w:p>
@@ -2666,13 +3467,41 @@
           <w:lang w:val="en-GB"/>
         </w:rPr>
       </w:pPr>
-      <w:r>
-        <w:rPr>
-          <w:sz w:val="32"/>
-          <w:szCs w:val="32"/>
-          <w:lang w:val="en-GB"/>
-        </w:rPr>
-        <w:t>Numberofgames = Numberofgames + 1;</w:t>
+      <w:proofErr w:type="spellStart"/>
+      <w:r>
+        <w:rPr>
+          <w:sz w:val="32"/>
+          <w:szCs w:val="32"/>
+          <w:lang w:val="en-GB"/>
+        </w:rPr>
+        <w:t>Numberofgames</w:t>
+      </w:r>
+      <w:proofErr w:type="spellEnd"/>
+      <w:r>
+        <w:rPr>
+          <w:sz w:val="32"/>
+          <w:szCs w:val="32"/>
+          <w:lang w:val="en-GB"/>
+        </w:rPr>
+        <w:t xml:space="preserve"> = </w:t>
+      </w:r>
+      <w:proofErr w:type="spellStart"/>
+      <w:r>
+        <w:rPr>
+          <w:sz w:val="32"/>
+          <w:szCs w:val="32"/>
+          <w:lang w:val="en-GB"/>
+        </w:rPr>
+        <w:t>Numberofgames</w:t>
+      </w:r>
+      <w:proofErr w:type="spellEnd"/>
+      <w:r>
+        <w:rPr>
+          <w:sz w:val="32"/>
+          <w:szCs w:val="32"/>
+          <w:lang w:val="en-GB"/>
+        </w:rPr>
+        <w:t xml:space="preserve"> + 1;</w:t>
       </w:r>
     </w:p>
     <w:p>
@@ -2692,23 +3521,131 @@
           <w:szCs w:val="32"/>
           <w:lang w:val="en-GB"/>
         </w:rPr>
-        <w:t>INSERT INTO gamelog (game_id,</w:t>
-      </w:r>
-      <w:r>
-        <w:rPr>
-          <w:sz w:val="32"/>
-          <w:szCs w:val="32"/>
-          <w:lang w:val="en-GB"/>
-        </w:rPr>
-        <w:t xml:space="preserve"> homePlayer,opponentplayer, startGameDate, isFinished</w:t>
-      </w:r>
-      <w:r>
-        <w:rPr>
-          <w:sz w:val="32"/>
-          <w:szCs w:val="32"/>
-          <w:lang w:val="en-GB"/>
-        </w:rPr>
-        <w:t>,savedgame) VALUES ( Numberofgames , firstuser,seconduser,now(),false,ARRAY[45,45,45,45,45,45,45,45,45]);</w:t>
+        <w:t xml:space="preserve">INSERT INTO </w:t>
+      </w:r>
+      <w:proofErr w:type="spellStart"/>
+      <w:r>
+        <w:rPr>
+          <w:sz w:val="32"/>
+          <w:szCs w:val="32"/>
+          <w:lang w:val="en-GB"/>
+        </w:rPr>
+        <w:t>gamelog</w:t>
+      </w:r>
+      <w:proofErr w:type="spellEnd"/>
+      <w:r>
+        <w:rPr>
+          <w:sz w:val="32"/>
+          <w:szCs w:val="32"/>
+          <w:lang w:val="en-GB"/>
+        </w:rPr>
+        <w:t xml:space="preserve"> (</w:t>
+      </w:r>
+      <w:proofErr w:type="spellStart"/>
+      <w:r>
+        <w:rPr>
+          <w:sz w:val="32"/>
+          <w:szCs w:val="32"/>
+          <w:lang w:val="en-GB"/>
+        </w:rPr>
+        <w:t>game_id</w:t>
+      </w:r>
+      <w:proofErr w:type="spellEnd"/>
+      <w:r>
+        <w:rPr>
+          <w:sz w:val="32"/>
+          <w:szCs w:val="32"/>
+          <w:lang w:val="en-GB"/>
+        </w:rPr>
+        <w:t>,</w:t>
+      </w:r>
+      <w:r>
+        <w:rPr>
+          <w:sz w:val="32"/>
+          <w:szCs w:val="32"/>
+          <w:lang w:val="en-GB"/>
+        </w:rPr>
+        <w:t xml:space="preserve"> </w:t>
+      </w:r>
+      <w:proofErr w:type="spellStart"/>
+      <w:r>
+        <w:rPr>
+          <w:sz w:val="32"/>
+          <w:szCs w:val="32"/>
+          <w:lang w:val="en-GB"/>
+        </w:rPr>
+        <w:t>homePlayer,opponentplayer</w:t>
+      </w:r>
+      <w:proofErr w:type="spellEnd"/>
+      <w:r>
+        <w:rPr>
+          <w:sz w:val="32"/>
+          <w:szCs w:val="32"/>
+          <w:lang w:val="en-GB"/>
+        </w:rPr>
+        <w:t xml:space="preserve">, </w:t>
+      </w:r>
+      <w:proofErr w:type="spellStart"/>
+      <w:r>
+        <w:rPr>
+          <w:sz w:val="32"/>
+          <w:szCs w:val="32"/>
+          <w:lang w:val="en-GB"/>
+        </w:rPr>
+        <w:t>startGameDate</w:t>
+      </w:r>
+      <w:proofErr w:type="spellEnd"/>
+      <w:r>
+        <w:rPr>
+          <w:sz w:val="32"/>
+          <w:szCs w:val="32"/>
+          <w:lang w:val="en-GB"/>
+        </w:rPr>
+        <w:t xml:space="preserve">, </w:t>
+      </w:r>
+      <w:proofErr w:type="spellStart"/>
+      <w:r>
+        <w:rPr>
+          <w:sz w:val="32"/>
+          <w:szCs w:val="32"/>
+          <w:lang w:val="en-GB"/>
+        </w:rPr>
+        <w:t>isFinished</w:t>
+      </w:r>
+      <w:r>
+        <w:rPr>
+          <w:sz w:val="32"/>
+          <w:szCs w:val="32"/>
+          <w:lang w:val="en-GB"/>
+        </w:rPr>
+        <w:t>,savedgame</w:t>
+      </w:r>
+      <w:proofErr w:type="spellEnd"/>
+      <w:r>
+        <w:rPr>
+          <w:sz w:val="32"/>
+          <w:szCs w:val="32"/>
+          <w:lang w:val="en-GB"/>
+        </w:rPr>
+        <w:t xml:space="preserve">) VALUES ( </w:t>
+      </w:r>
+      <w:proofErr w:type="spellStart"/>
+      <w:r>
+        <w:rPr>
+          <w:sz w:val="32"/>
+          <w:szCs w:val="32"/>
+          <w:lang w:val="en-GB"/>
+        </w:rPr>
+        <w:t>Numberofgames</w:t>
+      </w:r>
+      <w:proofErr w:type="spellEnd"/>
+      <w:r>
+        <w:rPr>
+          <w:sz w:val="32"/>
+          <w:szCs w:val="32"/>
+          <w:lang w:val="en-GB"/>
+        </w:rPr>
+        <w:t xml:space="preserve"> , firstuser,seconduser,now(),false,ARRAY[45,45,45,45,45,45,45,45,45]);</w:t>
       </w:r>
     </w:p>
     <w:p>
@@ -2730,21 +3667,59 @@
         </w:rPr>
         <w:t xml:space="preserve">Update players set </w:t>
       </w:r>
+      <w:proofErr w:type="spellStart"/>
       <w:r>
         <w:rPr>
           <w:sz w:val="28"/>
           <w:szCs w:val="28"/>
           <w:lang w:val="en-GB"/>
         </w:rPr>
-        <w:t xml:space="preserve">gameId = </w:t>
-      </w:r>
-      <w:r>
-        <w:rPr>
-          <w:sz w:val="32"/>
-          <w:szCs w:val="32"/>
-          <w:lang w:val="en-GB"/>
-        </w:rPr>
-        <w:t>Numberofgames where username in (firstuser,seconduser);</w:t>
+        <w:t>gameId</w:t>
+      </w:r>
+      <w:proofErr w:type="spellEnd"/>
+      <w:r>
+        <w:rPr>
+          <w:sz w:val="28"/>
+          <w:szCs w:val="28"/>
+          <w:lang w:val="en-GB"/>
+        </w:rPr>
+        <w:t xml:space="preserve"> = </w:t>
+      </w:r>
+      <w:proofErr w:type="spellStart"/>
+      <w:r>
+        <w:rPr>
+          <w:sz w:val="32"/>
+          <w:szCs w:val="32"/>
+          <w:lang w:val="en-GB"/>
+        </w:rPr>
+        <w:t>Numberofgames</w:t>
+      </w:r>
+      <w:proofErr w:type="spellEnd"/>
+      <w:r>
+        <w:rPr>
+          <w:sz w:val="32"/>
+          <w:szCs w:val="32"/>
+          <w:lang w:val="en-GB"/>
+        </w:rPr>
+        <w:t xml:space="preserve"> where username in (</w:t>
+      </w:r>
+      <w:proofErr w:type="spellStart"/>
+      <w:r>
+        <w:rPr>
+          <w:sz w:val="32"/>
+          <w:szCs w:val="32"/>
+          <w:lang w:val="en-GB"/>
+        </w:rPr>
+        <w:t>firstuser,seconduser</w:t>
+      </w:r>
+      <w:proofErr w:type="spellEnd"/>
+      <w:r>
+        <w:rPr>
+          <w:sz w:val="32"/>
+          <w:szCs w:val="32"/>
+          <w:lang w:val="en-GB"/>
+        </w:rPr>
+        <w:t>);</w:t>
       </w:r>
     </w:p>
     <w:p>
@@ -2764,7 +3739,25 @@
           <w:szCs w:val="32"/>
           <w:lang w:val="en-GB"/>
         </w:rPr>
-        <w:t>RETURN  Numberofgames;</w:t>
+        <w:t xml:space="preserve">RETURN  </w:t>
+      </w:r>
+      <w:proofErr w:type="spellStart"/>
+      <w:r>
+        <w:rPr>
+          <w:sz w:val="32"/>
+          <w:szCs w:val="32"/>
+          <w:lang w:val="en-GB"/>
+        </w:rPr>
+        <w:t>Numberofgames</w:t>
+      </w:r>
+      <w:proofErr w:type="spellEnd"/>
+      <w:r>
+        <w:rPr>
+          <w:sz w:val="32"/>
+          <w:szCs w:val="32"/>
+          <w:lang w:val="en-GB"/>
+        </w:rPr>
+        <w:t>;</w:t>
       </w:r>
     </w:p>
     <w:p>
@@ -2804,7 +3797,25 @@
           <w:szCs w:val="32"/>
           <w:lang w:val="en-GB"/>
         </w:rPr>
-        <w:t>$$ LANGUAGE plpgsql;</w:t>
+        <w:t xml:space="preserve">$$ LANGUAGE </w:t>
+      </w:r>
+      <w:proofErr w:type="spellStart"/>
+      <w:r>
+        <w:rPr>
+          <w:sz w:val="32"/>
+          <w:szCs w:val="32"/>
+          <w:lang w:val="en-GB"/>
+        </w:rPr>
+        <w:t>plpgsql</w:t>
+      </w:r>
+      <w:proofErr w:type="spellEnd"/>
+      <w:r>
+        <w:rPr>
+          <w:sz w:val="32"/>
+          <w:szCs w:val="32"/>
+          <w:lang w:val="en-GB"/>
+        </w:rPr>
+        <w:t>;</w:t>
       </w:r>
     </w:p>
     <w:p>
@@ -2873,7 +3884,25 @@
           <w:szCs w:val="32"/>
           <w:lang w:val="en-GB"/>
         </w:rPr>
-        <w:t>CREATE OR REPLACE FUNCTION endgame (gamenumber int) RETURNS VOID AS $$</w:t>
+        <w:t>CREATE OR REPLACE FUNCTION endgame (</w:t>
+      </w:r>
+      <w:proofErr w:type="spellStart"/>
+      <w:r>
+        <w:rPr>
+          <w:sz w:val="32"/>
+          <w:szCs w:val="32"/>
+          <w:lang w:val="en-GB"/>
+        </w:rPr>
+        <w:t>gamenumber</w:t>
+      </w:r>
+      <w:proofErr w:type="spellEnd"/>
+      <w:r>
+        <w:rPr>
+          <w:sz w:val="32"/>
+          <w:szCs w:val="32"/>
+          <w:lang w:val="en-GB"/>
+        </w:rPr>
+        <w:t xml:space="preserve"> int) RETURNS VOID AS $$</w:t>
       </w:r>
     </w:p>
     <w:p>
@@ -2907,13 +3936,23 @@
           <w:lang w:val="en-GB"/>
         </w:rPr>
       </w:pPr>
-      <w:r>
-        <w:rPr>
-          <w:sz w:val="32"/>
-          <w:szCs w:val="32"/>
-          <w:lang w:val="en-GB"/>
-        </w:rPr>
-        <w:t>Nowtime timestamp;</w:t>
+      <w:proofErr w:type="spellStart"/>
+      <w:r>
+        <w:rPr>
+          <w:sz w:val="32"/>
+          <w:szCs w:val="32"/>
+          <w:lang w:val="en-GB"/>
+        </w:rPr>
+        <w:t>Nowtime</w:t>
+      </w:r>
+      <w:proofErr w:type="spellEnd"/>
+      <w:r>
+        <w:rPr>
+          <w:sz w:val="32"/>
+          <w:szCs w:val="32"/>
+          <w:lang w:val="en-GB"/>
+        </w:rPr>
+        <w:t xml:space="preserve"> timestamp;</w:t>
       </w:r>
     </w:p>
     <w:p>
@@ -2956,21 +3995,67 @@
         <w:lastRenderedPageBreak/>
         <w:t xml:space="preserve">Update players set </w:t>
       </w:r>
-      <w:r>
-        <w:rPr>
-          <w:sz w:val="32"/>
-          <w:szCs w:val="32"/>
-          <w:lang w:val="en-GB"/>
-        </w:rPr>
-        <w:t>gameId = NULL</w:t>
-      </w:r>
-      <w:r>
-        <w:rPr>
-          <w:sz w:val="32"/>
-          <w:szCs w:val="32"/>
-          <w:lang w:val="en-GB"/>
-        </w:rPr>
-        <w:t xml:space="preserve"> WHERE gameid = gamenumber;</w:t>
+      <w:proofErr w:type="spellStart"/>
+      <w:r>
+        <w:rPr>
+          <w:sz w:val="32"/>
+          <w:szCs w:val="32"/>
+          <w:lang w:val="en-GB"/>
+        </w:rPr>
+        <w:t>gameId</w:t>
+      </w:r>
+      <w:proofErr w:type="spellEnd"/>
+      <w:r>
+        <w:rPr>
+          <w:sz w:val="32"/>
+          <w:szCs w:val="32"/>
+          <w:lang w:val="en-GB"/>
+        </w:rPr>
+        <w:t xml:space="preserve"> = NULL</w:t>
+      </w:r>
+      <w:r>
+        <w:rPr>
+          <w:sz w:val="32"/>
+          <w:szCs w:val="32"/>
+          <w:lang w:val="en-GB"/>
+        </w:rPr>
+        <w:t xml:space="preserve"> WHERE </w:t>
+      </w:r>
+      <w:proofErr w:type="spellStart"/>
+      <w:r>
+        <w:rPr>
+          <w:sz w:val="32"/>
+          <w:szCs w:val="32"/>
+          <w:lang w:val="en-GB"/>
+        </w:rPr>
+        <w:t>gameid</w:t>
+      </w:r>
+      <w:proofErr w:type="spellEnd"/>
+      <w:r>
+        <w:rPr>
+          <w:sz w:val="32"/>
+          <w:szCs w:val="32"/>
+          <w:lang w:val="en-GB"/>
+        </w:rPr>
+        <w:t xml:space="preserve"> = </w:t>
+      </w:r>
+      <w:proofErr w:type="spellStart"/>
+      <w:r>
+        <w:rPr>
+          <w:sz w:val="32"/>
+          <w:szCs w:val="32"/>
+          <w:lang w:val="en-GB"/>
+        </w:rPr>
+        <w:t>gamenumber</w:t>
+      </w:r>
+      <w:proofErr w:type="spellEnd"/>
+      <w:r>
+        <w:rPr>
+          <w:sz w:val="32"/>
+          <w:szCs w:val="32"/>
+          <w:lang w:val="en-GB"/>
+        </w:rPr>
+        <w:t>;</w:t>
       </w:r>
     </w:p>
     <w:p>
@@ -2984,13 +4069,23 @@
           <w:lang w:val="en-GB"/>
         </w:rPr>
       </w:pPr>
-      <w:r>
-        <w:rPr>
-          <w:sz w:val="32"/>
-          <w:szCs w:val="32"/>
-          <w:lang w:val="en-GB"/>
-        </w:rPr>
-        <w:t>Nowtime = now();</w:t>
+      <w:proofErr w:type="spellStart"/>
+      <w:r>
+        <w:rPr>
+          <w:sz w:val="32"/>
+          <w:szCs w:val="32"/>
+          <w:lang w:val="en-GB"/>
+        </w:rPr>
+        <w:t>Nowtime</w:t>
+      </w:r>
+      <w:proofErr w:type="spellEnd"/>
+      <w:r>
+        <w:rPr>
+          <w:sz w:val="32"/>
+          <w:szCs w:val="32"/>
+          <w:lang w:val="en-GB"/>
+        </w:rPr>
+        <w:t xml:space="preserve"> = now();</w:t>
       </w:r>
     </w:p>
     <w:p>
@@ -3010,15 +4105,52 @@
           <w:szCs w:val="32"/>
           <w:lang w:val="en-GB"/>
         </w:rPr>
-        <w:t xml:space="preserve">Update gamelog set </w:t>
-      </w:r>
-      <w:r>
-        <w:rPr>
-          <w:sz w:val="32"/>
-          <w:szCs w:val="32"/>
-          <w:lang w:val="en-GB"/>
-        </w:rPr>
-        <w:t>endGameDate = now</w:t>
+        <w:t xml:space="preserve">Update </w:t>
+      </w:r>
+      <w:proofErr w:type="spellStart"/>
+      <w:r>
+        <w:rPr>
+          <w:sz w:val="32"/>
+          <w:szCs w:val="32"/>
+          <w:lang w:val="en-GB"/>
+        </w:rPr>
+        <w:t>gamelog</w:t>
+      </w:r>
+      <w:proofErr w:type="spellEnd"/>
+      <w:r>
+        <w:rPr>
+          <w:sz w:val="32"/>
+          <w:szCs w:val="32"/>
+          <w:lang w:val="en-GB"/>
+        </w:rPr>
+        <w:t xml:space="preserve"> set </w:t>
+      </w:r>
+      <w:proofErr w:type="spellStart"/>
+      <w:r>
+        <w:rPr>
+          <w:sz w:val="32"/>
+          <w:szCs w:val="32"/>
+          <w:lang w:val="en-GB"/>
+        </w:rPr>
+        <w:t>endGameDate</w:t>
+      </w:r>
+      <w:proofErr w:type="spellEnd"/>
+      <w:r>
+        <w:rPr>
+          <w:sz w:val="32"/>
+          <w:szCs w:val="32"/>
+          <w:lang w:val="en-GB"/>
+        </w:rPr>
+        <w:t xml:space="preserve"> = </w:t>
+      </w:r>
+      <w:proofErr w:type="spellStart"/>
+      <w:r>
+        <w:rPr>
+          <w:sz w:val="32"/>
+          <w:szCs w:val="32"/>
+          <w:lang w:val="en-GB"/>
+        </w:rPr>
+        <w:t>now</w:t>
       </w:r>
       <w:r>
         <w:rPr>
@@ -3028,13 +4160,41 @@
         </w:rPr>
         <w:t>time</w:t>
       </w:r>
-      <w:r>
-        <w:rPr>
-          <w:sz w:val="32"/>
-          <w:szCs w:val="32"/>
-          <w:lang w:val="en-GB"/>
-        </w:rPr>
-        <w:t xml:space="preserve"> , isFinished = true where game</w:t>
+      <w:proofErr w:type="spellEnd"/>
+      <w:r>
+        <w:rPr>
+          <w:sz w:val="32"/>
+          <w:szCs w:val="32"/>
+          <w:lang w:val="en-GB"/>
+        </w:rPr>
+        <w:t xml:space="preserve"> , </w:t>
+      </w:r>
+      <w:proofErr w:type="spellStart"/>
+      <w:r>
+        <w:rPr>
+          <w:sz w:val="32"/>
+          <w:szCs w:val="32"/>
+          <w:lang w:val="en-GB"/>
+        </w:rPr>
+        <w:t>isFinished</w:t>
+      </w:r>
+      <w:proofErr w:type="spellEnd"/>
+      <w:r>
+        <w:rPr>
+          <w:sz w:val="32"/>
+          <w:szCs w:val="32"/>
+          <w:lang w:val="en-GB"/>
+        </w:rPr>
+        <w:t xml:space="preserve"> = true where </w:t>
+      </w:r>
+      <w:proofErr w:type="spellStart"/>
+      <w:r>
+        <w:rPr>
+          <w:sz w:val="32"/>
+          <w:szCs w:val="32"/>
+          <w:lang w:val="en-GB"/>
+        </w:rPr>
+        <w:t>game</w:t>
       </w:r>
       <w:r>
         <w:rPr>
@@ -3050,7 +4210,34 @@
           <w:szCs w:val="32"/>
           <w:lang w:val="en-GB"/>
         </w:rPr>
-        <w:t>id = gamenumber;</w:t>
+        <w:t>id</w:t>
+      </w:r>
+      <w:proofErr w:type="spellEnd"/>
+      <w:r>
+        <w:rPr>
+          <w:sz w:val="32"/>
+          <w:szCs w:val="32"/>
+          <w:lang w:val="en-GB"/>
+        </w:rPr>
+        <w:t xml:space="preserve"> = </w:t>
+      </w:r>
+      <w:proofErr w:type="spellStart"/>
+      <w:r>
+        <w:rPr>
+          <w:sz w:val="32"/>
+          <w:szCs w:val="32"/>
+          <w:lang w:val="en-GB"/>
+        </w:rPr>
+        <w:t>gamenumber</w:t>
+      </w:r>
+      <w:proofErr w:type="spellEnd"/>
+      <w:r>
+        <w:rPr>
+          <w:sz w:val="32"/>
+          <w:szCs w:val="32"/>
+          <w:lang w:val="en-GB"/>
+        </w:rPr>
+        <w:t>;</w:t>
       </w:r>
     </w:p>
     <w:p>
@@ -3090,8 +4277,18 @@
           <w:szCs w:val="32"/>
           <w:lang w:val="en-GB"/>
         </w:rPr>
-        <w:t>$$ LANGUAGE plpgsql</w:t>
-      </w:r>
+        <w:t xml:space="preserve">$$ LANGUAGE </w:t>
+      </w:r>
+      <w:proofErr w:type="spellStart"/>
+      <w:r>
+        <w:rPr>
+          <w:sz w:val="32"/>
+          <w:szCs w:val="32"/>
+          <w:lang w:val="en-GB"/>
+        </w:rPr>
+        <w:t>plpgsql</w:t>
+      </w:r>
+      <w:proofErr w:type="spellEnd"/>
       <w:r>
         <w:rPr>
           <w:sz w:val="32"/>
@@ -3167,7 +4364,79 @@
           <w:szCs w:val="32"/>
           <w:lang w:val="en-GB"/>
         </w:rPr>
-        <w:t>CREATE OR REPLACE FUNCTION loginCheck (nameofuser text ,playerpassword text) RETURNS boolean AS $$</w:t>
+        <w:t xml:space="preserve">CREATE OR REPLACE FUNCTION </w:t>
+      </w:r>
+      <w:proofErr w:type="spellStart"/>
+      <w:r>
+        <w:rPr>
+          <w:sz w:val="32"/>
+          <w:szCs w:val="32"/>
+          <w:lang w:val="en-GB"/>
+        </w:rPr>
+        <w:t>loginCheck</w:t>
+      </w:r>
+      <w:proofErr w:type="spellEnd"/>
+      <w:r>
+        <w:rPr>
+          <w:sz w:val="32"/>
+          <w:szCs w:val="32"/>
+          <w:lang w:val="en-GB"/>
+        </w:rPr>
+        <w:t xml:space="preserve"> (</w:t>
+      </w:r>
+      <w:proofErr w:type="spellStart"/>
+      <w:r>
+        <w:rPr>
+          <w:sz w:val="32"/>
+          <w:szCs w:val="32"/>
+          <w:lang w:val="en-GB"/>
+        </w:rPr>
+        <w:t>nameofuser</w:t>
+      </w:r>
+      <w:proofErr w:type="spellEnd"/>
+      <w:r>
+        <w:rPr>
+          <w:sz w:val="32"/>
+          <w:szCs w:val="32"/>
+          <w:lang w:val="en-GB"/>
+        </w:rPr>
+        <w:t xml:space="preserve"> text ,</w:t>
+      </w:r>
+      <w:proofErr w:type="spellStart"/>
+      <w:r>
+        <w:rPr>
+          <w:sz w:val="32"/>
+          <w:szCs w:val="32"/>
+          <w:lang w:val="en-GB"/>
+        </w:rPr>
+        <w:t>playerpassword</w:t>
+      </w:r>
+      <w:proofErr w:type="spellEnd"/>
+      <w:r>
+        <w:rPr>
+          <w:sz w:val="32"/>
+          <w:szCs w:val="32"/>
+          <w:lang w:val="en-GB"/>
+        </w:rPr>
+        <w:t xml:space="preserve"> text) RETURNS </w:t>
+      </w:r>
+      <w:proofErr w:type="spellStart"/>
+      <w:r>
+        <w:rPr>
+          <w:sz w:val="32"/>
+          <w:szCs w:val="32"/>
+          <w:lang w:val="en-GB"/>
+        </w:rPr>
+        <w:t>boolean</w:t>
+      </w:r>
+      <w:proofErr w:type="spellEnd"/>
+      <w:r>
+        <w:rPr>
+          <w:sz w:val="32"/>
+          <w:szCs w:val="32"/>
+          <w:lang w:val="en-GB"/>
+        </w:rPr>
+        <w:t xml:space="preserve"> AS $$</w:t>
       </w:r>
     </w:p>
     <w:p>
@@ -3203,13 +4472,23 @@
           <w:lang w:val="en-GB"/>
         </w:rPr>
       </w:pPr>
-      <w:r>
-        <w:rPr>
-          <w:sz w:val="32"/>
-          <w:szCs w:val="32"/>
-          <w:lang w:val="en-GB"/>
-        </w:rPr>
-        <w:t>numberOFRows int;</w:t>
+      <w:proofErr w:type="spellStart"/>
+      <w:r>
+        <w:rPr>
+          <w:sz w:val="32"/>
+          <w:szCs w:val="32"/>
+          <w:lang w:val="en-GB"/>
+        </w:rPr>
+        <w:t>numberOFRows</w:t>
+      </w:r>
+      <w:proofErr w:type="spellEnd"/>
+      <w:r>
+        <w:rPr>
+          <w:sz w:val="32"/>
+          <w:szCs w:val="32"/>
+          <w:lang w:val="en-GB"/>
+        </w:rPr>
+        <w:t xml:space="preserve"> int;</w:t>
       </w:r>
     </w:p>
     <w:p>
@@ -3249,7 +4528,61 @@
           <w:szCs w:val="32"/>
           <w:lang w:val="en-GB"/>
         </w:rPr>
-        <w:t>SELECT COUNT (*) INTO numberOFRows FROM players WHERE username = nameofuser AND password = playerpassword;</w:t>
+        <w:t xml:space="preserve">SELECT COUNT (*) INTO </w:t>
+      </w:r>
+      <w:proofErr w:type="spellStart"/>
+      <w:r>
+        <w:rPr>
+          <w:sz w:val="32"/>
+          <w:szCs w:val="32"/>
+          <w:lang w:val="en-GB"/>
+        </w:rPr>
+        <w:t>numberOFRows</w:t>
+      </w:r>
+      <w:proofErr w:type="spellEnd"/>
+      <w:r>
+        <w:rPr>
+          <w:sz w:val="32"/>
+          <w:szCs w:val="32"/>
+          <w:lang w:val="en-GB"/>
+        </w:rPr>
+        <w:t xml:space="preserve"> FROM players WHERE username = </w:t>
+      </w:r>
+      <w:proofErr w:type="spellStart"/>
+      <w:r>
+        <w:rPr>
+          <w:sz w:val="32"/>
+          <w:szCs w:val="32"/>
+          <w:lang w:val="en-GB"/>
+        </w:rPr>
+        <w:t>nameofuser</w:t>
+      </w:r>
+      <w:proofErr w:type="spellEnd"/>
+      <w:r>
+        <w:rPr>
+          <w:sz w:val="32"/>
+          <w:szCs w:val="32"/>
+          <w:lang w:val="en-GB"/>
+        </w:rPr>
+        <w:t xml:space="preserve"> AND password = </w:t>
+      </w:r>
+      <w:proofErr w:type="spellStart"/>
+      <w:r>
+        <w:rPr>
+          <w:sz w:val="32"/>
+          <w:szCs w:val="32"/>
+          <w:lang w:val="en-GB"/>
+        </w:rPr>
+        <w:t>playerpassword</w:t>
+      </w:r>
+      <w:proofErr w:type="spellEnd"/>
+      <w:r>
+        <w:rPr>
+          <w:sz w:val="32"/>
+          <w:szCs w:val="32"/>
+          <w:lang w:val="en-GB"/>
+        </w:rPr>
+        <w:t>;</w:t>
       </w:r>
     </w:p>
     <w:p>
@@ -3269,7 +4602,25 @@
           <w:szCs w:val="32"/>
           <w:lang w:val="en-GB"/>
         </w:rPr>
-        <w:t>IF numberOFRows = 1 THEN RETURN true;</w:t>
+        <w:t xml:space="preserve">IF </w:t>
+      </w:r>
+      <w:proofErr w:type="spellStart"/>
+      <w:r>
+        <w:rPr>
+          <w:sz w:val="32"/>
+          <w:szCs w:val="32"/>
+          <w:lang w:val="en-GB"/>
+        </w:rPr>
+        <w:t>numberOFRows</w:t>
+      </w:r>
+      <w:proofErr w:type="spellEnd"/>
+      <w:r>
+        <w:rPr>
+          <w:sz w:val="32"/>
+          <w:szCs w:val="32"/>
+          <w:lang w:val="en-GB"/>
+        </w:rPr>
+        <w:t xml:space="preserve"> = 1 THEN RETURN true;</w:t>
       </w:r>
     </w:p>
     <w:p>
@@ -3349,7 +4700,25 @@
           <w:szCs w:val="32"/>
           <w:lang w:val="en-GB"/>
         </w:rPr>
-        <w:t>$$ LANGUAGE plpgsql;</w:t>
+        <w:t xml:space="preserve">$$ LANGUAGE </w:t>
+      </w:r>
+      <w:proofErr w:type="spellStart"/>
+      <w:r>
+        <w:rPr>
+          <w:sz w:val="32"/>
+          <w:szCs w:val="32"/>
+          <w:lang w:val="en-GB"/>
+        </w:rPr>
+        <w:t>plpgsql</w:t>
+      </w:r>
+      <w:proofErr w:type="spellEnd"/>
+      <w:r>
+        <w:rPr>
+          <w:sz w:val="32"/>
+          <w:szCs w:val="32"/>
+          <w:lang w:val="en-GB"/>
+        </w:rPr>
+        <w:t>;</w:t>
       </w:r>
     </w:p>
     <w:p>
@@ -3441,13 +4810,59 @@
         <w:t xml:space="preserve">CREATE OR REPLACE FUNCTION </w:t>
       </w:r>
       <w:bookmarkEnd w:id="1"/>
-      <w:r>
-        <w:rPr>
-          <w:sz w:val="32"/>
-          <w:szCs w:val="32"/>
-          <w:lang w:val="en-GB"/>
-        </w:rPr>
-        <w:t>setmove (fieldNumber int, sign int,gamenumber int) RETURNS void AS $$</w:t>
+      <w:proofErr w:type="spellStart"/>
+      <w:r>
+        <w:rPr>
+          <w:sz w:val="32"/>
+          <w:szCs w:val="32"/>
+          <w:lang w:val="en-GB"/>
+        </w:rPr>
+        <w:t>setmove</w:t>
+      </w:r>
+      <w:proofErr w:type="spellEnd"/>
+      <w:r>
+        <w:rPr>
+          <w:sz w:val="32"/>
+          <w:szCs w:val="32"/>
+          <w:lang w:val="en-GB"/>
+        </w:rPr>
+        <w:t xml:space="preserve"> (</w:t>
+      </w:r>
+      <w:proofErr w:type="spellStart"/>
+      <w:r>
+        <w:rPr>
+          <w:sz w:val="32"/>
+          <w:szCs w:val="32"/>
+          <w:lang w:val="en-GB"/>
+        </w:rPr>
+        <w:t>fieldNumber</w:t>
+      </w:r>
+      <w:proofErr w:type="spellEnd"/>
+      <w:r>
+        <w:rPr>
+          <w:sz w:val="32"/>
+          <w:szCs w:val="32"/>
+          <w:lang w:val="en-GB"/>
+        </w:rPr>
+        <w:t xml:space="preserve"> int, sign </w:t>
+      </w:r>
+      <w:proofErr w:type="spellStart"/>
+      <w:r>
+        <w:rPr>
+          <w:sz w:val="32"/>
+          <w:szCs w:val="32"/>
+          <w:lang w:val="en-GB"/>
+        </w:rPr>
+        <w:t>int,gamenumber</w:t>
+      </w:r>
+      <w:proofErr w:type="spellEnd"/>
+      <w:r>
+        <w:rPr>
+          <w:sz w:val="32"/>
+          <w:szCs w:val="32"/>
+          <w:lang w:val="en-GB"/>
+        </w:rPr>
+        <w:t xml:space="preserve"> int) RETURNS void AS $$</w:t>
       </w:r>
     </w:p>
     <w:p>
@@ -3498,7 +4913,97 @@
           <w:szCs w:val="32"/>
           <w:lang w:val="en-GB"/>
         </w:rPr>
-        <w:t>UPDATE gamelog SET savedgame[fieldnumber] = sign where game_id = gamenumber;</w:t>
+        <w:t xml:space="preserve">UPDATE </w:t>
+      </w:r>
+      <w:proofErr w:type="spellStart"/>
+      <w:r>
+        <w:rPr>
+          <w:sz w:val="32"/>
+          <w:szCs w:val="32"/>
+          <w:lang w:val="en-GB"/>
+        </w:rPr>
+        <w:t>gamelog</w:t>
+      </w:r>
+      <w:proofErr w:type="spellEnd"/>
+      <w:r>
+        <w:rPr>
+          <w:sz w:val="32"/>
+          <w:szCs w:val="32"/>
+          <w:lang w:val="en-GB"/>
+        </w:rPr>
+        <w:t xml:space="preserve"> SET </w:t>
+      </w:r>
+      <w:proofErr w:type="spellStart"/>
+      <w:r>
+        <w:rPr>
+          <w:sz w:val="32"/>
+          <w:szCs w:val="32"/>
+          <w:lang w:val="en-GB"/>
+        </w:rPr>
+        <w:t>savedgame</w:t>
+      </w:r>
+      <w:proofErr w:type="spellEnd"/>
+      <w:r>
+        <w:rPr>
+          <w:sz w:val="32"/>
+          <w:szCs w:val="32"/>
+          <w:lang w:val="en-GB"/>
+        </w:rPr>
+        <w:t>[</w:t>
+      </w:r>
+      <w:proofErr w:type="spellStart"/>
+      <w:r>
+        <w:rPr>
+          <w:sz w:val="32"/>
+          <w:szCs w:val="32"/>
+          <w:lang w:val="en-GB"/>
+        </w:rPr>
+        <w:t>fieldnumber</w:t>
+      </w:r>
+      <w:proofErr w:type="spellEnd"/>
+      <w:r>
+        <w:rPr>
+          <w:sz w:val="32"/>
+          <w:szCs w:val="32"/>
+          <w:lang w:val="en-GB"/>
+        </w:rPr>
+        <w:t xml:space="preserve">] = sign where </w:t>
+      </w:r>
+      <w:proofErr w:type="spellStart"/>
+      <w:r>
+        <w:rPr>
+          <w:sz w:val="32"/>
+          <w:szCs w:val="32"/>
+          <w:lang w:val="en-GB"/>
+        </w:rPr>
+        <w:t>game_id</w:t>
+      </w:r>
+      <w:proofErr w:type="spellEnd"/>
+      <w:r>
+        <w:rPr>
+          <w:sz w:val="32"/>
+          <w:szCs w:val="32"/>
+          <w:lang w:val="en-GB"/>
+        </w:rPr>
+        <w:t xml:space="preserve"> = </w:t>
+      </w:r>
+      <w:proofErr w:type="spellStart"/>
+      <w:r>
+        <w:rPr>
+          <w:sz w:val="32"/>
+          <w:szCs w:val="32"/>
+          <w:lang w:val="en-GB"/>
+        </w:rPr>
+        <w:t>gamenumber</w:t>
+      </w:r>
+      <w:proofErr w:type="spellEnd"/>
+      <w:r>
+        <w:rPr>
+          <w:sz w:val="32"/>
+          <w:szCs w:val="32"/>
+          <w:lang w:val="en-GB"/>
+        </w:rPr>
+        <w:t>;</w:t>
       </w:r>
     </w:p>
     <w:p>
@@ -3532,7 +5037,25 @@
           <w:szCs w:val="32"/>
           <w:lang w:val="en-GB"/>
         </w:rPr>
-        <w:t>$$ LANGUAGE plpgsql;</w:t>
+        <w:t xml:space="preserve">$$ LANGUAGE </w:t>
+      </w:r>
+      <w:proofErr w:type="spellStart"/>
+      <w:r>
+        <w:rPr>
+          <w:sz w:val="32"/>
+          <w:szCs w:val="32"/>
+          <w:lang w:val="en-GB"/>
+        </w:rPr>
+        <w:t>plpgsql</w:t>
+      </w:r>
+      <w:proofErr w:type="spellEnd"/>
+      <w:r>
+        <w:rPr>
+          <w:sz w:val="32"/>
+          <w:szCs w:val="32"/>
+          <w:lang w:val="en-GB"/>
+        </w:rPr>
+        <w:t>;</w:t>
       </w:r>
     </w:p>
     <w:p>
@@ -3563,17 +5086,28 @@
           <w:szCs w:val="32"/>
           <w:lang w:val="en-GB"/>
         </w:rPr>
-        <w:t>To get savedGame</w:t>
-      </w:r>
-    </w:p>
-    <w:p>
-      <w:pPr>
-        <w:rPr>
-          <w:sz w:val="32"/>
-          <w:szCs w:val="32"/>
-          <w:lang w:val="en-GB"/>
-        </w:rPr>
-      </w:pPr>
+        <w:t xml:space="preserve">To get </w:t>
+      </w:r>
+      <w:proofErr w:type="spellStart"/>
+      <w:r>
+        <w:rPr>
+          <w:sz w:val="32"/>
+          <w:szCs w:val="32"/>
+          <w:lang w:val="en-GB"/>
+        </w:rPr>
+        <w:t>savedGame</w:t>
+      </w:r>
+      <w:proofErr w:type="spellEnd"/>
+    </w:p>
+    <w:p>
+      <w:pPr>
+        <w:rPr>
+          <w:sz w:val="32"/>
+          <w:szCs w:val="32"/>
+          <w:lang w:val="en-GB"/>
+        </w:rPr>
+      </w:pPr>
+      <w:bookmarkStart w:id="2" w:name="_GoBack"/>
       <w:r>
         <w:rPr>
           <w:sz w:val="32"/>
@@ -3582,21 +5116,41 @@
         </w:rPr>
         <w:t xml:space="preserve">CREATE OR REPLACE FUNCTION </w:t>
       </w:r>
-      <w:r>
-        <w:rPr>
-          <w:sz w:val="32"/>
-          <w:szCs w:val="32"/>
-          <w:lang w:val="en-GB"/>
-        </w:rPr>
-        <w:t>getSavedData (</w:t>
-      </w:r>
-      <w:r>
-        <w:rPr>
-          <w:sz w:val="32"/>
-          <w:szCs w:val="32"/>
-          <w:lang w:val="en-GB"/>
-        </w:rPr>
-        <w:t>newgameId int,</w:t>
+      <w:proofErr w:type="spellStart"/>
+      <w:r>
+        <w:rPr>
+          <w:sz w:val="32"/>
+          <w:szCs w:val="32"/>
+          <w:lang w:val="en-GB"/>
+        </w:rPr>
+        <w:t>getSavedData</w:t>
+      </w:r>
+      <w:proofErr w:type="spellEnd"/>
+      <w:r>
+        <w:rPr>
+          <w:sz w:val="32"/>
+          <w:szCs w:val="32"/>
+          <w:lang w:val="en-GB"/>
+        </w:rPr>
+        <w:t xml:space="preserve"> (</w:t>
+      </w:r>
+      <w:proofErr w:type="spellStart"/>
+      <w:r>
+        <w:rPr>
+          <w:sz w:val="32"/>
+          <w:szCs w:val="32"/>
+          <w:lang w:val="en-GB"/>
+        </w:rPr>
+        <w:t>newgameId</w:t>
+      </w:r>
+      <w:proofErr w:type="spellEnd"/>
+      <w:r>
+        <w:rPr>
+          <w:sz w:val="32"/>
+          <w:szCs w:val="32"/>
+          <w:lang w:val="en-GB"/>
+        </w:rPr>
+        <w:t xml:space="preserve"> int,</w:t>
       </w:r>
       <w:r>
         <w:rPr>
@@ -3612,7 +5166,25 @@
           <w:szCs w:val="32"/>
           <w:lang w:val="en-GB"/>
         </w:rPr>
-        <w:t xml:space="preserve"> text, nameOfOpponent text</w:t>
+        <w:t xml:space="preserve"> text, </w:t>
+      </w:r>
+      <w:proofErr w:type="spellStart"/>
+      <w:r>
+        <w:rPr>
+          <w:sz w:val="32"/>
+          <w:szCs w:val="32"/>
+          <w:lang w:val="en-GB"/>
+        </w:rPr>
+        <w:t>nameOfOpponent</w:t>
+      </w:r>
+      <w:proofErr w:type="spellEnd"/>
+      <w:r>
+        <w:rPr>
+          <w:sz w:val="32"/>
+          <w:szCs w:val="32"/>
+          <w:lang w:val="en-GB"/>
+        </w:rPr>
+        <w:t xml:space="preserve"> text</w:t>
       </w:r>
       <w:r>
         <w:rPr>
@@ -3638,6 +5210,7 @@
         </w:rPr>
         <w:t>(</w:t>
       </w:r>
+      <w:proofErr w:type="spellStart"/>
       <w:r>
         <w:rPr>
           <w:sz w:val="32"/>
@@ -3654,6 +5227,7 @@
         </w:rPr>
         <w:t>id</w:t>
       </w:r>
+      <w:proofErr w:type="spellEnd"/>
       <w:r>
         <w:rPr>
           <w:sz w:val="32"/>
@@ -3704,6 +5278,7 @@
           <w:lang w:val="en-GB"/>
         </w:rPr>
       </w:pPr>
+      <w:proofErr w:type="spellStart"/>
       <w:r>
         <w:rPr>
           <w:sz w:val="32"/>
@@ -3712,6 +5287,7 @@
         </w:rPr>
         <w:t>gamenumber</w:t>
       </w:r>
+      <w:proofErr w:type="spellEnd"/>
       <w:r>
         <w:rPr>
           <w:sz w:val="32"/>
@@ -3760,7 +5336,61 @@
           <w:szCs w:val="32"/>
           <w:lang w:val="en-GB"/>
         </w:rPr>
-        <w:t>SELECT game_id</w:t>
+        <w:t xml:space="preserve">SELECT </w:t>
+      </w:r>
+      <w:proofErr w:type="spellStart"/>
+      <w:r>
+        <w:rPr>
+          <w:sz w:val="32"/>
+          <w:szCs w:val="32"/>
+          <w:lang w:val="en-GB"/>
+        </w:rPr>
+        <w:t>game_id</w:t>
+      </w:r>
+      <w:proofErr w:type="spellEnd"/>
+      <w:r>
+        <w:rPr>
+          <w:sz w:val="32"/>
+          <w:szCs w:val="32"/>
+          <w:lang w:val="en-GB"/>
+        </w:rPr>
+        <w:t xml:space="preserve"> INTO </w:t>
+      </w:r>
+      <w:proofErr w:type="spellStart"/>
+      <w:r>
+        <w:rPr>
+          <w:sz w:val="32"/>
+          <w:szCs w:val="32"/>
+          <w:lang w:val="en-GB"/>
+        </w:rPr>
+        <w:t>gamenumber</w:t>
+      </w:r>
+      <w:proofErr w:type="spellEnd"/>
+      <w:r>
+        <w:rPr>
+          <w:sz w:val="32"/>
+          <w:szCs w:val="32"/>
+          <w:lang w:val="en-GB"/>
+        </w:rPr>
+        <w:t xml:space="preserve">  FROM </w:t>
+      </w:r>
+      <w:proofErr w:type="spellStart"/>
+      <w:r>
+        <w:rPr>
+          <w:sz w:val="32"/>
+          <w:szCs w:val="32"/>
+          <w:lang w:val="en-GB"/>
+        </w:rPr>
+        <w:t>gamelog</w:t>
+      </w:r>
+      <w:proofErr w:type="spellEnd"/>
+      <w:r>
+        <w:rPr>
+          <w:sz w:val="32"/>
+          <w:szCs w:val="32"/>
+          <w:lang w:val="en-GB"/>
+        </w:rPr>
+        <w:t xml:space="preserve"> WHERE</w:t>
       </w:r>
       <w:r>
         <w:rPr>
@@ -3770,37 +5400,41 @@
         </w:rPr>
         <w:t xml:space="preserve"> </w:t>
       </w:r>
-      <w:r>
-        <w:rPr>
-          <w:sz w:val="32"/>
-          <w:szCs w:val="32"/>
-          <w:lang w:val="en-GB"/>
-        </w:rPr>
-        <w:t>INTO gamenumber</w:t>
-      </w:r>
-      <w:r>
-        <w:rPr>
-          <w:sz w:val="32"/>
-          <w:szCs w:val="32"/>
-          <w:lang w:val="en-GB"/>
-        </w:rPr>
-        <w:t xml:space="preserve">  FROM gamelog WHERE isFinished  = false and homeplayer</w:t>
-      </w:r>
-      <w:r>
-        <w:rPr>
-          <w:sz w:val="32"/>
-          <w:szCs w:val="32"/>
-          <w:lang w:val="en-GB"/>
-        </w:rPr>
-        <w:t xml:space="preserve"> in (</w:t>
-      </w:r>
-      <w:r>
-        <w:rPr>
-          <w:sz w:val="32"/>
-          <w:szCs w:val="32"/>
-          <w:lang w:val="en-GB"/>
-        </w:rPr>
-        <w:t>name0fHome</w:t>
+      <w:proofErr w:type="spellStart"/>
+      <w:r>
+        <w:rPr>
+          <w:sz w:val="32"/>
+          <w:szCs w:val="32"/>
+          <w:lang w:val="en-GB"/>
+        </w:rPr>
+        <w:t>isFinished</w:t>
+      </w:r>
+      <w:proofErr w:type="spellEnd"/>
+      <w:r>
+        <w:rPr>
+          <w:sz w:val="32"/>
+          <w:szCs w:val="32"/>
+          <w:lang w:val="en-GB"/>
+        </w:rPr>
+        <w:t xml:space="preserve">  = false and </w:t>
+      </w:r>
+      <w:proofErr w:type="spellStart"/>
+      <w:r>
+        <w:rPr>
+          <w:sz w:val="32"/>
+          <w:szCs w:val="32"/>
+          <w:lang w:val="en-GB"/>
+        </w:rPr>
+        <w:t>homeplayer</w:t>
+      </w:r>
+      <w:proofErr w:type="spellEnd"/>
+      <w:r>
+        <w:rPr>
+          <w:sz w:val="32"/>
+          <w:szCs w:val="32"/>
+          <w:lang w:val="en-GB"/>
+        </w:rPr>
+        <w:t xml:space="preserve"> in (name0fHome</w:t>
       </w:r>
       <w:r>
         <w:rPr>
@@ -3816,23 +5450,25 @@
           <w:szCs w:val="32"/>
           <w:lang w:val="en-GB"/>
         </w:rPr>
-        <w:t>nameofopponent</w:t>
-      </w:r>
-      <w:r>
-        <w:rPr>
-          <w:sz w:val="32"/>
-          <w:szCs w:val="32"/>
-          <w:lang w:val="en-GB"/>
-        </w:rPr>
-        <w:t xml:space="preserve">) and </w:t>
-      </w:r>
-      <w:r>
-        <w:rPr>
-          <w:sz w:val="32"/>
-          <w:szCs w:val="32"/>
-          <w:lang w:val="en-GB"/>
-        </w:rPr>
-        <w:t xml:space="preserve">opponentplayer in </w:t>
+        <w:t xml:space="preserve">nameofopponent) and </w:t>
+      </w:r>
+      <w:proofErr w:type="spellStart"/>
+      <w:r>
+        <w:rPr>
+          <w:sz w:val="32"/>
+          <w:szCs w:val="32"/>
+          <w:lang w:val="en-GB"/>
+        </w:rPr>
+        <w:t>opponentplayer</w:t>
+      </w:r>
+      <w:proofErr w:type="spellEnd"/>
+      <w:r>
+        <w:rPr>
+          <w:sz w:val="32"/>
+          <w:szCs w:val="32"/>
+          <w:lang w:val="en-GB"/>
+        </w:rPr>
+        <w:t xml:space="preserve"> in </w:t>
       </w:r>
       <w:r>
         <w:rPr>
@@ -3850,15 +5486,89 @@
         </w:rPr>
         <w:t>,</w:t>
       </w:r>
-      <w:bookmarkStart w:id="2" w:name="_GoBack"/>
-      <w:bookmarkEnd w:id="2"/>
-      <w:r>
-        <w:rPr>
-          <w:sz w:val="32"/>
-          <w:szCs w:val="32"/>
-          <w:lang w:val="en-GB"/>
-        </w:rPr>
-        <w:t xml:space="preserve">nameofopponent) </w:t>
+      <w:r>
+        <w:rPr>
+          <w:sz w:val="32"/>
+          <w:szCs w:val="32"/>
+          <w:lang w:val="en-GB"/>
+        </w:rPr>
+        <w:t>nameofopponent)</w:t>
+      </w:r>
+      <w:r>
+        <w:rPr>
+          <w:sz w:val="32"/>
+          <w:szCs w:val="32"/>
+          <w:lang w:val="en-GB"/>
+        </w:rPr>
+        <w:t xml:space="preserve"> and </w:t>
+      </w:r>
+      <w:r>
+        <w:rPr>
+          <w:sz w:val="32"/>
+          <w:szCs w:val="32"/>
+          <w:lang w:val="en-GB"/>
+        </w:rPr>
+        <w:t>(</w:t>
+      </w:r>
+      <w:proofErr w:type="spellStart"/>
+      <w:r>
+        <w:rPr>
+          <w:sz w:val="32"/>
+          <w:szCs w:val="32"/>
+          <w:lang w:val="en-GB"/>
+        </w:rPr>
+        <w:t>savedgame</w:t>
+      </w:r>
+      <w:proofErr w:type="spellEnd"/>
+      <w:r>
+        <w:rPr>
+          <w:sz w:val="32"/>
+          <w:szCs w:val="32"/>
+          <w:lang w:val="en-GB"/>
+        </w:rPr>
+        <w:t xml:space="preserve"> @&gt; ARRAY[88] OR </w:t>
+      </w:r>
+      <w:proofErr w:type="spellStart"/>
+      <w:r>
+        <w:rPr>
+          <w:sz w:val="32"/>
+          <w:szCs w:val="32"/>
+          <w:lang w:val="en-GB"/>
+        </w:rPr>
+        <w:t>savedgame</w:t>
+      </w:r>
+      <w:proofErr w:type="spellEnd"/>
+      <w:r>
+        <w:rPr>
+          <w:sz w:val="32"/>
+          <w:szCs w:val="32"/>
+          <w:lang w:val="en-GB"/>
+        </w:rPr>
+        <w:t xml:space="preserve"> @&gt; ARRAY[79]</w:t>
+      </w:r>
+      <w:r>
+        <w:rPr>
+          <w:sz w:val="32"/>
+          <w:szCs w:val="32"/>
+          <w:lang w:val="en-GB"/>
+        </w:rPr>
+        <w:t xml:space="preserve"> </w:t>
+      </w:r>
+      <w:r>
+        <w:rPr>
+          <w:sz w:val="32"/>
+          <w:szCs w:val="32"/>
+          <w:lang w:val="en-GB"/>
+        </w:rPr>
+        <w:t>)</w:t>
+      </w:r>
+      <w:r>
+        <w:rPr>
+          <w:sz w:val="32"/>
+          <w:szCs w:val="32"/>
+          <w:lang w:val="en-GB"/>
+        </w:rPr>
+        <w:t xml:space="preserve"> </w:t>
       </w:r>
       <w:r>
         <w:rPr>
@@ -3883,8 +5593,18 @@
           <w:szCs w:val="32"/>
           <w:lang w:val="en-GB"/>
         </w:rPr>
-        <w:t>IF gamenumber</w:t>
-      </w:r>
+        <w:t xml:space="preserve">IF </w:t>
+      </w:r>
+      <w:proofErr w:type="spellStart"/>
+      <w:r>
+        <w:rPr>
+          <w:sz w:val="32"/>
+          <w:szCs w:val="32"/>
+          <w:lang w:val="en-GB"/>
+        </w:rPr>
+        <w:t>gamenumber</w:t>
+      </w:r>
+      <w:proofErr w:type="spellEnd"/>
       <w:r>
         <w:rPr>
           <w:sz w:val="32"/>
@@ -3915,49 +5635,96 @@
           <w:szCs w:val="32"/>
           <w:lang w:val="en-GB"/>
         </w:rPr>
-        <w:t>0</w:t>
-      </w:r>
-      <w:r>
-        <w:rPr>
-          <w:sz w:val="32"/>
-          <w:szCs w:val="32"/>
-          <w:lang w:val="en-GB"/>
-        </w:rPr>
-        <w:t xml:space="preserve"> THEN</w:t>
-      </w:r>
-    </w:p>
-    <w:p>
-      <w:pPr>
-        <w:rPr>
-          <w:sz w:val="32"/>
-          <w:szCs w:val="32"/>
-          <w:lang w:val="en-GB"/>
-        </w:rPr>
-      </w:pPr>
-      <w:r>
-        <w:rPr>
-          <w:sz w:val="32"/>
-          <w:szCs w:val="32"/>
-          <w:lang w:val="en-GB"/>
-        </w:rPr>
-        <w:t>UPDATE players set gameid = newgameId WHERE username IN (name0fHome,nameOfOpponent);</w:t>
-      </w:r>
-    </w:p>
-    <w:p>
-      <w:pPr>
-        <w:rPr>
-          <w:sz w:val="32"/>
-          <w:szCs w:val="32"/>
-          <w:lang w:val="en-GB"/>
-        </w:rPr>
-      </w:pPr>
-      <w:r>
-        <w:rPr>
-          <w:sz w:val="32"/>
-          <w:szCs w:val="32"/>
-          <w:lang w:val="en-GB"/>
-        </w:rPr>
-        <w:t>RETURN QUERY SELECT game_id,savedGame[1],</w:t>
+        <w:t>0 THEN</w:t>
+      </w:r>
+    </w:p>
+    <w:p>
+      <w:pPr>
+        <w:rPr>
+          <w:sz w:val="32"/>
+          <w:szCs w:val="32"/>
+          <w:lang w:val="en-GB"/>
+        </w:rPr>
+      </w:pPr>
+      <w:r>
+        <w:rPr>
+          <w:sz w:val="32"/>
+          <w:szCs w:val="32"/>
+          <w:lang w:val="en-GB"/>
+        </w:rPr>
+        <w:t xml:space="preserve">UPDATE players set </w:t>
+      </w:r>
+      <w:proofErr w:type="spellStart"/>
+      <w:r>
+        <w:rPr>
+          <w:sz w:val="32"/>
+          <w:szCs w:val="32"/>
+          <w:lang w:val="en-GB"/>
+        </w:rPr>
+        <w:t>gameid</w:t>
+      </w:r>
+      <w:proofErr w:type="spellEnd"/>
+      <w:r>
+        <w:rPr>
+          <w:sz w:val="32"/>
+          <w:szCs w:val="32"/>
+          <w:lang w:val="en-GB"/>
+        </w:rPr>
+        <w:t xml:space="preserve"> = </w:t>
+      </w:r>
+      <w:proofErr w:type="spellStart"/>
+      <w:r>
+        <w:rPr>
+          <w:sz w:val="32"/>
+          <w:szCs w:val="32"/>
+          <w:lang w:val="en-GB"/>
+        </w:rPr>
+        <w:t>newgameId</w:t>
+      </w:r>
+      <w:proofErr w:type="spellEnd"/>
+      <w:r>
+        <w:rPr>
+          <w:sz w:val="32"/>
+          <w:szCs w:val="32"/>
+          <w:lang w:val="en-GB"/>
+        </w:rPr>
+        <w:t xml:space="preserve"> WHERE username IN (name0fHome,nameOfOpponent);</w:t>
+      </w:r>
+    </w:p>
+    <w:p>
+      <w:pPr>
+        <w:rPr>
+          <w:sz w:val="32"/>
+          <w:szCs w:val="32"/>
+          <w:lang w:val="en-GB"/>
+        </w:rPr>
+      </w:pPr>
+      <w:r>
+        <w:rPr>
+          <w:sz w:val="32"/>
+          <w:szCs w:val="32"/>
+          <w:lang w:val="en-GB"/>
+        </w:rPr>
+        <w:lastRenderedPageBreak/>
+        <w:t xml:space="preserve">RETURN QUERY SELECT </w:t>
+      </w:r>
+      <w:proofErr w:type="spellStart"/>
+      <w:r>
+        <w:rPr>
+          <w:sz w:val="32"/>
+          <w:szCs w:val="32"/>
+          <w:lang w:val="en-GB"/>
+        </w:rPr>
+        <w:t>game_id,savedGame</w:t>
+      </w:r>
+      <w:proofErr w:type="spellEnd"/>
+      <w:r>
+        <w:rPr>
+          <w:sz w:val="32"/>
+          <w:szCs w:val="32"/>
+          <w:lang w:val="en-GB"/>
+        </w:rPr>
+        <w:t>[1],</w:t>
       </w:r>
       <w:r>
         <w:rPr>
@@ -3967,13 +5734,23 @@
         </w:rPr>
         <w:t xml:space="preserve"> </w:t>
       </w:r>
-      <w:r>
-        <w:rPr>
-          <w:sz w:val="32"/>
-          <w:szCs w:val="32"/>
-          <w:lang w:val="en-GB"/>
-        </w:rPr>
-        <w:t>savedGame[2],</w:t>
+      <w:proofErr w:type="spellStart"/>
+      <w:r>
+        <w:rPr>
+          <w:sz w:val="32"/>
+          <w:szCs w:val="32"/>
+          <w:lang w:val="en-GB"/>
+        </w:rPr>
+        <w:t>savedGame</w:t>
+      </w:r>
+      <w:proofErr w:type="spellEnd"/>
+      <w:r>
+        <w:rPr>
+          <w:sz w:val="32"/>
+          <w:szCs w:val="32"/>
+          <w:lang w:val="en-GB"/>
+        </w:rPr>
+        <w:t>[2],</w:t>
       </w:r>
       <w:r>
         <w:rPr>
@@ -3983,13 +5760,23 @@
         </w:rPr>
         <w:t xml:space="preserve"> </w:t>
       </w:r>
-      <w:r>
-        <w:rPr>
-          <w:sz w:val="32"/>
-          <w:szCs w:val="32"/>
-          <w:lang w:val="en-GB"/>
-        </w:rPr>
-        <w:t>savedGame[3],</w:t>
+      <w:proofErr w:type="spellStart"/>
+      <w:r>
+        <w:rPr>
+          <w:sz w:val="32"/>
+          <w:szCs w:val="32"/>
+          <w:lang w:val="en-GB"/>
+        </w:rPr>
+        <w:t>savedGame</w:t>
+      </w:r>
+      <w:proofErr w:type="spellEnd"/>
+      <w:r>
+        <w:rPr>
+          <w:sz w:val="32"/>
+          <w:szCs w:val="32"/>
+          <w:lang w:val="en-GB"/>
+        </w:rPr>
+        <w:t>[3],</w:t>
       </w:r>
       <w:r>
         <w:rPr>
@@ -3999,13 +5786,23 @@
         </w:rPr>
         <w:t xml:space="preserve"> </w:t>
       </w:r>
-      <w:r>
-        <w:rPr>
-          <w:sz w:val="32"/>
-          <w:szCs w:val="32"/>
-          <w:lang w:val="en-GB"/>
-        </w:rPr>
-        <w:t>savedGame[4],</w:t>
+      <w:proofErr w:type="spellStart"/>
+      <w:r>
+        <w:rPr>
+          <w:sz w:val="32"/>
+          <w:szCs w:val="32"/>
+          <w:lang w:val="en-GB"/>
+        </w:rPr>
+        <w:t>savedGame</w:t>
+      </w:r>
+      <w:proofErr w:type="spellEnd"/>
+      <w:r>
+        <w:rPr>
+          <w:sz w:val="32"/>
+          <w:szCs w:val="32"/>
+          <w:lang w:val="en-GB"/>
+        </w:rPr>
+        <w:t>[4],</w:t>
       </w:r>
       <w:r>
         <w:rPr>
@@ -4015,13 +5812,23 @@
         </w:rPr>
         <w:t xml:space="preserve"> </w:t>
       </w:r>
-      <w:r>
-        <w:rPr>
-          <w:sz w:val="32"/>
-          <w:szCs w:val="32"/>
-          <w:lang w:val="en-GB"/>
-        </w:rPr>
-        <w:t>savedGame[5],</w:t>
+      <w:proofErr w:type="spellStart"/>
+      <w:r>
+        <w:rPr>
+          <w:sz w:val="32"/>
+          <w:szCs w:val="32"/>
+          <w:lang w:val="en-GB"/>
+        </w:rPr>
+        <w:t>savedGame</w:t>
+      </w:r>
+      <w:proofErr w:type="spellEnd"/>
+      <w:r>
+        <w:rPr>
+          <w:sz w:val="32"/>
+          <w:szCs w:val="32"/>
+          <w:lang w:val="en-GB"/>
+        </w:rPr>
+        <w:t>[5],</w:t>
       </w:r>
       <w:r>
         <w:rPr>
@@ -4031,13 +5838,23 @@
         </w:rPr>
         <w:t xml:space="preserve"> </w:t>
       </w:r>
-      <w:r>
-        <w:rPr>
-          <w:sz w:val="32"/>
-          <w:szCs w:val="32"/>
-          <w:lang w:val="en-GB"/>
-        </w:rPr>
-        <w:t>savedGame[6],</w:t>
+      <w:proofErr w:type="spellStart"/>
+      <w:r>
+        <w:rPr>
+          <w:sz w:val="32"/>
+          <w:szCs w:val="32"/>
+          <w:lang w:val="en-GB"/>
+        </w:rPr>
+        <w:t>savedGame</w:t>
+      </w:r>
+      <w:proofErr w:type="spellEnd"/>
+      <w:r>
+        <w:rPr>
+          <w:sz w:val="32"/>
+          <w:szCs w:val="32"/>
+          <w:lang w:val="en-GB"/>
+        </w:rPr>
+        <w:t>[6],</w:t>
       </w:r>
       <w:r>
         <w:rPr>
@@ -4047,14 +5864,23 @@
         </w:rPr>
         <w:t xml:space="preserve"> </w:t>
       </w:r>
-      <w:r>
-        <w:rPr>
-          <w:sz w:val="32"/>
-          <w:szCs w:val="32"/>
-          <w:lang w:val="en-GB"/>
-        </w:rPr>
-        <w:lastRenderedPageBreak/>
-        <w:t>savedGame[7],</w:t>
+      <w:proofErr w:type="spellStart"/>
+      <w:r>
+        <w:rPr>
+          <w:sz w:val="32"/>
+          <w:szCs w:val="32"/>
+          <w:lang w:val="en-GB"/>
+        </w:rPr>
+        <w:t>savedGame</w:t>
+      </w:r>
+      <w:proofErr w:type="spellEnd"/>
+      <w:r>
+        <w:rPr>
+          <w:sz w:val="32"/>
+          <w:szCs w:val="32"/>
+          <w:lang w:val="en-GB"/>
+        </w:rPr>
+        <w:t>[7],</w:t>
       </w:r>
       <w:r>
         <w:rPr>
@@ -4064,13 +5890,23 @@
         </w:rPr>
         <w:t xml:space="preserve"> </w:t>
       </w:r>
-      <w:r>
-        <w:rPr>
-          <w:sz w:val="32"/>
-          <w:szCs w:val="32"/>
-          <w:lang w:val="en-GB"/>
-        </w:rPr>
-        <w:t>savedGame[8],</w:t>
+      <w:proofErr w:type="spellStart"/>
+      <w:r>
+        <w:rPr>
+          <w:sz w:val="32"/>
+          <w:szCs w:val="32"/>
+          <w:lang w:val="en-GB"/>
+        </w:rPr>
+        <w:t>savedGame</w:t>
+      </w:r>
+      <w:proofErr w:type="spellEnd"/>
+      <w:r>
+        <w:rPr>
+          <w:sz w:val="32"/>
+          <w:szCs w:val="32"/>
+          <w:lang w:val="en-GB"/>
+        </w:rPr>
+        <w:t>[8],</w:t>
       </w:r>
       <w:r>
         <w:rPr>
@@ -4080,13 +5916,77 @@
         </w:rPr>
         <w:t xml:space="preserve"> </w:t>
       </w:r>
-      <w:r>
-        <w:rPr>
-          <w:sz w:val="32"/>
-          <w:szCs w:val="32"/>
-          <w:lang w:val="en-GB"/>
-        </w:rPr>
-        <w:t>savedGame[9]  FROM gamelog WHERE game_id = gamenumber;</w:t>
+      <w:proofErr w:type="spellStart"/>
+      <w:r>
+        <w:rPr>
+          <w:sz w:val="32"/>
+          <w:szCs w:val="32"/>
+          <w:lang w:val="en-GB"/>
+        </w:rPr>
+        <w:t>savedGame</w:t>
+      </w:r>
+      <w:proofErr w:type="spellEnd"/>
+      <w:r>
+        <w:rPr>
+          <w:sz w:val="32"/>
+          <w:szCs w:val="32"/>
+          <w:lang w:val="en-GB"/>
+        </w:rPr>
+        <w:t xml:space="preserve">[9]  FROM </w:t>
+      </w:r>
+      <w:proofErr w:type="spellStart"/>
+      <w:r>
+        <w:rPr>
+          <w:sz w:val="32"/>
+          <w:szCs w:val="32"/>
+          <w:lang w:val="en-GB"/>
+        </w:rPr>
+        <w:t>gamelog</w:t>
+      </w:r>
+      <w:proofErr w:type="spellEnd"/>
+      <w:r>
+        <w:rPr>
+          <w:sz w:val="32"/>
+          <w:szCs w:val="32"/>
+          <w:lang w:val="en-GB"/>
+        </w:rPr>
+        <w:t xml:space="preserve"> WHERE </w:t>
+      </w:r>
+      <w:proofErr w:type="spellStart"/>
+      <w:r>
+        <w:rPr>
+          <w:sz w:val="32"/>
+          <w:szCs w:val="32"/>
+          <w:lang w:val="en-GB"/>
+        </w:rPr>
+        <w:t>game_id</w:t>
+      </w:r>
+      <w:proofErr w:type="spellEnd"/>
+      <w:r>
+        <w:rPr>
+          <w:sz w:val="32"/>
+          <w:szCs w:val="32"/>
+          <w:lang w:val="en-GB"/>
+        </w:rPr>
+        <w:t xml:space="preserve"> = </w:t>
+      </w:r>
+      <w:proofErr w:type="spellStart"/>
+      <w:r>
+        <w:rPr>
+          <w:sz w:val="32"/>
+          <w:szCs w:val="32"/>
+          <w:lang w:val="en-GB"/>
+        </w:rPr>
+        <w:t>gamenumber</w:t>
+      </w:r>
+      <w:proofErr w:type="spellEnd"/>
+      <w:r>
+        <w:rPr>
+          <w:sz w:val="32"/>
+          <w:szCs w:val="32"/>
+          <w:lang w:val="en-GB"/>
+        </w:rPr>
+        <w:t>;</w:t>
       </w:r>
     </w:p>
     <w:p>
@@ -4170,9 +6070,28 @@
           <w:szCs w:val="32"/>
           <w:lang w:val="en-GB"/>
         </w:rPr>
-        <w:t>$$ LANGUAGE plpgsql;</w:t>
-      </w:r>
-    </w:p>
+        <w:t xml:space="preserve">$$ LANGUAGE </w:t>
+      </w:r>
+      <w:proofErr w:type="spellStart"/>
+      <w:r>
+        <w:rPr>
+          <w:sz w:val="32"/>
+          <w:szCs w:val="32"/>
+          <w:lang w:val="en-GB"/>
+        </w:rPr>
+        <w:t>plpgsql</w:t>
+      </w:r>
+      <w:proofErr w:type="spellEnd"/>
+      <w:r>
+        <w:rPr>
+          <w:sz w:val="32"/>
+          <w:szCs w:val="32"/>
+          <w:lang w:val="en-GB"/>
+        </w:rPr>
+        <w:t>;</w:t>
+      </w:r>
+    </w:p>
+    <w:bookmarkEnd w:id="2"/>
     <w:p>
       <w:pPr>
         <w:rPr>
@@ -4201,24 +6120,96 @@
           <w:szCs w:val="32"/>
           <w:lang w:val="en-GB"/>
         </w:rPr>
-        <w:t>To check the if  userName Available of not</w:t>
-      </w:r>
-    </w:p>
-    <w:p>
-      <w:pPr>
-        <w:rPr>
-          <w:sz w:val="32"/>
-          <w:szCs w:val="32"/>
-          <w:lang w:val="en-GB"/>
-        </w:rPr>
-      </w:pPr>
-      <w:r>
-        <w:rPr>
-          <w:sz w:val="32"/>
-          <w:szCs w:val="32"/>
-          <w:lang w:val="en-GB"/>
-        </w:rPr>
-        <w:t>CREATE OR REPLACE FUNCTION checkNewPlayer (nameofuser text) RETURNS boolean AS $$</w:t>
+        <w:t xml:space="preserve">To check the if  </w:t>
+      </w:r>
+      <w:proofErr w:type="spellStart"/>
+      <w:r>
+        <w:rPr>
+          <w:sz w:val="32"/>
+          <w:szCs w:val="32"/>
+          <w:lang w:val="en-GB"/>
+        </w:rPr>
+        <w:t>userName</w:t>
+      </w:r>
+      <w:proofErr w:type="spellEnd"/>
+      <w:r>
+        <w:rPr>
+          <w:sz w:val="32"/>
+          <w:szCs w:val="32"/>
+          <w:lang w:val="en-GB"/>
+        </w:rPr>
+        <w:t xml:space="preserve"> Available of not</w:t>
+      </w:r>
+    </w:p>
+    <w:p>
+      <w:pPr>
+        <w:rPr>
+          <w:sz w:val="32"/>
+          <w:szCs w:val="32"/>
+          <w:lang w:val="en-GB"/>
+        </w:rPr>
+      </w:pPr>
+      <w:r>
+        <w:rPr>
+          <w:sz w:val="32"/>
+          <w:szCs w:val="32"/>
+          <w:lang w:val="en-GB"/>
+        </w:rPr>
+        <w:t xml:space="preserve">CREATE OR REPLACE FUNCTION </w:t>
+      </w:r>
+      <w:proofErr w:type="spellStart"/>
+      <w:r>
+        <w:rPr>
+          <w:sz w:val="32"/>
+          <w:szCs w:val="32"/>
+          <w:lang w:val="en-GB"/>
+        </w:rPr>
+        <w:t>checkNewPlayer</w:t>
+      </w:r>
+      <w:proofErr w:type="spellEnd"/>
+      <w:r>
+        <w:rPr>
+          <w:sz w:val="32"/>
+          <w:szCs w:val="32"/>
+          <w:lang w:val="en-GB"/>
+        </w:rPr>
+        <w:t xml:space="preserve"> (</w:t>
+      </w:r>
+      <w:proofErr w:type="spellStart"/>
+      <w:r>
+        <w:rPr>
+          <w:sz w:val="32"/>
+          <w:szCs w:val="32"/>
+          <w:lang w:val="en-GB"/>
+        </w:rPr>
+        <w:t>nameofuser</w:t>
+      </w:r>
+      <w:proofErr w:type="spellEnd"/>
+      <w:r>
+        <w:rPr>
+          <w:sz w:val="32"/>
+          <w:szCs w:val="32"/>
+          <w:lang w:val="en-GB"/>
+        </w:rPr>
+        <w:t xml:space="preserve"> text) RETURNS </w:t>
+      </w:r>
+      <w:proofErr w:type="spellStart"/>
+      <w:r>
+        <w:rPr>
+          <w:sz w:val="32"/>
+          <w:szCs w:val="32"/>
+          <w:lang w:val="en-GB"/>
+        </w:rPr>
+        <w:t>boolean</w:t>
+      </w:r>
+      <w:proofErr w:type="spellEnd"/>
+      <w:r>
+        <w:rPr>
+          <w:sz w:val="32"/>
+          <w:szCs w:val="32"/>
+          <w:lang w:val="en-GB"/>
+        </w:rPr>
+        <w:t xml:space="preserve"> AS $$</w:t>
       </w:r>
     </w:p>
     <w:p>
@@ -4246,13 +6237,23 @@
           <w:lang w:val="en-GB"/>
         </w:rPr>
       </w:pPr>
-      <w:r>
-        <w:rPr>
-          <w:sz w:val="32"/>
-          <w:szCs w:val="32"/>
-          <w:lang w:val="en-GB"/>
-        </w:rPr>
-        <w:t>numberOFRows int;</w:t>
+      <w:proofErr w:type="spellStart"/>
+      <w:r>
+        <w:rPr>
+          <w:sz w:val="32"/>
+          <w:szCs w:val="32"/>
+          <w:lang w:val="en-GB"/>
+        </w:rPr>
+        <w:t>numberOFRows</w:t>
+      </w:r>
+      <w:proofErr w:type="spellEnd"/>
+      <w:r>
+        <w:rPr>
+          <w:sz w:val="32"/>
+          <w:szCs w:val="32"/>
+          <w:lang w:val="en-GB"/>
+        </w:rPr>
+        <w:t xml:space="preserve"> int;</w:t>
       </w:r>
     </w:p>
     <w:p>
@@ -4286,24 +6287,78 @@
           <w:szCs w:val="32"/>
           <w:lang w:val="en-GB"/>
         </w:rPr>
-        <w:t>SELECT COUNT(*) INTO numberOFRows FROM players WHERE username = nameofuser;</w:t>
-      </w:r>
-    </w:p>
-    <w:p>
-      <w:pPr>
-        <w:rPr>
-          <w:sz w:val="32"/>
-          <w:szCs w:val="32"/>
-          <w:lang w:val="en-GB"/>
-        </w:rPr>
-      </w:pPr>
-      <w:r>
-        <w:rPr>
-          <w:sz w:val="32"/>
-          <w:szCs w:val="32"/>
-          <w:lang w:val="en-GB"/>
-        </w:rPr>
-        <w:t>IF numberOfRows = 1 THEN RETURN false;</w:t>
+        <w:t xml:space="preserve">SELECT COUNT(*) INTO </w:t>
+      </w:r>
+      <w:proofErr w:type="spellStart"/>
+      <w:r>
+        <w:rPr>
+          <w:sz w:val="32"/>
+          <w:szCs w:val="32"/>
+          <w:lang w:val="en-GB"/>
+        </w:rPr>
+        <w:t>numberOFRows</w:t>
+      </w:r>
+      <w:proofErr w:type="spellEnd"/>
+      <w:r>
+        <w:rPr>
+          <w:sz w:val="32"/>
+          <w:szCs w:val="32"/>
+          <w:lang w:val="en-GB"/>
+        </w:rPr>
+        <w:t xml:space="preserve"> FROM players WHERE username = </w:t>
+      </w:r>
+      <w:proofErr w:type="spellStart"/>
+      <w:r>
+        <w:rPr>
+          <w:sz w:val="32"/>
+          <w:szCs w:val="32"/>
+          <w:lang w:val="en-GB"/>
+        </w:rPr>
+        <w:t>nameofuser</w:t>
+      </w:r>
+      <w:proofErr w:type="spellEnd"/>
+      <w:r>
+        <w:rPr>
+          <w:sz w:val="32"/>
+          <w:szCs w:val="32"/>
+          <w:lang w:val="en-GB"/>
+        </w:rPr>
+        <w:t>;</w:t>
+      </w:r>
+    </w:p>
+    <w:p>
+      <w:pPr>
+        <w:rPr>
+          <w:sz w:val="32"/>
+          <w:szCs w:val="32"/>
+          <w:lang w:val="en-GB"/>
+        </w:rPr>
+      </w:pPr>
+      <w:r>
+        <w:rPr>
+          <w:sz w:val="32"/>
+          <w:szCs w:val="32"/>
+          <w:lang w:val="en-GB"/>
+        </w:rPr>
+        <w:t xml:space="preserve">IF </w:t>
+      </w:r>
+      <w:proofErr w:type="spellStart"/>
+      <w:r>
+        <w:rPr>
+          <w:sz w:val="32"/>
+          <w:szCs w:val="32"/>
+          <w:lang w:val="en-GB"/>
+        </w:rPr>
+        <w:t>numberOfRows</w:t>
+      </w:r>
+      <w:proofErr w:type="spellEnd"/>
+      <w:r>
+        <w:rPr>
+          <w:sz w:val="32"/>
+          <w:szCs w:val="32"/>
+          <w:lang w:val="en-GB"/>
+        </w:rPr>
+        <w:t xml:space="preserve"> = 1 THEN RETURN false;</w:t>
       </w:r>
     </w:p>
     <w:p>
@@ -4371,7 +6426,25 @@
           <w:szCs w:val="32"/>
           <w:lang w:val="en-GB"/>
         </w:rPr>
-        <w:t>$$ LANGUAGE plpgsql;</w:t>
+        <w:t xml:space="preserve">$$ LANGUAGE </w:t>
+      </w:r>
+      <w:proofErr w:type="spellStart"/>
+      <w:r>
+        <w:rPr>
+          <w:sz w:val="32"/>
+          <w:szCs w:val="32"/>
+          <w:lang w:val="en-GB"/>
+        </w:rPr>
+        <w:t>plpgsql</w:t>
+      </w:r>
+      <w:proofErr w:type="spellEnd"/>
+      <w:r>
+        <w:rPr>
+          <w:sz w:val="32"/>
+          <w:szCs w:val="32"/>
+          <w:lang w:val="en-GB"/>
+        </w:rPr>
+        <w:t>;</w:t>
       </w:r>
     </w:p>
     <w:p>
@@ -4402,34 +6475,35 @@
           <w:szCs w:val="32"/>
           <w:lang w:val="en-GB"/>
         </w:rPr>
-        <w:t>To retrive player’s data</w:t>
-      </w:r>
-    </w:p>
-    <w:p>
-      <w:pPr>
-        <w:rPr>
-          <w:sz w:val="32"/>
-          <w:szCs w:val="32"/>
-          <w:lang w:val="en-GB"/>
-        </w:rPr>
-      </w:pPr>
-    </w:p>
-    <w:p>
-      <w:pPr>
-        <w:rPr>
-          <w:sz w:val="32"/>
-          <w:szCs w:val="32"/>
-          <w:lang w:val="en-GB"/>
-        </w:rPr>
-      </w:pPr>
-      <w:r>
-        <w:rPr>
-          <w:sz w:val="32"/>
-          <w:szCs w:val="32"/>
-          <w:lang w:val="en-GB"/>
-        </w:rPr>
-        <w:t>CREATE OR REPLACE FUNCTION retriveplayerdata (nameofuser text)</w:t>
-      </w:r>
+        <w:t xml:space="preserve">To </w:t>
+      </w:r>
+      <w:proofErr w:type="spellStart"/>
+      <w:r>
+        <w:rPr>
+          <w:sz w:val="32"/>
+          <w:szCs w:val="32"/>
+          <w:lang w:val="en-GB"/>
+        </w:rPr>
+        <w:t>retrive</w:t>
+      </w:r>
+      <w:proofErr w:type="spellEnd"/>
+      <w:r>
+        <w:rPr>
+          <w:sz w:val="32"/>
+          <w:szCs w:val="32"/>
+          <w:lang w:val="en-GB"/>
+        </w:rPr>
+        <w:t xml:space="preserve"> player’s data</w:t>
+      </w:r>
+    </w:p>
+    <w:p>
+      <w:pPr>
+        <w:rPr>
+          <w:sz w:val="32"/>
+          <w:szCs w:val="32"/>
+          <w:lang w:val="en-GB"/>
+        </w:rPr>
+      </w:pPr>
     </w:p>
     <w:p>
       <w:pPr>
@@ -4446,7 +6520,150 @@
           <w:lang w:val="en-GB"/>
         </w:rPr>
         <w:lastRenderedPageBreak/>
-        <w:t>RETURNS TABLE (firstName text, lastName text , statusOfPlayer boolean , scoreOfPlayer int) AS $$</w:t>
+        <w:t xml:space="preserve">CREATE OR REPLACE FUNCTION </w:t>
+      </w:r>
+      <w:proofErr w:type="spellStart"/>
+      <w:r>
+        <w:rPr>
+          <w:sz w:val="32"/>
+          <w:szCs w:val="32"/>
+          <w:lang w:val="en-GB"/>
+        </w:rPr>
+        <w:t>retriveplayerdata</w:t>
+      </w:r>
+      <w:proofErr w:type="spellEnd"/>
+      <w:r>
+        <w:rPr>
+          <w:sz w:val="32"/>
+          <w:szCs w:val="32"/>
+          <w:lang w:val="en-GB"/>
+        </w:rPr>
+        <w:t xml:space="preserve"> (</w:t>
+      </w:r>
+      <w:proofErr w:type="spellStart"/>
+      <w:r>
+        <w:rPr>
+          <w:sz w:val="32"/>
+          <w:szCs w:val="32"/>
+          <w:lang w:val="en-GB"/>
+        </w:rPr>
+        <w:t>nameofuser</w:t>
+      </w:r>
+      <w:proofErr w:type="spellEnd"/>
+      <w:r>
+        <w:rPr>
+          <w:sz w:val="32"/>
+          <w:szCs w:val="32"/>
+          <w:lang w:val="en-GB"/>
+        </w:rPr>
+        <w:t xml:space="preserve"> text)</w:t>
+      </w:r>
+    </w:p>
+    <w:p>
+      <w:pPr>
+        <w:rPr>
+          <w:sz w:val="32"/>
+          <w:szCs w:val="32"/>
+          <w:lang w:val="en-GB"/>
+        </w:rPr>
+      </w:pPr>
+      <w:r>
+        <w:rPr>
+          <w:sz w:val="32"/>
+          <w:szCs w:val="32"/>
+          <w:lang w:val="en-GB"/>
+        </w:rPr>
+        <w:t>RETURNS TABLE (</w:t>
+      </w:r>
+      <w:proofErr w:type="spellStart"/>
+      <w:r>
+        <w:rPr>
+          <w:sz w:val="32"/>
+          <w:szCs w:val="32"/>
+          <w:lang w:val="en-GB"/>
+        </w:rPr>
+        <w:t>firstName</w:t>
+      </w:r>
+      <w:proofErr w:type="spellEnd"/>
+      <w:r>
+        <w:rPr>
+          <w:sz w:val="32"/>
+          <w:szCs w:val="32"/>
+          <w:lang w:val="en-GB"/>
+        </w:rPr>
+        <w:t xml:space="preserve"> text, </w:t>
+      </w:r>
+      <w:proofErr w:type="spellStart"/>
+      <w:r>
+        <w:rPr>
+          <w:sz w:val="32"/>
+          <w:szCs w:val="32"/>
+          <w:lang w:val="en-GB"/>
+        </w:rPr>
+        <w:t>lastName</w:t>
+      </w:r>
+      <w:proofErr w:type="spellEnd"/>
+      <w:r>
+        <w:rPr>
+          <w:sz w:val="32"/>
+          <w:szCs w:val="32"/>
+          <w:lang w:val="en-GB"/>
+        </w:rPr>
+        <w:t xml:space="preserve"> text , </w:t>
+      </w:r>
+      <w:proofErr w:type="spellStart"/>
+      <w:r>
+        <w:rPr>
+          <w:sz w:val="32"/>
+          <w:szCs w:val="32"/>
+          <w:lang w:val="en-GB"/>
+        </w:rPr>
+        <w:t>statusOfPlayer</w:t>
+      </w:r>
+      <w:proofErr w:type="spellEnd"/>
+      <w:r>
+        <w:rPr>
+          <w:sz w:val="32"/>
+          <w:szCs w:val="32"/>
+          <w:lang w:val="en-GB"/>
+        </w:rPr>
+        <w:t xml:space="preserve"> </w:t>
+      </w:r>
+      <w:proofErr w:type="spellStart"/>
+      <w:r>
+        <w:rPr>
+          <w:sz w:val="32"/>
+          <w:szCs w:val="32"/>
+          <w:lang w:val="en-GB"/>
+        </w:rPr>
+        <w:t>boolean</w:t>
+      </w:r>
+      <w:proofErr w:type="spellEnd"/>
+      <w:r>
+        <w:rPr>
+          <w:sz w:val="32"/>
+          <w:szCs w:val="32"/>
+          <w:lang w:val="en-GB"/>
+        </w:rPr>
+        <w:t xml:space="preserve"> , </w:t>
+      </w:r>
+      <w:proofErr w:type="spellStart"/>
+      <w:r>
+        <w:rPr>
+          <w:sz w:val="32"/>
+          <w:szCs w:val="32"/>
+          <w:lang w:val="en-GB"/>
+        </w:rPr>
+        <w:t>scoreOfPlayer</w:t>
+      </w:r>
+      <w:proofErr w:type="spellEnd"/>
+      <w:r>
+        <w:rPr>
+          <w:sz w:val="32"/>
+          <w:szCs w:val="32"/>
+          <w:lang w:val="en-GB"/>
+        </w:rPr>
+        <w:t xml:space="preserve"> int) AS $$</w:t>
       </w:r>
     </w:p>
     <w:p>
@@ -4497,7 +6714,43 @@
           <w:szCs w:val="32"/>
           <w:lang w:val="en-GB"/>
         </w:rPr>
-        <w:t>RETURN QUERY SELECT fname,lname,status,score from players WHERE username = nameofuser;</w:t>
+        <w:t xml:space="preserve">RETURN QUERY SELECT </w:t>
+      </w:r>
+      <w:proofErr w:type="spellStart"/>
+      <w:r>
+        <w:rPr>
+          <w:sz w:val="32"/>
+          <w:szCs w:val="32"/>
+          <w:lang w:val="en-GB"/>
+        </w:rPr>
+        <w:t>fname,lname,status,score</w:t>
+      </w:r>
+      <w:proofErr w:type="spellEnd"/>
+      <w:r>
+        <w:rPr>
+          <w:sz w:val="32"/>
+          <w:szCs w:val="32"/>
+          <w:lang w:val="en-GB"/>
+        </w:rPr>
+        <w:t xml:space="preserve"> from players WHERE username = </w:t>
+      </w:r>
+      <w:proofErr w:type="spellStart"/>
+      <w:r>
+        <w:rPr>
+          <w:sz w:val="32"/>
+          <w:szCs w:val="32"/>
+          <w:lang w:val="en-GB"/>
+        </w:rPr>
+        <w:t>nameofuser</w:t>
+      </w:r>
+      <w:proofErr w:type="spellEnd"/>
+      <w:r>
+        <w:rPr>
+          <w:sz w:val="32"/>
+          <w:szCs w:val="32"/>
+          <w:lang w:val="en-GB"/>
+        </w:rPr>
+        <w:t>;</w:t>
       </w:r>
     </w:p>
     <w:p>
@@ -4531,7 +6784,25 @@
           <w:szCs w:val="32"/>
           <w:lang w:val="en-GB"/>
         </w:rPr>
-        <w:t>$$ LANGUAGE plpgsql;</w:t>
+        <w:t xml:space="preserve">$$ LANGUAGE </w:t>
+      </w:r>
+      <w:proofErr w:type="spellStart"/>
+      <w:r>
+        <w:rPr>
+          <w:sz w:val="32"/>
+          <w:szCs w:val="32"/>
+          <w:lang w:val="en-GB"/>
+        </w:rPr>
+        <w:t>plpgsql</w:t>
+      </w:r>
+      <w:proofErr w:type="spellEnd"/>
+      <w:r>
+        <w:rPr>
+          <w:sz w:val="32"/>
+          <w:szCs w:val="32"/>
+          <w:lang w:val="en-GB"/>
+        </w:rPr>
+        <w:t>;</w:t>
       </w:r>
     </w:p>
     <w:p>
@@ -4570,7 +6841,61 @@
           <w:szCs w:val="32"/>
           <w:lang w:val="en-GB"/>
         </w:rPr>
-        <w:t>CREATE OR REPLACE FUNCTION makePlayerOnline (nameOfUser text) RETURNS boolean AS $$</w:t>
+        <w:t xml:space="preserve">CREATE OR REPLACE FUNCTION </w:t>
+      </w:r>
+      <w:proofErr w:type="spellStart"/>
+      <w:r>
+        <w:rPr>
+          <w:sz w:val="32"/>
+          <w:szCs w:val="32"/>
+          <w:lang w:val="en-GB"/>
+        </w:rPr>
+        <w:t>makePlayerOnline</w:t>
+      </w:r>
+      <w:proofErr w:type="spellEnd"/>
+      <w:r>
+        <w:rPr>
+          <w:sz w:val="32"/>
+          <w:szCs w:val="32"/>
+          <w:lang w:val="en-GB"/>
+        </w:rPr>
+        <w:t xml:space="preserve"> (</w:t>
+      </w:r>
+      <w:proofErr w:type="spellStart"/>
+      <w:r>
+        <w:rPr>
+          <w:sz w:val="32"/>
+          <w:szCs w:val="32"/>
+          <w:lang w:val="en-GB"/>
+        </w:rPr>
+        <w:t>nameOfUser</w:t>
+      </w:r>
+      <w:proofErr w:type="spellEnd"/>
+      <w:r>
+        <w:rPr>
+          <w:sz w:val="32"/>
+          <w:szCs w:val="32"/>
+          <w:lang w:val="en-GB"/>
+        </w:rPr>
+        <w:t xml:space="preserve"> text) RETURNS </w:t>
+      </w:r>
+      <w:proofErr w:type="spellStart"/>
+      <w:r>
+        <w:rPr>
+          <w:sz w:val="32"/>
+          <w:szCs w:val="32"/>
+          <w:lang w:val="en-GB"/>
+        </w:rPr>
+        <w:t>boolean</w:t>
+      </w:r>
+      <w:proofErr w:type="spellEnd"/>
+      <w:r>
+        <w:rPr>
+          <w:sz w:val="32"/>
+          <w:szCs w:val="32"/>
+          <w:lang w:val="en-GB"/>
+        </w:rPr>
+        <w:t xml:space="preserve"> AS $$</w:t>
       </w:r>
     </w:p>
     <w:p>
@@ -4621,7 +6946,25 @@
           <w:szCs w:val="32"/>
           <w:lang w:val="en-GB"/>
         </w:rPr>
-        <w:t>UPDATE players SET status = true WHERE username = nameofuser;</w:t>
+        <w:t xml:space="preserve">UPDATE players SET status = true WHERE username = </w:t>
+      </w:r>
+      <w:proofErr w:type="spellStart"/>
+      <w:r>
+        <w:rPr>
+          <w:sz w:val="32"/>
+          <w:szCs w:val="32"/>
+          <w:lang w:val="en-GB"/>
+        </w:rPr>
+        <w:t>nameofuser</w:t>
+      </w:r>
+      <w:proofErr w:type="spellEnd"/>
+      <w:r>
+        <w:rPr>
+          <w:sz w:val="32"/>
+          <w:szCs w:val="32"/>
+          <w:lang w:val="en-GB"/>
+        </w:rPr>
+        <w:t>;</w:t>
       </w:r>
     </w:p>
     <w:p>
@@ -4672,7 +7015,25 @@
           <w:szCs w:val="32"/>
           <w:lang w:val="en-GB"/>
         </w:rPr>
-        <w:t>$$ LANGUAGE plpgsql;</w:t>
+        <w:t xml:space="preserve">$$ LANGUAGE </w:t>
+      </w:r>
+      <w:proofErr w:type="spellStart"/>
+      <w:r>
+        <w:rPr>
+          <w:sz w:val="32"/>
+          <w:szCs w:val="32"/>
+          <w:lang w:val="en-GB"/>
+        </w:rPr>
+        <w:t>plpgsql</w:t>
+      </w:r>
+      <w:proofErr w:type="spellEnd"/>
+      <w:r>
+        <w:rPr>
+          <w:sz w:val="32"/>
+          <w:szCs w:val="32"/>
+          <w:lang w:val="en-GB"/>
+        </w:rPr>
+        <w:t>;</w:t>
       </w:r>
     </w:p>
     <w:p>
@@ -4720,7 +7081,16 @@
           <w:szCs w:val="32"/>
           <w:lang w:val="en-GB"/>
         </w:rPr>
-        <w:t>CREATE OR REPLACE FUNCTION set</w:t>
+        <w:t xml:space="preserve">CREATE OR REPLACE FUNCTION </w:t>
+      </w:r>
+      <w:proofErr w:type="spellStart"/>
+      <w:r>
+        <w:rPr>
+          <w:sz w:val="32"/>
+          <w:szCs w:val="32"/>
+          <w:lang w:val="en-GB"/>
+        </w:rPr>
+        <w:t>set</w:t>
       </w:r>
       <w:r>
         <w:rPr>
@@ -4738,13 +7108,32 @@
         </w:rPr>
         <w:t>PlayerPlaying</w:t>
       </w:r>
-      <w:r>
-        <w:rPr>
-          <w:sz w:val="32"/>
-          <w:szCs w:val="32"/>
-          <w:lang w:val="en-GB"/>
-        </w:rPr>
-        <w:t xml:space="preserve"> (nameOfUser text) RETURN</w:t>
+      <w:proofErr w:type="spellEnd"/>
+      <w:r>
+        <w:rPr>
+          <w:sz w:val="32"/>
+          <w:szCs w:val="32"/>
+          <w:lang w:val="en-GB"/>
+        </w:rPr>
+        <w:t xml:space="preserve"> (</w:t>
+      </w:r>
+      <w:proofErr w:type="spellStart"/>
+      <w:r>
+        <w:rPr>
+          <w:sz w:val="32"/>
+          <w:szCs w:val="32"/>
+          <w:lang w:val="en-GB"/>
+        </w:rPr>
+        <w:t>nameOfUser</w:t>
+      </w:r>
+      <w:proofErr w:type="spellEnd"/>
+      <w:r>
+        <w:rPr>
+          <w:sz w:val="32"/>
+          <w:szCs w:val="32"/>
+          <w:lang w:val="en-GB"/>
+        </w:rPr>
+        <w:t xml:space="preserve"> text) RETURN</w:t>
       </w:r>
       <w:r>
         <w:rPr>
@@ -4760,7 +7149,25 @@
           <w:szCs w:val="32"/>
           <w:lang w:val="en-GB"/>
         </w:rPr>
-        <w:t xml:space="preserve"> boolean AS $$</w:t>
+        <w:t xml:space="preserve"> </w:t>
+      </w:r>
+      <w:proofErr w:type="spellStart"/>
+      <w:r>
+        <w:rPr>
+          <w:sz w:val="32"/>
+          <w:szCs w:val="32"/>
+          <w:lang w:val="en-GB"/>
+        </w:rPr>
+        <w:t>boolean</w:t>
+      </w:r>
+      <w:proofErr w:type="spellEnd"/>
+      <w:r>
+        <w:rPr>
+          <w:sz w:val="32"/>
+          <w:szCs w:val="32"/>
+          <w:lang w:val="en-GB"/>
+        </w:rPr>
+        <w:t xml:space="preserve"> AS $$</w:t>
       </w:r>
     </w:p>
     <w:p>
@@ -4811,8 +7218,10 @@
           <w:szCs w:val="32"/>
           <w:lang w:val="en-GB"/>
         </w:rPr>
+        <w:lastRenderedPageBreak/>
         <w:t xml:space="preserve">UPDATE players SET </w:t>
       </w:r>
+      <w:proofErr w:type="spellStart"/>
       <w:r>
         <w:rPr>
           <w:sz w:val="32"/>
@@ -4821,6 +7230,7 @@
         </w:rPr>
         <w:t>isplaying</w:t>
       </w:r>
+      <w:proofErr w:type="spellEnd"/>
       <w:r>
         <w:rPr>
           <w:sz w:val="32"/>
@@ -4851,8 +7261,18 @@
           <w:szCs w:val="32"/>
           <w:lang w:val="en-GB"/>
         </w:rPr>
-        <w:t xml:space="preserve"> = nameOfUser</w:t>
-      </w:r>
+        <w:t xml:space="preserve"> = </w:t>
+      </w:r>
+      <w:proofErr w:type="spellStart"/>
+      <w:r>
+        <w:rPr>
+          <w:sz w:val="32"/>
+          <w:szCs w:val="32"/>
+          <w:lang w:val="en-GB"/>
+        </w:rPr>
+        <w:t>nameOfUser</w:t>
+      </w:r>
+      <w:proofErr w:type="spellEnd"/>
       <w:r>
         <w:rPr>
           <w:sz w:val="32"/>
@@ -4876,7 +7296,6 @@
           <w:szCs w:val="32"/>
           <w:lang w:val="en-GB"/>
         </w:rPr>
-        <w:lastRenderedPageBreak/>
         <w:t>RETURN</w:t>
       </w:r>
       <w:r>
@@ -4919,7 +7338,25 @@
           <w:szCs w:val="32"/>
           <w:lang w:val="en-GB"/>
         </w:rPr>
-        <w:t>$$ LANGUAGE plpgsql;</w:t>
+        <w:t xml:space="preserve">$$ LANGUAGE </w:t>
+      </w:r>
+      <w:proofErr w:type="spellStart"/>
+      <w:r>
+        <w:rPr>
+          <w:sz w:val="32"/>
+          <w:szCs w:val="32"/>
+          <w:lang w:val="en-GB"/>
+        </w:rPr>
+        <w:t>plpgsql</w:t>
+      </w:r>
+      <w:proofErr w:type="spellEnd"/>
+      <w:r>
+        <w:rPr>
+          <w:sz w:val="32"/>
+          <w:szCs w:val="32"/>
+          <w:lang w:val="en-GB"/>
+        </w:rPr>
+        <w:t>;</w:t>
       </w:r>
     </w:p>
     <w:p>
@@ -4987,13 +7424,41 @@
         </w:rPr>
         <w:t xml:space="preserve">CREATE OR REPLACE FUNCTION </w:t>
       </w:r>
-      <w:r>
-        <w:rPr>
-          <w:sz w:val="32"/>
-          <w:szCs w:val="32"/>
-          <w:lang w:val="en-GB"/>
-        </w:rPr>
-        <w:t>returnScorePlayer (nameOfUser text)</w:t>
+      <w:proofErr w:type="spellStart"/>
+      <w:r>
+        <w:rPr>
+          <w:sz w:val="32"/>
+          <w:szCs w:val="32"/>
+          <w:lang w:val="en-GB"/>
+        </w:rPr>
+        <w:t>returnScorePlayer</w:t>
+      </w:r>
+      <w:proofErr w:type="spellEnd"/>
+      <w:r>
+        <w:rPr>
+          <w:sz w:val="32"/>
+          <w:szCs w:val="32"/>
+          <w:lang w:val="en-GB"/>
+        </w:rPr>
+        <w:t xml:space="preserve"> (</w:t>
+      </w:r>
+      <w:proofErr w:type="spellStart"/>
+      <w:r>
+        <w:rPr>
+          <w:sz w:val="32"/>
+          <w:szCs w:val="32"/>
+          <w:lang w:val="en-GB"/>
+        </w:rPr>
+        <w:t>nameOfUser</w:t>
+      </w:r>
+      <w:proofErr w:type="spellEnd"/>
+      <w:r>
+        <w:rPr>
+          <w:sz w:val="32"/>
+          <w:szCs w:val="32"/>
+          <w:lang w:val="en-GB"/>
+        </w:rPr>
+        <w:t xml:space="preserve"> text)</w:t>
       </w:r>
       <w:r>
         <w:rPr>
@@ -5029,13 +7494,23 @@
           <w:lang w:val="en-GB"/>
         </w:rPr>
       </w:pPr>
-      <w:r>
-        <w:rPr>
-          <w:sz w:val="32"/>
-          <w:szCs w:val="32"/>
-          <w:lang w:val="en-GB"/>
-        </w:rPr>
-        <w:t>playerScore int;</w:t>
+      <w:proofErr w:type="spellStart"/>
+      <w:r>
+        <w:rPr>
+          <w:sz w:val="32"/>
+          <w:szCs w:val="32"/>
+          <w:lang w:val="en-GB"/>
+        </w:rPr>
+        <w:t>playerScore</w:t>
+      </w:r>
+      <w:proofErr w:type="spellEnd"/>
+      <w:r>
+        <w:rPr>
+          <w:sz w:val="32"/>
+          <w:szCs w:val="32"/>
+          <w:lang w:val="en-GB"/>
+        </w:rPr>
+        <w:t xml:space="preserve"> int;</w:t>
       </w:r>
     </w:p>
     <w:p>
@@ -5095,13 +7570,23 @@
         </w:rPr>
         <w:t xml:space="preserve"> INTO </w:t>
       </w:r>
-      <w:r>
-        <w:rPr>
-          <w:sz w:val="32"/>
-          <w:szCs w:val="32"/>
-          <w:lang w:val="en-GB"/>
-        </w:rPr>
-        <w:t xml:space="preserve">playerScore </w:t>
+      <w:proofErr w:type="spellStart"/>
+      <w:r>
+        <w:rPr>
+          <w:sz w:val="32"/>
+          <w:szCs w:val="32"/>
+          <w:lang w:val="en-GB"/>
+        </w:rPr>
+        <w:t>playerScore</w:t>
+      </w:r>
+      <w:proofErr w:type="spellEnd"/>
+      <w:r>
+        <w:rPr>
+          <w:sz w:val="32"/>
+          <w:szCs w:val="32"/>
+          <w:lang w:val="en-GB"/>
+        </w:rPr>
+        <w:t xml:space="preserve"> </w:t>
       </w:r>
       <w:r>
         <w:rPr>
@@ -5125,7 +7610,25 @@
           <w:szCs w:val="32"/>
           <w:lang w:val="en-GB"/>
         </w:rPr>
-        <w:t xml:space="preserve"> = nameOfUser;</w:t>
+        <w:t xml:space="preserve"> = </w:t>
+      </w:r>
+      <w:proofErr w:type="spellStart"/>
+      <w:r>
+        <w:rPr>
+          <w:sz w:val="32"/>
+          <w:szCs w:val="32"/>
+          <w:lang w:val="en-GB"/>
+        </w:rPr>
+        <w:t>nameOfUser</w:t>
+      </w:r>
+      <w:proofErr w:type="spellEnd"/>
+      <w:r>
+        <w:rPr>
+          <w:sz w:val="32"/>
+          <w:szCs w:val="32"/>
+          <w:lang w:val="en-GB"/>
+        </w:rPr>
+        <w:t>;</w:t>
       </w:r>
     </w:p>
     <w:p>
@@ -5144,6 +7647,7 @@
         </w:rPr>
         <w:t xml:space="preserve">RETURN </w:t>
       </w:r>
+      <w:proofErr w:type="spellStart"/>
       <w:r>
         <w:rPr>
           <w:sz w:val="32"/>
@@ -5152,6 +7656,7 @@
         </w:rPr>
         <w:t>playerScore</w:t>
       </w:r>
+      <w:proofErr w:type="spellEnd"/>
       <w:r>
         <w:rPr>
           <w:sz w:val="32"/>
@@ -5192,7 +7697,25 @@
           <w:szCs w:val="32"/>
           <w:lang w:val="en-GB"/>
         </w:rPr>
-        <w:t>$$ LANGUAGE plpgsql;</w:t>
+        <w:t xml:space="preserve">$$ LANGUAGE </w:t>
+      </w:r>
+      <w:proofErr w:type="spellStart"/>
+      <w:r>
+        <w:rPr>
+          <w:sz w:val="32"/>
+          <w:szCs w:val="32"/>
+          <w:lang w:val="en-GB"/>
+        </w:rPr>
+        <w:t>plpgsql</w:t>
+      </w:r>
+      <w:proofErr w:type="spellEnd"/>
+      <w:r>
+        <w:rPr>
+          <w:sz w:val="32"/>
+          <w:szCs w:val="32"/>
+          <w:lang w:val="en-GB"/>
+        </w:rPr>
+        <w:t>;</w:t>
       </w:r>
     </w:p>
     <w:p>
@@ -5248,7 +7771,43 @@
           <w:szCs w:val="32"/>
           <w:lang w:val="en-GB"/>
         </w:rPr>
-        <w:t xml:space="preserve">CREATE OR REPLACE FUNCTION makeAllPlayersOffline () RETURNS boolean </w:t>
+        <w:t xml:space="preserve">CREATE OR REPLACE FUNCTION </w:t>
+      </w:r>
+      <w:proofErr w:type="spellStart"/>
+      <w:r>
+        <w:rPr>
+          <w:sz w:val="32"/>
+          <w:szCs w:val="32"/>
+          <w:lang w:val="en-GB"/>
+        </w:rPr>
+        <w:t>makeAllPlayersOffline</w:t>
+      </w:r>
+      <w:proofErr w:type="spellEnd"/>
+      <w:r>
+        <w:rPr>
+          <w:sz w:val="32"/>
+          <w:szCs w:val="32"/>
+          <w:lang w:val="en-GB"/>
+        </w:rPr>
+        <w:t xml:space="preserve"> () RETURNS </w:t>
+      </w:r>
+      <w:proofErr w:type="spellStart"/>
+      <w:r>
+        <w:rPr>
+          <w:sz w:val="32"/>
+          <w:szCs w:val="32"/>
+          <w:lang w:val="en-GB"/>
+        </w:rPr>
+        <w:t>boolean</w:t>
+      </w:r>
+      <w:proofErr w:type="spellEnd"/>
+      <w:r>
+        <w:rPr>
+          <w:sz w:val="32"/>
+          <w:szCs w:val="32"/>
+          <w:lang w:val="en-GB"/>
+        </w:rPr>
+        <w:t xml:space="preserve"> </w:t>
       </w:r>
       <w:r>
         <w:rPr>
@@ -5315,7 +7874,26 @@
           <w:szCs w:val="32"/>
           <w:lang w:val="en-GB"/>
         </w:rPr>
-        <w:t>UPDATE players SET status = false , isPlaying = false;</w:t>
+        <w:lastRenderedPageBreak/>
+        <w:t xml:space="preserve">UPDATE players SET status = false , </w:t>
+      </w:r>
+      <w:proofErr w:type="spellStart"/>
+      <w:r>
+        <w:rPr>
+          <w:sz w:val="32"/>
+          <w:szCs w:val="32"/>
+          <w:lang w:val="en-GB"/>
+        </w:rPr>
+        <w:t>isPlaying</w:t>
+      </w:r>
+      <w:proofErr w:type="spellEnd"/>
+      <w:r>
+        <w:rPr>
+          <w:sz w:val="32"/>
+          <w:szCs w:val="32"/>
+          <w:lang w:val="en-GB"/>
+        </w:rPr>
+        <w:t xml:space="preserve"> = false;</w:t>
       </w:r>
     </w:p>
     <w:p>
@@ -5349,7 +7927,6 @@
           <w:szCs w:val="32"/>
           <w:lang w:val="en-GB"/>
         </w:rPr>
-        <w:lastRenderedPageBreak/>
         <w:t>END;</w:t>
       </w:r>
     </w:p>
@@ -5367,7 +7944,16 @@
           <w:szCs w:val="32"/>
           <w:lang w:val="en-GB"/>
         </w:rPr>
-        <w:t>$$ LANGUAGE p</w:t>
+        <w:t xml:space="preserve">$$ LANGUAGE </w:t>
+      </w:r>
+      <w:proofErr w:type="spellStart"/>
+      <w:r>
+        <w:rPr>
+          <w:sz w:val="32"/>
+          <w:szCs w:val="32"/>
+          <w:lang w:val="en-GB"/>
+        </w:rPr>
+        <w:t>p</w:t>
       </w:r>
       <w:r>
         <w:rPr>
@@ -5399,7 +7985,16 @@
           <w:szCs w:val="32"/>
           <w:lang w:val="en-GB"/>
         </w:rPr>
-        <w:t>sql;</w:t>
+        <w:t>sql</w:t>
+      </w:r>
+      <w:proofErr w:type="spellEnd"/>
+      <w:r>
+        <w:rPr>
+          <w:sz w:val="32"/>
+          <w:szCs w:val="32"/>
+          <w:lang w:val="en-GB"/>
+        </w:rPr>
+        <w:t>;</w:t>
       </w:r>
       <w:r>
         <w:rPr>
@@ -5455,7 +8050,61 @@
           <w:szCs w:val="32"/>
           <w:lang w:val="en-GB"/>
         </w:rPr>
-        <w:t>CREATE OR REPLACE FUNCTION makePlayerOffline (nameOfUser text) RETURNS boolean AS $$</w:t>
+        <w:t xml:space="preserve">CREATE OR REPLACE FUNCTION </w:t>
+      </w:r>
+      <w:proofErr w:type="spellStart"/>
+      <w:r>
+        <w:rPr>
+          <w:sz w:val="32"/>
+          <w:szCs w:val="32"/>
+          <w:lang w:val="en-GB"/>
+        </w:rPr>
+        <w:t>makePlayerOffline</w:t>
+      </w:r>
+      <w:proofErr w:type="spellEnd"/>
+      <w:r>
+        <w:rPr>
+          <w:sz w:val="32"/>
+          <w:szCs w:val="32"/>
+          <w:lang w:val="en-GB"/>
+        </w:rPr>
+        <w:t xml:space="preserve"> (</w:t>
+      </w:r>
+      <w:proofErr w:type="spellStart"/>
+      <w:r>
+        <w:rPr>
+          <w:sz w:val="32"/>
+          <w:szCs w:val="32"/>
+          <w:lang w:val="en-GB"/>
+        </w:rPr>
+        <w:t>nameOfUser</w:t>
+      </w:r>
+      <w:proofErr w:type="spellEnd"/>
+      <w:r>
+        <w:rPr>
+          <w:sz w:val="32"/>
+          <w:szCs w:val="32"/>
+          <w:lang w:val="en-GB"/>
+        </w:rPr>
+        <w:t xml:space="preserve"> text) RETURNS </w:t>
+      </w:r>
+      <w:proofErr w:type="spellStart"/>
+      <w:r>
+        <w:rPr>
+          <w:sz w:val="32"/>
+          <w:szCs w:val="32"/>
+          <w:lang w:val="en-GB"/>
+        </w:rPr>
+        <w:t>boolean</w:t>
+      </w:r>
+      <w:proofErr w:type="spellEnd"/>
+      <w:r>
+        <w:rPr>
+          <w:sz w:val="32"/>
+          <w:szCs w:val="32"/>
+          <w:lang w:val="en-GB"/>
+        </w:rPr>
+        <w:t xml:space="preserve"> AS $$</w:t>
       </w:r>
     </w:p>
     <w:p>
@@ -5506,7 +8155,25 @@
           <w:szCs w:val="32"/>
           <w:lang w:val="en-GB"/>
         </w:rPr>
-        <w:t xml:space="preserve">UPDATE players SET status = false , isPlaying = false WHERE </w:t>
+        <w:t xml:space="preserve">UPDATE players SET status = false , </w:t>
+      </w:r>
+      <w:proofErr w:type="spellStart"/>
+      <w:r>
+        <w:rPr>
+          <w:sz w:val="32"/>
+          <w:szCs w:val="32"/>
+          <w:lang w:val="en-GB"/>
+        </w:rPr>
+        <w:t>isPlaying</w:t>
+      </w:r>
+      <w:proofErr w:type="spellEnd"/>
+      <w:r>
+        <w:rPr>
+          <w:sz w:val="32"/>
+          <w:szCs w:val="32"/>
+          <w:lang w:val="en-GB"/>
+        </w:rPr>
+        <w:t xml:space="preserve"> = false WHERE </w:t>
       </w:r>
       <w:r>
         <w:rPr>
@@ -5522,7 +8189,25 @@
           <w:szCs w:val="32"/>
           <w:lang w:val="en-GB"/>
         </w:rPr>
-        <w:t xml:space="preserve"> = nameOfUser;</w:t>
+        <w:t xml:space="preserve"> = </w:t>
+      </w:r>
+      <w:proofErr w:type="spellStart"/>
+      <w:r>
+        <w:rPr>
+          <w:sz w:val="32"/>
+          <w:szCs w:val="32"/>
+          <w:lang w:val="en-GB"/>
+        </w:rPr>
+        <w:t>nameOfUser</w:t>
+      </w:r>
+      <w:proofErr w:type="spellEnd"/>
+      <w:r>
+        <w:rPr>
+          <w:sz w:val="32"/>
+          <w:szCs w:val="32"/>
+          <w:lang w:val="en-GB"/>
+        </w:rPr>
+        <w:t>;</w:t>
       </w:r>
     </w:p>
     <w:p>
@@ -5573,7 +8258,25 @@
           <w:szCs w:val="32"/>
           <w:lang w:val="en-GB"/>
         </w:rPr>
-        <w:t>$$ LANGUAGE plpgsql;</w:t>
+        <w:t xml:space="preserve">$$ LANGUAGE </w:t>
+      </w:r>
+      <w:proofErr w:type="spellStart"/>
+      <w:r>
+        <w:rPr>
+          <w:sz w:val="32"/>
+          <w:szCs w:val="32"/>
+          <w:lang w:val="en-GB"/>
+        </w:rPr>
+        <w:t>plpgsql</w:t>
+      </w:r>
+      <w:proofErr w:type="spellEnd"/>
+      <w:r>
+        <w:rPr>
+          <w:sz w:val="32"/>
+          <w:szCs w:val="32"/>
+          <w:lang w:val="en-GB"/>
+        </w:rPr>
+        <w:t>;</w:t>
       </w:r>
     </w:p>
     <w:sectPr>

</xml_diff>